<commit_message>
formatting figures; renaming some files
</commit_message>
<xml_diff>
--- a/analysis/markdown/habitat_use_availability.docx
+++ b/analysis/markdown/habitat_use_availability.docx
@@ -87,7 +87,7 @@
         <w:pStyle w:val="Author"/>
       </w:pPr>
       <w:r>
-        <w:t xml:space="preserve">Kevin E. See</w:t>
+        <w:t xml:space="preserve">Tulley Mackey</w:t>
       </w:r>
       <w:r>
         <w:rPr>
@@ -96,13 +96,25 @@
         <w:t xml:space="preserve">1</w:t>
       </w:r>
       <w:r>
+        <w:rPr>
+          <w:vertAlign w:val="superscript"/>
+        </w:rPr>
         <w:t xml:space="preserve">,</w:t>
       </w:r>
       <w:r>
-        <w:t xml:space="preserve"> </w:t>
-      </w:r>
-      <w:r>
-        <w:t xml:space="preserve">Michael W. Ackerman</w:t>
+        <w:rPr>
+          <w:vertAlign w:val="superscript"/>
+        </w:rPr>
+        <w:t xml:space="preserve">✉</w:t>
+      </w:r>
+      <w:r>
+        <w:t xml:space="preserve">,</w:t>
+      </w:r>
+      <w:r>
+        <w:t xml:space="preserve"> </w:t>
+      </w:r>
+      <w:r>
+        <w:t xml:space="preserve">Kevin E. See</w:t>
       </w:r>
       <w:r>
         <w:rPr>
@@ -111,6 +123,21 @@
         <w:t xml:space="preserve">2</w:t>
       </w:r>
       <w:r>
+        <w:t xml:space="preserve">,</w:t>
+      </w:r>
+      <w:r>
+        <w:t xml:space="preserve"> </w:t>
+      </w:r>
+      <w:r>
+        <w:t xml:space="preserve">Nick Porter</w:t>
+      </w:r>
+      <w:r>
+        <w:rPr>
+          <w:vertAlign w:val="superscript"/>
+        </w:rPr>
+        <w:t xml:space="preserve">3</w:t>
+      </w:r>
+      <w:r>
         <w:rPr>
           <w:vertAlign w:val="superscript"/>
         </w:rPr>
@@ -129,7 +156,7 @@
         <w:t xml:space="preserve"> </w:t>
       </w:r>
       <w:r>
-        <w:t xml:space="preserve">Nick Porter</w:t>
+        <w:t xml:space="preserve">Mike Hall</w:t>
       </w:r>
       <w:r>
         <w:rPr>
@@ -138,6 +165,42 @@
         <w:t xml:space="preserve">3</w:t>
       </w:r>
       <w:r>
+        <w:t xml:space="preserve">,</w:t>
+      </w:r>
+      <w:r>
+        <w:t xml:space="preserve"> </w:t>
+      </w:r>
+      <w:r>
+        <w:t xml:space="preserve">Richie Carmichael</w:t>
+      </w:r>
+      <w:r>
+        <w:rPr>
+          <w:vertAlign w:val="superscript"/>
+        </w:rPr>
+        <w:t xml:space="preserve">3</w:t>
+      </w:r>
+      <w:r>
+        <w:t xml:space="preserve">,</w:t>
+      </w:r>
+      <w:r>
+        <w:t xml:space="preserve"> </w:t>
+      </w:r>
+      <w:r>
+        <w:t xml:space="preserve">and</w:t>
+      </w:r>
+      <w:r>
+        <w:t xml:space="preserve"> </w:t>
+      </w:r>
+      <w:r>
+        <w:t xml:space="preserve">Michael W. Ackerman</w:t>
+      </w:r>
+      <w:r>
+        <w:rPr>
+          <w:vertAlign w:val="superscript"/>
+        </w:rPr>
+        <w:t xml:space="preserve">4</w:t>
+      </w:r>
+      <w:r>
         <w:rPr>
           <w:vertAlign w:val="superscript"/>
         </w:rPr>
@@ -149,14 +212,75 @@
         </w:rPr>
         <w:t xml:space="preserve">✉</w:t>
       </w:r>
-      <w:r>
-        <w:t xml:space="preserve">,</w:t>
-      </w:r>
-      <w:r>
-        <w:t xml:space="preserve"> </w:t>
-      </w:r>
-      <w:r>
-        <w:t xml:space="preserve">Tulley Mackey</w:t>
+    </w:p>
+    <w:p>
+      <w:pPr>
+        <w:pStyle w:val="Date"/>
+      </w:pPr>
+      <w:r>
+        <w:t xml:space="preserve">21</w:t>
+      </w:r>
+      <w:r>
+        <w:t xml:space="preserve"> </w:t>
+      </w:r>
+      <w:r>
+        <w:t xml:space="preserve">June,</w:t>
+      </w:r>
+      <w:r>
+        <w:t xml:space="preserve"> </w:t>
+      </w:r>
+      <w:r>
+        <w:t xml:space="preserve">2022</w:t>
+      </w:r>
+    </w:p>
+    <w:p>
+      <w:pPr>
+        <w:pStyle w:val="FirstParagraph"/>
+      </w:pPr>
+      <w:r>
+        <w:rPr>
+          <w:vertAlign w:val="superscript"/>
+        </w:rPr>
+        <w:t xml:space="preserve">1</w:t>
+      </w:r>
+      <w:r>
+        <w:t xml:space="preserve"> </w:t>
+      </w:r>
+      <w:r>
+        <w:t xml:space="preserve">Mount Hood Environmental, 1009 South Daisy Street, Salmon, Idaho, 83467, USA</w:t>
+      </w:r>
+      <w:r>
+        <w:br/>
+      </w:r>
+      <w:r>
+        <w:rPr>
+          <w:vertAlign w:val="superscript"/>
+        </w:rPr>
+        <w:t xml:space="preserve">2</w:t>
+      </w:r>
+      <w:r>
+        <w:t xml:space="preserve"> </w:t>
+      </w:r>
+      <w:r>
+        <w:t xml:space="preserve">Washington Department of Fish and Wildife, Fish Program, Science Division, 1111 Washington Street NE, Olympia, Washington, 98501, USA</w:t>
+      </w:r>
+      <w:r>
+        <w:br/>
+      </w:r>
+      <w:r>
+        <w:rPr>
+          <w:vertAlign w:val="superscript"/>
+        </w:rPr>
+        <w:t xml:space="preserve">3</w:t>
+      </w:r>
+      <w:r>
+        <w:t xml:space="preserve"> </w:t>
+      </w:r>
+      <w:r>
+        <w:t xml:space="preserve">Biomark, Inc., 705 South 8th Street, Boise, Idaho, 83702, USA</w:t>
+      </w:r>
+      <w:r>
+        <w:br/>
       </w:r>
       <w:r>
         <w:rPr>
@@ -165,122 +289,10 @@
         <w:t xml:space="preserve">4</w:t>
       </w:r>
       <w:r>
-        <w:t xml:space="preserve">,</w:t>
-      </w:r>
-      <w:r>
-        <w:t xml:space="preserve"> </w:t>
-      </w:r>
-      <w:r>
-        <w:t xml:space="preserve">Mike Hall</w:t>
-      </w:r>
-      <w:r>
-        <w:rPr>
-          <w:vertAlign w:val="superscript"/>
-        </w:rPr>
-        <w:t xml:space="preserve">3</w:t>
-      </w:r>
-      <w:r>
-        <w:t xml:space="preserve">,</w:t>
-      </w:r>
-      <w:r>
-        <w:t xml:space="preserve"> </w:t>
-      </w:r>
-      <w:r>
-        <w:t xml:space="preserve">and</w:t>
-      </w:r>
-      <w:r>
-        <w:t xml:space="preserve"> </w:t>
-      </w:r>
-      <w:r>
-        <w:t xml:space="preserve">Richie Carmichael</w:t>
-      </w:r>
-      <w:r>
-        <w:rPr>
-          <w:vertAlign w:val="superscript"/>
-        </w:rPr>
-        <w:t xml:space="preserve">3</w:t>
-      </w:r>
-    </w:p>
-    <w:p>
-      <w:pPr>
-        <w:pStyle w:val="Date"/>
-      </w:pPr>
-      <w:r>
-        <w:t xml:space="preserve">09</w:t>
-      </w:r>
-      <w:r>
-        <w:t xml:space="preserve"> </w:t>
-      </w:r>
-      <w:r>
-        <w:t xml:space="preserve">May,</w:t>
-      </w:r>
-      <w:r>
-        <w:t xml:space="preserve"> </w:t>
-      </w:r>
-      <w:r>
-        <w:t xml:space="preserve">2022</w:t>
-      </w:r>
-    </w:p>
-    <w:p>
-      <w:pPr>
-        <w:pStyle w:val="FirstParagraph"/>
-      </w:pPr>
-      <w:r>
-        <w:rPr>
-          <w:vertAlign w:val="superscript"/>
-        </w:rPr>
-        <w:t xml:space="preserve">1</w:t>
-      </w:r>
-      <w:r>
-        <w:t xml:space="preserve"> </w:t>
-      </w:r>
-      <w:r>
-        <w:t xml:space="preserve">Washington Department of Fish and Wildife, Fish Program, Science Division, 1111 Washington Street NE, Olympia, Washington, 98501, USA</w:t>
-      </w:r>
-      <w:r>
-        <w:br/>
-      </w:r>
-      <w:r>
-        <w:rPr>
-          <w:vertAlign w:val="superscript"/>
-        </w:rPr>
-        <w:t xml:space="preserve">2</w:t>
-      </w:r>
-      <w:r>
         <w:t xml:space="preserve"> </w:t>
       </w:r>
       <w:r>
         <w:t xml:space="preserve">Mount Hood Environmental, PO Box 4282, McCall, Idaho, 83638, USA</w:t>
-      </w:r>
-      <w:r>
-        <w:br/>
-      </w:r>
-      <w:r>
-        <w:rPr>
-          <w:vertAlign w:val="superscript"/>
-        </w:rPr>
-        <w:t xml:space="preserve">3</w:t>
-      </w:r>
-      <w:r>
-        <w:t xml:space="preserve"> </w:t>
-      </w:r>
-      <w:r>
-        <w:t xml:space="preserve">Biomark, Inc., 705 South 8th Street, Boise, Idaho, 83702, USA</w:t>
-      </w:r>
-      <w:r>
-        <w:br/>
-      </w:r>
-      <w:r>
-        <w:rPr>
-          <w:vertAlign w:val="superscript"/>
-        </w:rPr>
-        <w:t xml:space="preserve">4</w:t>
-      </w:r>
-      <w:r>
-        <w:t xml:space="preserve"> </w:t>
-      </w:r>
-      <w:r>
-        <w:t xml:space="preserve">Mount Hood Environmental, 1009 South Daisy Street, Salmon, Idaho, 83467, USA</w:t>
       </w:r>
     </w:p>
     <w:p>
@@ -307,14 +319,14 @@
           <w:rPr>
             <w:rStyle w:val="Hyperlink"/>
           </w:rPr>
-          <w:t xml:space="preserve">Michael W. Ackerman &lt;</w:t>
+          <w:t xml:space="preserve">Tulley Mackey &lt;</w:t>
         </w:r>
         <w:hyperlink r:id="rId20">
           <w:r>
             <w:rPr>
               <w:rStyle w:val="Hyperlink"/>
             </w:rPr>
-            <w:t xml:space="preserve">mike.ackerman@mthoodenvironmental.com</w:t>
+            <w:t xml:space="preserve">tulley.mackey@mthoodenvironmental.com</w:t>
           </w:r>
         </w:hyperlink>
         <w:r>
@@ -352,8 +364,36 @@
           <w:t xml:space="preserve">&gt;</w:t>
         </w:r>
       </w:hyperlink>
-    </w:p>
-    <w:bookmarkStart w:id="23" w:name="background"/>
+      <w:r>
+        <w:t xml:space="preserve">,</w:t>
+      </w:r>
+      <w:r>
+        <w:t xml:space="preserve"> </w:t>
+      </w:r>
+      <w:hyperlink r:id="rId22">
+        <w:r>
+          <w:rPr>
+            <w:rStyle w:val="Hyperlink"/>
+          </w:rPr>
+          <w:t xml:space="preserve">Michael W. Ackerman &lt;</w:t>
+        </w:r>
+        <w:hyperlink r:id="rId22">
+          <w:r>
+            <w:rPr>
+              <w:rStyle w:val="Hyperlink"/>
+            </w:rPr>
+            <w:t xml:space="preserve">mike.ackerman@mthoodenvironmental.com</w:t>
+          </w:r>
+        </w:hyperlink>
+        <w:r>
+          <w:rPr>
+            <w:rStyle w:val="Hyperlink"/>
+          </w:rPr>
+          <w:t xml:space="preserve">&gt;</w:t>
+        </w:r>
+      </w:hyperlink>
+    </w:p>
+    <w:bookmarkStart w:id="24" w:name="background"/>
     <w:p>
       <w:pPr>
         <w:pStyle w:val="Heading1"/>
@@ -383,24 +423,24 @@
         <w:t xml:space="preserve"> </w:t>
       </w:r>
       <w:r>
-        <w:t xml:space="preserve">spp. Tributary habitat rehabilitation actions are necessary towards stemming population declines. However, habitat use information for juvenile salmonids, particularly during winter months, is somewhat lacking.</w:t>
-      </w:r>
-    </w:p>
-    <w:p>
-      <w:pPr>
-        <w:pStyle w:val="BodyText"/>
-      </w:pPr>
-      <w:r>
-        <w:t xml:space="preserve">Fish habitat is composed of physical and biological components that are necessary to complete a fish’s life history</w:t>
-      </w:r>
-      <w:r>
-        <w:t xml:space="preserve"> </w:t>
-      </w:r>
-      <w:r>
-        <w:t xml:space="preserve">(Newcomb et al. 2007)</w:t>
-      </w:r>
-      <w:r>
-        <w:t xml:space="preserve">. Habitat availability is the accessibility and procurability of those physical and biological resources by a fish</w:t>
+        <w:t xml:space="preserve">spp. Tributary habitat rehabilitation actions are necessary towards stemming population declines. However, habitat use and preference for juvenile salmonids to inform those rehabilitation actions, particularly during winter months, are not well documented.</w:t>
+      </w:r>
+    </w:p>
+    <w:p>
+      <w:pPr>
+        <w:pStyle w:val="BodyText"/>
+      </w:pPr>
+      <w:r>
+        <w:t xml:space="preserve">Habitat requirements for fish include physical and biological components necessary to complete life histories and ensure population viability</w:t>
+      </w:r>
+      <w:r>
+        <w:t xml:space="preserve"> </w:t>
+      </w:r>
+      <w:r>
+        <w:t xml:space="preserve">(Rosenfeld 2003; Newcomb et al. 2007)</w:t>
+      </w:r>
+      <w:r>
+        <w:t xml:space="preserve">. Habitat availability can be defined as the accessibility of such components by a fish</w:t>
       </w:r>
       <w:r>
         <w:t xml:space="preserve"> </w:t>
@@ -409,7 +449,16 @@
         <w:t xml:space="preserve">(Johnson 1980)</w:t>
       </w:r>
       <w:r>
-        <w:t xml:space="preserve">. Alternatively, habitat use is the way a fish uses the physical and biological resources available to them. Habitat suitability is a measure of the capacity of a specific available habitat to support a fish, with those habitats being most suitable being optimal</w:t>
+        <w:t xml:space="preserve">. Alternatively, habitat use is the way a fish exploits the physical and biological resources available to them</w:t>
+      </w:r>
+      <w:r>
+        <w:t xml:space="preserve"> </w:t>
+      </w:r>
+      <w:r>
+        <w:t xml:space="preserve">(Favrot et al. 2018)</w:t>
+      </w:r>
+      <w:r>
+        <w:t xml:space="preserve">. Habitat suitability measures a specific available habitat’s capacity to support a fish, the most suitable habitats being optimal</w:t>
       </w:r>
       <w:r>
         <w:t xml:space="preserve"> </w:t>
@@ -418,7 +467,7 @@
         <w:t xml:space="preserve">(Bovee 1986)</w:t>
       </w:r>
       <w:r>
-        <w:t xml:space="preserve">. Available habitats can be hierarchically characterized employing a spectrum ranging from least suitable (i.e., avoided) to most suitable (i.e., optimal). Habitat selection is the process of choosing a physical or biological component from a suite of available habitats</w:t>
+        <w:t xml:space="preserve">. Available habitats can be hierarchically characterized by a spectrum ranging from least suitable (i.e., avoided) to most suitable (i.e., optimal). Habitat selection is determined when a fish chooses a physical or biological component from a spectrum of available habitats</w:t>
       </w:r>
       <w:r>
         <w:t xml:space="preserve"> </w:t>
@@ -427,7 +476,7 @@
         <w:t xml:space="preserve">(Johnson 1980)</w:t>
       </w:r>
       <w:r>
-        <w:t xml:space="preserve">. In general, habitat use is considered random (i.e., no preference) if habitat use is proportionally equivalent to habitat availability. However, preferred habitat refers to a specific physical or biological component that is preferentially selected under equal availabilities (e.g., laboratory experiment:</w:t>
+        <w:t xml:space="preserve">. If habitat use is proportionally equivalent to habitat availability (i.e., no preference), then habitat use is considered random. However, when a fish selects for a specific physical or biological component given equal available habitat, this is considered preferred habitat (e.g., laboratory experiment:</w:t>
       </w:r>
       <w:r>
         <w:t xml:space="preserve"> </w:t>
@@ -436,7 +485,7 @@
         <w:t xml:space="preserve">Johnson (1980)</w:t>
       </w:r>
       <w:r>
-        <w:t xml:space="preserve">). Lastly, critical habitat areas exhibit characteristics important to sensitive life stages (e.g., early life history:</w:t>
+        <w:t xml:space="preserve">). Critical habitat provides components essential to sensitive life stages (e.g., early life history:</w:t>
       </w:r>
       <w:r>
         <w:t xml:space="preserve"> </w:t>
@@ -454,10 +503,28 @@
         <w:t xml:space="preserve">Newcomb et al. (2007)</w:t>
       </w:r>
       <w:r>
-        <w:t xml:space="preserve">).</w:t>
-      </w:r>
-    </w:p>
-    <w:bookmarkStart w:id="22" w:name="objectives"/>
+        <w:t xml:space="preserve">). Winter habitat is thought be critical because of specific biological conditions required by fish for maintenance of body condition and survival during this time period</w:t>
+      </w:r>
+      <w:r>
+        <w:t xml:space="preserve"> </w:t>
+      </w:r>
+      <w:r>
+        <w:t xml:space="preserve">(Favrot et al. 2018)</w:t>
+      </w:r>
+      <w:r>
+        <w:t xml:space="preserve">. However, due to extreme environs (e.g., surface ice), little research has characterized winter microhabitat use and suitability empirically for Pacific salmon juveniles</w:t>
+      </w:r>
+      <w:r>
+        <w:t xml:space="preserve"> </w:t>
+      </w:r>
+      <w:r>
+        <w:t xml:space="preserve">(Huusko et al. 2007)</w:t>
+      </w:r>
+      <w:r>
+        <w:t xml:space="preserve">.</w:t>
+      </w:r>
+    </w:p>
+    <w:bookmarkStart w:id="23" w:name="objectives"/>
     <w:p>
       <w:pPr>
         <w:pStyle w:val="Heading2"/>
@@ -487,7 +554,7 @@
         <w:t xml:space="preserve"> </w:t>
       </w:r>
       <w:r>
-        <w:t xml:space="preserve">in the lower Lemhi River during winter months. Habitat availability data and use data were collected in the lower Lemhi River using methods similar to those described by</w:t>
+        <w:t xml:space="preserve">in the lower Lemhi River during winter months. Habitat availability and use data were collected in the lower Lemhi River using methods similar to those described by</w:t>
       </w:r>
       <w:r>
         <w:t xml:space="preserve"> </w:t>
@@ -499,12 +566,12 @@
         <w:t xml:space="preserve"> </w:t>
       </w:r>
       <w:r>
-        <w:t xml:space="preserve">and implemented in Catherine Creek, Oregon. The habitat availability and use information will be used to describe habitat preference of juvenile Chinook salmon overwintering in the lower Lemhi River, which can in turn be used to describe target habitat conditions to be used in habitat restoration planning and designs.</w:t>
-      </w:r>
-    </w:p>
-    <w:bookmarkEnd w:id="22"/>
+        <w:t xml:space="preserve">previously implemented in Catherine Creek, Oregon. We used similar habitat availability and use data to describe habitat selection and preference of juvenile Chinook salmon overwintering in the lower Lemhi River, which can in turn be used to inform target habitat conditions to be used in habitat restoration planning and designs.</w:t>
+      </w:r>
+    </w:p>
     <w:bookmarkEnd w:id="23"/>
-    <w:bookmarkStart w:id="31" w:name="methods"/>
+    <w:bookmarkEnd w:id="24"/>
+    <w:bookmarkStart w:id="37" w:name="methods"/>
     <w:p>
       <w:pPr>
         <w:pStyle w:val="Heading1"/>
@@ -513,7 +580,7 @@
         <w:t xml:space="preserve">Methods</w:t>
       </w:r>
     </w:p>
-    <w:bookmarkStart w:id="24" w:name="habitat-availability"/>
+    <w:bookmarkStart w:id="25" w:name="habitat-availability"/>
     <w:p>
       <w:pPr>
         <w:pStyle w:val="Heading2"/>
@@ -722,7 +789,7 @@
         <w:t xml:space="preserve"> </w:t>
       </w:r>
       <w:r>
-        <w:t xml:space="preserve">Habitat availability measurements were taken at each point describing channel unit type, bank condition, dominant substrate, availability of substrate concealment, presence of adjacent side channels, dominant cover type, and distance to cover. In addition, depth and velocity estimates for each point were available from LiDAR-derived 2D numerical models. In total, habitat measurements were collected from 173 transects and 2,012 points, resulting in an average of 11.6 points per transect.</w:t>
+        <w:t xml:space="preserve">Habitat availability measurements described channel unit type, bank condition, dominant substrate, availability of substrate concealment, presence of adjacent side channels, dominant cover type, and distance to cover. In addition, depth and velocity estimates for each point were available from LiDAR-derived 2D numerical models. In total, habitat measurements were collected from 173 transects and 2,012 points, resulting in an average of 11.6 points per transect.</w:t>
       </w:r>
     </w:p>
     <w:p>
@@ -861,8 +928,8 @@
         <w:t xml:space="preserve">11.2</w:t>
       </w:r>
     </w:p>
-    <w:bookmarkEnd w:id="24"/>
-    <w:bookmarkStart w:id="25" w:name="habitat-use"/>
+    <w:bookmarkEnd w:id="25"/>
+    <w:bookmarkStart w:id="29" w:name="habitat-use"/>
     <w:p>
       <w:pPr>
         <w:pStyle w:val="Heading2"/>
@@ -876,318 +943,84 @@
         <w:pStyle w:val="FirstParagraph"/>
       </w:pPr>
       <w:r>
-        <w:t xml:space="preserve">Microhabitat use data were collected from radio-tagged juvenile Chinook salmon in the lower Lemhi River and during winter months.</w:t>
-      </w:r>
-      <w:r>
-        <w:t xml:space="preserve"> </w:t>
-      </w:r>
-    </w:p>
-    <w:bookmarkEnd w:id="25"/>
-    <w:bookmarkStart w:id="26" w:name="habitat-availability-power-analysis"/>
-    <w:p>
-      <w:pPr>
-        <w:pStyle w:val="Heading2"/>
-      </w:pPr>
-      <w:r>
-        <w:t xml:space="preserve">Habitat Availability Power Analysis</w:t>
-      </w:r>
-    </w:p>
-    <w:p>
-      <w:pPr>
-        <w:pStyle w:val="FirstParagraph"/>
-      </w:pPr>
-      <w:r>
-        <w:t xml:space="preserve">First, we wanted to assess whether the habitat availability data collected in August 2019 was sufficient to capture the overall distribution of available habitat throughout the lower Lemhi River, or whether addition habitat availablity data were needed. Again, in August 2019, a total of 173 transects (cross-sections) were sampled, based on a stratified sample where strata were defined by low, medium, and high sinuosity (Tables</w:t>
-      </w:r>
-      <w:r>
-        <w:t xml:space="preserve"> </w:t>
-      </w:r>
-      <w:r>
-        <w:t xml:space="preserve">1</w:t>
-      </w:r>
-      <w:r>
-        <w:t xml:space="preserve"> </w:t>
-      </w:r>
-      <w:r>
-        <w:t xml:space="preserve">&amp;</w:t>
-      </w:r>
-      <w:r>
-        <w:t xml:space="preserve"> </w:t>
-      </w:r>
-      <w:r>
-        <w:t xml:space="preserve">2</w:t>
-      </w:r>
-      <w:r>
-        <w:t xml:space="preserve">). We started by examining the depth and velocity values available from raster build on 2D numerical models for the entire lower Lemhi. We then extracted depth and velocity values from points along the sampled transects, and compared those distributions with the distributions of depth and velocity for the entire available raster. Our hypothesis is that if the distributions are similar between the enitre raster and the sampled transects, then the sample has done an adequate job of capturing the distribution of available habitat.</w:t>
-      </w:r>
-    </w:p>
-    <w:bookmarkEnd w:id="26"/>
-    <w:bookmarkStart w:id="30" w:name="habitat-preference"/>
-    <w:p>
-      <w:pPr>
-        <w:pStyle w:val="Heading2"/>
-      </w:pPr>
-      <w:r>
-        <w:t xml:space="preserve">Habitat Preference</w:t>
-      </w:r>
-    </w:p>
-    <w:p>
-      <w:pPr>
-        <w:pStyle w:val="FirstParagraph"/>
-      </w:pPr>
-      <w:r>
-        <w:t xml:space="preserve">After filtering the found radio tags to include only those fish that we deemed selected a given location, we compared the available habitat to the habitat used by radio-tagged juvenile Chinook salmon. To date, we made comparisons for the following categories:</w:t>
-      </w:r>
-    </w:p>
-    <w:p>
-      <w:pPr>
-        <w:numPr>
-          <w:ilvl w:val="0"/>
-          <w:numId w:val="1001"/>
-        </w:numPr>
-        <w:pStyle w:val="Compact"/>
-      </w:pPr>
-      <w:r>
-        <w:t xml:space="preserve">Channel Unit Types</w:t>
-      </w:r>
-    </w:p>
-    <w:p>
-      <w:pPr>
-        <w:numPr>
-          <w:ilvl w:val="0"/>
-          <w:numId w:val="1001"/>
-        </w:numPr>
-        <w:pStyle w:val="Compact"/>
-      </w:pPr>
-      <w:r>
-        <w:t xml:space="preserve">Substrate Concealment</w:t>
-      </w:r>
-    </w:p>
-    <w:p>
-      <w:pPr>
-        <w:numPr>
-          <w:ilvl w:val="0"/>
-          <w:numId w:val="1001"/>
-        </w:numPr>
-        <w:pStyle w:val="Compact"/>
-      </w:pPr>
-      <w:r>
-        <w:t xml:space="preserve">Cover within 1.5 m</w:t>
-      </w:r>
-    </w:p>
-    <w:bookmarkStart w:id="27" w:name="channel-unit-types"/>
-    <w:p>
-      <w:pPr>
-        <w:pStyle w:val="Heading3"/>
-      </w:pPr>
-      <w:r>
-        <w:t xml:space="preserve">Channel Unit Types</w:t>
-      </w:r>
-    </w:p>
-    <w:p>
-      <w:pPr>
-        <w:pStyle w:val="FirstParagraph"/>
-      </w:pPr>
-      <w:r>
-        <w:t xml:space="preserve">Because there are multiple types of channel units, we employed a goodness-of-fit test for discrete multivariate data. This test compares the observed channel unit type that radio-tagged juveniles were found in with the proportion of channel unit types from the habitat availability dataset. The null hypothesis is that the</w:t>
-      </w:r>
-      <w:r>
-        <w:t xml:space="preserve"> </w:t>
-      </w:r>
-      <w:r>
-        <w:t xml:space="preserve">“</w:t>
-      </w:r>
-      <w:r>
-        <w:t xml:space="preserve">use</w:t>
-      </w:r>
-      <w:r>
-        <w:t xml:space="preserve">”</w:t>
-      </w:r>
-      <w:r>
-        <w:t xml:space="preserve"> </w:t>
-      </w:r>
-      <w:r>
-        <w:t xml:space="preserve">tags will be found in similar channel unit types relative to what is available. Because there are 7 channel unit types, this leads to a large number of potential arrangements. Therefore, we used a Monte Carlo approach to simulate 100,000 samples of</w:t>
+        <w:t xml:space="preserve">Microhabitat use data were collected from radio-tagged juvenile Chinook salmon in the lower Lemhi River beginning in November 2019 through March 2020. For this study, a total of 279 fish were tagged from October 9 - 31, 2019 at three rotary screw trap (RST) locations in the Lemhi River: upper Lemhi RST (LEMTRP), Hayden Creek RST (HYDTRP), and lower Lemhi RST (LLRTRP).</w:t>
+      </w:r>
+      <w:r>
+        <w:t xml:space="preserve"> </w:t>
+      </w:r>
+      <w:r>
+        <w:t xml:space="preserve">Advanced Telemetry Systems, Inc. (ATS; hhtps://atstrack.com) radio transmitters (Model #ST100L) were surgically implanted into the abdomen of Chinook salmon presmolts (juveniles surviving to their first winter prior to spring emigration), ranging in length from 98 - 138 mm and weight from 10.4 - 31.1 g. Fish were also implanted with a Passive Integrated Transponder tag (PIT tag). Tagged fish were held for a minimum of six hours in live wells and released at night below the tagging sites once they had fully recovered from surgery.</w:t>
+      </w:r>
+    </w:p>
+    <w:p>
+      <w:pPr>
+        <w:pStyle w:val="BodyText"/>
+      </w:pPr>
+      <w:r>
+        <w:t xml:space="preserve">Because of limited battery life, radio tags were programmed to operate in three batches to cover the entire winter season. Batch 1 transmitters (181 fish) were programmed to operate continuously upon activation, batch 2 transmitters (47 fish) operated for an hour upon activation then shutdown to reactivate at day 50, and batch 3 transmitters (51 fish) operated for an hour upon activation then shutdown to reactivate at day 100.</w:t>
+      </w:r>
+    </w:p>
+    <w:p>
+      <w:pPr>
+        <w:pStyle w:val="BodyText"/>
+      </w:pPr>
+      <w:r>
+        <w:t xml:space="preserve">Throughout the winter, mobile tracking surveys were completed by boat and on foot, dependent on weather and river conditions. Surveys covered 50 km of the lower Lemhi River from its confluence with Hayden Creek downstream to its confluence with the Salmon River and were completed approximately every two weeks. When a transmitter was detected, surveyors pin-pointed the signal location to the finest scale possible (typically</w:t>
       </w:r>
       <w:r>
         <w:t xml:space="preserve"> </w:t>
       </w:r>
       <m:oMath>
         <m:r>
-          <m:t>n</m:t>
+          <m:rPr>
+            <m:sty m:val="p"/>
+          </m:rPr>
+          <m:t>&lt;</m:t>
         </m:r>
+        <m:r>
+          <m:t>1</m:t>
+        </m:r>
+        <m:sSup>
+          <m:e>
+            <m:r>
+              <m:t>m</m:t>
+            </m:r>
+          </m:e>
+          <m:sup>
+            <m:r>
+              <m:t>2</m:t>
+            </m:r>
+          </m:sup>
+        </m:sSup>
       </m:oMath>
       <w:r>
-        <w:t xml:space="preserve"> </w:t>
-      </w:r>
-      <w:r>
-        <w:t xml:space="preserve">observations (</w:t>
-      </w:r>
-      <m:oMath>
-        <m:r>
-          <m:t>n</m:t>
-        </m:r>
-      </m:oMath>
-      <w:r>
-        <w:t xml:space="preserve"> </w:t>
-      </w:r>
-      <w:r>
-        <w:t xml:space="preserve">being the number of selected</w:t>
-      </w:r>
-      <w:r>
-        <w:t xml:space="preserve"> </w:t>
-      </w:r>
-      <w:r>
-        <w:t xml:space="preserve">“</w:t>
-      </w:r>
-      <w:r>
-        <w:t xml:space="preserve">use</w:t>
-      </w:r>
-      <w:r>
-        <w:t xml:space="preserve">”</w:t>
-      </w:r>
-      <w:r>
-        <w:t xml:space="preserve"> </w:t>
-      </w:r>
-      <w:r>
-        <w:t xml:space="preserve">channel units) using the habitat availability proportions of channel unit types. The p-value is then calculated by summing the relative frequencies of outcomes occurring less frequently than the observed ones, so a low p-value indicates that the observed</w:t>
-      </w:r>
-      <w:r>
-        <w:t xml:space="preserve"> </w:t>
-      </w:r>
-      <w:r>
-        <w:t xml:space="preserve">“</w:t>
-      </w:r>
-      <w:r>
-        <w:t xml:space="preserve">use</w:t>
-      </w:r>
-      <w:r>
-        <w:t xml:space="preserve">”</w:t>
-      </w:r>
-      <w:r>
-        <w:t xml:space="preserve"> </w:t>
-      </w:r>
-      <w:r>
-        <w:t xml:space="preserve">channel types are distributed differently that the available ones, suggesting that fish are not randomly distributed in overwinter habitat. We also used a log likelihood ratio goodness of fit test (G-test).</w:t>
-      </w:r>
-    </w:p>
-    <w:bookmarkEnd w:id="27"/>
-    <w:bookmarkStart w:id="28" w:name="concealment"/>
-    <w:p>
-      <w:pPr>
-        <w:pStyle w:val="Heading3"/>
-      </w:pPr>
-      <w:r>
-        <w:t xml:space="preserve">Concealment</w:t>
-      </w:r>
-    </w:p>
-    <w:p>
-      <w:pPr>
-        <w:pStyle w:val="FirstParagraph"/>
-      </w:pPr>
-      <w:r>
-        <w:t xml:space="preserve">Because concealment is binary (either available or not), we tested whether there were differences between habitat availability and use using a Chi-squared test, as well as a G-test.</w:t>
-      </w:r>
-    </w:p>
-    <w:bookmarkEnd w:id="28"/>
-    <w:bookmarkStart w:id="29" w:name="cover"/>
-    <w:p>
-      <w:pPr>
-        <w:pStyle w:val="Heading3"/>
-      </w:pPr>
-      <w:r>
-        <w:t xml:space="preserve">Cover</w:t>
-      </w:r>
-    </w:p>
-    <w:p>
-      <w:pPr>
-        <w:pStyle w:val="FirstParagraph"/>
-      </w:pPr>
-      <w:r>
-        <w:t xml:space="preserve">For the purposed of our initial cover analysis, we grouped all types of cover into a single category, and compared that with the category of</w:t>
-      </w:r>
-      <w:r>
-        <w:t xml:space="preserve"> </w:t>
-      </w:r>
-      <w:r>
-        <w:t xml:space="preserve">“</w:t>
-      </w:r>
-      <w:r>
-        <w:t xml:space="preserve">no cover.</w:t>
-      </w:r>
-      <w:r>
-        <w:t xml:space="preserve">”</w:t>
-      </w:r>
-      <w:r>
-        <w:t xml:space="preserve"> </w:t>
-      </w:r>
-      <w:r>
-        <w:t xml:space="preserve">This made cover a binary variable, like concealment, allowing us to also use the Chi-squared and G-test.</w:t>
-      </w:r>
-    </w:p>
-    <w:bookmarkEnd w:id="29"/>
-    <w:bookmarkEnd w:id="30"/>
-    <w:bookmarkEnd w:id="31"/>
-    <w:bookmarkStart w:id="43" w:name="results"/>
-    <w:p>
-      <w:pPr>
-        <w:pStyle w:val="Heading1"/>
-      </w:pPr>
-      <w:r>
-        <w:t xml:space="preserve">Results</w:t>
-      </w:r>
-    </w:p>
-    <w:bookmarkStart w:id="32" w:name="habitat-availability-1"/>
-    <w:p>
-      <w:pPr>
-        <w:pStyle w:val="Heading2"/>
-      </w:pPr>
-      <w:r>
-        <w:t xml:space="preserve">Habitat Availability</w:t>
-      </w:r>
-    </w:p>
-    <w:p>
-      <w:pPr>
-        <w:pStyle w:val="FirstParagraph"/>
-      </w:pPr>
-      <w:r>
-        <w:t xml:space="preserve">Habitat availability text…</w:t>
-      </w:r>
-    </w:p>
-    <w:bookmarkEnd w:id="32"/>
-    <w:bookmarkStart w:id="33" w:name="habitat-use-1"/>
-    <w:p>
-      <w:pPr>
-        <w:pStyle w:val="Heading2"/>
-      </w:pPr>
-      <w:r>
-        <w:t xml:space="preserve">Habitat Use</w:t>
-      </w:r>
-    </w:p>
-    <w:p>
-      <w:pPr>
-        <w:pStyle w:val="FirstParagraph"/>
-      </w:pPr>
-      <w:r>
-        <w:t xml:space="preserve">Habitat use text…</w:t>
-      </w:r>
-    </w:p>
-    <w:bookmarkEnd w:id="33"/>
-    <w:bookmarkStart w:id="35" w:name="habitat-availability-power-analysis-1"/>
-    <w:p>
-      <w:pPr>
-        <w:pStyle w:val="Heading2"/>
-      </w:pPr>
-      <w:r>
-        <w:t xml:space="preserve">Habitat Availability Power Analysis</w:t>
-      </w:r>
-    </w:p>
-    <w:p>
-      <w:pPr>
-        <w:pStyle w:val="FirstParagraph"/>
-      </w:pPr>
-      <w:r>
-        <w:t xml:space="preserve">Results of the habitat availability power analysis are shown in Figure</w:t>
+        <w:t xml:space="preserve">), attempted to determine whether the tag was in a live fish, and recorded the location using an EOS Arrow 100 GNSS GPS receiver. Habitat use metrics describing channel unit type, bank condition, dominant substrate, availability of substrate concealment, dominant cover type, distance to cover, depth, and mean column velocity, were also collected at each tag location for comparison with the habitat availability dataset.</w:t>
+      </w:r>
+    </w:p>
+    <w:p>
+      <w:pPr>
+        <w:pStyle w:val="BodyText"/>
+      </w:pPr>
+      <w:r>
+        <w:t xml:space="preserve">Mobile tracking surveys resulted in the detection of 99 unique radio tags of which 22 were physically recovered (one confirmed mortality). The high recovery rate of detected tags (22%) combined with the inability to confirm tag detections as live fish created some uncertainty about the validity of fish use data.</w:t>
+      </w:r>
+      <w:r>
+        <w:t xml:space="preserve"> </w:t>
+      </w:r>
+      <w:r>
+        <w:t xml:space="preserve">To address this, a decision tree was developed based on professional expertise and published literature</w:t>
+      </w:r>
+      <w:r>
+        <w:t xml:space="preserve"> </w:t>
+      </w:r>
+      <w:r>
+        <w:t xml:space="preserve">(Holleman et al. 2022)</w:t>
+      </w:r>
+      <w:r>
+        <w:t xml:space="preserve"> </w:t>
+      </w:r>
+      <w:r>
+        <w:t xml:space="preserve">to qualify tag detection locations as selected for habitat (Figure</w:t>
       </w:r>
       <w:r>
         <w:t xml:space="preserve"> </w:t>
@@ -1196,7 +1029,7 @@
         <w:t xml:space="preserve">1</w:t>
       </w:r>
       <w:r>
-        <w:t xml:space="preserve">.</w:t>
+        <w:t xml:space="preserve">). Using the decision tree, 74 unique selected habitat locations were identified.</w:t>
       </w:r>
     </w:p>
     <w:p>
@@ -1206,20 +1039,20 @@
       <w:r>
         <w:drawing>
           <wp:inline>
-            <wp:extent cx="5504749" cy="3669832"/>
+            <wp:extent cx="4762500" cy="6427373"/>
             <wp:effectExtent b="0" l="0" r="0" t="0"/>
-            <wp:docPr descr="Figure 1: Density plots of depth and velocity, colored by whether taken from the entire raster (All) or the sampled transects (Sampled), faceted by sinuosity category." title="" id="1" name="Picture"/>
+            <wp:docPr descr="Figure 1: Decision tree for determining qualified tag detection locations as selected habitat." title="" id="27" name="Picture"/>
             <a:graphic>
               <a:graphicData uri="http://schemas.openxmlformats.org/drawingml/2006/picture">
                 <pic:pic>
                   <pic:nvPicPr>
-                    <pic:cNvPr descr="C:/Git/Lemhi_RME/analysis/figures/dist-fig-1.png" id="0" name="Picture"/>
+                    <pic:cNvPr descr="../images/D_tree.JPG" id="28" name="Picture"/>
                     <pic:cNvPicPr>
                       <a:picLocks noChangeArrowheads="1" noChangeAspect="1"/>
                     </pic:cNvPicPr>
                   </pic:nvPicPr>
                   <pic:blipFill>
-                    <a:blip r:embed="rId34"/>
+                    <a:blip r:embed="rId26"/>
                     <a:stretch>
                       <a:fillRect/>
                     </a:stretch>
@@ -1227,7 +1060,7 @@
                   <pic:spPr bwMode="auto">
                     <a:xfrm>
                       <a:off x="0" y="0"/>
-                      <a:ext cx="5504749" cy="3669832"/>
+                      <a:ext cx="4762500" cy="6427373"/>
                     </a:xfrm>
                     <a:prstGeom prst="rect">
                       <a:avLst/>
@@ -1251,26 +1084,410 @@
         <w:pStyle w:val="ImageCaption"/>
       </w:pPr>
       <w:r>
-        <w:t xml:space="preserve">Figure 1: Density plots of depth and velocity, colored by whether taken from the entire raster (All) or the sampled transects (Sampled), faceted by sinuosity category.</w:t>
+        <w:t xml:space="preserve">Figure 1: Decision tree for determining qualified tag detection locations as selected habitat.</w:t>
+      </w:r>
+    </w:p>
+    <w:bookmarkEnd w:id="29"/>
+    <w:bookmarkStart w:id="30" w:name="habitat-availability-power-analysis"/>
+    <w:p>
+      <w:pPr>
+        <w:pStyle w:val="Heading2"/>
+      </w:pPr>
+      <w:r>
+        <w:t xml:space="preserve">Habitat Availability Power Analysis</w:t>
+      </w:r>
+    </w:p>
+    <w:p>
+      <w:pPr>
+        <w:pStyle w:val="FirstParagraph"/>
+      </w:pPr>
+      <w:r>
+        <w:t xml:space="preserve">Prior to evaluating for habitat selection or preference, we first wanted to assess whether the habitat availability data collected during August 2019 was sufficient to capture the overall distribution of available habitat throughout the lower Lemhi River, or whether addition habitat availability data were needed. A total of 173 transects (cross-sections) were sampled during August 2019 based on a stratified sample where strata were defined by low, medium, and high sinuosity (Tables</w:t>
+      </w:r>
+      <w:r>
+        <w:t xml:space="preserve"> </w:t>
+      </w:r>
+      <w:r>
+        <w:t xml:space="preserve">1</w:t>
+      </w:r>
+      <w:r>
+        <w:t xml:space="preserve"> </w:t>
+      </w:r>
+      <w:r>
+        <w:t xml:space="preserve">&amp;</w:t>
+      </w:r>
+      <w:r>
+        <w:t xml:space="preserve"> </w:t>
+      </w:r>
+      <w:r>
+        <w:t xml:space="preserve">2</w:t>
+      </w:r>
+      <w:r>
+        <w:t xml:space="preserve">). We started by examining the depth and velocity values available from raster datasets derived from 2D numerical models for the entire lower Lemhi. We then extracted depth and velocity values from points along the sampled transects, and compared those distributions with the distributions of depth and velocity for the entire available raster. Our hypothesis is that if the distributions are similar between the entire raster and the sampled transects, then the sample has done an adequate job of capturing the distribution of available habitat.</w:t>
+      </w:r>
+    </w:p>
+    <w:bookmarkEnd w:id="30"/>
+    <w:bookmarkStart w:id="36" w:name="habitat-preference"/>
+    <w:p>
+      <w:pPr>
+        <w:pStyle w:val="Heading2"/>
+      </w:pPr>
+      <w:r>
+        <w:t xml:space="preserve">Habitat Preference</w:t>
+      </w:r>
+    </w:p>
+    <w:p>
+      <w:pPr>
+        <w:pStyle w:val="FirstParagraph"/>
+      </w:pPr>
+      <w:r>
+        <w:t xml:space="preserve">After filtering the identified radio tags to include only those fish that we deemed selected a given location, we then compared the total available habitat in the lower Lemhi River to the habitat that was selected by radio-tagged Chinook salmon presmolts. Comparisons were made for the following habitat characteristics:</w:t>
+      </w:r>
+    </w:p>
+    <w:p>
+      <w:pPr>
+        <w:numPr>
+          <w:ilvl w:val="0"/>
+          <w:numId w:val="1001"/>
+        </w:numPr>
+        <w:pStyle w:val="Compact"/>
+      </w:pPr>
+      <w:r>
+        <w:t xml:space="preserve">Sinuosity</w:t>
+      </w:r>
+    </w:p>
+    <w:p>
+      <w:pPr>
+        <w:numPr>
+          <w:ilvl w:val="0"/>
+          <w:numId w:val="1001"/>
+        </w:numPr>
+        <w:pStyle w:val="Compact"/>
+      </w:pPr>
+      <w:r>
+        <w:t xml:space="preserve">Stream Depth and Velocity</w:t>
+      </w:r>
+    </w:p>
+    <w:p>
+      <w:pPr>
+        <w:numPr>
+          <w:ilvl w:val="0"/>
+          <w:numId w:val="1001"/>
+        </w:numPr>
+        <w:pStyle w:val="Compact"/>
+      </w:pPr>
+      <w:r>
+        <w:t xml:space="preserve">Channel Unit Type</w:t>
+      </w:r>
+    </w:p>
+    <w:p>
+      <w:pPr>
+        <w:numPr>
+          <w:ilvl w:val="0"/>
+          <w:numId w:val="1001"/>
+        </w:numPr>
+        <w:pStyle w:val="Compact"/>
+      </w:pPr>
+      <w:r>
+        <w:t xml:space="preserve">Substrate Concealment</w:t>
+      </w:r>
+    </w:p>
+    <w:p>
+      <w:pPr>
+        <w:numPr>
+          <w:ilvl w:val="0"/>
+          <w:numId w:val="1001"/>
+        </w:numPr>
+        <w:pStyle w:val="Compact"/>
+      </w:pPr>
+      <w:r>
+        <w:t xml:space="preserve">Cover</w:t>
+      </w:r>
+    </w:p>
+    <w:bookmarkStart w:id="31" w:name="sinuosity"/>
+    <w:p>
+      <w:pPr>
+        <w:pStyle w:val="Heading3"/>
+      </w:pPr>
+      <w:r>
+        <w:t xml:space="preserve">Sinuosity</w:t>
+      </w:r>
+    </w:p>
+    <w:p>
+      <w:pPr>
+        <w:pStyle w:val="FirstParagraph"/>
+      </w:pPr>
+      <w:r>
+        <w:t xml:space="preserve">We estimate the proportion of the total available habitat in the lower Lemhi River that fell into each of the sinuosity categories (Table</w:t>
+      </w:r>
+      <w:r>
+        <w:t xml:space="preserve"> </w:t>
+      </w:r>
+      <w:r>
+        <w:t xml:space="preserve">1</w:t>
+      </w:r>
+      <w:r>
+        <w:t xml:space="preserve">) which was compared to the proportion of each category that Chinook salmon presmolts used.</w:t>
+      </w:r>
+    </w:p>
+    <w:bookmarkEnd w:id="31"/>
+    <w:bookmarkStart w:id="32" w:name="depth-and-velocity"/>
+    <w:p>
+      <w:pPr>
+        <w:pStyle w:val="Heading3"/>
+      </w:pPr>
+      <w:r>
+        <w:t xml:space="preserve">Depth and Velocity</w:t>
+      </w:r>
+    </w:p>
+    <w:p>
+      <w:pPr>
+        <w:pStyle w:val="FirstParagraph"/>
+      </w:pPr>
+      <w:r>
+        <w:t xml:space="preserve">Depth (m) and mean column velocity (m/s) were measured at 47 of the 74 selected habitat locations during typical winter flows. Environmental conditions at the time of sampling, primarily surface ice and depth, prevented collection of depth and velocity measurements at some locations, likely introducing some bias e.g., use locations with the greatest depths were most difficult to measure. However, because our decision tree accounted for velocity limits of sustained swimming of juvenile salmonids, we feel confident the locations where mean column velocity was measured is a representative sample of habitat use locations in the lower Lemhi.</w:t>
+      </w:r>
+    </w:p>
+    <w:p>
+      <w:pPr>
+        <w:pStyle w:val="BodyText"/>
+      </w:pPr>
+      <w:r>
+        <w:t xml:space="preserve">We compared the available depths and velocities at the transect location points (n = 2,012; derived from raster available from 2D-numerical models) to the measured depths and velocities taken in the field during microhabitat use surveys.</w:t>
+      </w:r>
+      <w:r>
+        <w:t xml:space="preserve"> </w:t>
+      </w:r>
+      <w:r>
+        <w:t xml:space="preserve">We used a variance test (F test; how far each data point is from the group mean), to evaluate variances between the habitat availability and habitat use datasets. This led us to use an unpooled, two-sample test (Welch test) to determine if there’s a significant difference (p-value &lt; 0.05) between mean available depth and velocity and mean selected depth and velocity in the lower Lemhi.</w:t>
+      </w:r>
+    </w:p>
+    <w:bookmarkEnd w:id="32"/>
+    <w:bookmarkStart w:id="33" w:name="channel-unit-type"/>
+    <w:p>
+      <w:pPr>
+        <w:pStyle w:val="Heading3"/>
+      </w:pPr>
+      <w:r>
+        <w:t xml:space="preserve">Channel Unit Type</w:t>
+      </w:r>
+    </w:p>
+    <w:p>
+      <w:pPr>
+        <w:pStyle w:val="FirstParagraph"/>
+      </w:pPr>
+      <w:r>
+        <w:t xml:space="preserve">Channel unit types included pools, riffles, runs, rapid+, small side-channels (SSC), and off-channel areas (OCA), similar to channel units delineated using the DASH protocol</w:t>
+      </w:r>
+      <w:r>
+        <w:t xml:space="preserve"> </w:t>
+      </w:r>
+      <w:r>
+        <w:t xml:space="preserve">(Carmichael et al. 2019)</w:t>
+      </w:r>
+      <w:r>
+        <w:t xml:space="preserve">. Because there are multiple types of channel units, we employed a goodness-of-fit test for discrete multivariate data. This test compares the observed channel unit types that radio-tagged juveniles were observed using to the proportion of channel unit types from the habitat availability dataset. The null hypothesis was that radio-tagged juvenile Chinook salmon would be found in channel units in the same (or similar) proportion to what is available. Because there are 7 distinct channel unit types, this leads to a large number of potential arrangements. Therefore, we used a Monte Carlo approach to simulate 100,000 samples of</w:t>
+      </w:r>
+      <w:r>
+        <w:t xml:space="preserve"> </w:t>
+      </w:r>
+      <m:oMath>
+        <m:r>
+          <m:t>n</m:t>
+        </m:r>
+      </m:oMath>
+      <w:r>
+        <w:t xml:space="preserve"> </w:t>
+      </w:r>
+      <w:r>
+        <w:t xml:space="preserve">observations (</w:t>
+      </w:r>
+      <m:oMath>
+        <m:r>
+          <m:t>n</m:t>
+        </m:r>
+      </m:oMath>
+      <w:r>
+        <w:t xml:space="preserve"> </w:t>
+      </w:r>
+      <w:r>
+        <w:t xml:space="preserve">being the number of selected</w:t>
+      </w:r>
+      <w:r>
+        <w:t xml:space="preserve"> </w:t>
+      </w:r>
+      <w:r>
+        <w:t xml:space="preserve">“</w:t>
+      </w:r>
+      <w:r>
+        <w:t xml:space="preserve">use</w:t>
+      </w:r>
+      <w:r>
+        <w:t xml:space="preserve">”</w:t>
+      </w:r>
+      <w:r>
+        <w:t xml:space="preserve"> </w:t>
+      </w:r>
+      <w:r>
+        <w:t xml:space="preserve">channel units) using the habitat availability proportions of channel unit types. The p-value is then calculated by summing the relative frequencies of outcomes occurring less frequently than the observed ones, so a low p-value indicates that the observed</w:t>
+      </w:r>
+      <w:r>
+        <w:t xml:space="preserve"> </w:t>
+      </w:r>
+      <w:r>
+        <w:t xml:space="preserve">“</w:t>
+      </w:r>
+      <w:r>
+        <w:t xml:space="preserve">use</w:t>
+      </w:r>
+      <w:r>
+        <w:t xml:space="preserve">”</w:t>
+      </w:r>
+      <w:r>
+        <w:t xml:space="preserve"> </w:t>
+      </w:r>
+      <w:r>
+        <w:t xml:space="preserve">channel types are distributed differently that the available ones, suggesting that fish are not randomly distributed in overwinter habitat. We also used a log likelihood ratio goodness of fit test (G-test).</w:t>
+      </w:r>
+    </w:p>
+    <w:bookmarkEnd w:id="33"/>
+    <w:bookmarkStart w:id="34" w:name="concealment"/>
+    <w:p>
+      <w:pPr>
+        <w:pStyle w:val="Heading3"/>
+      </w:pPr>
+      <w:r>
+        <w:t xml:space="preserve">Concealment</w:t>
+      </w:r>
+    </w:p>
+    <w:p>
+      <w:pPr>
+        <w:pStyle w:val="FirstParagraph"/>
+      </w:pPr>
+      <w:r>
+        <w:t xml:space="preserve">At each point of habitat availability transects and at observed</w:t>
+      </w:r>
+      <w:r>
+        <w:t xml:space="preserve"> </w:t>
+      </w:r>
+      <w:r>
+        <w:t xml:space="preserve">“</w:t>
+      </w:r>
+      <w:r>
+        <w:t xml:space="preserve">use</w:t>
+      </w:r>
+      <w:r>
+        <w:t xml:space="preserve">”</w:t>
+      </w:r>
+      <w:r>
+        <w:t xml:space="preserve"> </w:t>
+      </w:r>
+      <w:r>
+        <w:t xml:space="preserve">locations by radio-tagged individuals, we estimated whether concealment habitat was available to juvenile Chinook salmon.</w:t>
+      </w:r>
+      <w:r>
+        <w:t xml:space="preserve"> </w:t>
+      </w:r>
+      <w:r>
+        <w:t xml:space="preserve">Because concealment is binary (either available or not), we tested whether there were differences between habitat availability and use using a Chi-squared test, as well as a G-test.</w:t>
+      </w:r>
+    </w:p>
+    <w:bookmarkEnd w:id="34"/>
+    <w:bookmarkStart w:id="35" w:name="cover"/>
+    <w:p>
+      <w:pPr>
+        <w:pStyle w:val="Heading3"/>
+      </w:pPr>
+      <w:r>
+        <w:t xml:space="preserve">Cover</w:t>
+      </w:r>
+    </w:p>
+    <w:p>
+      <w:pPr>
+        <w:pStyle w:val="FirstParagraph"/>
+      </w:pPr>
+      <w:r>
+        <w:t xml:space="preserve">We determined whether fish cover was available within 1.5 m of each habitat availability transect point and at each</w:t>
+      </w:r>
+      <w:r>
+        <w:t xml:space="preserve"> </w:t>
+      </w:r>
+      <w:r>
+        <w:t xml:space="preserve">“</w:t>
+      </w:r>
+      <w:r>
+        <w:t xml:space="preserve">use</w:t>
+      </w:r>
+      <w:r>
+        <w:t xml:space="preserve">”</w:t>
+      </w:r>
+      <w:r>
+        <w:t xml:space="preserve"> </w:t>
+      </w:r>
+      <w:r>
+        <w:t xml:space="preserve">location. Cover types considered included artificial cover, aquatic vegetation, boulders, small and large wood, terrestrial vegetation, and undercut banks. Here, we grouped all types of cover into a single category, and compared whether cover was available with the category of</w:t>
+      </w:r>
+      <w:r>
+        <w:t xml:space="preserve"> </w:t>
+      </w:r>
+      <w:r>
+        <w:t xml:space="preserve">“</w:t>
+      </w:r>
+      <w:r>
+        <w:t xml:space="preserve">no cover</w:t>
+      </w:r>
+      <w:r>
+        <w:t xml:space="preserve">”</w:t>
+      </w:r>
+      <w:r>
+        <w:t xml:space="preserve">. This resulted in a binary variable, like concealment, allowing us to also use the Chi-squared and G-test.</w:t>
       </w:r>
     </w:p>
     <w:bookmarkEnd w:id="35"/>
-    <w:bookmarkStart w:id="42" w:name="habitat-preference-1"/>
+    <w:bookmarkEnd w:id="36"/>
+    <w:bookmarkEnd w:id="37"/>
+    <w:bookmarkStart w:id="66" w:name="results"/>
+    <w:p>
+      <w:pPr>
+        <w:pStyle w:val="Heading1"/>
+      </w:pPr>
+      <w:r>
+        <w:t xml:space="preserve">Results</w:t>
+      </w:r>
+    </w:p>
+    <w:bookmarkStart w:id="41" w:name="habitat-availability-power-analysis-1"/>
     <w:p>
       <w:pPr>
         <w:pStyle w:val="Heading2"/>
       </w:pPr>
       <w:r>
-        <w:t xml:space="preserve">Habitat Preference</w:t>
-      </w:r>
-    </w:p>
-    <w:bookmarkStart w:id="37" w:name="channel-unit-types-1"/>
-    <w:p>
-      <w:pPr>
-        <w:pStyle w:val="Heading3"/>
-      </w:pPr>
-      <w:r>
-        <w:t xml:space="preserve">Channel Unit Types</w:t>
+        <w:t xml:space="preserve">Habitat Availability Power Analysis</w:t>
+      </w:r>
+    </w:p>
+    <w:p>
+      <w:pPr>
+        <w:pStyle w:val="FirstParagraph"/>
+      </w:pPr>
+      <w:r>
+        <w:t xml:space="preserve">Comparisons of the distributions of depths and velocities estimated from 1) the randomly placed transects used to estimate habitat availability, and 2) the entirety of the rasters derived from 2D numerical models were favorable (Figure</w:t>
+      </w:r>
+      <w:r>
+        <w:t xml:space="preserve"> </w:t>
+      </w:r>
+      <w:r>
+        <w:t xml:space="preserve">2</w:t>
+      </w:r>
+      <w:r>
+        <w:t xml:space="preserve">). Distributions of depths and velocities were similar among all sinuosity categories (Figure</w:t>
+      </w:r>
+      <w:r>
+        <w:t xml:space="preserve"> </w:t>
+      </w:r>
+      <w:r>
+        <w:t xml:space="preserve">2</w:t>
+      </w:r>
+      <w:r>
+        <w:t xml:space="preserve">). These findings suggest that the habitat availability data collected during August 2019 were sufficient to capture the available habitat throughout the lower Lemhi River.</w:t>
       </w:r>
     </w:p>
     <w:p>
@@ -1282,207 +1499,12 @@
           <wp:inline>
             <wp:extent cx="5504749" cy="3669832"/>
             <wp:effectExtent b="0" l="0" r="0" t="0"/>
-            <wp:docPr descr="Figure 2: Percent of channel unit types available in the entire Lemhi compared with percent where fish were using them, faceted by low, medium and high sinuosity classes." title="" id="1" name="Picture"/>
+            <wp:docPr descr="Figure 2: Density plots of depth and velocity, colored by whether taken from the entire raster (all) or the sampled transects (sampled), and faceted by sinuosity category." title="" id="39" name="Picture"/>
             <a:graphic>
               <a:graphicData uri="http://schemas.openxmlformats.org/drawingml/2006/picture">
                 <pic:pic>
                   <pic:nvPicPr>
-                    <pic:cNvPr descr="C:/Git/Lemhi_RME/analysis/figures/cu-fig-1.png" id="0" name="Picture"/>
-                    <pic:cNvPicPr>
-                      <a:picLocks noChangeArrowheads="1" noChangeAspect="1"/>
-                    </pic:cNvPicPr>
-                  </pic:nvPicPr>
-                  <pic:blipFill>
-                    <a:blip r:embed="rId36"/>
-                    <a:stretch>
-                      <a:fillRect/>
-                    </a:stretch>
-                  </pic:blipFill>
-                  <pic:spPr bwMode="auto">
-                    <a:xfrm>
-                      <a:off x="0" y="0"/>
-                      <a:ext cx="5504749" cy="3669832"/>
-                    </a:xfrm>
-                    <a:prstGeom prst="rect">
-                      <a:avLst/>
-                    </a:prstGeom>
-                    <a:noFill/>
-                    <a:ln w="9525">
-                      <a:noFill/>
-                      <a:headEnd/>
-                      <a:tailEnd/>
-                    </a:ln>
-                  </pic:spPr>
-                </pic:pic>
-              </a:graphicData>
-            </a:graphic>
-          </wp:inline>
-        </w:drawing>
-      </w:r>
-    </w:p>
-    <w:p>
-      <w:pPr>
-        <w:pStyle w:val="ImageCaption"/>
-      </w:pPr>
-      <w:r>
-        <w:t xml:space="preserve">Figure 2: Percent of channel unit types available in the entire Lemhi compared with percent where fish were using them, faceted by low, medium and high sinuosity classes.</w:t>
-      </w:r>
-    </w:p>
-    <w:p>
-      <w:pPr>
-        <w:pStyle w:val="BodyText"/>
-      </w:pPr>
-      <w:r>
-        <w:t xml:space="preserve">Table 3: P-values of multinomial and G-tests for differences in channel unit type proportions between available and selected habitat.</w:t>
-      </w:r>
-    </w:p>
-    <w:p>
-      <w:pPr>
-        <w:pStyle w:val="BodyText"/>
-      </w:pPr>
-      <w:r>
-        <w:t xml:space="preserve">Sinuosity Category</w:t>
-      </w:r>
-    </w:p>
-    <w:p>
-      <w:pPr>
-        <w:pStyle w:val="BodyText"/>
-      </w:pPr>
-      <w:r>
-        <w:t xml:space="preserve">Multinomial p-value</w:t>
-      </w:r>
-    </w:p>
-    <w:p>
-      <w:pPr>
-        <w:pStyle w:val="BodyText"/>
-      </w:pPr>
-      <w:r>
-        <w:t xml:space="preserve">G-test p-value</w:t>
-      </w:r>
-    </w:p>
-    <w:p>
-      <w:pPr>
-        <w:pStyle w:val="BodyText"/>
-      </w:pPr>
-      <w:r>
-        <w:t xml:space="preserve">Low</w:t>
-      </w:r>
-    </w:p>
-    <w:p>
-      <w:pPr>
-        <w:pStyle w:val="BodyText"/>
-      </w:pPr>
-      <w:r>
-        <w:t xml:space="preserve">1e-04</w:t>
-      </w:r>
-    </w:p>
-    <w:p>
-      <w:pPr>
-        <w:pStyle w:val="BodyText"/>
-      </w:pPr>
-      <w:r>
-        <w:t xml:space="preserve">0e+00</w:t>
-      </w:r>
-    </w:p>
-    <w:p>
-      <w:pPr>
-        <w:pStyle w:val="BodyText"/>
-      </w:pPr>
-      <w:r>
-        <w:t xml:space="preserve">Med</w:t>
-      </w:r>
-    </w:p>
-    <w:p>
-      <w:pPr>
-        <w:pStyle w:val="BodyText"/>
-      </w:pPr>
-      <w:r>
-        <w:t xml:space="preserve">8e-04</w:t>
-      </w:r>
-    </w:p>
-    <w:p>
-      <w:pPr>
-        <w:pStyle w:val="BodyText"/>
-      </w:pPr>
-      <w:r>
-        <w:t xml:space="preserve">5e-07</w:t>
-      </w:r>
-    </w:p>
-    <w:p>
-      <w:pPr>
-        <w:pStyle w:val="BodyText"/>
-      </w:pPr>
-      <w:r>
-        <w:t xml:space="preserve">High</w:t>
-      </w:r>
-    </w:p>
-    <w:p>
-      <w:pPr>
-        <w:pStyle w:val="BodyText"/>
-      </w:pPr>
-      <w:r>
-        <w:t xml:space="preserve">0e+00</w:t>
-      </w:r>
-    </w:p>
-    <w:p>
-      <w:pPr>
-        <w:pStyle w:val="BodyText"/>
-      </w:pPr>
-      <w:r>
-        <w:t xml:space="preserve">0e+00</w:t>
-      </w:r>
-    </w:p>
-    <w:p>
-      <w:pPr>
-        <w:pStyle w:val="BodyText"/>
-      </w:pPr>
-      <w:r>
-        <w:t xml:space="preserve">There are statistically significant differences in the distribution of channel units selected by radio-tagged juvenile Chinook salmon during winter months and what is available in the lower Lemhi River, across all three sinuosity categories (Table</w:t>
-      </w:r>
-      <w:r>
-        <w:t xml:space="preserve"> </w:t>
-      </w:r>
-      <w:r>
-        <w:t xml:space="preserve">3</w:t>
-      </w:r>
-      <w:r>
-        <w:t xml:space="preserve">). It appears that juvenile Chinook salmon tend to use pools and off-channel areas at a higher frequency than their availability, and riffles at a lower frequency compared to what is available (Figure</w:t>
-      </w:r>
-      <w:r>
-        <w:t xml:space="preserve"> </w:t>
-      </w:r>
-      <w:r>
-        <w:t xml:space="preserve">2</w:t>
-      </w:r>
-      <w:r>
-        <w:t xml:space="preserve">).</w:t>
-      </w:r>
-    </w:p>
-    <w:bookmarkEnd w:id="37"/>
-    <w:bookmarkStart w:id="39" w:name="concealment-1"/>
-    <w:p>
-      <w:pPr>
-        <w:pStyle w:val="Heading3"/>
-      </w:pPr>
-      <w:r>
-        <w:t xml:space="preserve">Concealment</w:t>
-      </w:r>
-    </w:p>
-    <w:p>
-      <w:pPr>
-        <w:pStyle w:val="CaptionedFigure"/>
-      </w:pPr>
-      <w:r>
-        <w:drawing>
-          <wp:inline>
-            <wp:extent cx="5504749" cy="3669832"/>
-            <wp:effectExtent b="0" l="0" r="0" t="0"/>
-            <wp:docPr descr="Figure 3: Percent of spots where concealment is available in the entire Lemhi compared with percent of where fish had selected, faceted by low, medium and high sinuosity classes." title="" id="1" name="Picture"/>
-            <a:graphic>
-              <a:graphicData uri="http://schemas.openxmlformats.org/drawingml/2006/picture">
-                <pic:pic>
-                  <pic:nvPicPr>
-                    <pic:cNvPr descr="C:/Git/Lemhi_RME/analysis/figures/conceal-fig-1.png" id="0" name="Picture"/>
+                    <pic:cNvPr descr="C:/Git/Lemhi_RME/analysis/figures/dist-fig-1.png" id="40" name="Picture"/>
                     <pic:cNvPicPr>
                       <a:picLocks noChangeArrowheads="1" noChangeAspect="1"/>
                     </pic:cNvPicPr>
@@ -1520,128 +1542,34 @@
         <w:pStyle w:val="ImageCaption"/>
       </w:pPr>
       <w:r>
-        <w:t xml:space="preserve">Figure 3: Percent of spots where concealment is available in the entire Lemhi compared with percent of where fish had selected, faceted by low, medium and high sinuosity classes.</w:t>
-      </w:r>
-    </w:p>
-    <w:p>
-      <w:pPr>
-        <w:pStyle w:val="BodyText"/>
-      </w:pPr>
-      <w:r>
-        <w:t xml:space="preserve">Table 4: P-values of G- and Chi-squared tests for differences in availability of concealment between available and selected habitat.</w:t>
-      </w:r>
-    </w:p>
-    <w:p>
-      <w:pPr>
-        <w:pStyle w:val="BodyText"/>
-      </w:pPr>
-      <w:r>
-        <w:t xml:space="preserve">Sinuosity Category</w:t>
-      </w:r>
-    </w:p>
-    <w:p>
-      <w:pPr>
-        <w:pStyle w:val="BodyText"/>
-      </w:pPr>
-      <w:r>
-        <w:t xml:space="preserve">G-test p-value</w:t>
-      </w:r>
-    </w:p>
-    <w:p>
-      <w:pPr>
-        <w:pStyle w:val="BodyText"/>
-      </w:pPr>
-      <w:r>
-        <w:t xml:space="preserve">Chi Squared p-value</w:t>
-      </w:r>
-    </w:p>
-    <w:p>
-      <w:pPr>
-        <w:pStyle w:val="BodyText"/>
-      </w:pPr>
-      <w:r>
-        <w:t xml:space="preserve">Low</w:t>
-      </w:r>
-    </w:p>
-    <w:p>
-      <w:pPr>
-        <w:pStyle w:val="BodyText"/>
-      </w:pPr>
-      <w:r>
-        <w:t xml:space="preserve">0.00007</w:t>
-      </w:r>
-    </w:p>
-    <w:p>
-      <w:pPr>
-        <w:pStyle w:val="BodyText"/>
-      </w:pPr>
-      <w:r>
-        <w:t xml:space="preserve">0.00007</w:t>
-      </w:r>
-    </w:p>
-    <w:p>
-      <w:pPr>
-        <w:pStyle w:val="BodyText"/>
-      </w:pPr>
-      <w:r>
-        <w:t xml:space="preserve">Med</w:t>
-      </w:r>
-    </w:p>
-    <w:p>
-      <w:pPr>
-        <w:pStyle w:val="BodyText"/>
-      </w:pPr>
-      <w:r>
-        <w:t xml:space="preserve">0.47443</w:t>
-      </w:r>
-    </w:p>
-    <w:p>
-      <w:pPr>
-        <w:pStyle w:val="BodyText"/>
-      </w:pPr>
-      <w:r>
-        <w:t xml:space="preserve">0.37954</w:t>
-      </w:r>
-    </w:p>
-    <w:p>
-      <w:pPr>
-        <w:pStyle w:val="BodyText"/>
-      </w:pPr>
-      <w:r>
-        <w:t xml:space="preserve">High</w:t>
-      </w:r>
-    </w:p>
-    <w:p>
-      <w:pPr>
-        <w:pStyle w:val="BodyText"/>
-      </w:pPr>
-      <w:r>
-        <w:t xml:space="preserve">0.62843</w:t>
-      </w:r>
-    </w:p>
-    <w:p>
-      <w:pPr>
-        <w:pStyle w:val="BodyText"/>
-      </w:pPr>
-      <w:r>
-        <w:t xml:space="preserve">0.41224</w:t>
-      </w:r>
-    </w:p>
-    <w:p>
-      <w:pPr>
-        <w:pStyle w:val="BodyText"/>
-      </w:pPr>
-      <w:r>
-        <w:t xml:space="preserve">There appears to be very little difference in the substrate concealment between what is available and what is selected by juvenile Chinook salmon for both the medium and high sinuosity categories. There is a difference in the little sinuosity category (Table</w:t>
-      </w:r>
-      <w:r>
-        <w:t xml:space="preserve"> </w:t>
-      </w:r>
-      <w:r>
-        <w:t xml:space="preserve">4</w:t>
-      </w:r>
-      <w:r>
-        <w:t xml:space="preserve">; however, Figure</w:t>
+        <w:t xml:space="preserve">Figure 2: Density plots of depth and velocity, colored by whether taken from the entire raster (all) or the sampled transects (sampled), and faceted by sinuosity category.</w:t>
+      </w:r>
+    </w:p>
+    <w:bookmarkEnd w:id="41"/>
+    <w:bookmarkStart w:id="65" w:name="habitat-preference-1"/>
+    <w:p>
+      <w:pPr>
+        <w:pStyle w:val="Heading2"/>
+      </w:pPr>
+      <w:r>
+        <w:t xml:space="preserve">Habitat Preference</w:t>
+      </w:r>
+    </w:p>
+    <w:bookmarkStart w:id="45" w:name="sinuosity-1"/>
+    <w:p>
+      <w:pPr>
+        <w:pStyle w:val="Heading3"/>
+      </w:pPr>
+      <w:r>
+        <w:t xml:space="preserve">Sinuosity</w:t>
+      </w:r>
+    </w:p>
+    <w:p>
+      <w:pPr>
+        <w:pStyle w:val="FirstParagraph"/>
+      </w:pPr>
+      <w:r>
+        <w:t xml:space="preserve">Sinuosity categories selected by radio-tagged juvenile Chinook salmon, during later fall and winter months, were similar to the proportions of available habitat (Figure</w:t>
       </w:r>
       <w:r>
         <w:t xml:space="preserve"> </w:t>
@@ -1650,20 +1578,41 @@
         <w:t xml:space="preserve">3</w:t>
       </w:r>
       <w:r>
-        <w:t xml:space="preserve"> </w:t>
-      </w:r>
-      <w:r>
-        <w:t xml:space="preserve">indicates that in low sinuosity reaches, fish are more likely to select habitat that does not contain substrate concealment, contrary to our suspicions.</w:t>
-      </w:r>
-    </w:p>
-    <w:bookmarkEnd w:id="39"/>
-    <w:bookmarkStart w:id="41" w:name="cover-1"/>
-    <w:p>
-      <w:pPr>
-        <w:pStyle w:val="Heading3"/>
-      </w:pPr>
-      <w:r>
-        <w:t xml:space="preserve">Cover</w:t>
+        <w:t xml:space="preserve">). In other words, Chinook salmon presmolts were</w:t>
+      </w:r>
+      <w:r>
+        <w:t xml:space="preserve"> </w:t>
+      </w:r>
+      <w:r>
+        <w:rPr>
+          <w:iCs/>
+          <w:i/>
+        </w:rPr>
+        <w:t xml:space="preserve">not</w:t>
+      </w:r>
+      <w:r>
+        <w:t xml:space="preserve"> </w:t>
+      </w:r>
+      <w:r>
+        <w:t xml:space="preserve">observed using</w:t>
+      </w:r>
+      <w:r>
+        <w:t xml:space="preserve"> </w:t>
+      </w:r>
+      <w:r>
+        <w:t xml:space="preserve">“</w:t>
+      </w:r>
+      <w:r>
+        <w:t xml:space="preserve">high</w:t>
+      </w:r>
+      <w:r>
+        <w:t xml:space="preserve">”</w:t>
+      </w:r>
+      <w:r>
+        <w:t xml:space="preserve"> </w:t>
+      </w:r>
+      <w:r>
+        <w:t xml:space="preserve">sinuosity reaches of the lower Lemhi River at a higher rate than was available, as we might expect. However, sinuosity categories were calculated at the 500 m reach scale, and this observation could be (at least partially) due to fish not selecting for habitat at this more coarse (e.g., reach) scale, but rather at a finer (e.g., microhabitat) scale.</w:t>
       </w:r>
     </w:p>
     <w:p>
@@ -1675,18 +1624,18 @@
           <wp:inline>
             <wp:extent cx="5504749" cy="3669832"/>
             <wp:effectExtent b="0" l="0" r="0" t="0"/>
-            <wp:docPr descr="Figure 4: Percentage of points where cover is available in the entire lower Lemhi River compared to the percent where fish had selected, faceted by low, medium, and high sinuosity categories." title="" id="1" name="Picture"/>
+            <wp:docPr descr="Figure 3: Percent of available and selected habitat by sinuosity category in the lower Lemhi." title="" id="43" name="Picture"/>
             <a:graphic>
               <a:graphicData uri="http://schemas.openxmlformats.org/drawingml/2006/picture">
                 <pic:pic>
                   <pic:nvPicPr>
-                    <pic:cNvPr descr="C:/Git/Lemhi_RME/analysis/figures/cover-fig-1.png" id="0" name="Picture"/>
+                    <pic:cNvPr descr="C:/Git/Lemhi_RME/analysis/figures/sin-use-1.png" id="44" name="Picture"/>
                     <pic:cNvPicPr>
                       <a:picLocks noChangeArrowheads="1" noChangeAspect="1"/>
                     </pic:cNvPicPr>
                   </pic:nvPicPr>
                   <pic:blipFill>
-                    <a:blip r:embed="rId40"/>
+                    <a:blip r:embed="rId42"/>
                     <a:stretch>
                       <a:fillRect/>
                     </a:stretch>
@@ -1718,15 +1667,422 @@
         <w:pStyle w:val="ImageCaption"/>
       </w:pPr>
       <w:r>
-        <w:t xml:space="preserve">Figure 4: Percentage of points where cover is available in the entire lower Lemhi River compared to the percent where fish had selected, faceted by low, medium, and high sinuosity categories.</w:t>
-      </w:r>
-    </w:p>
-    <w:p>
-      <w:pPr>
-        <w:pStyle w:val="BodyText"/>
-      </w:pPr>
-      <w:r>
-        <w:t xml:space="preserve">Table 5: P-values of G- and Chi-squared tests for differences in availability of cover within 1.5 m radius between available and selected habitat.</w:t>
+        <w:t xml:space="preserve">Figure 3: Percent of available and selected habitat by sinuosity category in the lower Lemhi.</w:t>
+      </w:r>
+    </w:p>
+    <w:bookmarkEnd w:id="45"/>
+    <w:bookmarkStart w:id="52" w:name="depth-and-velocity-1"/>
+    <w:p>
+      <w:pPr>
+        <w:pStyle w:val="Heading3"/>
+      </w:pPr>
+      <w:r>
+        <w:t xml:space="preserve">Depth and Velocity</w:t>
+      </w:r>
+    </w:p>
+    <w:p>
+      <w:pPr>
+        <w:pStyle w:val="FirstParagraph"/>
+      </w:pPr>
+      <w:r>
+        <w:t xml:space="preserve">The distributions between available stream depths and those depths used by Chinook salmon presmolts were similar (Figure</w:t>
+      </w:r>
+      <w:r>
+        <w:t xml:space="preserve"> </w:t>
+      </w:r>
+      <w:r>
+        <w:t xml:space="preserve">4</w:t>
+      </w:r>
+      <w:r>
+        <w:t xml:space="preserve">); despite the</w:t>
+      </w:r>
+      <w:r>
+        <w:t xml:space="preserve"> </w:t>
+      </w:r>
+      <w:r>
+        <w:t xml:space="preserve">“</w:t>
+      </w:r>
+      <w:r>
+        <w:t xml:space="preserve">used</w:t>
+      </w:r>
+      <w:r>
+        <w:t xml:space="preserve">”</w:t>
+      </w:r>
+      <w:r>
+        <w:t xml:space="preserve"> </w:t>
+      </w:r>
+      <w:r>
+        <w:t xml:space="preserve">mean depth being significantly lower than the available mean (p &lt; 0.05; Table</w:t>
+      </w:r>
+      <w:r>
+        <w:t xml:space="preserve"> </w:t>
+      </w:r>
+      <w:r>
+        <w:t xml:space="preserve">3</w:t>
+      </w:r>
+      <w:r>
+        <w:t xml:space="preserve">. However, this significance could (at least partially) be explained by a potential sampling bias explored further in the</w:t>
+      </w:r>
+      <w:r>
+        <w:t xml:space="preserve"> </w:t>
+      </w:r>
+      <w:hyperlink w:anchor="discussion">
+        <w:r>
+          <w:rPr>
+            <w:rStyle w:val="Hyperlink"/>
+          </w:rPr>
+          <w:t xml:space="preserve">Discussion</w:t>
+        </w:r>
+      </w:hyperlink>
+      <w:r>
+        <w:t xml:space="preserve">.</w:t>
+      </w:r>
+    </w:p>
+    <w:p>
+      <w:pPr>
+        <w:pStyle w:val="CaptionedFigure"/>
+      </w:pPr>
+      <w:r>
+        <w:drawing>
+          <wp:inline>
+            <wp:extent cx="5504749" cy="3669832"/>
+            <wp:effectExtent b="0" l="0" r="0" t="0"/>
+            <wp:docPr descr="Figure 4: Distributions of all available stream depths in the lower Lemhi River derived from a 2D numerical model (available) and depths used by radio-tagged juvenile Chinook salmon during late fall and winter months (use)." title="" id="47" name="Picture"/>
+            <a:graphic>
+              <a:graphicData uri="http://schemas.openxmlformats.org/drawingml/2006/picture">
+                <pic:pic>
+                  <pic:nvPicPr>
+                    <pic:cNvPr descr="C:/Git/Lemhi_RME/analysis/figures/depth-fig-1.png" id="48" name="Picture"/>
+                    <pic:cNvPicPr>
+                      <a:picLocks noChangeArrowheads="1" noChangeAspect="1"/>
+                    </pic:cNvPicPr>
+                  </pic:nvPicPr>
+                  <pic:blipFill>
+                    <a:blip r:embed="rId46"/>
+                    <a:stretch>
+                      <a:fillRect/>
+                    </a:stretch>
+                  </pic:blipFill>
+                  <pic:spPr bwMode="auto">
+                    <a:xfrm>
+                      <a:off x="0" y="0"/>
+                      <a:ext cx="5504749" cy="3669832"/>
+                    </a:xfrm>
+                    <a:prstGeom prst="rect">
+                      <a:avLst/>
+                    </a:prstGeom>
+                    <a:noFill/>
+                    <a:ln w="9525">
+                      <a:noFill/>
+                      <a:headEnd/>
+                      <a:tailEnd/>
+                    </a:ln>
+                  </pic:spPr>
+                </pic:pic>
+              </a:graphicData>
+            </a:graphic>
+          </wp:inline>
+        </w:drawing>
+      </w:r>
+    </w:p>
+    <w:p>
+      <w:pPr>
+        <w:pStyle w:val="ImageCaption"/>
+      </w:pPr>
+      <w:r>
+        <w:t xml:space="preserve">Figure 4: Distributions of all available stream depths in the lower Lemhi River derived from a 2D numerical model (available) and depths used by radio-tagged juvenile Chinook salmon during late fall and winter months (use).</w:t>
+      </w:r>
+    </w:p>
+    <w:p>
+      <w:pPr>
+        <w:pStyle w:val="BodyText"/>
+      </w:pPr>
+      <w:r>
+        <w:t xml:space="preserve">Table 3: Estimated mean depth for available and selected habitat and Welch t-test p-value.</w:t>
+      </w:r>
+    </w:p>
+    <w:p>
+      <w:pPr>
+        <w:pStyle w:val="BodyText"/>
+      </w:pPr>
+      <w:r>
+        <w:t xml:space="preserve">Mean Available Depth (m)</w:t>
+      </w:r>
+    </w:p>
+    <w:p>
+      <w:pPr>
+        <w:pStyle w:val="BodyText"/>
+      </w:pPr>
+      <w:r>
+        <w:t xml:space="preserve">Mean Select Depth (m)</w:t>
+      </w:r>
+    </w:p>
+    <w:p>
+      <w:pPr>
+        <w:pStyle w:val="BodyText"/>
+      </w:pPr>
+      <w:r>
+        <w:t xml:space="preserve">Welch t-test p-value</w:t>
+      </w:r>
+    </w:p>
+    <w:p>
+      <w:pPr>
+        <w:pStyle w:val="BodyText"/>
+      </w:pPr>
+      <w:r>
+        <w:t xml:space="preserve">0.5341115</w:t>
+      </w:r>
+    </w:p>
+    <w:p>
+      <w:pPr>
+        <w:pStyle w:val="BodyText"/>
+      </w:pPr>
+      <w:r>
+        <w:t xml:space="preserve">0.4529787</w:t>
+      </w:r>
+    </w:p>
+    <w:p>
+      <w:pPr>
+        <w:pStyle w:val="BodyText"/>
+      </w:pPr>
+      <w:r>
+        <w:t xml:space="preserve">0.0415213</w:t>
+      </w:r>
+    </w:p>
+    <w:p>
+      <w:pPr>
+        <w:pStyle w:val="BodyText"/>
+      </w:pPr>
+      <w:r>
+        <w:t xml:space="preserve">Mean stream velocities used by Chinook salmon presmolts were significantly lower than those available throughout the lower Lemhi River (Figure</w:t>
+      </w:r>
+      <w:r>
+        <w:t xml:space="preserve"> </w:t>
+      </w:r>
+      <w:r>
+        <w:t xml:space="preserve">5</w:t>
+      </w:r>
+      <w:r>
+        <w:t xml:space="preserve">; Table</w:t>
+      </w:r>
+      <w:r>
+        <w:t xml:space="preserve"> </w:t>
+      </w:r>
+      <w:r>
+        <w:t xml:space="preserve">4</w:t>
+      </w:r>
+      <w:r>
+        <w:t xml:space="preserve">, suggesting that juvenile Chinook salmon are selecting for slower water habitats during late fall and early winter months.</w:t>
+      </w:r>
+    </w:p>
+    <w:p>
+      <w:pPr>
+        <w:pStyle w:val="CaptionedFigure"/>
+      </w:pPr>
+      <w:r>
+        <w:drawing>
+          <wp:inline>
+            <wp:extent cx="5504749" cy="3669832"/>
+            <wp:effectExtent b="0" l="0" r="0" t="0"/>
+            <wp:docPr descr="Figure 5: Distributions of all available stream velocities in the lower Lemhi River derived from a 2D numerical model (available) and velocities used by radio-tagged juvenile Chinook salmon during late fall and winter months (use)." title="" id="50" name="Picture"/>
+            <a:graphic>
+              <a:graphicData uri="http://schemas.openxmlformats.org/drawingml/2006/picture">
+                <pic:pic>
+                  <pic:nvPicPr>
+                    <pic:cNvPr descr="C:/Git/Lemhi_RME/analysis/figures/vel-fig-1.png" id="51" name="Picture"/>
+                    <pic:cNvPicPr>
+                      <a:picLocks noChangeArrowheads="1" noChangeAspect="1"/>
+                    </pic:cNvPicPr>
+                  </pic:nvPicPr>
+                  <pic:blipFill>
+                    <a:blip r:embed="rId49"/>
+                    <a:stretch>
+                      <a:fillRect/>
+                    </a:stretch>
+                  </pic:blipFill>
+                  <pic:spPr bwMode="auto">
+                    <a:xfrm>
+                      <a:off x="0" y="0"/>
+                      <a:ext cx="5504749" cy="3669832"/>
+                    </a:xfrm>
+                    <a:prstGeom prst="rect">
+                      <a:avLst/>
+                    </a:prstGeom>
+                    <a:noFill/>
+                    <a:ln w="9525">
+                      <a:noFill/>
+                      <a:headEnd/>
+                      <a:tailEnd/>
+                    </a:ln>
+                  </pic:spPr>
+                </pic:pic>
+              </a:graphicData>
+            </a:graphic>
+          </wp:inline>
+        </w:drawing>
+      </w:r>
+    </w:p>
+    <w:p>
+      <w:pPr>
+        <w:pStyle w:val="ImageCaption"/>
+      </w:pPr>
+      <w:r>
+        <w:t xml:space="preserve">Figure 5: Distributions of all available stream velocities in the lower Lemhi River derived from a 2D numerical model (available) and velocities used by radio-tagged juvenile Chinook salmon during late fall and winter months (use).</w:t>
+      </w:r>
+    </w:p>
+    <w:p>
+      <w:pPr>
+        <w:pStyle w:val="BodyText"/>
+      </w:pPr>
+      <w:r>
+        <w:t xml:space="preserve">Table 4: Estimated mean velocity for available and selected habitat and Welch t-test p-value.</w:t>
+      </w:r>
+    </w:p>
+    <w:p>
+      <w:pPr>
+        <w:pStyle w:val="BodyText"/>
+      </w:pPr>
+      <w:r>
+        <w:t xml:space="preserve">Mean Available Velocity (m/s)</w:t>
+      </w:r>
+    </w:p>
+    <w:p>
+      <w:pPr>
+        <w:pStyle w:val="BodyText"/>
+      </w:pPr>
+      <w:r>
+        <w:t xml:space="preserve">Mean Select Velocity (m/s)</w:t>
+      </w:r>
+    </w:p>
+    <w:p>
+      <w:pPr>
+        <w:pStyle w:val="BodyText"/>
+      </w:pPr>
+      <w:r>
+        <w:t xml:space="preserve">Welch t-test p-value</w:t>
+      </w:r>
+    </w:p>
+    <w:p>
+      <w:pPr>
+        <w:pStyle w:val="BodyText"/>
+      </w:pPr>
+      <w:r>
+        <w:t xml:space="preserve">0.9938558</w:t>
+      </w:r>
+    </w:p>
+    <w:p>
+      <w:pPr>
+        <w:pStyle w:val="BodyText"/>
+      </w:pPr>
+      <w:r>
+        <w:t xml:space="preserve">0.177766</w:t>
+      </w:r>
+    </w:p>
+    <w:p>
+      <w:pPr>
+        <w:pStyle w:val="BodyText"/>
+      </w:pPr>
+      <w:r>
+        <w:t xml:space="preserve">0</w:t>
+      </w:r>
+    </w:p>
+    <w:bookmarkEnd w:id="52"/>
+    <w:bookmarkStart w:id="56" w:name="channel-unit-type-1"/>
+    <w:p>
+      <w:pPr>
+        <w:pStyle w:val="Heading3"/>
+      </w:pPr>
+      <w:r>
+        <w:t xml:space="preserve">Channel Unit Type</w:t>
+      </w:r>
+    </w:p>
+    <w:p>
+      <w:pPr>
+        <w:pStyle w:val="FirstParagraph"/>
+      </w:pPr>
+      <w:r>
+        <w:t xml:space="preserve">There were significant differences in the distribution of channel unit types used by radio-tagged juvenile Chinook salmon during winter months and what is available throughout the lower Lemhi River, across all three sinuosity categories (Table</w:t>
+      </w:r>
+      <w:r>
+        <w:t xml:space="preserve"> </w:t>
+      </w:r>
+      <w:r>
+        <w:t xml:space="preserve">5</w:t>
+      </w:r>
+      <w:r>
+        <w:t xml:space="preserve">). Juvenile Chinook salmon appear to use pools and off-channel areas at a higher proportion relative to their availability, and riffles at a lower proportion compared to what is available (Figure</w:t>
+      </w:r>
+      <w:r>
+        <w:t xml:space="preserve"> </w:t>
+      </w:r>
+      <w:r>
+        <w:t xml:space="preserve">6</w:t>
+      </w:r>
+      <w:r>
+        <w:t xml:space="preserve">).</w:t>
+      </w:r>
+    </w:p>
+    <w:p>
+      <w:pPr>
+        <w:pStyle w:val="CaptionedFigure"/>
+      </w:pPr>
+      <w:r>
+        <w:drawing>
+          <wp:inline>
+            <wp:extent cx="5504749" cy="3669832"/>
+            <wp:effectExtent b="0" l="0" r="0" t="0"/>
+            <wp:docPr descr="Figure 6: Percent of channel unit types available in the entire lower Lemhi compared with percent where fish were using them, faceted by low, medium and high sinuosity classes." title="" id="54" name="Picture"/>
+            <a:graphic>
+              <a:graphicData uri="http://schemas.openxmlformats.org/drawingml/2006/picture">
+                <pic:pic>
+                  <pic:nvPicPr>
+                    <pic:cNvPr descr="C:/Git/Lemhi_RME/analysis/figures/cu-fig-1.png" id="55" name="Picture"/>
+                    <pic:cNvPicPr>
+                      <a:picLocks noChangeArrowheads="1" noChangeAspect="1"/>
+                    </pic:cNvPicPr>
+                  </pic:nvPicPr>
+                  <pic:blipFill>
+                    <a:blip r:embed="rId53"/>
+                    <a:stretch>
+                      <a:fillRect/>
+                    </a:stretch>
+                  </pic:blipFill>
+                  <pic:spPr bwMode="auto">
+                    <a:xfrm>
+                      <a:off x="0" y="0"/>
+                      <a:ext cx="5504749" cy="3669832"/>
+                    </a:xfrm>
+                    <a:prstGeom prst="rect">
+                      <a:avLst/>
+                    </a:prstGeom>
+                    <a:noFill/>
+                    <a:ln w="9525">
+                      <a:noFill/>
+                      <a:headEnd/>
+                      <a:tailEnd/>
+                    </a:ln>
+                  </pic:spPr>
+                </pic:pic>
+              </a:graphicData>
+            </a:graphic>
+          </wp:inline>
+        </w:drawing>
+      </w:r>
+    </w:p>
+    <w:p>
+      <w:pPr>
+        <w:pStyle w:val="ImageCaption"/>
+      </w:pPr>
+      <w:r>
+        <w:t xml:space="preserve">Figure 6: Percent of channel unit types available in the entire lower Lemhi compared with percent where fish were using them, faceted by low, medium and high sinuosity classes.</w:t>
+      </w:r>
+    </w:p>
+    <w:p>
+      <w:pPr>
+        <w:pStyle w:val="BodyText"/>
+      </w:pPr>
+      <w:r>
+        <w:t xml:space="preserve">Table 5: P-values of multinomial and G-tests for differences in channel unit type proportions between available and selected habitat.</w:t>
       </w:r>
     </w:p>
     <w:p>
@@ -1742,6 +2098,14 @@
         <w:pStyle w:val="BodyText"/>
       </w:pPr>
       <w:r>
+        <w:t xml:space="preserve">Multinomial p-value</w:t>
+      </w:r>
+    </w:p>
+    <w:p>
+      <w:pPr>
+        <w:pStyle w:val="BodyText"/>
+      </w:pPr>
+      <w:r>
         <w:t xml:space="preserve">G-test p-value</w:t>
       </w:r>
     </w:p>
@@ -1750,6 +2114,205 @@
         <w:pStyle w:val="BodyText"/>
       </w:pPr>
       <w:r>
+        <w:t xml:space="preserve">Low</w:t>
+      </w:r>
+    </w:p>
+    <w:p>
+      <w:pPr>
+        <w:pStyle w:val="BodyText"/>
+      </w:pPr>
+      <w:r>
+        <w:t xml:space="preserve">0.0000</w:t>
+      </w:r>
+    </w:p>
+    <w:p>
+      <w:pPr>
+        <w:pStyle w:val="BodyText"/>
+      </w:pPr>
+      <w:r>
+        <w:t xml:space="preserve">0.0000009</w:t>
+      </w:r>
+    </w:p>
+    <w:p>
+      <w:pPr>
+        <w:pStyle w:val="BodyText"/>
+      </w:pPr>
+      <w:r>
+        <w:t xml:space="preserve">Med</w:t>
+      </w:r>
+    </w:p>
+    <w:p>
+      <w:pPr>
+        <w:pStyle w:val="BodyText"/>
+      </w:pPr>
+      <w:r>
+        <w:t xml:space="preserve">0.0026</w:t>
+      </w:r>
+    </w:p>
+    <w:p>
+      <w:pPr>
+        <w:pStyle w:val="BodyText"/>
+      </w:pPr>
+      <w:r>
+        <w:t xml:space="preserve">0.0060995</w:t>
+      </w:r>
+    </w:p>
+    <w:p>
+      <w:pPr>
+        <w:pStyle w:val="BodyText"/>
+      </w:pPr>
+      <w:r>
+        <w:t xml:space="preserve">High</w:t>
+      </w:r>
+    </w:p>
+    <w:p>
+      <w:pPr>
+        <w:pStyle w:val="BodyText"/>
+      </w:pPr>
+      <w:r>
+        <w:t xml:space="preserve">0.0000</w:t>
+      </w:r>
+    </w:p>
+    <w:p>
+      <w:pPr>
+        <w:pStyle w:val="BodyText"/>
+      </w:pPr>
+      <w:r>
+        <w:t xml:space="preserve">0.0000000</w:t>
+      </w:r>
+    </w:p>
+    <w:bookmarkEnd w:id="56"/>
+    <w:bookmarkStart w:id="60" w:name="concealment-1"/>
+    <w:p>
+      <w:pPr>
+        <w:pStyle w:val="Heading3"/>
+      </w:pPr>
+      <w:r>
+        <w:t xml:space="preserve">Concealment</w:t>
+      </w:r>
+    </w:p>
+    <w:p>
+      <w:pPr>
+        <w:pStyle w:val="FirstParagraph"/>
+      </w:pPr>
+      <w:r>
+        <w:t xml:space="preserve">We observed little/no difference between the proportion of locations where concealment substrate was available and locations used by juvenile Chinook salmon with concealment habitat, for both the medium and high sinuosity categories (Figure</w:t>
+      </w:r>
+      <w:r>
+        <w:t xml:space="preserve"> </w:t>
+      </w:r>
+      <w:r>
+        <w:t xml:space="preserve">7</w:t>
+      </w:r>
+      <w:r>
+        <w:t xml:space="preserve">). There was a significant difference within the low sinuosity category (Table</w:t>
+      </w:r>
+      <w:r>
+        <w:t xml:space="preserve"> </w:t>
+      </w:r>
+      <w:r>
+        <w:t xml:space="preserve">6</w:t>
+      </w:r>
+      <w:r>
+        <w:t xml:space="preserve">); however; Figure</w:t>
+      </w:r>
+      <w:r>
+        <w:t xml:space="preserve"> </w:t>
+      </w:r>
+      <w:r>
+        <w:t xml:space="preserve">7</w:t>
+      </w:r>
+      <w:r>
+        <w:t xml:space="preserve"> </w:t>
+      </w:r>
+      <w:r>
+        <w:t xml:space="preserve">indicates that in low sinuosity reaches, fish were more likely to select habitat that does not contain substrate concealment, contrary to our suspicions.</w:t>
+      </w:r>
+    </w:p>
+    <w:p>
+      <w:pPr>
+        <w:pStyle w:val="CaptionedFigure"/>
+      </w:pPr>
+      <w:r>
+        <w:drawing>
+          <wp:inline>
+            <wp:extent cx="5504749" cy="3669832"/>
+            <wp:effectExtent b="0" l="0" r="0" t="0"/>
+            <wp:docPr descr="Figure 7: Proportion of locations where concealment habitat was available throughout the lower Lemhi River compared with the proportion where fish had selected, faceted by low, medium and high sinuosity classes." title="" id="58" name="Picture"/>
+            <a:graphic>
+              <a:graphicData uri="http://schemas.openxmlformats.org/drawingml/2006/picture">
+                <pic:pic>
+                  <pic:nvPicPr>
+                    <pic:cNvPr descr="C:/Git/Lemhi_RME/analysis/figures/conceal-fig-1.png" id="59" name="Picture"/>
+                    <pic:cNvPicPr>
+                      <a:picLocks noChangeArrowheads="1" noChangeAspect="1"/>
+                    </pic:cNvPicPr>
+                  </pic:nvPicPr>
+                  <pic:blipFill>
+                    <a:blip r:embed="rId57"/>
+                    <a:stretch>
+                      <a:fillRect/>
+                    </a:stretch>
+                  </pic:blipFill>
+                  <pic:spPr bwMode="auto">
+                    <a:xfrm>
+                      <a:off x="0" y="0"/>
+                      <a:ext cx="5504749" cy="3669832"/>
+                    </a:xfrm>
+                    <a:prstGeom prst="rect">
+                      <a:avLst/>
+                    </a:prstGeom>
+                    <a:noFill/>
+                    <a:ln w="9525">
+                      <a:noFill/>
+                      <a:headEnd/>
+                      <a:tailEnd/>
+                    </a:ln>
+                  </pic:spPr>
+                </pic:pic>
+              </a:graphicData>
+            </a:graphic>
+          </wp:inline>
+        </w:drawing>
+      </w:r>
+    </w:p>
+    <w:p>
+      <w:pPr>
+        <w:pStyle w:val="ImageCaption"/>
+      </w:pPr>
+      <w:r>
+        <w:t xml:space="preserve">Figure 7: Proportion of locations where concealment habitat was available throughout the lower Lemhi River compared with the proportion where fish had selected, faceted by low, medium and high sinuosity classes.</w:t>
+      </w:r>
+    </w:p>
+    <w:p>
+      <w:pPr>
+        <w:pStyle w:val="BodyText"/>
+      </w:pPr>
+      <w:r>
+        <w:t xml:space="preserve">Table 6: P-values of G- and Chi-squared tests for differences in availability of concealment between available and selected habitat.</w:t>
+      </w:r>
+    </w:p>
+    <w:p>
+      <w:pPr>
+        <w:pStyle w:val="BodyText"/>
+      </w:pPr>
+      <w:r>
+        <w:t xml:space="preserve">Sinuosity Category</w:t>
+      </w:r>
+    </w:p>
+    <w:p>
+      <w:pPr>
+        <w:pStyle w:val="BodyText"/>
+      </w:pPr>
+      <w:r>
+        <w:t xml:space="preserve">G-test p-value</w:t>
+      </w:r>
+    </w:p>
+    <w:p>
+      <w:pPr>
+        <w:pStyle w:val="BodyText"/>
+      </w:pPr>
+      <w:r>
         <w:t xml:space="preserve">Chi Squared p-value</w:t>
       </w:r>
     </w:p>
@@ -1766,15 +2329,15 @@
         <w:pStyle w:val="BodyText"/>
       </w:pPr>
       <w:r>
-        <w:t xml:space="preserve">0.00044</w:t>
-      </w:r>
-    </w:p>
-    <w:p>
-      <w:pPr>
-        <w:pStyle w:val="BodyText"/>
-      </w:pPr>
-      <w:r>
-        <w:t xml:space="preserve">0.00038</w:t>
+        <w:t xml:space="preserve">0.00610</w:t>
+      </w:r>
+    </w:p>
+    <w:p>
+      <w:pPr>
+        <w:pStyle w:val="BodyText"/>
+      </w:pPr>
+      <w:r>
+        <w:t xml:space="preserve">0.00452</w:t>
       </w:r>
     </w:p>
     <w:p>
@@ -1790,15 +2353,15 @@
         <w:pStyle w:val="BodyText"/>
       </w:pPr>
       <w:r>
-        <w:t xml:space="preserve">0.00000</w:t>
-      </w:r>
-    </w:p>
-    <w:p>
-      <w:pPr>
-        <w:pStyle w:val="BodyText"/>
-      </w:pPr>
-      <w:r>
-        <w:t xml:space="preserve">0.00000</w:t>
+        <w:t xml:space="preserve">0.93377</w:t>
+      </w:r>
+    </w:p>
+    <w:p>
+      <w:pPr>
+        <w:pStyle w:val="BodyText"/>
+      </w:pPr>
+      <w:r>
+        <w:t xml:space="preserve">0.77483</w:t>
       </w:r>
     </w:p>
     <w:p>
@@ -1814,6 +2377,177 @@
         <w:pStyle w:val="BodyText"/>
       </w:pPr>
       <w:r>
+        <w:t xml:space="preserve">0.40068</w:t>
+      </w:r>
+    </w:p>
+    <w:p>
+      <w:pPr>
+        <w:pStyle w:val="BodyText"/>
+      </w:pPr>
+      <w:r>
+        <w:t xml:space="preserve">0.23493</w:t>
+      </w:r>
+    </w:p>
+    <w:bookmarkEnd w:id="60"/>
+    <w:bookmarkStart w:id="64" w:name="cover-1"/>
+    <w:p>
+      <w:pPr>
+        <w:pStyle w:val="Heading3"/>
+      </w:pPr>
+      <w:r>
+        <w:t xml:space="preserve">Cover</w:t>
+      </w:r>
+    </w:p>
+    <w:p>
+      <w:pPr>
+        <w:pStyle w:val="FirstParagraph"/>
+      </w:pPr>
+      <w:r>
+        <w:t xml:space="preserve">Radio-tagged juvenile Chinook salmon were more likely to select habitat where some form of cover was available (within a 1.5 m radius), compared to what was available, including across all three sinuosity categories (Figure</w:t>
+      </w:r>
+      <w:r>
+        <w:t xml:space="preserve"> </w:t>
+      </w:r>
+      <w:r>
+        <w:t xml:space="preserve">8</w:t>
+      </w:r>
+      <w:r>
+        <w:t xml:space="preserve">; Table</w:t>
+      </w:r>
+      <w:r>
+        <w:t xml:space="preserve"> </w:t>
+      </w:r>
+      <w:r>
+        <w:t xml:space="preserve">7</w:t>
+      </w:r>
+      <w:r>
+        <w:t xml:space="preserve">).</w:t>
+      </w:r>
+    </w:p>
+    <w:p>
+      <w:pPr>
+        <w:pStyle w:val="CaptionedFigure"/>
+      </w:pPr>
+      <w:r>
+        <w:drawing>
+          <wp:inline>
+            <wp:extent cx="5504749" cy="3669832"/>
+            <wp:effectExtent b="0" l="0" r="0" t="0"/>
+            <wp:docPr descr="Figure 8: Proportion of transect points where cover was available throughout the entire lower Lemhi River compared to the proportion where fish had selected, faceted by low, medium, and high sinuosity categories." title="" id="62" name="Picture"/>
+            <a:graphic>
+              <a:graphicData uri="http://schemas.openxmlformats.org/drawingml/2006/picture">
+                <pic:pic>
+                  <pic:nvPicPr>
+                    <pic:cNvPr descr="C:/Git/Lemhi_RME/analysis/figures/cover-fig-1.png" id="63" name="Picture"/>
+                    <pic:cNvPicPr>
+                      <a:picLocks noChangeArrowheads="1" noChangeAspect="1"/>
+                    </pic:cNvPicPr>
+                  </pic:nvPicPr>
+                  <pic:blipFill>
+                    <a:blip r:embed="rId61"/>
+                    <a:stretch>
+                      <a:fillRect/>
+                    </a:stretch>
+                  </pic:blipFill>
+                  <pic:spPr bwMode="auto">
+                    <a:xfrm>
+                      <a:off x="0" y="0"/>
+                      <a:ext cx="5504749" cy="3669832"/>
+                    </a:xfrm>
+                    <a:prstGeom prst="rect">
+                      <a:avLst/>
+                    </a:prstGeom>
+                    <a:noFill/>
+                    <a:ln w="9525">
+                      <a:noFill/>
+                      <a:headEnd/>
+                      <a:tailEnd/>
+                    </a:ln>
+                  </pic:spPr>
+                </pic:pic>
+              </a:graphicData>
+            </a:graphic>
+          </wp:inline>
+        </w:drawing>
+      </w:r>
+    </w:p>
+    <w:p>
+      <w:pPr>
+        <w:pStyle w:val="ImageCaption"/>
+      </w:pPr>
+      <w:r>
+        <w:t xml:space="preserve">Figure 8: Proportion of transect points where cover was available throughout the entire lower Lemhi River compared to the proportion where fish had selected, faceted by low, medium, and high sinuosity categories.</w:t>
+      </w:r>
+    </w:p>
+    <w:p>
+      <w:pPr>
+        <w:pStyle w:val="BodyText"/>
+      </w:pPr>
+      <w:r>
+        <w:t xml:space="preserve">Table 7: P-values of G- and Chi-squared tests for differences in availability of cover within 1.5 m radius between available and selected habitat.</w:t>
+      </w:r>
+    </w:p>
+    <w:p>
+      <w:pPr>
+        <w:pStyle w:val="BodyText"/>
+      </w:pPr>
+      <w:r>
+        <w:t xml:space="preserve">Sinuosity Category</w:t>
+      </w:r>
+    </w:p>
+    <w:p>
+      <w:pPr>
+        <w:pStyle w:val="BodyText"/>
+      </w:pPr>
+      <w:r>
+        <w:t xml:space="preserve">G-test p-value</w:t>
+      </w:r>
+    </w:p>
+    <w:p>
+      <w:pPr>
+        <w:pStyle w:val="BodyText"/>
+      </w:pPr>
+      <w:r>
+        <w:t xml:space="preserve">Chi Squared p-value</w:t>
+      </w:r>
+    </w:p>
+    <w:p>
+      <w:pPr>
+        <w:pStyle w:val="BodyText"/>
+      </w:pPr>
+      <w:r>
+        <w:t xml:space="preserve">Low</w:t>
+      </w:r>
+    </w:p>
+    <w:p>
+      <w:pPr>
+        <w:pStyle w:val="BodyText"/>
+      </w:pPr>
+      <w:r>
+        <w:t xml:space="preserve">0.00274</w:t>
+      </w:r>
+    </w:p>
+    <w:p>
+      <w:pPr>
+        <w:pStyle w:val="BodyText"/>
+      </w:pPr>
+      <w:r>
+        <w:t xml:space="preserve">0.00255</w:t>
+      </w:r>
+    </w:p>
+    <w:p>
+      <w:pPr>
+        <w:pStyle w:val="BodyText"/>
+      </w:pPr>
+      <w:r>
+        <w:t xml:space="preserve">Med</w:t>
+      </w:r>
+    </w:p>
+    <w:p>
+      <w:pPr>
+        <w:pStyle w:val="BodyText"/>
+      </w:pPr>
+      <w:r>
         <w:t xml:space="preserve">0.00001</w:t>
       </w:r>
     </w:p>
@@ -1822,39 +2556,37 @@
         <w:pStyle w:val="BodyText"/>
       </w:pPr>
       <w:r>
-        <w:t xml:space="preserve">0.00001</w:t>
-      </w:r>
-    </w:p>
-    <w:p>
-      <w:pPr>
-        <w:pStyle w:val="BodyText"/>
-      </w:pPr>
-      <w:r>
-        <w:t xml:space="preserve">Unlike concealment, it does appear that radio-tagged juvenile Chinook salmon are more likely to select habitat where some form of cover is available (within a 1.5 m radius), compared to what is available, across all three sinuosity categories (Table</w:t>
-      </w:r>
-      <w:r>
-        <w:t xml:space="preserve"> </w:t>
-      </w:r>
-      <w:r>
-        <w:t xml:space="preserve">5</w:t>
-      </w:r>
-      <w:r>
-        <w:t xml:space="preserve">, Figure</w:t>
-      </w:r>
-      <w:r>
-        <w:t xml:space="preserve"> </w:t>
-      </w:r>
-      <w:r>
-        <w:t xml:space="preserve">4</w:t>
-      </w:r>
-      <w:r>
-        <w:t xml:space="preserve">).</w:t>
-      </w:r>
-    </w:p>
-    <w:bookmarkEnd w:id="41"/>
-    <w:bookmarkEnd w:id="42"/>
-    <w:bookmarkEnd w:id="43"/>
-    <w:bookmarkStart w:id="46" w:name="discussion"/>
+        <w:t xml:space="preserve">0.00003</w:t>
+      </w:r>
+    </w:p>
+    <w:p>
+      <w:pPr>
+        <w:pStyle w:val="BodyText"/>
+      </w:pPr>
+      <w:r>
+        <w:t xml:space="preserve">High</w:t>
+      </w:r>
+    </w:p>
+    <w:p>
+      <w:pPr>
+        <w:pStyle w:val="BodyText"/>
+      </w:pPr>
+      <w:r>
+        <w:t xml:space="preserve">0.00032</w:t>
+      </w:r>
+    </w:p>
+    <w:p>
+      <w:pPr>
+        <w:pStyle w:val="BodyText"/>
+      </w:pPr>
+      <w:r>
+        <w:t xml:space="preserve">0.00027</w:t>
+      </w:r>
+    </w:p>
+    <w:bookmarkEnd w:id="64"/>
+    <w:bookmarkEnd w:id="65"/>
+    <w:bookmarkEnd w:id="66"/>
+    <w:bookmarkStart w:id="75" w:name="discussion"/>
     <w:p>
       <w:pPr>
         <w:pStyle w:val="Heading1"/>
@@ -1863,7 +2595,7 @@
         <w:t xml:space="preserve">Discussion</w:t>
       </w:r>
     </w:p>
-    <w:bookmarkStart w:id="44" w:name="habitat-availability-power-analysis-2"/>
+    <w:bookmarkStart w:id="67" w:name="habitat-availability-power-analysis-2"/>
     <w:p>
       <w:pPr>
         <w:pStyle w:val="Heading2"/>
@@ -1877,7 +2609,7 @@
         <w:pStyle w:val="FirstParagraph"/>
       </w:pPr>
       <w:r>
-        <w:t xml:space="preserve">The distributions of the depths and velocities from the sampled transects and the rasters covering the entirety of the lower Lemhi River are nearly identical within each sinuosity class. This suggest that the sampled transects are capturing the distribution of available habitat well, and did not need to be supplemented with additional transects. Certainly, we are interested in habitat metrics other than depth and velocity, but without somehow simulating the true distributions of those metrics (e.g., substrate class, fish cover, etc.)) it would be diffucult to conduct a worthwhile power analysis to evaluate whether our current dataset is sufficient to capture those distributions. Depth and velocity were used as proxies for everything elese, because we had model outputs for them across the entire Lemhi River, which we treated as the</w:t>
+        <w:t xml:space="preserve">The distributions of the depths and velocities from the sampled transects and the rasters covering the entirety of the lower Lemhi River are nearly identical within each sinuosity class. This suggest that the sampled transects are capturing the distribution of available habitat well, and did not need to be supplemented with additional transects. Certainly, we are interested in habitat metrics other than depth and velocity, but without somehow simulating the true distributions of those metrics (e.g., substrate class, fish cover, etc.)) it would be difficult to conduct a worthwhile power analysis to evaluate whether our current dataset is sufficient to capture those distributions. Depth and velocity were used as proxies for everything else, because we had model outputs for them across the entire Lemhi River, which we treated as the</w:t>
       </w:r>
       <w:r>
         <w:t xml:space="preserve"> </w:t>
@@ -1886,20 +2618,17 @@
         <w:t xml:space="preserve">“</w:t>
       </w:r>
       <w:r>
-        <w:t xml:space="preserve">truth.</w:t>
+        <w:t xml:space="preserve">truth</w:t>
       </w:r>
       <w:r>
         <w:t xml:space="preserve">”</w:t>
       </w:r>
       <w:r>
-        <w:t xml:space="preserve"> </w:t>
-      </w:r>
-      <w:r>
-        <w:t xml:space="preserve">We feel that the habitat availability dataset available from line transects in the lower Lemhi River is sufficient to capture the true available habitat.</w:t>
-      </w:r>
-    </w:p>
-    <w:bookmarkEnd w:id="44"/>
-    <w:bookmarkStart w:id="45" w:name="habitat-preference-2"/>
+        <w:t xml:space="preserve">. We feel that the habitat availability dataset available from line transects in the lower Lemhi River is sufficient to capture the true available habitat.</w:t>
+      </w:r>
+    </w:p>
+    <w:bookmarkEnd w:id="67"/>
+    <w:bookmarkStart w:id="74" w:name="habitat-preference-2"/>
     <w:p>
       <w:pPr>
         <w:pStyle w:val="Heading2"/>
@@ -1908,17 +2637,203 @@
         <w:t xml:space="preserve">Habitat Preference</w:t>
       </w:r>
     </w:p>
+    <w:bookmarkStart w:id="68" w:name="sinuosity-2"/>
+    <w:p>
+      <w:pPr>
+        <w:pStyle w:val="Heading3"/>
+      </w:pPr>
+      <w:r>
+        <w:t xml:space="preserve">Sinuosity</w:t>
+      </w:r>
+    </w:p>
     <w:p>
       <w:pPr>
         <w:pStyle w:val="FirstParagraph"/>
       </w:pPr>
       <w:r>
-        <w:t xml:space="preserve">Habitat preference discussion here…</w:t>
-      </w:r>
-    </w:p>
-    <w:bookmarkEnd w:id="45"/>
-    <w:bookmarkEnd w:id="46"/>
-    <w:bookmarkStart w:id="55" w:name="literature-cited"/>
+        <w:t xml:space="preserve">With no real pattern in fish use relative to reaches categorized by low, medium or high sinuosity, it appears that fish are not selecting for habitat at the reach scale.</w:t>
+      </w:r>
+    </w:p>
+    <w:bookmarkEnd w:id="68"/>
+    <w:bookmarkStart w:id="69" w:name="depth-and-velocity-2"/>
+    <w:p>
+      <w:pPr>
+        <w:pStyle w:val="Heading3"/>
+      </w:pPr>
+      <w:r>
+        <w:t xml:space="preserve">Depth and Velocity</w:t>
+      </w:r>
+    </w:p>
+    <w:p>
+      <w:pPr>
+        <w:pStyle w:val="FirstParagraph"/>
+      </w:pPr>
+      <w:r>
+        <w:t xml:space="preserve">While our analysis showed a statistically significant difference between the mean water depth that fish were using compared to available depths, sampling bias excluded deeper detected tag locations from the dataset because those locations were not safe to measure. While we’re not sure, had these omitted data points been included, a statistically significant difference may not have been calculated.</w:t>
+      </w:r>
+    </w:p>
+    <w:p>
+      <w:pPr>
+        <w:pStyle w:val="BodyText"/>
+      </w:pPr>
+      <w:r>
+        <w:t xml:space="preserve">Alternatively, we feel the statistically significant difference in the velocities found at used habitat locations compared to available habitat is a valid analysis. Had higher velocities been included in the dataset to potentially shift the use distribution, those locations would have been filtered out based on literature detailing the upper limit of sustained swimming for juvenile salmonids (used as criteria in decision tree for qualifying habitat use). Strikingly, the mean velocity for available habitat (0.99 m/s) is significantly greater than the upper limit for sustained swimming speed (0.67 m/s) of a 111 mm fish, the average size Chinook in the study .</w:t>
+      </w:r>
+    </w:p>
+    <w:bookmarkEnd w:id="69"/>
+    <w:bookmarkStart w:id="70" w:name="channel-unit-type-2"/>
+    <w:p>
+      <w:pPr>
+        <w:pStyle w:val="Heading3"/>
+      </w:pPr>
+      <w:r>
+        <w:t xml:space="preserve">Channel Unit Type</w:t>
+      </w:r>
+    </w:p>
+    <w:p>
+      <w:pPr>
+        <w:pStyle w:val="FirstParagraph"/>
+      </w:pPr>
+      <w:r>
+        <w:t xml:space="preserve">Statistical analysis shows juvenile Chinook selecting for pools and off-channel areas at a higher frequency than what is available. This supports the idea that these fish are seeking refuge from high velocities (i.e., riffles) which could be an important survival and fitness strategy during the winter months when fish are trying to maintain condition factor.</w:t>
+      </w:r>
+    </w:p>
+    <w:bookmarkEnd w:id="70"/>
+    <w:bookmarkStart w:id="71" w:name="concealment-2"/>
+    <w:p>
+      <w:pPr>
+        <w:pStyle w:val="Heading3"/>
+      </w:pPr>
+      <w:r>
+        <w:t xml:space="preserve">Concealment</w:t>
+      </w:r>
+    </w:p>
+    <w:p>
+      <w:pPr>
+        <w:pStyle w:val="FirstParagraph"/>
+      </w:pPr>
+      <w:r>
+        <w:t xml:space="preserve">Contrary to our hypothesis, there was more concealment habitat available in the lower Lemhi than what was being used by juvenile Chinook. One reason for this may be explained by fish seeking slow water habitat. Generally, slow water habitat is associated with finer bed material (i.e., gravel, sands, fines) deposition. So, fish may not be selecting for areas where concealment is absent but rather low velocity is a more important habitat component than substrate concealment. Also, while surveyors did their best to categorize substrate accurately, turbidity in the Lemhi River, especially at higher winter flows, made substrate observations challenging.</w:t>
+      </w:r>
+    </w:p>
+    <w:bookmarkEnd w:id="71"/>
+    <w:bookmarkStart w:id="72" w:name="cover-2"/>
+    <w:p>
+      <w:pPr>
+        <w:pStyle w:val="Heading3"/>
+      </w:pPr>
+      <w:r>
+        <w:t xml:space="preserve">Cover</w:t>
+      </w:r>
+    </w:p>
+    <w:p>
+      <w:pPr>
+        <w:pStyle w:val="FirstParagraph"/>
+      </w:pPr>
+      <w:r>
+        <w:t xml:space="preserve">Statistical analysis shows that fish use habitat with cover in significantly greater proportions that what is available to them. This analysis is likely understated too. Because microhabitat availability surveys were conducted in August, overhanging vegetation was likely more prominent with leaves. In the winter, during microhabitat use surveys, trees and plants had lost their leaves resulting in less available cover. How significant this may be is questionable but should be considered in the context of the seasonality of the two surveys.</w:t>
+      </w:r>
+    </w:p>
+    <w:bookmarkEnd w:id="72"/>
+    <w:bookmarkStart w:id="73" w:name="conclusions"/>
+    <w:p>
+      <w:pPr>
+        <w:pStyle w:val="Heading3"/>
+      </w:pPr>
+      <w:r>
+        <w:t xml:space="preserve">Conclusions</w:t>
+      </w:r>
+    </w:p>
+    <w:p>
+      <w:pPr>
+        <w:pStyle w:val="FirstParagraph"/>
+      </w:pPr>
+      <w:r>
+        <w:t xml:space="preserve">From our observations and analysis of winter habitat use in the lower Lemhi River, we conclude that juvenile Chinook are selecting for slow-water microhabitat with cover. Our habitat availability surveys and analysis suggest that this habitat type is limited in the lower Lemhi. We think this information supports previous research conducted in the Lemhi River and help guide restoration efforts.</w:t>
+      </w:r>
+    </w:p>
+    <w:p>
+      <w:pPr>
+        <w:pStyle w:val="BodyText"/>
+      </w:pPr>
+      <w:r>
+        <w:t xml:space="preserve">While we believe this habitat availability and use study has been worthwhile and its findings are relevant to restoration efforts in the Lemhi River, it must be understood that the study does not come without some major confounding factors. Those factors include:</w:t>
+      </w:r>
+    </w:p>
+    <w:p>
+      <w:pPr>
+        <w:numPr>
+          <w:ilvl w:val="0"/>
+          <w:numId w:val="1002"/>
+        </w:numPr>
+        <w:pStyle w:val="Compact"/>
+      </w:pPr>
+      <w:r>
+        <w:t xml:space="preserve">Radio telemetry technology</w:t>
+      </w:r>
+    </w:p>
+    <w:p>
+      <w:pPr>
+        <w:numPr>
+          <w:ilvl w:val="0"/>
+          <w:numId w:val="1002"/>
+        </w:numPr>
+        <w:pStyle w:val="Compact"/>
+      </w:pPr>
+      <w:r>
+        <w:t xml:space="preserve">Predation</w:t>
+      </w:r>
+    </w:p>
+    <w:p>
+      <w:pPr>
+        <w:numPr>
+          <w:ilvl w:val="0"/>
+          <w:numId w:val="1002"/>
+        </w:numPr>
+        <w:pStyle w:val="Compact"/>
+      </w:pPr>
+      <w:r>
+        <w:t xml:space="preserve">Sample size</w:t>
+      </w:r>
+    </w:p>
+    <w:p>
+      <w:pPr>
+        <w:numPr>
+          <w:ilvl w:val="0"/>
+          <w:numId w:val="1002"/>
+        </w:numPr>
+        <w:pStyle w:val="Compact"/>
+      </w:pPr>
+      <w:r>
+        <w:t xml:space="preserve">Sampling bias due to environmental conditions</w:t>
+      </w:r>
+    </w:p>
+    <w:p>
+      <w:pPr>
+        <w:pStyle w:val="FirstParagraph"/>
+      </w:pPr>
+      <w:r>
+        <w:t xml:space="preserve">Because we were unable to confirm if radio tag detections were truly live fish and a high percentage of radio were physically recovered (22% of detected tags during microhabitat surveys), we hypothesize that tag antennas became entangled with physical habitat features when fish sought cover resulting in shed tags. Predation also likely contributed to the high tag recovery rate.</w:t>
+      </w:r>
+      <w:r>
+        <w:t xml:space="preserve"> </w:t>
+      </w:r>
+      <w:r>
+        <w:t xml:space="preserve">Ideally, we would have had a larger sample size of habitat use observations for a more robust analysis and better representation of the population sampled.</w:t>
+      </w:r>
+    </w:p>
+    <w:p>
+      <w:pPr>
+        <w:pStyle w:val="BodyText"/>
+      </w:pPr>
+      <w:r>
+        <w:t xml:space="preserve">Largely due to environmental conditions microhabitat use surveys were not always feasible during certain times of the winter or in certain sections of the river. When the river was not navigable by boat due to surface ice, we were forced to conduct surveys by foot which limited access to only those areas where we had landowner permission. Also, river conditions prevented us from collecting all desired metrics (i.e., depth and velocity) at all detected tag locations.</w:t>
+      </w:r>
+    </w:p>
+    <w:bookmarkEnd w:id="73"/>
+    <w:bookmarkEnd w:id="74"/>
+    <w:bookmarkEnd w:id="75"/>
+    <w:bookmarkStart w:id="93" w:name="literature-cited"/>
     <w:p>
       <w:pPr>
         <w:pStyle w:val="Heading1"/>
@@ -1927,8 +2842,8 @@
         <w:t xml:space="preserve">Literature Cited</w:t>
       </w:r>
     </w:p>
-    <w:bookmarkStart w:id="54" w:name="refs"/>
-    <w:bookmarkStart w:id="47" w:name="ref-Bovee1986"/>
+    <w:bookmarkStart w:id="92" w:name="refs"/>
+    <w:bookmarkStart w:id="76" w:name="ref-Bovee1986"/>
     <w:p>
       <w:pPr>
         <w:pStyle w:val="Bibliography"/>
@@ -1946,20 +2861,399 @@
         <w:t xml:space="preserve">. Pages 235 pp. Instream Flow Paper 21. U.S. Fish Wildl. Serv. Biol. Rep. 86(7).</w:t>
       </w:r>
     </w:p>
-    <w:bookmarkEnd w:id="47"/>
-    <w:bookmarkStart w:id="48" w:name="ref-Favrot2018"/>
+    <w:bookmarkEnd w:id="76"/>
+    <w:bookmarkStart w:id="77" w:name="ref-Carmichael2019"/>
     <w:p>
       <w:pPr>
         <w:pStyle w:val="Bibliography"/>
       </w:pPr>
       <w:r>
-        <w:t xml:space="preserve">Favrot, S. D., B. C. Jonasson, and J. T. Peterson. 2018. Fall and</w:t>
-      </w:r>
-      <w:r>
-        <w:t xml:space="preserve"> </w:t>
-      </w:r>
-      <w:r>
-        <w:t xml:space="preserve">Winter Microhabitat Use</w:t>
+        <w:t xml:space="preserve">Carmichael, R. A., M. W. Ackerman, K. See, B. Lott, T. Mackay, and C. Beasley. 2019. Drone</w:t>
+      </w:r>
+      <w:r>
+        <w:t xml:space="preserve"> </w:t>
+      </w:r>
+      <w:r>
+        <w:t xml:space="preserve">Assisted Stream Habitat</w:t>
+      </w:r>
+      <w:r>
+        <w:t xml:space="preserve"> </w:t>
+      </w:r>
+      <w:r>
+        <w:t xml:space="preserve">(</w:t>
+      </w:r>
+      <w:r>
+        <w:t xml:space="preserve">DASH</w:t>
+      </w:r>
+      <w:r>
+        <w:t xml:space="preserve">)</w:t>
+      </w:r>
+      <w:r>
+        <w:t xml:space="preserve"> </w:t>
+      </w:r>
+      <w:r>
+        <w:t xml:space="preserve">Protocol</w:t>
+      </w:r>
+      <w:r>
+        <w:t xml:space="preserve">,</w:t>
+      </w:r>
+      <w:r>
+        <w:t xml:space="preserve"> </w:t>
+      </w:r>
+      <w:r>
+        <w:t xml:space="preserve">DRAFT</w:t>
+      </w:r>
+      <w:r>
+        <w:t xml:space="preserve">.</w:t>
+      </w:r>
+      <w:r>
+        <w:t xml:space="preserve"> </w:t>
+      </w:r>
+      <w:r>
+        <w:t xml:space="preserve">Biomark, Applied Biological Services</w:t>
+      </w:r>
+      <w:r>
+        <w:t xml:space="preserve">.</w:t>
+      </w:r>
+    </w:p>
+    <w:bookmarkEnd w:id="77"/>
+    <w:bookmarkStart w:id="79" w:name="ref-Favrot2018"/>
+    <w:p>
+      <w:pPr>
+        <w:pStyle w:val="Bibliography"/>
+      </w:pPr>
+      <w:r>
+        <w:t xml:space="preserve">Favrot, S. D., B. C. Jonasson, and J. T. Peterson. 2018.</w:t>
+      </w:r>
+      <w:r>
+        <w:t xml:space="preserve"> </w:t>
+      </w:r>
+      <w:hyperlink r:id="rId78">
+        <w:r>
+          <w:rPr>
+            <w:rStyle w:val="Hyperlink"/>
+          </w:rPr>
+          <w:t xml:space="preserve">Fall and</w:t>
+        </w:r>
+        <w:r>
+          <w:rPr>
+            <w:rStyle w:val="Hyperlink"/>
+          </w:rPr>
+          <w:t xml:space="preserve"> </w:t>
+        </w:r>
+        <w:r>
+          <w:rPr>
+            <w:rStyle w:val="Hyperlink"/>
+          </w:rPr>
+          <w:t xml:space="preserve">Winter Microhabitat Use</w:t>
+        </w:r>
+        <w:r>
+          <w:rPr>
+            <w:rStyle w:val="Hyperlink"/>
+          </w:rPr>
+          <w:t xml:space="preserve"> </w:t>
+        </w:r>
+        <w:r>
+          <w:rPr>
+            <w:rStyle w:val="Hyperlink"/>
+          </w:rPr>
+          <w:t xml:space="preserve">and</w:t>
+        </w:r>
+        <w:r>
+          <w:rPr>
+            <w:rStyle w:val="Hyperlink"/>
+          </w:rPr>
+          <w:t xml:space="preserve"> </w:t>
+        </w:r>
+        <w:r>
+          <w:rPr>
+            <w:rStyle w:val="Hyperlink"/>
+          </w:rPr>
+          <w:t xml:space="preserve">Suitability</w:t>
+        </w:r>
+        <w:r>
+          <w:rPr>
+            <w:rStyle w:val="Hyperlink"/>
+          </w:rPr>
+          <w:t xml:space="preserve"> </w:t>
+        </w:r>
+        <w:r>
+          <w:rPr>
+            <w:rStyle w:val="Hyperlink"/>
+          </w:rPr>
+          <w:t xml:space="preserve">for</w:t>
+        </w:r>
+        <w:r>
+          <w:rPr>
+            <w:rStyle w:val="Hyperlink"/>
+          </w:rPr>
+          <w:t xml:space="preserve"> </w:t>
+        </w:r>
+        <w:r>
+          <w:rPr>
+            <w:rStyle w:val="Hyperlink"/>
+          </w:rPr>
+          <w:t xml:space="preserve">Spring Chinook Salmon Parr</w:t>
+        </w:r>
+        <w:r>
+          <w:rPr>
+            <w:rStyle w:val="Hyperlink"/>
+          </w:rPr>
+          <w:t xml:space="preserve"> </w:t>
+        </w:r>
+        <w:r>
+          <w:rPr>
+            <w:rStyle w:val="Hyperlink"/>
+          </w:rPr>
+          <w:t xml:space="preserve">in a</w:t>
+        </w:r>
+        <w:r>
+          <w:rPr>
+            <w:rStyle w:val="Hyperlink"/>
+          </w:rPr>
+          <w:t xml:space="preserve"> </w:t>
+        </w:r>
+        <w:r>
+          <w:rPr>
+            <w:rStyle w:val="Hyperlink"/>
+          </w:rPr>
+          <w:t xml:space="preserve">U</w:t>
+        </w:r>
+        <w:r>
+          <w:rPr>
+            <w:rStyle w:val="Hyperlink"/>
+          </w:rPr>
+          <w:t xml:space="preserve">.</w:t>
+        </w:r>
+        <w:r>
+          <w:rPr>
+            <w:rStyle w:val="Hyperlink"/>
+          </w:rPr>
+          <w:t xml:space="preserve">S</w:t>
+        </w:r>
+        <w:r>
+          <w:rPr>
+            <w:rStyle w:val="Hyperlink"/>
+          </w:rPr>
+          <w:t xml:space="preserve">.</w:t>
+        </w:r>
+        <w:r>
+          <w:rPr>
+            <w:rStyle w:val="Hyperlink"/>
+          </w:rPr>
+          <w:t xml:space="preserve"> </w:t>
+        </w:r>
+        <w:r>
+          <w:rPr>
+            <w:rStyle w:val="Hyperlink"/>
+          </w:rPr>
+          <w:t xml:space="preserve">Pacific Northwest River</w:t>
+        </w:r>
+      </w:hyperlink>
+      <w:r>
+        <w:t xml:space="preserve">. Transactions of the American Fisheries Society 147(1):151–170.</w:t>
+      </w:r>
+    </w:p>
+    <w:bookmarkEnd w:id="79"/>
+    <w:bookmarkStart w:id="81" w:name="ref-Holleman2022"/>
+    <w:p>
+      <w:pPr>
+        <w:pStyle w:val="Bibliography"/>
+      </w:pPr>
+      <w:r>
+        <w:t xml:space="preserve">Holleman, R. C., E. S. Gross, M. J. Thomas, A. L. Rypel, and N. A. Fangue. 2022.</w:t>
+      </w:r>
+      <w:r>
+        <w:t xml:space="preserve"> </w:t>
+      </w:r>
+      <w:hyperlink r:id="rId80">
+        <w:r>
+          <w:rPr>
+            <w:rStyle w:val="Hyperlink"/>
+          </w:rPr>
+          <w:t xml:space="preserve">Swimming behavior of emigrating</w:t>
+        </w:r>
+        <w:r>
+          <w:rPr>
+            <w:rStyle w:val="Hyperlink"/>
+          </w:rPr>
+          <w:t xml:space="preserve"> </w:t>
+        </w:r>
+        <w:r>
+          <w:rPr>
+            <w:rStyle w:val="Hyperlink"/>
+          </w:rPr>
+          <w:t xml:space="preserve">Chinook Salmon</w:t>
+        </w:r>
+        <w:r>
+          <w:rPr>
+            <w:rStyle w:val="Hyperlink"/>
+          </w:rPr>
+          <w:t xml:space="preserve"> </w:t>
+        </w:r>
+        <w:r>
+          <w:rPr>
+            <w:rStyle w:val="Hyperlink"/>
+          </w:rPr>
+          <w:t xml:space="preserve">smolts</w:t>
+        </w:r>
+      </w:hyperlink>
+      <w:r>
+        <w:t xml:space="preserve">. PLOS ONE 17(3):e0263972.</w:t>
+      </w:r>
+    </w:p>
+    <w:bookmarkEnd w:id="81"/>
+    <w:bookmarkStart w:id="83" w:name="ref-Huusko2007"/>
+    <w:p>
+      <w:pPr>
+        <w:pStyle w:val="Bibliography"/>
+      </w:pPr>
+      <w:r>
+        <w:t xml:space="preserve">Huusko, A., L. Greenberg, M. Stickler, T. Linnansaari, M. Nykänen, T. Vehanen, S. Koljonen, P. Louhi, and K. Alfredsen. 2007.</w:t>
+      </w:r>
+      <w:r>
+        <w:t xml:space="preserve"> </w:t>
+      </w:r>
+      <w:hyperlink r:id="rId82">
+        <w:r>
+          <w:rPr>
+            <w:rStyle w:val="Hyperlink"/>
+          </w:rPr>
+          <w:t xml:space="preserve">Life in the ice lane: The winter ecology of stream salmonids</w:t>
+        </w:r>
+      </w:hyperlink>
+      <w:r>
+        <w:t xml:space="preserve">. River Research and Applications 23(5):469–491.</w:t>
+      </w:r>
+    </w:p>
+    <w:bookmarkEnd w:id="83"/>
+    <w:bookmarkStart w:id="85" w:name="ref-Johnson1980"/>
+    <w:p>
+      <w:pPr>
+        <w:pStyle w:val="Bibliography"/>
+      </w:pPr>
+      <w:r>
+        <w:t xml:space="preserve">Johnson, D. H. 1980.</w:t>
+      </w:r>
+      <w:r>
+        <w:t xml:space="preserve"> </w:t>
+      </w:r>
+      <w:hyperlink r:id="rId84">
+        <w:r>
+          <w:rPr>
+            <w:rStyle w:val="Hyperlink"/>
+          </w:rPr>
+          <w:t xml:space="preserve">The</w:t>
+        </w:r>
+        <w:r>
+          <w:rPr>
+            <w:rStyle w:val="Hyperlink"/>
+          </w:rPr>
+          <w:t xml:space="preserve"> </w:t>
+        </w:r>
+        <w:r>
+          <w:rPr>
+            <w:rStyle w:val="Hyperlink"/>
+          </w:rPr>
+          <w:t xml:space="preserve">Comparison</w:t>
+        </w:r>
+        <w:r>
+          <w:rPr>
+            <w:rStyle w:val="Hyperlink"/>
+          </w:rPr>
+          <w:t xml:space="preserve"> </w:t>
+        </w:r>
+        <w:r>
+          <w:rPr>
+            <w:rStyle w:val="Hyperlink"/>
+          </w:rPr>
+          <w:t xml:space="preserve">of</w:t>
+        </w:r>
+        <w:r>
+          <w:rPr>
+            <w:rStyle w:val="Hyperlink"/>
+          </w:rPr>
+          <w:t xml:space="preserve"> </w:t>
+        </w:r>
+        <w:r>
+          <w:rPr>
+            <w:rStyle w:val="Hyperlink"/>
+          </w:rPr>
+          <w:t xml:space="preserve">Usage</w:t>
+        </w:r>
+        <w:r>
+          <w:rPr>
+            <w:rStyle w:val="Hyperlink"/>
+          </w:rPr>
+          <w:t xml:space="preserve"> </w:t>
+        </w:r>
+        <w:r>
+          <w:rPr>
+            <w:rStyle w:val="Hyperlink"/>
+          </w:rPr>
+          <w:t xml:space="preserve">and</w:t>
+        </w:r>
+        <w:r>
+          <w:rPr>
+            <w:rStyle w:val="Hyperlink"/>
+          </w:rPr>
+          <w:t xml:space="preserve"> </w:t>
+        </w:r>
+        <w:r>
+          <w:rPr>
+            <w:rStyle w:val="Hyperlink"/>
+          </w:rPr>
+          <w:t xml:space="preserve">Availability Measurements</w:t>
+        </w:r>
+        <w:r>
+          <w:rPr>
+            <w:rStyle w:val="Hyperlink"/>
+          </w:rPr>
+          <w:t xml:space="preserve"> </w:t>
+        </w:r>
+        <w:r>
+          <w:rPr>
+            <w:rStyle w:val="Hyperlink"/>
+          </w:rPr>
+          <w:t xml:space="preserve">for</w:t>
+        </w:r>
+        <w:r>
+          <w:rPr>
+            <w:rStyle w:val="Hyperlink"/>
+          </w:rPr>
+          <w:t xml:space="preserve"> </w:t>
+        </w:r>
+        <w:r>
+          <w:rPr>
+            <w:rStyle w:val="Hyperlink"/>
+          </w:rPr>
+          <w:t xml:space="preserve">Evaluating Resource Preference</w:t>
+        </w:r>
+      </w:hyperlink>
+      <w:r>
+        <w:t xml:space="preserve">. Ecology 61(1):65–71.</w:t>
+      </w:r>
+    </w:p>
+    <w:bookmarkEnd w:id="85"/>
+    <w:bookmarkStart w:id="86" w:name="ref-McMahon1996"/>
+    <w:p>
+      <w:pPr>
+        <w:pStyle w:val="Bibliography"/>
+      </w:pPr>
+      <w:r>
+        <w:t xml:space="preserve">McMahon, T. E., A. V. Zale, and D. J. Orth. 1996. Aquatic habitat measurements. Pages 83–120 B.</w:t>
+      </w:r>
+      <w:r>
+        <w:t xml:space="preserve">R</w:t>
+      </w:r>
+      <w:r>
+        <w:t xml:space="preserve">.</w:t>
+      </w:r>
+      <w:r>
+        <w:t xml:space="preserve"> </w:t>
+      </w:r>
+      <w:r>
+        <w:t xml:space="preserve">Murphy</w:t>
       </w:r>
       <w:r>
         <w:t xml:space="preserve"> </w:t>
@@ -1971,36 +3265,67 @@
         <w:t xml:space="preserve"> </w:t>
       </w:r>
       <w:r>
-        <w:t xml:space="preserve">Suitability</w:t>
-      </w:r>
-      <w:r>
-        <w:t xml:space="preserve"> </w:t>
-      </w:r>
-      <w:r>
-        <w:t xml:space="preserve">for</w:t>
-      </w:r>
-      <w:r>
-        <w:t xml:space="preserve"> </w:t>
-      </w:r>
-      <w:r>
-        <w:t xml:space="preserve">Spring Chinook Salmon Parr</w:t>
-      </w:r>
-      <w:r>
-        <w:t xml:space="preserve"> </w:t>
-      </w:r>
-      <w:r>
-        <w:t xml:space="preserve">in a</w:t>
-      </w:r>
-      <w:r>
-        <w:t xml:space="preserve"> </w:t>
-      </w:r>
-      <w:r>
-        <w:t xml:space="preserve">U</w:t>
+        <w:t xml:space="preserve">D</w:t>
       </w:r>
       <w:r>
         <w:t xml:space="preserve">.</w:t>
       </w:r>
       <w:r>
+        <w:t xml:space="preserve">W</w:t>
+      </w:r>
+      <w:r>
+        <w:t xml:space="preserve">.</w:t>
+      </w:r>
+      <w:r>
+        <w:t xml:space="preserve"> </w:t>
+      </w:r>
+      <w:r>
+        <w:t xml:space="preserve">Willis</w:t>
+      </w:r>
+      <w:r>
+        <w:t xml:space="preserve">, editors.</w:t>
+      </w:r>
+      <w:r>
+        <w:t xml:space="preserve"> </w:t>
+      </w:r>
+      <w:r>
+        <w:t xml:space="preserve">Fisheries</w:t>
+      </w:r>
+      <w:r>
+        <w:t xml:space="preserve"> </w:t>
+      </w:r>
+      <w:r>
+        <w:t xml:space="preserve">techniquesSecond.</w:t>
+      </w:r>
+      <w:r>
+        <w:t xml:space="preserve"> </w:t>
+      </w:r>
+      <w:r>
+        <w:t xml:space="preserve">American Fisheries Society</w:t>
+      </w:r>
+      <w:r>
+        <w:t xml:space="preserve">,</w:t>
+      </w:r>
+      <w:r>
+        <w:t xml:space="preserve"> </w:t>
+      </w:r>
+      <w:r>
+        <w:t xml:space="preserve">Bethesda, Maryland</w:t>
+      </w:r>
+      <w:r>
+        <w:t xml:space="preserve">.</w:t>
+      </w:r>
+    </w:p>
+    <w:bookmarkEnd w:id="86"/>
+    <w:bookmarkStart w:id="87" w:name="ref-Newcomb2007"/>
+    <w:p>
+      <w:pPr>
+        <w:pStyle w:val="Bibliography"/>
+      </w:pPr>
+      <w:r>
+        <w:t xml:space="preserve">Newcomb, T. J., D. J. Orth, and D. F. Stauffer. 2007. Habitat evaluation. Pages 843–886 C.</w:t>
+      </w:r>
+      <w:r>
         <w:t xml:space="preserve">S</w:t>
       </w:r>
       <w:r>
@@ -2010,269 +3335,233 @@
         <w:t xml:space="preserve"> </w:t>
       </w:r>
       <w:r>
-        <w:t xml:space="preserve">Pacific Northwest River</w:t>
-      </w:r>
-      <w:r>
-        <w:t xml:space="preserve">. Transactions of the American Fisheries Society 147(1):151–170.</w:t>
-      </w:r>
-    </w:p>
-    <w:bookmarkEnd w:id="48"/>
-    <w:bookmarkStart w:id="49" w:name="ref-Johnson1980"/>
+        <w:t xml:space="preserve">Guy</w:t>
+      </w:r>
+      <w:r>
+        <w:t xml:space="preserve"> </w:t>
+      </w:r>
+      <w:r>
+        <w:t xml:space="preserve">and</w:t>
+      </w:r>
+      <w:r>
+        <w:t xml:space="preserve"> </w:t>
+      </w:r>
+      <w:r>
+        <w:t xml:space="preserve">M</w:t>
+      </w:r>
+      <w:r>
+        <w:t xml:space="preserve">.</w:t>
+      </w:r>
+      <w:r>
+        <w:t xml:space="preserve">L</w:t>
+      </w:r>
+      <w:r>
+        <w:t xml:space="preserve">.</w:t>
+      </w:r>
+      <w:r>
+        <w:t xml:space="preserve"> </w:t>
+      </w:r>
+      <w:r>
+        <w:t xml:space="preserve">Brown</w:t>
+      </w:r>
+      <w:r>
+        <w:t xml:space="preserve">, editors.</w:t>
+      </w:r>
+      <w:r>
+        <w:t xml:space="preserve"> </w:t>
+      </w:r>
+      <w:r>
+        <w:t xml:space="preserve">Analysis</w:t>
+      </w:r>
+      <w:r>
+        <w:t xml:space="preserve"> </w:t>
+      </w:r>
+      <w:r>
+        <w:t xml:space="preserve">and interpretation of freshwater fisheries data.</w:t>
+      </w:r>
+      <w:r>
+        <w:t xml:space="preserve"> </w:t>
+      </w:r>
+      <w:r>
+        <w:t xml:space="preserve">American Fisheries Society</w:t>
+      </w:r>
+      <w:r>
+        <w:t xml:space="preserve">,</w:t>
+      </w:r>
+      <w:r>
+        <w:t xml:space="preserve"> </w:t>
+      </w:r>
+      <w:r>
+        <w:t xml:space="preserve">Bethesda, Maryland</w:t>
+      </w:r>
+      <w:r>
+        <w:t xml:space="preserve">.</w:t>
+      </w:r>
+    </w:p>
+    <w:bookmarkEnd w:id="87"/>
+    <w:bookmarkStart w:id="88" w:name="ref-Pitlo1989"/>
     <w:p>
       <w:pPr>
         <w:pStyle w:val="Bibliography"/>
       </w:pPr>
       <w:r>
-        <w:t xml:space="preserve">Johnson, D. H. 1980. The</w:t>
-      </w:r>
-      <w:r>
-        <w:t xml:space="preserve"> </w:t>
-      </w:r>
-      <w:r>
-        <w:t xml:space="preserve">Comparison</w:t>
-      </w:r>
-      <w:r>
-        <w:t xml:space="preserve"> </w:t>
-      </w:r>
-      <w:r>
-        <w:t xml:space="preserve">of</w:t>
-      </w:r>
-      <w:r>
-        <w:t xml:space="preserve"> </w:t>
-      </w:r>
-      <w:r>
-        <w:t xml:space="preserve">Usage</w:t>
-      </w:r>
-      <w:r>
-        <w:t xml:space="preserve"> </w:t>
-      </w:r>
-      <w:r>
-        <w:t xml:space="preserve">and</w:t>
-      </w:r>
-      <w:r>
-        <w:t xml:space="preserve"> </w:t>
-      </w:r>
-      <w:r>
-        <w:t xml:space="preserve">Availability Measurements</w:t>
-      </w:r>
-      <w:r>
-        <w:t xml:space="preserve"> </w:t>
-      </w:r>
-      <w:r>
-        <w:t xml:space="preserve">for</w:t>
-      </w:r>
-      <w:r>
-        <w:t xml:space="preserve"> </w:t>
-      </w:r>
-      <w:r>
-        <w:t xml:space="preserve">Evaluating Resource Preference</w:t>
-      </w:r>
-      <w:r>
-        <w:t xml:space="preserve">. Ecology 61(1):65–71.</w:t>
-      </w:r>
-    </w:p>
-    <w:bookmarkEnd w:id="49"/>
-    <w:bookmarkStart w:id="50" w:name="ref-McMahon1996"/>
+        <w:t xml:space="preserve">Pitlo, J., Jr. 1989. Walleye spawning habitat in</w:t>
+      </w:r>
+      <w:r>
+        <w:t xml:space="preserve"> </w:t>
+      </w:r>
+      <w:r>
+        <w:t xml:space="preserve">Pool</w:t>
+      </w:r>
+      <w:r>
+        <w:t xml:space="preserve"> </w:t>
+      </w:r>
+      <w:r>
+        <w:t xml:space="preserve">13 of the</w:t>
+      </w:r>
+      <w:r>
+        <w:t xml:space="preserve"> </w:t>
+      </w:r>
+      <w:r>
+        <w:t xml:space="preserve">Upper Mississippi River</w:t>
+      </w:r>
+      <w:r>
+        <w:t xml:space="preserve">. North American Journal of Fisheries Management 9:303–308.</w:t>
+      </w:r>
+    </w:p>
+    <w:bookmarkEnd w:id="88"/>
+    <w:bookmarkStart w:id="90" w:name="ref-Rosenfeld2003"/>
     <w:p>
       <w:pPr>
         <w:pStyle w:val="Bibliography"/>
       </w:pPr>
       <w:r>
-        <w:t xml:space="preserve">McMahon, T. E., A. V. Zale, and D. J. Orth. 1996. Aquatic habitat measurements. Pages 83–120 B.</w:t>
-      </w:r>
-      <w:r>
-        <w:t xml:space="preserve">R</w:t>
-      </w:r>
-      <w:r>
-        <w:t xml:space="preserve">.</w:t>
-      </w:r>
-      <w:r>
-        <w:t xml:space="preserve"> </w:t>
-      </w:r>
-      <w:r>
-        <w:t xml:space="preserve">Murphy</w:t>
-      </w:r>
-      <w:r>
-        <w:t xml:space="preserve"> </w:t>
-      </w:r>
-      <w:r>
-        <w:t xml:space="preserve">and</w:t>
-      </w:r>
-      <w:r>
-        <w:t xml:space="preserve"> </w:t>
-      </w:r>
-      <w:r>
-        <w:t xml:space="preserve">D</w:t>
-      </w:r>
-      <w:r>
-        <w:t xml:space="preserve">.</w:t>
-      </w:r>
-      <w:r>
-        <w:t xml:space="preserve">W</w:t>
-      </w:r>
-      <w:r>
-        <w:t xml:space="preserve">.</w:t>
-      </w:r>
-      <w:r>
-        <w:t xml:space="preserve"> </w:t>
-      </w:r>
-      <w:r>
-        <w:t xml:space="preserve">Willis</w:t>
-      </w:r>
-      <w:r>
-        <w:t xml:space="preserve">, editors.</w:t>
-      </w:r>
-      <w:r>
-        <w:t xml:space="preserve"> </w:t>
-      </w:r>
-      <w:r>
-        <w:t xml:space="preserve">Fisheries</w:t>
-      </w:r>
-      <w:r>
-        <w:t xml:space="preserve"> </w:t>
-      </w:r>
-      <w:r>
-        <w:t xml:space="preserve">techniquesSecond.</w:t>
-      </w:r>
-      <w:r>
-        <w:t xml:space="preserve"> </w:t>
-      </w:r>
-      <w:r>
-        <w:t xml:space="preserve">American Fisheries Society</w:t>
-      </w:r>
-      <w:r>
-        <w:t xml:space="preserve">,</w:t>
-      </w:r>
-      <w:r>
-        <w:t xml:space="preserve"> </w:t>
-      </w:r>
-      <w:r>
-        <w:t xml:space="preserve">Bethesda, Maryland</w:t>
-      </w:r>
-      <w:r>
-        <w:t xml:space="preserve">.</w:t>
-      </w:r>
-    </w:p>
-    <w:bookmarkEnd w:id="50"/>
-    <w:bookmarkStart w:id="51" w:name="ref-Newcomb2007"/>
+        <w:t xml:space="preserve">Rosenfeld, J. 2003.</w:t>
+      </w:r>
+      <w:r>
+        <w:t xml:space="preserve"> </w:t>
+      </w:r>
+      <w:hyperlink r:id="rId89">
+        <w:r>
+          <w:rPr>
+            <w:rStyle w:val="Hyperlink"/>
+          </w:rPr>
+          <w:t xml:space="preserve">Assessing the</w:t>
+        </w:r>
+        <w:r>
+          <w:rPr>
+            <w:rStyle w:val="Hyperlink"/>
+          </w:rPr>
+          <w:t xml:space="preserve"> </w:t>
+        </w:r>
+        <w:r>
+          <w:rPr>
+            <w:rStyle w:val="Hyperlink"/>
+          </w:rPr>
+          <w:t xml:space="preserve">Habitat Requirements</w:t>
+        </w:r>
+        <w:r>
+          <w:rPr>
+            <w:rStyle w:val="Hyperlink"/>
+          </w:rPr>
+          <w:t xml:space="preserve"> </w:t>
+        </w:r>
+        <w:r>
+          <w:rPr>
+            <w:rStyle w:val="Hyperlink"/>
+          </w:rPr>
+          <w:t xml:space="preserve">of</w:t>
+        </w:r>
+        <w:r>
+          <w:rPr>
+            <w:rStyle w:val="Hyperlink"/>
+          </w:rPr>
+          <w:t xml:space="preserve"> </w:t>
+        </w:r>
+        <w:r>
+          <w:rPr>
+            <w:rStyle w:val="Hyperlink"/>
+          </w:rPr>
+          <w:t xml:space="preserve">Stream Fishes</w:t>
+        </w:r>
+        <w:r>
+          <w:rPr>
+            <w:rStyle w:val="Hyperlink"/>
+          </w:rPr>
+          <w:t xml:space="preserve">:</w:t>
+        </w:r>
+        <w:r>
+          <w:rPr>
+            <w:rStyle w:val="Hyperlink"/>
+          </w:rPr>
+          <w:t xml:space="preserve"> </w:t>
+        </w:r>
+        <w:r>
+          <w:rPr>
+            <w:rStyle w:val="Hyperlink"/>
+          </w:rPr>
+          <w:t xml:space="preserve">An Overview</w:t>
+        </w:r>
+        <w:r>
+          <w:rPr>
+            <w:rStyle w:val="Hyperlink"/>
+          </w:rPr>
+          <w:t xml:space="preserve"> </w:t>
+        </w:r>
+        <w:r>
+          <w:rPr>
+            <w:rStyle w:val="Hyperlink"/>
+          </w:rPr>
+          <w:t xml:space="preserve">and</w:t>
+        </w:r>
+        <w:r>
+          <w:rPr>
+            <w:rStyle w:val="Hyperlink"/>
+          </w:rPr>
+          <w:t xml:space="preserve"> </w:t>
+        </w:r>
+        <w:r>
+          <w:rPr>
+            <w:rStyle w:val="Hyperlink"/>
+          </w:rPr>
+          <w:t xml:space="preserve">Evaluation</w:t>
+        </w:r>
+        <w:r>
+          <w:rPr>
+            <w:rStyle w:val="Hyperlink"/>
+          </w:rPr>
+          <w:t xml:space="preserve"> </w:t>
+        </w:r>
+        <w:r>
+          <w:rPr>
+            <w:rStyle w:val="Hyperlink"/>
+          </w:rPr>
+          <w:t xml:space="preserve">of</w:t>
+        </w:r>
+        <w:r>
+          <w:rPr>
+            <w:rStyle w:val="Hyperlink"/>
+          </w:rPr>
+          <w:t xml:space="preserve"> </w:t>
+        </w:r>
+        <w:r>
+          <w:rPr>
+            <w:rStyle w:val="Hyperlink"/>
+          </w:rPr>
+          <w:t xml:space="preserve">Different Approaches</w:t>
+        </w:r>
+      </w:hyperlink>
+      <w:r>
+        <w:t xml:space="preserve">. Transactions of the American Fisheries Society 132(5):953–968.</w:t>
+      </w:r>
+    </w:p>
+    <w:bookmarkEnd w:id="90"/>
+    <w:bookmarkStart w:id="91" w:name="ref-Stanfield1998"/>
     <w:p>
       <w:pPr>
         <w:pStyle w:val="Bibliography"/>
       </w:pPr>
       <w:r>
-        <w:t xml:space="preserve">Newcomb, T. J., D. J. Orth, and D. F. Stauffer. 2007. Habitat evaluation. Pages 843–886 C.</w:t>
-      </w:r>
-      <w:r>
-        <w:t xml:space="preserve">S</w:t>
-      </w:r>
-      <w:r>
-        <w:t xml:space="preserve">.</w:t>
-      </w:r>
-      <w:r>
-        <w:t xml:space="preserve"> </w:t>
-      </w:r>
-      <w:r>
-        <w:t xml:space="preserve">Guy</w:t>
-      </w:r>
-      <w:r>
-        <w:t xml:space="preserve"> </w:t>
-      </w:r>
-      <w:r>
-        <w:t xml:space="preserve">and</w:t>
-      </w:r>
-      <w:r>
-        <w:t xml:space="preserve"> </w:t>
-      </w:r>
-      <w:r>
-        <w:t xml:space="preserve">M</w:t>
-      </w:r>
-      <w:r>
-        <w:t xml:space="preserve">.</w:t>
-      </w:r>
-      <w:r>
-        <w:t xml:space="preserve">L</w:t>
-      </w:r>
-      <w:r>
-        <w:t xml:space="preserve">.</w:t>
-      </w:r>
-      <w:r>
-        <w:t xml:space="preserve"> </w:t>
-      </w:r>
-      <w:r>
-        <w:t xml:space="preserve">Brown</w:t>
-      </w:r>
-      <w:r>
-        <w:t xml:space="preserve">, editors.</w:t>
-      </w:r>
-      <w:r>
-        <w:t xml:space="preserve"> </w:t>
-      </w:r>
-      <w:r>
-        <w:t xml:space="preserve">Analysis</w:t>
-      </w:r>
-      <w:r>
-        <w:t xml:space="preserve"> </w:t>
-      </w:r>
-      <w:r>
-        <w:t xml:space="preserve">and interpretation of freshwater fisheries data.</w:t>
-      </w:r>
-      <w:r>
-        <w:t xml:space="preserve"> </w:t>
-      </w:r>
-      <w:r>
-        <w:t xml:space="preserve">American Fisheries Society</w:t>
-      </w:r>
-      <w:r>
-        <w:t xml:space="preserve">,</w:t>
-      </w:r>
-      <w:r>
-        <w:t xml:space="preserve"> </w:t>
-      </w:r>
-      <w:r>
-        <w:t xml:space="preserve">Bethesda, Maryland</w:t>
-      </w:r>
-      <w:r>
-        <w:t xml:space="preserve">.</w:t>
-      </w:r>
-    </w:p>
-    <w:bookmarkEnd w:id="51"/>
-    <w:bookmarkStart w:id="52" w:name="ref-Pitlo1989"/>
-    <w:p>
-      <w:pPr>
-        <w:pStyle w:val="Bibliography"/>
-      </w:pPr>
-      <w:r>
-        <w:t xml:space="preserve">Pitlo, J., Jr. 1989. Walleye spawning habitat in</w:t>
-      </w:r>
-      <w:r>
-        <w:t xml:space="preserve"> </w:t>
-      </w:r>
-      <w:r>
-        <w:t xml:space="preserve">Pool</w:t>
-      </w:r>
-      <w:r>
-        <w:t xml:space="preserve"> </w:t>
-      </w:r>
-      <w:r>
-        <w:t xml:space="preserve">13 of the</w:t>
-      </w:r>
-      <w:r>
-        <w:t xml:space="preserve"> </w:t>
-      </w:r>
-      <w:r>
-        <w:t xml:space="preserve">Upper Mississippi River</w:t>
-      </w:r>
-      <w:r>
-        <w:t xml:space="preserve">. North American Journal of Fisheries Management 9:303–308.</w:t>
-      </w:r>
-    </w:p>
-    <w:bookmarkEnd w:id="52"/>
-    <w:bookmarkStart w:id="53" w:name="ref-Stanfield1998"/>
-    <w:p>
-      <w:pPr>
-        <w:pStyle w:val="Bibliography"/>
-      </w:pPr>
-      <w:r>
         <w:t xml:space="preserve">Stanfield, L. W., and M. L. Jones. 1998. A comparison of full-station visual and transect based methods of conducting habitat surveys in support of habitat suitability index models for southern</w:t>
       </w:r>
       <w:r>
@@ -2285,9 +3574,9 @@
         <w:t xml:space="preserve">. North American Journal of Fisheries Management 18:657–675.</w:t>
       </w:r>
     </w:p>
-    <w:bookmarkEnd w:id="53"/>
-    <w:bookmarkEnd w:id="54"/>
-    <w:bookmarkEnd w:id="55"/>
+    <w:bookmarkEnd w:id="91"/>
+    <w:bookmarkEnd w:id="92"/>
+    <w:bookmarkEnd w:id="93"/>
     <w:sectPr>
       <w:pgSz w:h="15840" w:w="12240"/>
       <w:pgMar w:bottom="1440" w:footer="720" w:gutter="0" w:header="720" w:left="1440" w:right="1440" w:top="1440"/>
@@ -3016,6 +4305,9 @@
     <w:abstractNumId w:val="990"/>
   </w:num>
   <w:num w:numId="1001">
+    <w:abstractNumId w:val="991"/>
+  </w:num>
+  <w:num w:numId="1002">
     <w:abstractNumId w:val="991"/>
   </w:num>
 </w:numbering>

</xml_diff>

<commit_message>
Tulley revisions after Mike review
</commit_message>
<xml_diff>
--- a/analysis/markdown/habitat_use_availability.docx
+++ b/analysis/markdown/habitat_use_availability.docx
@@ -1002,25 +1002,7 @@
         <w:pStyle w:val="BodyText"/>
       </w:pPr>
       <w:r>
-        <w:t xml:space="preserve">Mobile tracking surveys resulted in the detection of 99 unique radio tags of which 22 were physically recovered (one confirmed mortality). The high recovery rate of detected tags (22%) combined with the inability to confirm tag detections as live fish created some uncertainty about the validity of fish use data.</w:t>
-      </w:r>
-      <w:r>
-        <w:t xml:space="preserve"> </w:t>
-      </w:r>
-      <w:r>
-        <w:t xml:space="preserve">To address this, a decision tree was developed based on professional expertise and published literature</w:t>
-      </w:r>
-      <w:r>
-        <w:t xml:space="preserve"> </w:t>
-      </w:r>
-      <w:r>
-        <w:t xml:space="preserve">(Holleman et al. 2022)</w:t>
-      </w:r>
-      <w:r>
-        <w:t xml:space="preserve"> </w:t>
-      </w:r>
-      <w:r>
-        <w:t xml:space="preserve">to qualify tag detection locations as selected for habitat (Figure</w:t>
+        <w:t xml:space="preserve">Mobile tracking surveys resulted in 213 observations of 99 radio tagged Chinook. Of those, 22 were physically recovered (one confirmed mortality). To further refine our analysis to include only those locations deemed utilized by fish, we used a decision tree (Figure</w:t>
       </w:r>
       <w:r>
         <w:t xml:space="preserve"> </w:t>
@@ -1029,7 +1011,7 @@
         <w:t xml:space="preserve">1</w:t>
       </w:r>
       <w:r>
-        <w:t xml:space="preserve">). Using the decision tree, 74 unique selected habitat locations were identified.</w:t>
+        <w:t xml:space="preserve">) developed by combining information from Holleman et al. (2022) and professional judgement. This resulted in 74 unique habitat locations utilized by 67 fish.</w:t>
       </w:r>
     </w:p>
     <w:p>
@@ -2924,7 +2906,7 @@
     <w:bookmarkEnd w:id="73"/>
     <w:bookmarkEnd w:id="74"/>
     <w:bookmarkEnd w:id="75"/>
-    <w:bookmarkStart w:id="93" w:name="literature-cited"/>
+    <w:bookmarkStart w:id="91" w:name="literature-cited"/>
     <w:p>
       <w:pPr>
         <w:pStyle w:val="Heading1"/>
@@ -2933,7 +2915,7 @@
         <w:t xml:space="preserve">Literature Cited</w:t>
       </w:r>
     </w:p>
-    <w:bookmarkStart w:id="92" w:name="refs"/>
+    <w:bookmarkStart w:id="90" w:name="refs"/>
     <w:bookmarkStart w:id="76" w:name="ref-Bovee1986"/>
     <w:p>
       <w:pPr>
@@ -3146,13 +3128,13 @@
       </w:r>
     </w:p>
     <w:bookmarkEnd w:id="79"/>
-    <w:bookmarkStart w:id="81" w:name="ref-Holleman2022"/>
+    <w:bookmarkStart w:id="81" w:name="ref-Huusko2007"/>
     <w:p>
       <w:pPr>
         <w:pStyle w:val="Bibliography"/>
       </w:pPr>
       <w:r>
-        <w:t xml:space="preserve">Holleman, R. C., E. S. Gross, M. J. Thomas, A. L. Rypel, and N. A. Fangue. 2022.</w:t>
+        <w:t xml:space="preserve">Huusko, A., L. Greenberg, M. Stickler, T. Linnansaari, M. Nykänen, T. Vehanen, S. Koljonen, P. Louhi, and K. Alfredsen. 2007.</w:t>
       </w:r>
       <w:r>
         <w:t xml:space="preserve"> </w:t>
@@ -3162,7 +3144,31 @@
           <w:rPr>
             <w:rStyle w:val="Hyperlink"/>
           </w:rPr>
-          <w:t xml:space="preserve">Swimming behavior of emigrating</w:t>
+          <w:t xml:space="preserve">Life in the ice lane: The winter ecology of stream salmonids</w:t>
+        </w:r>
+      </w:hyperlink>
+      <w:r>
+        <w:t xml:space="preserve">. River Research and Applications 23(5):469–491.</w:t>
+      </w:r>
+    </w:p>
+    <w:bookmarkEnd w:id="81"/>
+    <w:bookmarkStart w:id="83" w:name="ref-Johnson1980"/>
+    <w:p>
+      <w:pPr>
+        <w:pStyle w:val="Bibliography"/>
+      </w:pPr>
+      <w:r>
+        <w:t xml:space="preserve">Johnson, D. H. 1980.</w:t>
+      </w:r>
+      <w:r>
+        <w:t xml:space="preserve"> </w:t>
+      </w:r>
+      <w:hyperlink r:id="rId82">
+        <w:r>
+          <w:rPr>
+            <w:rStyle w:val="Hyperlink"/>
+          </w:rPr>
+          <w:t xml:space="preserve">The</w:t>
         </w:r>
         <w:r>
           <w:rPr>
@@ -3174,7 +3180,7 @@
           <w:rPr>
             <w:rStyle w:val="Hyperlink"/>
           </w:rPr>
-          <w:t xml:space="preserve">Chinook Salmon</w:t>
+          <w:t xml:space="preserve">Comparison</w:t>
         </w:r>
         <w:r>
           <w:rPr>
@@ -3186,488 +3192,416 @@
           <w:rPr>
             <w:rStyle w:val="Hyperlink"/>
           </w:rPr>
-          <w:t xml:space="preserve">smolts</w:t>
+          <w:t xml:space="preserve">of</w:t>
+        </w:r>
+        <w:r>
+          <w:rPr>
+            <w:rStyle w:val="Hyperlink"/>
+          </w:rPr>
+          <w:t xml:space="preserve"> </w:t>
+        </w:r>
+        <w:r>
+          <w:rPr>
+            <w:rStyle w:val="Hyperlink"/>
+          </w:rPr>
+          <w:t xml:space="preserve">Usage</w:t>
+        </w:r>
+        <w:r>
+          <w:rPr>
+            <w:rStyle w:val="Hyperlink"/>
+          </w:rPr>
+          <w:t xml:space="preserve"> </w:t>
+        </w:r>
+        <w:r>
+          <w:rPr>
+            <w:rStyle w:val="Hyperlink"/>
+          </w:rPr>
+          <w:t xml:space="preserve">and</w:t>
+        </w:r>
+        <w:r>
+          <w:rPr>
+            <w:rStyle w:val="Hyperlink"/>
+          </w:rPr>
+          <w:t xml:space="preserve"> </w:t>
+        </w:r>
+        <w:r>
+          <w:rPr>
+            <w:rStyle w:val="Hyperlink"/>
+          </w:rPr>
+          <w:t xml:space="preserve">Availability Measurements</w:t>
+        </w:r>
+        <w:r>
+          <w:rPr>
+            <w:rStyle w:val="Hyperlink"/>
+          </w:rPr>
+          <w:t xml:space="preserve"> </w:t>
+        </w:r>
+        <w:r>
+          <w:rPr>
+            <w:rStyle w:val="Hyperlink"/>
+          </w:rPr>
+          <w:t xml:space="preserve">for</w:t>
+        </w:r>
+        <w:r>
+          <w:rPr>
+            <w:rStyle w:val="Hyperlink"/>
+          </w:rPr>
+          <w:t xml:space="preserve"> </w:t>
+        </w:r>
+        <w:r>
+          <w:rPr>
+            <w:rStyle w:val="Hyperlink"/>
+          </w:rPr>
+          <w:t xml:space="preserve">Evaluating Resource Preference</w:t>
         </w:r>
       </w:hyperlink>
       <w:r>
-        <w:t xml:space="preserve">. PLOS ONE 17(3):e0263972.</w:t>
-      </w:r>
-    </w:p>
-    <w:bookmarkEnd w:id="81"/>
-    <w:bookmarkStart w:id="83" w:name="ref-Huusko2007"/>
+        <w:t xml:space="preserve">. Ecology 61(1):65–71.</w:t>
+      </w:r>
+    </w:p>
+    <w:bookmarkEnd w:id="83"/>
+    <w:bookmarkStart w:id="84" w:name="ref-McMahon1996"/>
     <w:p>
       <w:pPr>
         <w:pStyle w:val="Bibliography"/>
       </w:pPr>
       <w:r>
-        <w:t xml:space="preserve">Huusko, A., L. Greenberg, M. Stickler, T. Linnansaari, M. Nykänen, T. Vehanen, S. Koljonen, P. Louhi, and K. Alfredsen. 2007.</w:t>
-      </w:r>
-      <w:r>
-        <w:t xml:space="preserve"> </w:t>
-      </w:r>
-      <w:hyperlink r:id="rId82">
-        <w:r>
-          <w:rPr>
-            <w:rStyle w:val="Hyperlink"/>
-          </w:rPr>
-          <w:t xml:space="preserve">Life in the ice lane: The winter ecology of stream salmonids</w:t>
+        <w:t xml:space="preserve">McMahon, T. E., A. V. Zale, and D. J. Orth. 1996. Aquatic habitat measurements. Pages 83–120 B.</w:t>
+      </w:r>
+      <w:r>
+        <w:t xml:space="preserve">R</w:t>
+      </w:r>
+      <w:r>
+        <w:t xml:space="preserve">.</w:t>
+      </w:r>
+      <w:r>
+        <w:t xml:space="preserve"> </w:t>
+      </w:r>
+      <w:r>
+        <w:t xml:space="preserve">Murphy</w:t>
+      </w:r>
+      <w:r>
+        <w:t xml:space="preserve"> </w:t>
+      </w:r>
+      <w:r>
+        <w:t xml:space="preserve">and</w:t>
+      </w:r>
+      <w:r>
+        <w:t xml:space="preserve"> </w:t>
+      </w:r>
+      <w:r>
+        <w:t xml:space="preserve">D</w:t>
+      </w:r>
+      <w:r>
+        <w:t xml:space="preserve">.</w:t>
+      </w:r>
+      <w:r>
+        <w:t xml:space="preserve">W</w:t>
+      </w:r>
+      <w:r>
+        <w:t xml:space="preserve">.</w:t>
+      </w:r>
+      <w:r>
+        <w:t xml:space="preserve"> </w:t>
+      </w:r>
+      <w:r>
+        <w:t xml:space="preserve">Willis</w:t>
+      </w:r>
+      <w:r>
+        <w:t xml:space="preserve">, editors.</w:t>
+      </w:r>
+      <w:r>
+        <w:t xml:space="preserve"> </w:t>
+      </w:r>
+      <w:r>
+        <w:t xml:space="preserve">Fisheries</w:t>
+      </w:r>
+      <w:r>
+        <w:t xml:space="preserve"> </w:t>
+      </w:r>
+      <w:r>
+        <w:t xml:space="preserve">techniquesSecond.</w:t>
+      </w:r>
+      <w:r>
+        <w:t xml:space="preserve"> </w:t>
+      </w:r>
+      <w:r>
+        <w:t xml:space="preserve">American Fisheries Society</w:t>
+      </w:r>
+      <w:r>
+        <w:t xml:space="preserve">,</w:t>
+      </w:r>
+      <w:r>
+        <w:t xml:space="preserve"> </w:t>
+      </w:r>
+      <w:r>
+        <w:t xml:space="preserve">Bethesda, Maryland</w:t>
+      </w:r>
+      <w:r>
+        <w:t xml:space="preserve">.</w:t>
+      </w:r>
+    </w:p>
+    <w:bookmarkEnd w:id="84"/>
+    <w:bookmarkStart w:id="85" w:name="ref-Newcomb2007"/>
+    <w:p>
+      <w:pPr>
+        <w:pStyle w:val="Bibliography"/>
+      </w:pPr>
+      <w:r>
+        <w:t xml:space="preserve">Newcomb, T. J., D. J. Orth, and D. F. Stauffer. 2007. Habitat evaluation. Pages 843–886 C.</w:t>
+      </w:r>
+      <w:r>
+        <w:t xml:space="preserve">S</w:t>
+      </w:r>
+      <w:r>
+        <w:t xml:space="preserve">.</w:t>
+      </w:r>
+      <w:r>
+        <w:t xml:space="preserve"> </w:t>
+      </w:r>
+      <w:r>
+        <w:t xml:space="preserve">Guy</w:t>
+      </w:r>
+      <w:r>
+        <w:t xml:space="preserve"> </w:t>
+      </w:r>
+      <w:r>
+        <w:t xml:space="preserve">and</w:t>
+      </w:r>
+      <w:r>
+        <w:t xml:space="preserve"> </w:t>
+      </w:r>
+      <w:r>
+        <w:t xml:space="preserve">M</w:t>
+      </w:r>
+      <w:r>
+        <w:t xml:space="preserve">.</w:t>
+      </w:r>
+      <w:r>
+        <w:t xml:space="preserve">L</w:t>
+      </w:r>
+      <w:r>
+        <w:t xml:space="preserve">.</w:t>
+      </w:r>
+      <w:r>
+        <w:t xml:space="preserve"> </w:t>
+      </w:r>
+      <w:r>
+        <w:t xml:space="preserve">Brown</w:t>
+      </w:r>
+      <w:r>
+        <w:t xml:space="preserve">, editors.</w:t>
+      </w:r>
+      <w:r>
+        <w:t xml:space="preserve"> </w:t>
+      </w:r>
+      <w:r>
+        <w:t xml:space="preserve">Analysis</w:t>
+      </w:r>
+      <w:r>
+        <w:t xml:space="preserve"> </w:t>
+      </w:r>
+      <w:r>
+        <w:t xml:space="preserve">and interpretation of freshwater fisheries data.</w:t>
+      </w:r>
+      <w:r>
+        <w:t xml:space="preserve"> </w:t>
+      </w:r>
+      <w:r>
+        <w:t xml:space="preserve">American Fisheries Society</w:t>
+      </w:r>
+      <w:r>
+        <w:t xml:space="preserve">,</w:t>
+      </w:r>
+      <w:r>
+        <w:t xml:space="preserve"> </w:t>
+      </w:r>
+      <w:r>
+        <w:t xml:space="preserve">Bethesda, Maryland</w:t>
+      </w:r>
+      <w:r>
+        <w:t xml:space="preserve">.</w:t>
+      </w:r>
+    </w:p>
+    <w:bookmarkEnd w:id="85"/>
+    <w:bookmarkStart w:id="86" w:name="ref-Pitlo1989"/>
+    <w:p>
+      <w:pPr>
+        <w:pStyle w:val="Bibliography"/>
+      </w:pPr>
+      <w:r>
+        <w:t xml:space="preserve">Pitlo, J., Jr. 1989. Walleye spawning habitat in</w:t>
+      </w:r>
+      <w:r>
+        <w:t xml:space="preserve"> </w:t>
+      </w:r>
+      <w:r>
+        <w:t xml:space="preserve">Pool</w:t>
+      </w:r>
+      <w:r>
+        <w:t xml:space="preserve"> </w:t>
+      </w:r>
+      <w:r>
+        <w:t xml:space="preserve">13 of the</w:t>
+      </w:r>
+      <w:r>
+        <w:t xml:space="preserve"> </w:t>
+      </w:r>
+      <w:r>
+        <w:t xml:space="preserve">Upper Mississippi River</w:t>
+      </w:r>
+      <w:r>
+        <w:t xml:space="preserve">. North American Journal of Fisheries Management 9:303–308.</w:t>
+      </w:r>
+    </w:p>
+    <w:bookmarkEnd w:id="86"/>
+    <w:bookmarkStart w:id="88" w:name="ref-Rosenfeld2003"/>
+    <w:p>
+      <w:pPr>
+        <w:pStyle w:val="Bibliography"/>
+      </w:pPr>
+      <w:r>
+        <w:t xml:space="preserve">Rosenfeld, J. 2003.</w:t>
+      </w:r>
+      <w:r>
+        <w:t xml:space="preserve"> </w:t>
+      </w:r>
+      <w:hyperlink r:id="rId87">
+        <w:r>
+          <w:rPr>
+            <w:rStyle w:val="Hyperlink"/>
+          </w:rPr>
+          <w:t xml:space="preserve">Assessing the</w:t>
+        </w:r>
+        <w:r>
+          <w:rPr>
+            <w:rStyle w:val="Hyperlink"/>
+          </w:rPr>
+          <w:t xml:space="preserve"> </w:t>
+        </w:r>
+        <w:r>
+          <w:rPr>
+            <w:rStyle w:val="Hyperlink"/>
+          </w:rPr>
+          <w:t xml:space="preserve">Habitat Requirements</w:t>
+        </w:r>
+        <w:r>
+          <w:rPr>
+            <w:rStyle w:val="Hyperlink"/>
+          </w:rPr>
+          <w:t xml:space="preserve"> </w:t>
+        </w:r>
+        <w:r>
+          <w:rPr>
+            <w:rStyle w:val="Hyperlink"/>
+          </w:rPr>
+          <w:t xml:space="preserve">of</w:t>
+        </w:r>
+        <w:r>
+          <w:rPr>
+            <w:rStyle w:val="Hyperlink"/>
+          </w:rPr>
+          <w:t xml:space="preserve"> </w:t>
+        </w:r>
+        <w:r>
+          <w:rPr>
+            <w:rStyle w:val="Hyperlink"/>
+          </w:rPr>
+          <w:t xml:space="preserve">Stream Fishes</w:t>
+        </w:r>
+        <w:r>
+          <w:rPr>
+            <w:rStyle w:val="Hyperlink"/>
+          </w:rPr>
+          <w:t xml:space="preserve">:</w:t>
+        </w:r>
+        <w:r>
+          <w:rPr>
+            <w:rStyle w:val="Hyperlink"/>
+          </w:rPr>
+          <w:t xml:space="preserve"> </w:t>
+        </w:r>
+        <w:r>
+          <w:rPr>
+            <w:rStyle w:val="Hyperlink"/>
+          </w:rPr>
+          <w:t xml:space="preserve">An Overview</w:t>
+        </w:r>
+        <w:r>
+          <w:rPr>
+            <w:rStyle w:val="Hyperlink"/>
+          </w:rPr>
+          <w:t xml:space="preserve"> </w:t>
+        </w:r>
+        <w:r>
+          <w:rPr>
+            <w:rStyle w:val="Hyperlink"/>
+          </w:rPr>
+          <w:t xml:space="preserve">and</w:t>
+        </w:r>
+        <w:r>
+          <w:rPr>
+            <w:rStyle w:val="Hyperlink"/>
+          </w:rPr>
+          <w:t xml:space="preserve"> </w:t>
+        </w:r>
+        <w:r>
+          <w:rPr>
+            <w:rStyle w:val="Hyperlink"/>
+          </w:rPr>
+          <w:t xml:space="preserve">Evaluation</w:t>
+        </w:r>
+        <w:r>
+          <w:rPr>
+            <w:rStyle w:val="Hyperlink"/>
+          </w:rPr>
+          <w:t xml:space="preserve"> </w:t>
+        </w:r>
+        <w:r>
+          <w:rPr>
+            <w:rStyle w:val="Hyperlink"/>
+          </w:rPr>
+          <w:t xml:space="preserve">of</w:t>
+        </w:r>
+        <w:r>
+          <w:rPr>
+            <w:rStyle w:val="Hyperlink"/>
+          </w:rPr>
+          <w:t xml:space="preserve"> </w:t>
+        </w:r>
+        <w:r>
+          <w:rPr>
+            <w:rStyle w:val="Hyperlink"/>
+          </w:rPr>
+          <w:t xml:space="preserve">Different Approaches</w:t>
         </w:r>
       </w:hyperlink>
       <w:r>
-        <w:t xml:space="preserve">. River Research and Applications 23(5):469–491.</w:t>
-      </w:r>
-    </w:p>
-    <w:bookmarkEnd w:id="83"/>
-    <w:bookmarkStart w:id="85" w:name="ref-Johnson1980"/>
+        <w:t xml:space="preserve">. Transactions of the American Fisheries Society 132(5):953–968.</w:t>
+      </w:r>
+    </w:p>
+    <w:bookmarkEnd w:id="88"/>
+    <w:bookmarkStart w:id="89" w:name="ref-Stanfield1998"/>
     <w:p>
       <w:pPr>
         <w:pStyle w:val="Bibliography"/>
       </w:pPr>
       <w:r>
-        <w:t xml:space="preserve">Johnson, D. H. 1980.</w:t>
-      </w:r>
-      <w:r>
-        <w:t xml:space="preserve"> </w:t>
-      </w:r>
-      <w:hyperlink r:id="rId84">
-        <w:r>
-          <w:rPr>
-            <w:rStyle w:val="Hyperlink"/>
-          </w:rPr>
-          <w:t xml:space="preserve">The</w:t>
-        </w:r>
-        <w:r>
-          <w:rPr>
-            <w:rStyle w:val="Hyperlink"/>
-          </w:rPr>
-          <w:t xml:space="preserve"> </w:t>
-        </w:r>
-        <w:r>
-          <w:rPr>
-            <w:rStyle w:val="Hyperlink"/>
-          </w:rPr>
-          <w:t xml:space="preserve">Comparison</w:t>
-        </w:r>
-        <w:r>
-          <w:rPr>
-            <w:rStyle w:val="Hyperlink"/>
-          </w:rPr>
-          <w:t xml:space="preserve"> </w:t>
-        </w:r>
-        <w:r>
-          <w:rPr>
-            <w:rStyle w:val="Hyperlink"/>
-          </w:rPr>
-          <w:t xml:space="preserve">of</w:t>
-        </w:r>
-        <w:r>
-          <w:rPr>
-            <w:rStyle w:val="Hyperlink"/>
-          </w:rPr>
-          <w:t xml:space="preserve"> </w:t>
-        </w:r>
-        <w:r>
-          <w:rPr>
-            <w:rStyle w:val="Hyperlink"/>
-          </w:rPr>
-          <w:t xml:space="preserve">Usage</w:t>
-        </w:r>
-        <w:r>
-          <w:rPr>
-            <w:rStyle w:val="Hyperlink"/>
-          </w:rPr>
-          <w:t xml:space="preserve"> </w:t>
-        </w:r>
-        <w:r>
-          <w:rPr>
-            <w:rStyle w:val="Hyperlink"/>
-          </w:rPr>
-          <w:t xml:space="preserve">and</w:t>
-        </w:r>
-        <w:r>
-          <w:rPr>
-            <w:rStyle w:val="Hyperlink"/>
-          </w:rPr>
-          <w:t xml:space="preserve"> </w:t>
-        </w:r>
-        <w:r>
-          <w:rPr>
-            <w:rStyle w:val="Hyperlink"/>
-          </w:rPr>
-          <w:t xml:space="preserve">Availability Measurements</w:t>
-        </w:r>
-        <w:r>
-          <w:rPr>
-            <w:rStyle w:val="Hyperlink"/>
-          </w:rPr>
-          <w:t xml:space="preserve"> </w:t>
-        </w:r>
-        <w:r>
-          <w:rPr>
-            <w:rStyle w:val="Hyperlink"/>
-          </w:rPr>
-          <w:t xml:space="preserve">for</w:t>
-        </w:r>
-        <w:r>
-          <w:rPr>
-            <w:rStyle w:val="Hyperlink"/>
-          </w:rPr>
-          <w:t xml:space="preserve"> </w:t>
-        </w:r>
-        <w:r>
-          <w:rPr>
-            <w:rStyle w:val="Hyperlink"/>
-          </w:rPr>
-          <w:t xml:space="preserve">Evaluating Resource Preference</w:t>
-        </w:r>
-      </w:hyperlink>
-      <w:r>
-        <w:t xml:space="preserve">. Ecology 61(1):65–71.</w:t>
-      </w:r>
-    </w:p>
-    <w:bookmarkEnd w:id="85"/>
-    <w:bookmarkStart w:id="86" w:name="ref-McMahon1996"/>
-    <w:p>
-      <w:pPr>
-        <w:pStyle w:val="Bibliography"/>
-      </w:pPr>
-      <w:r>
-        <w:t xml:space="preserve">McMahon, T. E., A. V. Zale, and D. J. Orth. 1996. Aquatic habitat measurements. Pages 83–120 B.</w:t>
-      </w:r>
-      <w:r>
-        <w:t xml:space="preserve">R</w:t>
-      </w:r>
-      <w:r>
-        <w:t xml:space="preserve">.</w:t>
-      </w:r>
-      <w:r>
-        <w:t xml:space="preserve"> </w:t>
-      </w:r>
-      <w:r>
-        <w:t xml:space="preserve">Murphy</w:t>
-      </w:r>
-      <w:r>
-        <w:t xml:space="preserve"> </w:t>
-      </w:r>
-      <w:r>
-        <w:t xml:space="preserve">and</w:t>
-      </w:r>
-      <w:r>
-        <w:t xml:space="preserve"> </w:t>
-      </w:r>
-      <w:r>
-        <w:t xml:space="preserve">D</w:t>
-      </w:r>
-      <w:r>
-        <w:t xml:space="preserve">.</w:t>
-      </w:r>
-      <w:r>
-        <w:t xml:space="preserve">W</w:t>
-      </w:r>
-      <w:r>
-        <w:t xml:space="preserve">.</w:t>
-      </w:r>
-      <w:r>
-        <w:t xml:space="preserve"> </w:t>
-      </w:r>
-      <w:r>
-        <w:t xml:space="preserve">Willis</w:t>
-      </w:r>
-      <w:r>
-        <w:t xml:space="preserve">, editors.</w:t>
-      </w:r>
-      <w:r>
-        <w:t xml:space="preserve"> </w:t>
-      </w:r>
-      <w:r>
-        <w:t xml:space="preserve">Fisheries</w:t>
-      </w:r>
-      <w:r>
-        <w:t xml:space="preserve"> </w:t>
-      </w:r>
-      <w:r>
-        <w:t xml:space="preserve">techniquesSecond.</w:t>
-      </w:r>
-      <w:r>
-        <w:t xml:space="preserve"> </w:t>
-      </w:r>
-      <w:r>
-        <w:t xml:space="preserve">American Fisheries Society</w:t>
-      </w:r>
-      <w:r>
-        <w:t xml:space="preserve">,</w:t>
-      </w:r>
-      <w:r>
-        <w:t xml:space="preserve"> </w:t>
-      </w:r>
-      <w:r>
-        <w:t xml:space="preserve">Bethesda, Maryland</w:t>
-      </w:r>
-      <w:r>
-        <w:t xml:space="preserve">.</w:t>
-      </w:r>
-    </w:p>
-    <w:bookmarkEnd w:id="86"/>
-    <w:bookmarkStart w:id="87" w:name="ref-Newcomb2007"/>
-    <w:p>
-      <w:pPr>
-        <w:pStyle w:val="Bibliography"/>
-      </w:pPr>
-      <w:r>
-        <w:t xml:space="preserve">Newcomb, T. J., D. J. Orth, and D. F. Stauffer. 2007. Habitat evaluation. Pages 843–886 C.</w:t>
-      </w:r>
-      <w:r>
-        <w:t xml:space="preserve">S</w:t>
-      </w:r>
-      <w:r>
-        <w:t xml:space="preserve">.</w:t>
-      </w:r>
-      <w:r>
-        <w:t xml:space="preserve"> </w:t>
-      </w:r>
-      <w:r>
-        <w:t xml:space="preserve">Guy</w:t>
-      </w:r>
-      <w:r>
-        <w:t xml:space="preserve"> </w:t>
-      </w:r>
-      <w:r>
-        <w:t xml:space="preserve">and</w:t>
-      </w:r>
-      <w:r>
-        <w:t xml:space="preserve"> </w:t>
-      </w:r>
-      <w:r>
-        <w:t xml:space="preserve">M</w:t>
-      </w:r>
-      <w:r>
-        <w:t xml:space="preserve">.</w:t>
-      </w:r>
-      <w:r>
-        <w:t xml:space="preserve">L</w:t>
-      </w:r>
-      <w:r>
-        <w:t xml:space="preserve">.</w:t>
-      </w:r>
-      <w:r>
-        <w:t xml:space="preserve"> </w:t>
-      </w:r>
-      <w:r>
-        <w:t xml:space="preserve">Brown</w:t>
-      </w:r>
-      <w:r>
-        <w:t xml:space="preserve">, editors.</w:t>
-      </w:r>
-      <w:r>
-        <w:t xml:space="preserve"> </w:t>
-      </w:r>
-      <w:r>
-        <w:t xml:space="preserve">Analysis</w:t>
-      </w:r>
-      <w:r>
-        <w:t xml:space="preserve"> </w:t>
-      </w:r>
-      <w:r>
-        <w:t xml:space="preserve">and interpretation of freshwater fisheries data.</w:t>
-      </w:r>
-      <w:r>
-        <w:t xml:space="preserve"> </w:t>
-      </w:r>
-      <w:r>
-        <w:t xml:space="preserve">American Fisheries Society</w:t>
-      </w:r>
-      <w:r>
-        <w:t xml:space="preserve">,</w:t>
-      </w:r>
-      <w:r>
-        <w:t xml:space="preserve"> </w:t>
-      </w:r>
-      <w:r>
-        <w:t xml:space="preserve">Bethesda, Maryland</w:t>
-      </w:r>
-      <w:r>
-        <w:t xml:space="preserve">.</w:t>
-      </w:r>
-    </w:p>
-    <w:bookmarkEnd w:id="87"/>
-    <w:bookmarkStart w:id="88" w:name="ref-Pitlo1989"/>
-    <w:p>
-      <w:pPr>
-        <w:pStyle w:val="Bibliography"/>
-      </w:pPr>
-      <w:r>
-        <w:t xml:space="preserve">Pitlo, J., Jr. 1989. Walleye spawning habitat in</w:t>
-      </w:r>
-      <w:r>
-        <w:t xml:space="preserve"> </w:t>
-      </w:r>
-      <w:r>
-        <w:t xml:space="preserve">Pool</w:t>
-      </w:r>
-      <w:r>
-        <w:t xml:space="preserve"> </w:t>
-      </w:r>
-      <w:r>
-        <w:t xml:space="preserve">13 of the</w:t>
-      </w:r>
-      <w:r>
-        <w:t xml:space="preserve"> </w:t>
-      </w:r>
-      <w:r>
-        <w:t xml:space="preserve">Upper Mississippi River</w:t>
-      </w:r>
-      <w:r>
-        <w:t xml:space="preserve">. North American Journal of Fisheries Management 9:303–308.</w:t>
-      </w:r>
-    </w:p>
-    <w:bookmarkEnd w:id="88"/>
-    <w:bookmarkStart w:id="90" w:name="ref-Rosenfeld2003"/>
-    <w:p>
-      <w:pPr>
-        <w:pStyle w:val="Bibliography"/>
-      </w:pPr>
-      <w:r>
-        <w:t xml:space="preserve">Rosenfeld, J. 2003.</w:t>
-      </w:r>
-      <w:r>
-        <w:t xml:space="preserve"> </w:t>
-      </w:r>
-      <w:hyperlink r:id="rId89">
-        <w:r>
-          <w:rPr>
-            <w:rStyle w:val="Hyperlink"/>
-          </w:rPr>
-          <w:t xml:space="preserve">Assessing the</w:t>
-        </w:r>
-        <w:r>
-          <w:rPr>
-            <w:rStyle w:val="Hyperlink"/>
-          </w:rPr>
-          <w:t xml:space="preserve"> </w:t>
-        </w:r>
-        <w:r>
-          <w:rPr>
-            <w:rStyle w:val="Hyperlink"/>
-          </w:rPr>
-          <w:t xml:space="preserve">Habitat Requirements</w:t>
-        </w:r>
-        <w:r>
-          <w:rPr>
-            <w:rStyle w:val="Hyperlink"/>
-          </w:rPr>
-          <w:t xml:space="preserve"> </w:t>
-        </w:r>
-        <w:r>
-          <w:rPr>
-            <w:rStyle w:val="Hyperlink"/>
-          </w:rPr>
-          <w:t xml:space="preserve">of</w:t>
-        </w:r>
-        <w:r>
-          <w:rPr>
-            <w:rStyle w:val="Hyperlink"/>
-          </w:rPr>
-          <w:t xml:space="preserve"> </w:t>
-        </w:r>
-        <w:r>
-          <w:rPr>
-            <w:rStyle w:val="Hyperlink"/>
-          </w:rPr>
-          <w:t xml:space="preserve">Stream Fishes</w:t>
-        </w:r>
-        <w:r>
-          <w:rPr>
-            <w:rStyle w:val="Hyperlink"/>
-          </w:rPr>
-          <w:t xml:space="preserve">:</w:t>
-        </w:r>
-        <w:r>
-          <w:rPr>
-            <w:rStyle w:val="Hyperlink"/>
-          </w:rPr>
-          <w:t xml:space="preserve"> </w:t>
-        </w:r>
-        <w:r>
-          <w:rPr>
-            <w:rStyle w:val="Hyperlink"/>
-          </w:rPr>
-          <w:t xml:space="preserve">An Overview</w:t>
-        </w:r>
-        <w:r>
-          <w:rPr>
-            <w:rStyle w:val="Hyperlink"/>
-          </w:rPr>
-          <w:t xml:space="preserve"> </w:t>
-        </w:r>
-        <w:r>
-          <w:rPr>
-            <w:rStyle w:val="Hyperlink"/>
-          </w:rPr>
-          <w:t xml:space="preserve">and</w:t>
-        </w:r>
-        <w:r>
-          <w:rPr>
-            <w:rStyle w:val="Hyperlink"/>
-          </w:rPr>
-          <w:t xml:space="preserve"> </w:t>
-        </w:r>
-        <w:r>
-          <w:rPr>
-            <w:rStyle w:val="Hyperlink"/>
-          </w:rPr>
-          <w:t xml:space="preserve">Evaluation</w:t>
-        </w:r>
-        <w:r>
-          <w:rPr>
-            <w:rStyle w:val="Hyperlink"/>
-          </w:rPr>
-          <w:t xml:space="preserve"> </w:t>
-        </w:r>
-        <w:r>
-          <w:rPr>
-            <w:rStyle w:val="Hyperlink"/>
-          </w:rPr>
-          <w:t xml:space="preserve">of</w:t>
-        </w:r>
-        <w:r>
-          <w:rPr>
-            <w:rStyle w:val="Hyperlink"/>
-          </w:rPr>
-          <w:t xml:space="preserve"> </w:t>
-        </w:r>
-        <w:r>
-          <w:rPr>
-            <w:rStyle w:val="Hyperlink"/>
-          </w:rPr>
-          <w:t xml:space="preserve">Different Approaches</w:t>
-        </w:r>
-      </w:hyperlink>
-      <w:r>
-        <w:t xml:space="preserve">. Transactions of the American Fisheries Society 132(5):953–968.</w:t>
-      </w:r>
-    </w:p>
+        <w:t xml:space="preserve">Stanfield, L. W., and M. L. Jones. 1998. A comparison of full-station visual and transect based methods of conducting habitat surveys in support of habitat suitability index models for southern</w:t>
+      </w:r>
+      <w:r>
+        <w:t xml:space="preserve"> </w:t>
+      </w:r>
+      <w:r>
+        <w:t xml:space="preserve">Ontario</w:t>
+      </w:r>
+      <w:r>
+        <w:t xml:space="preserve">. North American Journal of Fisheries Management 18:657–675.</w:t>
+      </w:r>
+    </w:p>
+    <w:bookmarkEnd w:id="89"/>
     <w:bookmarkEnd w:id="90"/>
-    <w:bookmarkStart w:id="91" w:name="ref-Stanfield1998"/>
-    <w:p>
-      <w:pPr>
-        <w:pStyle w:val="Bibliography"/>
-      </w:pPr>
-      <w:r>
-        <w:t xml:space="preserve">Stanfield, L. W., and M. L. Jones. 1998. A comparison of full-station visual and transect based methods of conducting habitat surveys in support of habitat suitability index models for southern</w:t>
-      </w:r>
-      <w:r>
-        <w:t xml:space="preserve"> </w:t>
-      </w:r>
-      <w:r>
-        <w:t xml:space="preserve">Ontario</w:t>
-      </w:r>
-      <w:r>
-        <w:t xml:space="preserve">. North American Journal of Fisheries Management 18:657–675.</w:t>
-      </w:r>
-    </w:p>
     <w:bookmarkEnd w:id="91"/>
-    <w:bookmarkEnd w:id="92"/>
-    <w:bookmarkEnd w:id="93"/>
     <w:sectPr>
       <w:pgSz w:h="15840" w:w="12240"/>
       <w:pgMar w:bottom="1440" w:footer="720" w:gutter="0" w:header="720" w:left="1440" w:right="1440" w:top="1440"/>

</xml_diff>

<commit_message>
completed review and knit docs
</commit_message>
<xml_diff>
--- a/analysis/markdown/habitat_use_availability.docx
+++ b/analysis/markdown/habitat_use_availability.docx
@@ -554,7 +554,7 @@
         <w:t xml:space="preserve"> </w:t>
       </w:r>
       <w:r>
-        <w:t xml:space="preserve">in the lower Lemhi River during late fall and winter months. Habitat availability and use data were collected in the lower Lemhi River using methods similar to those described by</w:t>
+        <w:t xml:space="preserve">in the lower Lemhi River (below its confluence with Hayden Creek) during late fall and winter months. Habitat availability and use data were collected in the lower Lemhi River using methods similar to those described by</w:t>
       </w:r>
       <w:r>
         <w:t xml:space="preserve"> </w:t>
@@ -563,10 +563,33 @@
         <w:t xml:space="preserve">Favrot et al. (2018)</w:t>
       </w:r>
       <w:r>
-        <w:t xml:space="preserve"> </w:t>
-      </w:r>
-      <w:r>
-        <w:t xml:space="preserve">previously implemented in Catherine Creek, Oregon. We used similar habitat availability and use data to describe habitat selection and preference of juvenile Chinook salmon overwintering in the lower Lemhi River, also called presmolts (juveniles surviving to their first winter prior to spring emigration), which can in turn be used to inform target habitat conditions to be used in habitat restoration planning and designs.</w:t>
+        <w:t xml:space="preserve">, previously implemented in Catherine Creek, Oregon. We used similar habitat availability and use data to describe habitat selection and preference of juvenile Chinook salmon overwintering in the lower Lemhi River, which can in turn be used to inform target habitat conditions to be used in habitat restoration planning and designs.</w:t>
+      </w:r>
+    </w:p>
+    <w:p>
+      <w:pPr>
+        <w:pStyle w:val="BodyText"/>
+      </w:pPr>
+      <w:r>
+        <w:t xml:space="preserve">Here, we use the term</w:t>
+      </w:r>
+      <w:r>
+        <w:t xml:space="preserve"> </w:t>
+      </w:r>
+      <w:r>
+        <w:t xml:space="preserve">“</w:t>
+      </w:r>
+      <w:r>
+        <w:t xml:space="preserve">presmolts</w:t>
+      </w:r>
+      <w:r>
+        <w:t xml:space="preserve">”</w:t>
+      </w:r>
+      <w:r>
+        <w:t xml:space="preserve"> </w:t>
+      </w:r>
+      <w:r>
+        <w:t xml:space="preserve">to refer to juvenile Chinook salmon overwintering in the lower Lemhi River i.e., juveniles surviving to their first winter prior to spring emigration.</w:t>
       </w:r>
     </w:p>
     <w:bookmarkEnd w:id="23"/>
@@ -937,7 +960,7 @@
         <w:pStyle w:val="FirstParagraph"/>
       </w:pPr>
       <w:r>
-        <w:t xml:space="preserve">Microhabitat use data were collected from radio-tagged presmolt Chinook salmon in the lower Lemhi River beginning in November 2019 through March 2020. A total of 279 fish were tagged from October 9 - 31, 2019 at three rotary screw trap (RST) locations in the Lemhi River: upper Lemhi RST (LEMTRP), Hayden Creek RST (HYDTRP), and lower Lemhi RST (LLRTRP). Advanced Telemetry Systems, Inc.(ATS;</w:t>
+        <w:t xml:space="preserve">Microhabitat use data were collected from radio-tagged Chinook salmon presmolts monitored throughout the lower Lemhi River. A total of 279 fish were tagged from October 9 - 31, 2019 at three rotary screw trap (RST) locations in the Lemhi River: upper Lemhi RST (LEMTRP), Hayden Creek RST (HYDTRP), and lower Lemhi RST (LLRTP). Radio-tagged presmolts were then tracked in the lower Lemhi River beginning in November 2019 through March 2020. Advanced Telemetry Systems, Inc.(ATS;</w:t>
       </w:r>
       <w:r>
         <w:t xml:space="preserve"> </w:t>
@@ -951,41 +974,29 @@
         </w:r>
       </w:hyperlink>
       <w:r>
-        <w:t xml:space="preserve">) radio transmitters (Model #ST100L) were surgically implanted into the abdomen of presmolt Chinook, ranging in length from 98 - 138 mm and weight from 10.4 - 31.1 g. Fish were also implanted with a Passive Integrated Transponder tag (PIT tag). Tagged fish were held for a minimum of six hours in live wells and released at night below the tagging sites once they had fully recovered from surgery.</w:t>
-      </w:r>
-    </w:p>
-    <w:p>
-      <w:pPr>
-        <w:pStyle w:val="BodyText"/>
-      </w:pPr>
-      <w:r>
-        <w:t xml:space="preserve">Because of limited battery life, radio tags were programmed to operate in three batches to cover the entire winter season. Batch 1 transmitters (181 fish) were programmed to operate continuously upon activation, batch 2 transmitters (47 fish) operated for an hour upon activation then shutdown to reactivate at day 50, and batch 3 transmitters (51 fish) operated for an hour upon activation then shutdown to reactivate at day 100.</w:t>
-      </w:r>
-    </w:p>
-    <w:p>
-      <w:pPr>
-        <w:pStyle w:val="BodyText"/>
-      </w:pPr>
-      <w:r>
-        <w:t xml:space="preserve">Throughout the winter, mobile tracking surveys were completed by boat and on foot, dependent on weather and river conditions. Surveys covered 50 km of the lower Lemhi River from its confluence with Hayden Creek downstream to its confluence with the Salmon River and were completed approximately every two weeks. When a transmitter was detected, surveyors pin-pointed the signal location to the finest scale possible (typically</w:t>
-      </w:r>
-      <w:r>
-        <w:t xml:space="preserve"> </w:t>
+        <w:t xml:space="preserve">) radio transmitters (Model #ST100L) were surgically implanted into the abdomen of Chinook salmon presmolts, ranging in length from 98 - 138 mm and weight from 10.4 - 31.1 g. Fish were also implanted with a Passive Integrated Transponder tag (PIT tag). Tagged fish were held for a minimum of six hours in live wells and released at night below the tagging sites once they had fully recovered from surgery.</w:t>
+      </w:r>
+    </w:p>
+    <w:p>
+      <w:pPr>
+        <w:pStyle w:val="BodyText"/>
+      </w:pPr>
+      <w:r>
+        <w:t xml:space="preserve">Because of limited battery life, radio tags were programmed to operate in three batches to cover the entire winter season. Batch 1 transmitters (181 fish) were programmed to operate continuously upon activation, batch 2 transmitters (47 fish) operated for an hour upon activation then shutdown to reactivate at day 50, and batch 3 transmitters (51 fish) operated for an hour upon activation then shutdown to reactivate at day 100. Multiple batches were used to ensure that Chinook salmon presmolts could be monitored throughout the winter months.</w:t>
+      </w:r>
+    </w:p>
+    <w:p>
+      <w:pPr>
+        <w:pStyle w:val="BodyText"/>
+      </w:pPr>
+      <w:r>
+        <w:t xml:space="preserve">Mobile tracking surveys were completed by boat and on foot, dependent on weather and river conditions. Surveys covered 50 km of the lower Lemhi River from its confluence with Hayden Creek downstream to its confluence with the Salmon River and were completed approximately every two weeks. When a transmitter was detected, surveyors pin-pointed the signal location to the finest scale possible (typically &lt;1 m</w:t>
       </w:r>
       <m:oMath>
-        <m:r>
-          <m:rPr>
-            <m:sty m:val="p"/>
-          </m:rPr>
-          <m:t>&lt;</m:t>
-        </m:r>
-        <m:r>
-          <m:t>1</m:t>
-        </m:r>
         <m:sSup>
           <m:e>
             <m:r>
-              <m:t>m</m:t>
+              <m:t>​</m:t>
             </m:r>
           </m:e>
           <m:sup>
@@ -996,15 +1007,15 @@
         </m:sSup>
       </m:oMath>
       <w:r>
-        <w:t xml:space="preserve">), attempted to determine whether the tag was in a live fish, and recorded the location using an EOS Arrow 100 GNSS GPS receiver. Habitat use metrics describing channel unit type, bank condition, dominant substrate, availability of substrate concealment, dominant cover type, distance to cover, depth, and mean column velocity, were also collected at each tag location for comparison with the habitat availability dataset.</w:t>
-      </w:r>
-    </w:p>
-    <w:p>
-      <w:pPr>
-        <w:pStyle w:val="BodyText"/>
-      </w:pPr>
-      <w:r>
-        <w:t xml:space="preserve">Mobile tracking surveys resulted in 213 observations of 99 radio tagged Chinook. Of those 99 tags, 22 were physically recovered from the river (one confirmed mortality). To further refine our analysis to include only those locations deemed utilized by fish, we used a decision tree (Figure</w:t>
+        <w:t xml:space="preserve">), attempted to determine whether the tag was in a live fish, and recorded the location using an EOS Arrow 100 GNSS GPS receiver. Habitat use metrics describing channel unit type, bank condition, dominant substrate, availability of substrate concealment, dominant cover type, distance to cover, depth, and mean column velocity were also collected at each tag location for comparison with the habitat availability dataset.</w:t>
+      </w:r>
+    </w:p>
+    <w:p>
+      <w:pPr>
+        <w:pStyle w:val="BodyText"/>
+      </w:pPr>
+      <w:r>
+        <w:t xml:space="preserve">Mobile tracking surveys resulted in 213 observations of 99 radio tagged Chinook. Of those 99 tags, 22 were physically recovered from the river (one confirmed mortality). To further refine our analysis to include only those locations we deemed utilized by fish, we used a decision tree (Figure</w:t>
       </w:r>
       <w:r>
         <w:t xml:space="preserve"> </w:t>
@@ -1035,7 +1046,7 @@
       <w:r>
         <w:drawing>
           <wp:inline>
-            <wp:extent cx="4762500" cy="6427373"/>
+            <wp:extent cx="5715000" cy="7712848"/>
             <wp:effectExtent b="0" l="0" r="0" t="0"/>
             <wp:docPr descr="Figure 1: Decision tree for determining qualified tag detection locations as selected habitat." title="" id="28" name="Picture"/>
             <a:graphic>
@@ -1056,7 +1067,7 @@
                   <pic:spPr bwMode="auto">
                     <a:xfrm>
                       <a:off x="0" y="0"/>
-                      <a:ext cx="4762500" cy="6427373"/>
+                      <a:ext cx="5715000" cy="7712848"/>
                     </a:xfrm>
                     <a:prstGeom prst="rect">
                       <a:avLst/>
@@ -1214,7 +1225,7 @@
         <w:pStyle w:val="FirstParagraph"/>
       </w:pPr>
       <w:r>
-        <w:t xml:space="preserve">We estimate the proportion of the total available habitat in the lower Lemhi River that fell into each of the sinuosity categories (Table</w:t>
+        <w:t xml:space="preserve">We estimated the proportion of the total available habitat in the lower Lemhi River that fell into each of the sinuosity categories (Table</w:t>
       </w:r>
       <w:r>
         <w:t xml:space="preserve"> </w:t>
@@ -1223,7 +1234,7 @@
         <w:t xml:space="preserve">1</w:t>
       </w:r>
       <w:r>
-        <w:t xml:space="preserve">) which was compared to the proportion of each category that Chinook salmon presmolts used.</w:t>
+        <w:t xml:space="preserve">), which was compared to the proportion of each category that Chinook salmon presmolts used.</w:t>
       </w:r>
     </w:p>
     <w:bookmarkEnd w:id="32"/>
@@ -1241,7 +1252,7 @@
         <w:pStyle w:val="FirstParagraph"/>
       </w:pPr>
       <w:r>
-        <w:t xml:space="preserve">Depth (m) and mean column velocity (m/s) were measured at 47 of the 74 selected habitat locations during typical winter flows. Environmental conditions (surface ice and depth) at the time of sampling prevented safe collection of depth and velocity measurements at some locations. This likely introduced some bias, particularly excluding locations with the greatest depths. This bias is likely less prevalent in the velocity use dataset, as presmolt Chinook salmon tend to select areas of lower velocities during winter months</w:t>
+        <w:t xml:space="preserve">Stream depth (m) and mean column velocity (m/s) were measured at 47 of the 74 selected habitat locations during typical winter flows. Environmental conditions (surface ice and depth) at the time of sampling prevented safe collection of depth and velocity measurements at some locations. This likely introduced some bias, particularly because some locations excluded because they were too deep, and thus, unwadable. The bias was likely less prevalent for velocity measurements, as presmolt Chinook salmon tend to select areas of lower velocities during winter months</w:t>
       </w:r>
       <w:r>
         <w:t xml:space="preserve"> </w:t>
@@ -1385,13 +1396,7 @@
         <w:t xml:space="preserve"> </w:t>
       </w:r>
       <w:r>
-        <w:t xml:space="preserve">locations by radio-tagged individuals, we estimated whether concealment habitat was available to Chinook salmon presmolts.</w:t>
-      </w:r>
-      <w:r>
-        <w:t xml:space="preserve"> </w:t>
-      </w:r>
-      <w:r>
-        <w:t xml:space="preserve">Because concealment is binary (either available or not), we tested whether there were differences between habitat availability and use using a Chi-squared test, as well as a G-test.</w:t>
+        <w:t xml:space="preserve">locations by radio-tagged individuals, we estimated whether concealment habitat was available to Chinook salmon presmolts. Determinations of concealment availability were made using professional judgement that included observations of substrate size and embeddedness. Because concealment is binary (either available or not), we tested whether there were differences between habitat availability and use using a Chi-squared test, as well as a G-test.</w:t>
       </w:r>
     </w:p>
     <w:bookmarkEnd w:id="35"/>
@@ -1571,7 +1576,7 @@
         <w:pStyle w:val="FirstParagraph"/>
       </w:pPr>
       <w:r>
-        <w:t xml:space="preserve">Sinuosity categories selected by radio-tagged Chinook salmon presmolts, during later fall and winter months, were similar to the proportions of available habitat (Figure</w:t>
+        <w:t xml:space="preserve">Sinuosity categories selected by radio-tagged Chinook salmon presmolts were similar to the proportions of available habitat (Figure</w:t>
       </w:r>
       <w:r>
         <w:t xml:space="preserve"> </w:t>
@@ -1580,7 +1585,7 @@
         <w:t xml:space="preserve">3</w:t>
       </w:r>
       <w:r>
-        <w:t xml:space="preserve">). In other words, presmolts were</w:t>
+        <w:t xml:space="preserve">), suggesting habitat use by sinuosity category was random. In other words, presmolts were</w:t>
       </w:r>
       <w:r>
         <w:t xml:space="preserve"> </w:t>
@@ -1614,7 +1619,24 @@
         <w:t xml:space="preserve"> </w:t>
       </w:r>
       <w:r>
-        <w:t xml:space="preserve">sinuosity reaches of the lower Lemhi River at a higher rate than was available, as we might expect.</w:t>
+        <w:t xml:space="preserve">sinuosity reaches of the lower Lemhi River at a higher rate than was available, as we might expect. This result is further considered below in the</w:t>
+      </w:r>
+      <w:r>
+        <w:t xml:space="preserve"> </w:t>
+      </w:r>
+      <w:hyperlink w:anchor="discussion">
+        <w:r>
+          <w:rPr>
+            <w:rStyle w:val="Hyperlink"/>
+          </w:rPr>
+          <w:t xml:space="preserve">Discussion</w:t>
+        </w:r>
+      </w:hyperlink>
+      <w:r>
+        <w:t xml:space="preserve"> </w:t>
+      </w:r>
+      <w:r>
+        <w:t xml:space="preserve">section.</w:t>
       </w:r>
     </w:p>
     <w:p>
@@ -1626,7 +1648,7 @@
           <wp:inline>
             <wp:extent cx="5504749" cy="3669832"/>
             <wp:effectExtent b="0" l="0" r="0" t="0"/>
-            <wp:docPr descr="Figure 3: Percent of available and selected habitat by sinuosity category in the lower Lemhi." title="" id="44" name="Picture"/>
+            <wp:docPr descr="Figure 3: Proportion of available and selected habitat by sinuosity category in the lower Lemhi." title="" id="44" name="Picture"/>
             <a:graphic>
               <a:graphicData uri="http://schemas.openxmlformats.org/drawingml/2006/picture">
                 <pic:pic>
@@ -1669,7 +1691,7 @@
         <w:pStyle w:val="ImageCaption"/>
       </w:pPr>
       <w:r>
-        <w:t xml:space="preserve">Figure 3: Percent of available and selected habitat by sinuosity category in the lower Lemhi.</w:t>
+        <w:t xml:space="preserve">Figure 3: Proportion of available and selected habitat by sinuosity category in the lower Lemhi.</w:t>
       </w:r>
     </w:p>
     <w:bookmarkEnd w:id="46"/>
@@ -1687,7 +1709,7 @@
         <w:pStyle w:val="FirstParagraph"/>
       </w:pPr>
       <w:r>
-        <w:t xml:space="preserve">The distributions between available stream depths and those depths used by Chinook salmon presmolts were similar (Figure</w:t>
+        <w:t xml:space="preserve">Distributions between available stream depths and depths used by Chinook salmon presmolts were similar (Figure</w:t>
       </w:r>
       <w:r>
         <w:t xml:space="preserve"> </w:t>
@@ -1723,7 +1745,7 @@
         <w:t xml:space="preserve">3</w:t>
       </w:r>
       <w:r>
-        <w:t xml:space="preserve">. However, this significance could (at least partially) be explained by a potential sampling bias explored further in the</w:t>
+        <w:t xml:space="preserve">. However, this significance could (at least partially) be explained by a potential sampling bias considered in the</w:t>
       </w:r>
       <w:r>
         <w:t xml:space="preserve"> </w:t>
@@ -1737,7 +1759,10 @@
         </w:r>
       </w:hyperlink>
       <w:r>
-        <w:t xml:space="preserve">.</w:t>
+        <w:t xml:space="preserve"> </w:t>
+      </w:r>
+      <w:r>
+        <w:t xml:space="preserve">section.</w:t>
       </w:r>
     </w:p>
     <w:p>
@@ -1874,7 +1899,7 @@
         <w:t xml:space="preserve">4</w:t>
       </w:r>
       <w:r>
-        <w:t xml:space="preserve">, suggesting that presmolts are selecting for slower water habitats during late fall and early winter months.</w:t>
+        <w:t xml:space="preserve">), suggesting that presmolts were selecting for slower water habitats during late fall and early winter months.</w:t>
       </w:r>
     </w:p>
     <w:p>
@@ -2003,7 +2028,7 @@
         <w:pStyle w:val="FirstParagraph"/>
       </w:pPr>
       <w:r>
-        <w:t xml:space="preserve">There were significant differences in the distribution of channel unit types used by Chinook salmon presmolts and what is available throughout the lower Lemhi River. We can see that the proportion of slow water habitat (i.e., pools, runs, OCAs) being used in larger percentages than what is available in the lower Lemhi River (Figure</w:t>
+        <w:t xml:space="preserve">There were significant differences in the distribution of channel unit types used by Chinook salmon presmolts and what was available throughout the lower Lemhi River. We can see that the proportion of slow water habitat (i.e., pools, runs, OCAs) being used in larger percentages than what is available in the lower Lemhi River (Figure</w:t>
       </w:r>
       <w:r>
         <w:t xml:space="preserve"> </w:t>
@@ -2042,7 +2067,7 @@
           <wp:inline>
             <wp:extent cx="5504749" cy="3669832"/>
             <wp:effectExtent b="0" l="0" r="0" t="0"/>
-            <wp:docPr descr="Figure 6: Percent of channel unit type for available and used habitat." title="" id="55" name="Picture"/>
+            <wp:docPr descr="Figure 6: Proportion of channel unit types available in the lower Lemhi River versus those observed being used by radio-tagged Chinook salmon presmolts." title="" id="55" name="Picture"/>
             <a:graphic>
               <a:graphicData uri="http://schemas.openxmlformats.org/drawingml/2006/picture">
                 <pic:pic>
@@ -2085,7 +2110,7 @@
         <w:pStyle w:val="ImageCaption"/>
       </w:pPr>
       <w:r>
-        <w:t xml:space="preserve">Figure 6: Percent of channel unit type for available and used habitat.</w:t>
+        <w:t xml:space="preserve">Figure 6: Proportion of channel unit types available in the lower Lemhi River versus those observed being used by radio-tagged Chinook salmon presmolts.</w:t>
       </w:r>
     </w:p>
     <w:p>
@@ -2097,7 +2122,7 @@
           <wp:inline>
             <wp:extent cx="5504749" cy="3669832"/>
             <wp:effectExtent b="0" l="0" r="0" t="0"/>
-            <wp:docPr descr="Figure 7: Percent of channel unit types available in the entire lower Lemhi compared with percent where fish were using them, faceted by low, medium and high sinuosity classes." title="" id="58" name="Picture"/>
+            <wp:docPr descr="Figure 7: Proportion of channel unit types available in the entire lower Lemhi compared with percent where fish were using them, faceted by low, medium and high sinuosity classes." title="" id="58" name="Picture"/>
             <a:graphic>
               <a:graphicData uri="http://schemas.openxmlformats.org/drawingml/2006/picture">
                 <pic:pic>
@@ -2140,7 +2165,7 @@
         <w:pStyle w:val="ImageCaption"/>
       </w:pPr>
       <w:r>
-        <w:t xml:space="preserve">Figure 7: Percent of channel unit types available in the entire lower Lemhi compared with percent where fish were using them, faceted by low, medium and high sinuosity classes.</w:t>
+        <w:t xml:space="preserve">Figure 7: Proportion of channel unit types available in the entire lower Lemhi compared with percent where fish were using them, faceted by low, medium and high sinuosity classes.</w:t>
       </w:r>
     </w:p>
     <w:p>
@@ -2652,7 +2677,7 @@
     <w:bookmarkEnd w:id="68"/>
     <w:bookmarkEnd w:id="69"/>
     <w:bookmarkEnd w:id="70"/>
-    <w:bookmarkStart w:id="74" w:name="discussion"/>
+    <w:bookmarkStart w:id="72" w:name="discussion"/>
     <w:p>
       <w:pPr>
         <w:pStyle w:val="Heading1"/>
@@ -2666,16 +2691,259 @@
         <w:pStyle w:val="FirstParagraph"/>
       </w:pPr>
       <w:r>
-        <w:t xml:space="preserve">In this study, we identified that radio-tagged Chinook salmon presmolts selected for slower stream velocities than was typically available in the lower Lemhi River during the late fall and winter months; and further, selected for slow-water channel unit types, including pools and off-channel areas, at a higher rate than those types were available. Additionally, we identified that presmolts selected for locations with adjacent cover (of any type), regardless of the reach-scale sinuosity of the river. We did not identify a pattern regarding the selection (or not) of locations with available concealment habitat. In the following, we further discuss these results and potential limitations of our dataset that should be considered during interpretation.</w:t>
-      </w:r>
-    </w:p>
-    <w:bookmarkStart w:id="71" w:name="habitat-availability-power-analysis-2"/>
+        <w:t xml:space="preserve">In this study, we identified that radio-tagged Chinook salmon presmolts selected for slower stream velocities that were typically available in the lower Lemhi River; and further, selected for slow-water channel unit types, including pools and off-channel areas (Figure</w:t>
+      </w:r>
+      <w:r>
+        <w:t xml:space="preserve"> </w:t>
+      </w:r>
+      <w:r>
+        <w:t xml:space="preserve">6</w:t>
+      </w:r>
+      <w:r>
+        <w:t xml:space="preserve">), at a higher rate than those types were available. Chinook presmolts appeared to similarly select for small side channels (Figure</w:t>
+      </w:r>
+      <w:r>
+        <w:t xml:space="preserve"> </w:t>
+      </w:r>
+      <w:r>
+        <w:t xml:space="preserve">6</w:t>
+      </w:r>
+      <w:r>
+        <w:t xml:space="preserve">). Additionally, we identified that presmolts selected for locations with adjacent cover (of any type), regardless of the reach-scale sinuosity of the river. We did not identify a pattern of selection (or not) for concealment habitat. In the following, we further discuss these results including potential limitation that should be considered during interpretation.</w:t>
+      </w:r>
+    </w:p>
+    <w:p>
+      <w:pPr>
+        <w:pStyle w:val="BodyText"/>
+      </w:pPr>
+      <w:r>
+        <w:t xml:space="preserve">Distribution of stream depths and velocities from the sampled transects and the rasters covering the entirety of the lower Lemhi River were nearly identical within each sinuosity class. This suggested that the sampled transects sufficiently captured the distribution of available habitat, and did not need to be supplemented with additional transects. Certainly, we were interested in habitat metrics beyond depth and velocity, but without somehow simulating the true distributions of those metrics (e.g., substrate class, fish cover, etc.)) it would have been difficult to conduct a worthwhile power analysis to evaluate whether the current dataset was sufficient to capture those distributions. Depth and velocity were used as proxies for other habitat characteristics, because we had model outputs for them across the entire lower Lemhi River, which we treated as the</w:t>
+      </w:r>
+      <w:r>
+        <w:t xml:space="preserve"> </w:t>
+      </w:r>
+      <w:r>
+        <w:t xml:space="preserve">“</w:t>
+      </w:r>
+      <w:r>
+        <w:t xml:space="preserve">truth</w:t>
+      </w:r>
+      <w:r>
+        <w:t xml:space="preserve">”</w:t>
+      </w:r>
+      <w:r>
+        <w:t xml:space="preserve">. We feel that the habitat availability dataset available from line transects in the lower Lemhi River was sufficient to capture the true available habitat.</w:t>
+      </w:r>
+    </w:p>
+    <w:p>
+      <w:pPr>
+        <w:pStyle w:val="BodyText"/>
+      </w:pPr>
+      <w:r>
+        <w:t xml:space="preserve">We hypothesized that Chinook salmon presmolts would select high sinuosity reaches in the lower Lemhi River at a higher rate than they were available; however, this was not the case (Figure</w:t>
+      </w:r>
+      <w:r>
+        <w:t xml:space="preserve"> </w:t>
+      </w:r>
+      <w:r>
+        <w:t xml:space="preserve">3</w:t>
+      </w:r>
+      <w:r>
+        <w:t xml:space="preserve">). There did not appear to be a real pattern in fish use relative to sinuosity categories, as classified. We suspected that</w:t>
+      </w:r>
+      <w:r>
+        <w:t xml:space="preserve"> </w:t>
+      </w:r>
+      <w:r>
+        <w:t xml:space="preserve">“</w:t>
+      </w:r>
+      <w:r>
+        <w:t xml:space="preserve">high</w:t>
+      </w:r>
+      <w:r>
+        <w:t xml:space="preserve">”</w:t>
+      </w:r>
+      <w:r>
+        <w:t xml:space="preserve"> </w:t>
+      </w:r>
+      <w:r>
+        <w:t xml:space="preserve">sinuosity reaches of the lower Lemhi River would be more likely to contain lower velocity habitats and slow-water channel units, which are typically more appealing to presmolts (supported by findings here). But that didn’t necessarily seem to be the case here, as all sinuosity categories appeared to have similar distributions of velocity (Figure</w:t>
+      </w:r>
+      <w:r>
+        <w:t xml:space="preserve"> </w:t>
+      </w:r>
+      <w:r>
+        <w:t xml:space="preserve">2</w:t>
+      </w:r>
+      <w:r>
+        <w:t xml:space="preserve">) despite high sinuosity reaches having higher pool frequency (Figure</w:t>
+      </w:r>
+      <w:r>
+        <w:t xml:space="preserve"> </w:t>
+      </w:r>
+      <w:r>
+        <w:t xml:space="preserve">7</w:t>
+      </w:r>
+      <w:r>
+        <w:t xml:space="preserve">). These findings may suggest that Chinook salmon presmolts are not selecting for habitat at the reach (e.g., 500 m) scale, but rather at a more microhabitat scale.</w:t>
+      </w:r>
+    </w:p>
+    <w:p>
+      <w:pPr>
+        <w:pStyle w:val="BodyText"/>
+      </w:pPr>
+      <w:r>
+        <w:t xml:space="preserve">While our analysis demonstrated a significant difference between mean available depths in the lower Lemhi River and depths used by Chinook salmon presmolts (Table</w:t>
+      </w:r>
+      <w:r>
+        <w:t xml:space="preserve"> </w:t>
+      </w:r>
+      <w:r>
+        <w:t xml:space="preserve">3</w:t>
+      </w:r>
+      <w:r>
+        <w:t xml:space="preserve">), with premolts selecting for shallower depths, we believe this results could at least partially be explained by a sampling bias. For example, stream depths were not collected at some fish use locations because, at the time of sampling, those locations were too deep or swift to safely and accurately measure. Had these omitted data points been included in the used dataset, bias in observed depths may have been reduced (albeit to an unknown degree), and a significant difference may not have been found. Alternatively, some locations where radio tags were detected were considered non-selected habitats based on stream velocities. Any locations with a stream velocity greater than 0.7 m/s were excluded as potential use locations because those velocities exceed sustained swimming capabilities of the average sized Chinook salmon tagged for this study</w:t>
+      </w:r>
+      <w:r>
+        <w:t xml:space="preserve"> </w:t>
+      </w:r>
+      <w:r>
+        <w:t xml:space="preserve">(Holleman et al. 2022)</w:t>
+      </w:r>
+      <w:r>
+        <w:t xml:space="preserve">.</w:t>
+      </w:r>
+    </w:p>
+    <w:p>
+      <w:pPr>
+        <w:pStyle w:val="BodyText"/>
+      </w:pPr>
+      <w:r>
+        <w:t xml:space="preserve">Contrary to our hypothesis, there was more concealment habitat available in the lower Lemhi River than what was being used by presmolts, at least in low sinuosity reaches (Figure</w:t>
+      </w:r>
+      <w:r>
+        <w:t xml:space="preserve"> </w:t>
+      </w:r>
+      <w:r>
+        <w:t xml:space="preserve">8</w:t>
+      </w:r>
+      <w:r>
+        <w:t xml:space="preserve">). This may be partially explained by fish instead seeking and preferring slow velocity habitats, which are generally associated with finer bed material (i.e., gravel, sands, fines) deposition. Chinook salmon presmolts may not be selecting for areas where concealment is absent, but rather it may be that stream velocity is a more important habitat component than substrate concealment. Also, while surveyors did their best to categorize substrate accurately, turbidity in the Lemhi River, especially at higher winter flows, made substrate observations challenging.</w:t>
+      </w:r>
+    </w:p>
+    <w:p>
+      <w:pPr>
+        <w:pStyle w:val="BodyText"/>
+      </w:pPr>
+      <w:r>
+        <w:t xml:space="preserve">We showed that presmolts selected for microhabitats with cover (within a 1.5 m radius) in greater proportions than was available throughout the lower Lemhi River. Although we did not compare availability and use of dominant cover type (large and small wood, terrestrial and aquatic vegetation, boulder, and undercut bank), we don’t believe the type of cover to be overly important, rather that some type of cover is readily available.</w:t>
+      </w:r>
+    </w:p>
+    <w:p>
+      <w:pPr>
+        <w:pStyle w:val="BodyText"/>
+      </w:pPr>
+      <w:r>
+        <w:t xml:space="preserve">We belive findings from this study should prove useful for ongoing restoration efforts in the Lemhi River. However, there were some potential limitations that should be considered, which include:</w:t>
+      </w:r>
+    </w:p>
+    <w:p>
+      <w:pPr>
+        <w:numPr>
+          <w:ilvl w:val="0"/>
+          <w:numId w:val="1002"/>
+        </w:numPr>
+        <w:pStyle w:val="Compact"/>
+      </w:pPr>
+      <w:r>
+        <w:t xml:space="preserve">Limitations in radio telemetry tags and technology,</w:t>
+      </w:r>
+    </w:p>
+    <w:p>
+      <w:pPr>
+        <w:numPr>
+          <w:ilvl w:val="0"/>
+          <w:numId w:val="1002"/>
+        </w:numPr>
+        <w:pStyle w:val="Compact"/>
+      </w:pPr>
+      <w:r>
+        <w:t xml:space="preserve">Predation,</w:t>
+      </w:r>
+    </w:p>
+    <w:p>
+      <w:pPr>
+        <w:numPr>
+          <w:ilvl w:val="0"/>
+          <w:numId w:val="1002"/>
+        </w:numPr>
+        <w:pStyle w:val="Compact"/>
+      </w:pPr>
+      <w:r>
+        <w:t xml:space="preserve">Habitat use samples sizes, and</w:t>
+      </w:r>
+    </w:p>
+    <w:p>
+      <w:pPr>
+        <w:numPr>
+          <w:ilvl w:val="0"/>
+          <w:numId w:val="1002"/>
+        </w:numPr>
+        <w:pStyle w:val="Compact"/>
+      </w:pPr>
+      <w:r>
+        <w:t xml:space="preserve">Sampling bias due to harsh environmental conditions during winter months</w:t>
+      </w:r>
+    </w:p>
+    <w:p>
+      <w:pPr>
+        <w:pStyle w:val="FirstParagraph"/>
+      </w:pPr>
+      <w:r>
+        <w:t xml:space="preserve">In nearly all cases, we were unable to confirm whether radio tag detections (observations) were truly live fish, and further, 22 radio tags were physically recovered during surveys. In some cases, we suspect that tag antennas became entangled with physical habitat features (e.g., woody debris, large substrates) when fish sought cover, resulting in shed tags. Additionally, predation perhaps also contributed to the amount of radio tags recovered and created additional uncertainty on whether a detection was from a live fish or whether from a predatory species (e.g., bull trout).</w:t>
+      </w:r>
+    </w:p>
+    <w:p>
+      <w:pPr>
+        <w:pStyle w:val="BodyText"/>
+      </w:pPr>
+      <w:r>
+        <w:t xml:space="preserve">Ideally, our habitat use observations would have included a larger sample size and preferably included multiple years. However, due to concerns about tag burdens and presmolts becoming entangled with physical habitat features because of the external radio antenna, radio tagging activities were ceased after the 2019/2020 winter field season. Additional use observations would have allowed for a more robust assessment and better representation of the population as a whole; however, the</w:t>
+      </w:r>
+      <w:r>
+        <w:t xml:space="preserve"> </w:t>
+      </w:r>
+      <w:r>
+        <w:t xml:space="preserve">“</w:t>
+      </w:r>
+      <w:r>
+        <w:t xml:space="preserve">use</w:t>
+      </w:r>
+      <w:r>
+        <w:t xml:space="preserve">”</w:t>
+      </w:r>
+      <w:r>
+        <w:t xml:space="preserve"> </w:t>
+      </w:r>
+      <w:r>
+        <w:t xml:space="preserve">sample size (n = 74) was sufficient to perform significance tests.</w:t>
+      </w:r>
+    </w:p>
+    <w:p>
+      <w:pPr>
+        <w:pStyle w:val="BodyText"/>
+      </w:pPr>
+      <w:r>
+        <w:t xml:space="preserve">Largely due to environmental conditions microhabitat use surveys were not always feasible during certain times of the winter or in certain sections of the river. When the river was not navigable by boat due to surface ice, we were forced to conduct surveys by foot which limited access to only those areas where we had landowner permission. Also, river conditions prevented us from collecting all desired metrics (i.e., depth and velocity) at all detected tag locations during certain times.</w:t>
+      </w:r>
+    </w:p>
+    <w:bookmarkStart w:id="71" w:name="conclusions"/>
     <w:p>
       <w:pPr>
         <w:pStyle w:val="Heading2"/>
       </w:pPr>
       <w:r>
-        <w:t xml:space="preserve">Habitat Availability Power Analysis</w:t>
+        <w:t xml:space="preserve">Conclusions</w:t>
       </w:r>
     </w:p>
     <w:p>
@@ -2683,239 +2951,508 @@
         <w:pStyle w:val="FirstParagraph"/>
       </w:pPr>
       <w:r>
-        <w:t xml:space="preserve">The distributions of the depths and velocities from the sampled transects and the rasters covering the entirety of the lower Lemhi River were nearly identical within each sinuosity class. This suggested that the sampled transects sufficiently captured the distribution of available habitat, and did not need to be supplemented with additional transects. Certainly, we were interested in habitat metrics beyond depth and velocity, but without somehow simulating the true distributions of those metrics (e.g., substrate class, fish cover, etc.)) it would have been difficult to conduct a worthwhile power analysis to evaluate whether the current dataset was sufficient to capture those distributions. Depth and velocity were used as proxies for other habitat characteristics, because we had model outputs for them across the entire lower Lemhi River, which we treated as the</w:t>
-      </w:r>
-      <w:r>
-        <w:t xml:space="preserve"> </w:t>
-      </w:r>
-      <w:r>
-        <w:t xml:space="preserve">“</w:t>
-      </w:r>
-      <w:r>
-        <w:t xml:space="preserve">truth</w:t>
-      </w:r>
-      <w:r>
-        <w:t xml:space="preserve">”</w:t>
-      </w:r>
-      <w:r>
-        <w:t xml:space="preserve">. We feel that the habitat availability dataset available from line transects in the lower Lemhi River is sufficient to capture the true available habitat.</w:t>
+        <w:t xml:space="preserve">We identified that Chinook salmon presmolts selected for slower velocity microhabitats and channel unit types, and preferred locations with cover. More specifically, slow water channel units (pool, run, and off-channel areas) accounted for 70.3% of the habitats used by presmolts whereas only 36.4% of available habitat consisted of slow water channel units (Figure</w:t>
+      </w:r>
+      <w:r>
+        <w:t xml:space="preserve"> </w:t>
+      </w:r>
+      <w:r>
+        <w:t xml:space="preserve">6</w:t>
+      </w:r>
+      <w:r>
+        <w:t xml:space="preserve">). Presmolts aim to maintain their body condition (weight) through winter months to increase their probability of survival during emigration through the mainstem corridors and to the ocean. Slow velocity areas allow presmolts to preserve energy and weight. Cover both provides opportunity for (helps create) small areas of reduced velocity while also allowing for predator avoidance. The goal for a presmolt is to survive until increasing or higher flows in the spring, as fat as possible, with the aim of maximizing the probability of survival. Through velocity and channel unit type analyses, we demonstrated that Chinook salmon presmolts preferred slower channel unit types (pools and off-channel areas; Figure</w:t>
+      </w:r>
+      <w:r>
+        <w:t xml:space="preserve"> </w:t>
+      </w:r>
+      <w:r>
+        <w:t xml:space="preserve">7</w:t>
+      </w:r>
+      <w:r>
+        <w:t xml:space="preserve">), supporting the idea that these fish are seeking refuge from high velocities (i.e., riffles) which could be an important survival and fitness strategy during the winter months when fish are trying to maintain condition factor. We believe that restoration efforts in the lower Lemhi River with the goal of improving overwintering habitat should increase the amount and frequency of slow-water habitats with available cover.</w:t>
       </w:r>
     </w:p>
     <w:bookmarkEnd w:id="71"/>
-    <w:bookmarkStart w:id="73" w:name="habitat-preference-2"/>
-    <w:p>
-      <w:pPr>
-        <w:pStyle w:val="Heading2"/>
-      </w:pPr>
-      <w:r>
-        <w:t xml:space="preserve">Habitat Preference</w:t>
-      </w:r>
-    </w:p>
-    <w:p>
-      <w:pPr>
-        <w:pStyle w:val="FirstParagraph"/>
-      </w:pPr>
-      <w:r>
-        <w:t xml:space="preserve">We hypothesized that Chinook salmon presmolts would select high sinuosity reaches in the lower Lemhi River at a higher rate than they were available; however, this was not the case (Figure</w:t>
-      </w:r>
-      <w:r>
-        <w:t xml:space="preserve"> </w:t>
-      </w:r>
-      <w:r>
-        <w:t xml:space="preserve">3</w:t>
-      </w:r>
-      <w:r>
-        <w:t xml:space="preserve">). There did not appear to be a real pattern in fish use relative to sinuosity categories. Our theory was that high sinuosity reaches of the lower Lemhi River would be more likely to have low velocity areas and slow-water channel units which are typically more appealing to presmolts (supported by findings here). That didn’t necessarily seem to be the case, though, as all sinuosity categories appeared to have similar distributions of velocity (Figure</w:t>
-      </w:r>
-      <w:r>
-        <w:t xml:space="preserve"> </w:t>
-      </w:r>
-      <w:r>
-        <w:t xml:space="preserve">2</w:t>
-      </w:r>
-      <w:r>
-        <w:t xml:space="preserve">) despite high sinuosity reaches having higher pool frequency (Figure</w:t>
-      </w:r>
-      <w:r>
-        <w:t xml:space="preserve"> </w:t>
-      </w:r>
-      <w:r>
-        <w:t xml:space="preserve">7</w:t>
-      </w:r>
-      <w:r>
-        <w:t xml:space="preserve">). These findings may suggest that Chinook salmon presmolts are not selecting for habitat at the reach scale, but rather more at a microhabitat scale.</w:t>
-      </w:r>
-    </w:p>
-    <w:p>
-      <w:pPr>
-        <w:pStyle w:val="BodyText"/>
-      </w:pPr>
-      <w:r>
-        <w:t xml:space="preserve">While our analysis demonstrated a significant difference between the mean water depth used by Chinook salmon presmolts and the mean available depth (Table</w:t>
-      </w:r>
-      <w:r>
-        <w:t xml:space="preserve"> </w:t>
-      </w:r>
-      <w:r>
-        <w:t xml:space="preserve">3</w:t>
-      </w:r>
-      <w:r>
-        <w:t xml:space="preserve">, with fish selecting for shallower depths, we believe this result could partially be explained by a sampling bias. For example, some depths were not collected at fish use locations because, at the time of sampling, those locations were too deep to safely and accurately measure. Had these omitted data points been included, bias in observed depths may have been reduced (albeit to an unknown degree), and a significant difference may not have been found.</w:t>
-      </w:r>
-    </w:p>
-    <w:p>
-      <w:pPr>
-        <w:pStyle w:val="BodyText"/>
-      </w:pPr>
-      <w:r>
-        <w:t xml:space="preserve">Alternatively, some locations where radio tags were detected were considered non-selected habitat based on velocity. Any locations with velocities greater than 0.7 m/s were excluded as potential use locations because those velocities exceed the sustained swimming capability of the average sized Chinook salmon tagged for this study #(Holleman et al 2020)#.</w:t>
-      </w:r>
-    </w:p>
-    <w:p>
-      <w:pPr>
-        <w:pStyle w:val="BodyText"/>
-      </w:pPr>
-      <w:r>
-        <w:t xml:space="preserve">Through velocity and channel unit analysis, we showed that Chinook salmon presmolts selected slower velocity channel unit types (pools and off-channel areas) at a higher frequency than was available throughout the lower Lemhi River (Figure</w:t>
-      </w:r>
-      <w:r>
-        <w:t xml:space="preserve"> </w:t>
-      </w:r>
-      <w:r>
-        <w:t xml:space="preserve">7</w:t>
-      </w:r>
-      <w:r>
-        <w:t xml:space="preserve">). This supports the idea that these fish are seeking refuge from high velocities (i.e., riffles) which could be an important survival and fitness strategy during the winter months when fish are trying to maintain condition factor.</w:t>
-      </w:r>
-    </w:p>
-    <w:p>
-      <w:pPr>
-        <w:pStyle w:val="BodyText"/>
-      </w:pPr>
-      <w:r>
-        <w:t xml:space="preserve">Contrary to our hypothesis, there was more concealment habitat available in the lower Lemhi River than what was being used by presmolts, at least in low sinuosity reaches (Figure</w:t>
-      </w:r>
-      <w:r>
-        <w:t xml:space="preserve"> </w:t>
-      </w:r>
-      <w:r>
-        <w:t xml:space="preserve">8</w:t>
-      </w:r>
-      <w:r>
-        <w:t xml:space="preserve">). This may be partially explained by fish instead seeking and preferring slow velocity habitats, which are generally associated with finer bed material (i.e., gravel, sands, fines) deposition. Chinook salmon presmolts may not be selecting for areas where concealment is absent, but rather it may be that stream velocity is a more important habitat component than substrate concealment. Also, while surveyors did their best to categorize substrate accurately, turbidity in the Lemhi River, especially at higher winter flows, made substrate observations challenging.</w:t>
-      </w:r>
-    </w:p>
-    <w:p>
-      <w:pPr>
-        <w:pStyle w:val="BodyText"/>
-      </w:pPr>
-      <w:r>
-        <w:t xml:space="preserve">We showed that presmolts selected for microhabitats with cover (within a 1.5 m radius) in greater proportions than was available throughout the lower Lemhi River. Although we did not compare availability and use of dominant cover type (large and small wood, terrestrial and aquatic vegetation, boulder, and undercut bank), we don’t believe the type of cover to be overly important, rather that cover is readily available.</w:t>
-      </w:r>
-      <w:r>
-        <w:t xml:space="preserve"> </w:t>
+    <w:bookmarkEnd w:id="72"/>
+    <w:bookmarkStart w:id="91" w:name="literature-cited"/>
+    <w:p>
+      <w:pPr>
+        <w:pStyle w:val="Heading1"/>
+      </w:pPr>
+      <w:r>
+        <w:t xml:space="preserve">Literature Cited</w:t>
+      </w:r>
+    </w:p>
+    <w:bookmarkStart w:id="90" w:name="refs"/>
+    <w:bookmarkStart w:id="73" w:name="ref-Bovee1986"/>
+    <w:p>
+      <w:pPr>
+        <w:pStyle w:val="Bibliography"/>
+      </w:pPr>
+      <w:r>
+        <w:t xml:space="preserve">Bovee, K. D. 1986. Development and evaluation of habitat suitability criteria for use in the</w:t>
+      </w:r>
+      <w:r>
+        <w:t xml:space="preserve"> </w:t>
+      </w:r>
+      <w:r>
+        <w:t xml:space="preserve">Instream Flow Incremental Methodolgy</w:t>
+      </w:r>
+      <w:r>
+        <w:t xml:space="preserve">. Pages 235 pp. Instream Flow Paper 21. U.S. Fish Wildl. Serv. Biol. Rep. 86(7).</w:t>
+      </w:r>
+    </w:p>
+    <w:bookmarkEnd w:id="73"/>
+    <w:bookmarkStart w:id="74" w:name="ref-Carmichael2019"/>
+    <w:p>
+      <w:pPr>
+        <w:pStyle w:val="Bibliography"/>
+      </w:pPr>
+      <w:r>
+        <w:t xml:space="preserve">Carmichael, R. A., M. W. Ackerman, K. See, B. Lott, T. Mackay, and C. Beasley. 2019. Drone</w:t>
+      </w:r>
+      <w:r>
+        <w:t xml:space="preserve"> </w:t>
+      </w:r>
+      <w:r>
+        <w:t xml:space="preserve">Assisted Stream Habitat</w:t>
+      </w:r>
+      <w:r>
+        <w:t xml:space="preserve"> </w:t>
+      </w:r>
+      <w:r>
+        <w:t xml:space="preserve">(</w:t>
+      </w:r>
+      <w:r>
+        <w:t xml:space="preserve">DASH</w:t>
+      </w:r>
+      <w:r>
+        <w:t xml:space="preserve">)</w:t>
+      </w:r>
+      <w:r>
+        <w:t xml:space="preserve"> </w:t>
+      </w:r>
+      <w:r>
+        <w:t xml:space="preserve">Protocol</w:t>
+      </w:r>
+      <w:r>
+        <w:t xml:space="preserve">,</w:t>
+      </w:r>
+      <w:r>
+        <w:t xml:space="preserve"> </w:t>
+      </w:r>
+      <w:r>
+        <w:t xml:space="preserve">DRAFT</w:t>
       </w:r>
       <w:r>
         <w:t xml:space="preserve">.</w:t>
       </w:r>
-    </w:p>
-    <w:bookmarkStart w:id="72" w:name="conclusions"/>
-    <w:p>
-      <w:pPr>
-        <w:pStyle w:val="Heading3"/>
-      </w:pPr>
-      <w:r>
-        <w:t xml:space="preserve">Conclusions</w:t>
-      </w:r>
-    </w:p>
-    <w:p>
-      <w:pPr>
-        <w:pStyle w:val="FirstParagraph"/>
-      </w:pPr>
-      <w:r>
-        <w:t xml:space="preserve">We identified that Chinook salmon presmolts selected for slower velocity microhabitats and channel unit types, and preferred locations with cover. More specfically, slow water channel units (pool, run and off-channel areas) accounted for 70.3% of the habitat used by presmolts where as only 36.4% of available habitat consists of slow water channel units (Figure</w:t>
-      </w:r>
-      <w:r>
-        <w:t xml:space="preserve"> </w:t>
-      </w:r>
-      <w:r>
-        <w:t xml:space="preserve">6</w:t>
-      </w:r>
-      <w:r>
-        <w:t xml:space="preserve">). Presmolts aim to maintain their body condition (weight) through winter months to increase the chances of survival through the mainstem corridor and to the ocean, increasing potential lifetime success. Slow velocity areas allow them to preserve energy and weight. Cover both provides opportunity for (helps create) small areas of reduced velocity while also allowing for predator avoidance. The overall goal is to make it to spring high flows as fat as possible with the aim of maximizing the probability of survival. We believe that restoration efforts in the lower Lemhi River with the goal of improving overwintering habitat should increase the amount and frequency of slow-water habitats with available cover.</w:t>
-      </w:r>
-    </w:p>
-    <w:p>
-      <w:pPr>
-        <w:pStyle w:val="BodyText"/>
-      </w:pPr>
+      <w:r>
+        <w:t xml:space="preserve"> </w:t>
+      </w:r>
+      <w:r>
+        <w:t xml:space="preserve">Biomark, Applied Biological Services</w:t>
+      </w:r>
       <w:r>
         <w:t xml:space="preserve">.</w:t>
       </w:r>
     </w:p>
-    <w:bookmarkEnd w:id="72"/>
-    <w:bookmarkEnd w:id="73"/>
     <w:bookmarkEnd w:id="74"/>
-    <w:bookmarkStart w:id="93" w:name="literature-cited"/>
-    <w:p>
-      <w:pPr>
-        <w:pStyle w:val="Heading1"/>
-      </w:pPr>
-      <w:r>
-        <w:t xml:space="preserve">Literature Cited</w:t>
-      </w:r>
-    </w:p>
-    <w:bookmarkStart w:id="92" w:name="refs"/>
-    <w:bookmarkStart w:id="75" w:name="ref-Bovee1986"/>
+    <w:bookmarkStart w:id="75" w:name="ref-Cunjak1996"/>
     <w:p>
       <w:pPr>
         <w:pStyle w:val="Bibliography"/>
       </w:pPr>
       <w:r>
-        <w:t xml:space="preserve">Bovee, K. D. 1986. Development and evaluation of habitat suitability criteria for use in the</w:t>
-      </w:r>
-      <w:r>
-        <w:t xml:space="preserve"> </w:t>
-      </w:r>
-      <w:r>
-        <w:t xml:space="preserve">Instream Flow Incremental Methodolgy</w:t>
-      </w:r>
-      <w:r>
-        <w:t xml:space="preserve">. Pages 235 pp. Instream Flow Paper 21. U.S. Fish Wildl. Serv. Biol. Rep. 86(7).</w:t>
+        <w:t xml:space="preserve">Cunjak, R. A. 1996. Winter habitat of selected stream fishes and potential impacts from land-use activity 53:16.</w:t>
       </w:r>
     </w:p>
     <w:bookmarkEnd w:id="75"/>
-    <w:bookmarkStart w:id="76" w:name="ref-Carmichael2019"/>
+    <w:bookmarkStart w:id="77" w:name="ref-Favrot2018"/>
     <w:p>
       <w:pPr>
         <w:pStyle w:val="Bibliography"/>
       </w:pPr>
       <w:r>
-        <w:t xml:space="preserve">Carmichael, R. A., M. W. Ackerman, K. See, B. Lott, T. Mackay, and C. Beasley. 2019. Drone</w:t>
-      </w:r>
-      <w:r>
-        <w:t xml:space="preserve"> </w:t>
-      </w:r>
-      <w:r>
-        <w:t xml:space="preserve">Assisted Stream Habitat</w:t>
-      </w:r>
-      <w:r>
-        <w:t xml:space="preserve"> </w:t>
-      </w:r>
-      <w:r>
-        <w:t xml:space="preserve">(</w:t>
-      </w:r>
-      <w:r>
-        <w:t xml:space="preserve">DASH</w:t>
-      </w:r>
-      <w:r>
-        <w:t xml:space="preserve">)</w:t>
-      </w:r>
-      <w:r>
-        <w:t xml:space="preserve"> </w:t>
-      </w:r>
-      <w:r>
-        <w:t xml:space="preserve">Protocol</w:t>
+        <w:t xml:space="preserve">Favrot, S. D., B. C. Jonasson, and J. T. Peterson. 2018.</w:t>
+      </w:r>
+      <w:r>
+        <w:t xml:space="preserve"> </w:t>
+      </w:r>
+      <w:hyperlink r:id="rId76">
+        <w:r>
+          <w:rPr>
+            <w:rStyle w:val="Hyperlink"/>
+          </w:rPr>
+          <w:t xml:space="preserve">Fall and</w:t>
+        </w:r>
+        <w:r>
+          <w:rPr>
+            <w:rStyle w:val="Hyperlink"/>
+          </w:rPr>
+          <w:t xml:space="preserve"> </w:t>
+        </w:r>
+        <w:r>
+          <w:rPr>
+            <w:rStyle w:val="Hyperlink"/>
+          </w:rPr>
+          <w:t xml:space="preserve">Winter Microhabitat Use</w:t>
+        </w:r>
+        <w:r>
+          <w:rPr>
+            <w:rStyle w:val="Hyperlink"/>
+          </w:rPr>
+          <w:t xml:space="preserve"> </w:t>
+        </w:r>
+        <w:r>
+          <w:rPr>
+            <w:rStyle w:val="Hyperlink"/>
+          </w:rPr>
+          <w:t xml:space="preserve">and</w:t>
+        </w:r>
+        <w:r>
+          <w:rPr>
+            <w:rStyle w:val="Hyperlink"/>
+          </w:rPr>
+          <w:t xml:space="preserve"> </w:t>
+        </w:r>
+        <w:r>
+          <w:rPr>
+            <w:rStyle w:val="Hyperlink"/>
+          </w:rPr>
+          <w:t xml:space="preserve">Suitability</w:t>
+        </w:r>
+        <w:r>
+          <w:rPr>
+            <w:rStyle w:val="Hyperlink"/>
+          </w:rPr>
+          <w:t xml:space="preserve"> </w:t>
+        </w:r>
+        <w:r>
+          <w:rPr>
+            <w:rStyle w:val="Hyperlink"/>
+          </w:rPr>
+          <w:t xml:space="preserve">for</w:t>
+        </w:r>
+        <w:r>
+          <w:rPr>
+            <w:rStyle w:val="Hyperlink"/>
+          </w:rPr>
+          <w:t xml:space="preserve"> </w:t>
+        </w:r>
+        <w:r>
+          <w:rPr>
+            <w:rStyle w:val="Hyperlink"/>
+          </w:rPr>
+          <w:t xml:space="preserve">Spring Chinook Salmon Parr</w:t>
+        </w:r>
+        <w:r>
+          <w:rPr>
+            <w:rStyle w:val="Hyperlink"/>
+          </w:rPr>
+          <w:t xml:space="preserve"> </w:t>
+        </w:r>
+        <w:r>
+          <w:rPr>
+            <w:rStyle w:val="Hyperlink"/>
+          </w:rPr>
+          <w:t xml:space="preserve">in a</w:t>
+        </w:r>
+        <w:r>
+          <w:rPr>
+            <w:rStyle w:val="Hyperlink"/>
+          </w:rPr>
+          <w:t xml:space="preserve"> </w:t>
+        </w:r>
+        <w:r>
+          <w:rPr>
+            <w:rStyle w:val="Hyperlink"/>
+          </w:rPr>
+          <w:t xml:space="preserve">U</w:t>
+        </w:r>
+        <w:r>
+          <w:rPr>
+            <w:rStyle w:val="Hyperlink"/>
+          </w:rPr>
+          <w:t xml:space="preserve">.</w:t>
+        </w:r>
+        <w:r>
+          <w:rPr>
+            <w:rStyle w:val="Hyperlink"/>
+          </w:rPr>
+          <w:t xml:space="preserve">S</w:t>
+        </w:r>
+        <w:r>
+          <w:rPr>
+            <w:rStyle w:val="Hyperlink"/>
+          </w:rPr>
+          <w:t xml:space="preserve">.</w:t>
+        </w:r>
+        <w:r>
+          <w:rPr>
+            <w:rStyle w:val="Hyperlink"/>
+          </w:rPr>
+          <w:t xml:space="preserve"> </w:t>
+        </w:r>
+        <w:r>
+          <w:rPr>
+            <w:rStyle w:val="Hyperlink"/>
+          </w:rPr>
+          <w:t xml:space="preserve">Pacific Northwest River</w:t>
+        </w:r>
+      </w:hyperlink>
+      <w:r>
+        <w:t xml:space="preserve">. Transactions of the American Fisheries Society 147(1):151–170.</w:t>
+      </w:r>
+    </w:p>
+    <w:bookmarkEnd w:id="77"/>
+    <w:bookmarkStart w:id="79" w:name="ref-Holleman2022"/>
+    <w:p>
+      <w:pPr>
+        <w:pStyle w:val="Bibliography"/>
+      </w:pPr>
+      <w:r>
+        <w:t xml:space="preserve">Holleman, R. C., E. S. Gross, M. J. Thomas, A. L. Rypel, and N. A. Fangue. 2022.</w:t>
+      </w:r>
+      <w:r>
+        <w:t xml:space="preserve"> </w:t>
+      </w:r>
+      <w:hyperlink r:id="rId78">
+        <w:r>
+          <w:rPr>
+            <w:rStyle w:val="Hyperlink"/>
+          </w:rPr>
+          <w:t xml:space="preserve">Swimming behavior of emigrating</w:t>
+        </w:r>
+        <w:r>
+          <w:rPr>
+            <w:rStyle w:val="Hyperlink"/>
+          </w:rPr>
+          <w:t xml:space="preserve"> </w:t>
+        </w:r>
+        <w:r>
+          <w:rPr>
+            <w:rStyle w:val="Hyperlink"/>
+          </w:rPr>
+          <w:t xml:space="preserve">Chinook Salmon</w:t>
+        </w:r>
+        <w:r>
+          <w:rPr>
+            <w:rStyle w:val="Hyperlink"/>
+          </w:rPr>
+          <w:t xml:space="preserve"> </w:t>
+        </w:r>
+        <w:r>
+          <w:rPr>
+            <w:rStyle w:val="Hyperlink"/>
+          </w:rPr>
+          <w:t xml:space="preserve">smolts</w:t>
+        </w:r>
+      </w:hyperlink>
+      <w:r>
+        <w:t xml:space="preserve">. PLOS ONE 17(3):e0263972.</w:t>
+      </w:r>
+    </w:p>
+    <w:bookmarkEnd w:id="79"/>
+    <w:bookmarkStart w:id="81" w:name="ref-Huusko2007"/>
+    <w:p>
+      <w:pPr>
+        <w:pStyle w:val="Bibliography"/>
+      </w:pPr>
+      <w:r>
+        <w:t xml:space="preserve">Huusko, A., L. Greenberg, M. Stickler, T. Linnansaari, M. Nykänen, T. Vehanen, S. Koljonen, P. Louhi, and K. Alfredsen. 2007.</w:t>
+      </w:r>
+      <w:r>
+        <w:t xml:space="preserve"> </w:t>
+      </w:r>
+      <w:hyperlink r:id="rId80">
+        <w:r>
+          <w:rPr>
+            <w:rStyle w:val="Hyperlink"/>
+          </w:rPr>
+          <w:t xml:space="preserve">Life in the ice lane: The winter ecology of stream salmonids</w:t>
+        </w:r>
+      </w:hyperlink>
+      <w:r>
+        <w:t xml:space="preserve">. River Research and Applications 23(5):469–491.</w:t>
+      </w:r>
+    </w:p>
+    <w:bookmarkEnd w:id="81"/>
+    <w:bookmarkStart w:id="83" w:name="ref-Johnson1980"/>
+    <w:p>
+      <w:pPr>
+        <w:pStyle w:val="Bibliography"/>
+      </w:pPr>
+      <w:r>
+        <w:t xml:space="preserve">Johnson, D. H. 1980.</w:t>
+      </w:r>
+      <w:r>
+        <w:t xml:space="preserve"> </w:t>
+      </w:r>
+      <w:hyperlink r:id="rId82">
+        <w:r>
+          <w:rPr>
+            <w:rStyle w:val="Hyperlink"/>
+          </w:rPr>
+          <w:t xml:space="preserve">The</w:t>
+        </w:r>
+        <w:r>
+          <w:rPr>
+            <w:rStyle w:val="Hyperlink"/>
+          </w:rPr>
+          <w:t xml:space="preserve"> </w:t>
+        </w:r>
+        <w:r>
+          <w:rPr>
+            <w:rStyle w:val="Hyperlink"/>
+          </w:rPr>
+          <w:t xml:space="preserve">Comparison</w:t>
+        </w:r>
+        <w:r>
+          <w:rPr>
+            <w:rStyle w:val="Hyperlink"/>
+          </w:rPr>
+          <w:t xml:space="preserve"> </w:t>
+        </w:r>
+        <w:r>
+          <w:rPr>
+            <w:rStyle w:val="Hyperlink"/>
+          </w:rPr>
+          <w:t xml:space="preserve">of</w:t>
+        </w:r>
+        <w:r>
+          <w:rPr>
+            <w:rStyle w:val="Hyperlink"/>
+          </w:rPr>
+          <w:t xml:space="preserve"> </w:t>
+        </w:r>
+        <w:r>
+          <w:rPr>
+            <w:rStyle w:val="Hyperlink"/>
+          </w:rPr>
+          <w:t xml:space="preserve">Usage</w:t>
+        </w:r>
+        <w:r>
+          <w:rPr>
+            <w:rStyle w:val="Hyperlink"/>
+          </w:rPr>
+          <w:t xml:space="preserve"> </w:t>
+        </w:r>
+        <w:r>
+          <w:rPr>
+            <w:rStyle w:val="Hyperlink"/>
+          </w:rPr>
+          <w:t xml:space="preserve">and</w:t>
+        </w:r>
+        <w:r>
+          <w:rPr>
+            <w:rStyle w:val="Hyperlink"/>
+          </w:rPr>
+          <w:t xml:space="preserve"> </w:t>
+        </w:r>
+        <w:r>
+          <w:rPr>
+            <w:rStyle w:val="Hyperlink"/>
+          </w:rPr>
+          <w:t xml:space="preserve">Availability Measurements</w:t>
+        </w:r>
+        <w:r>
+          <w:rPr>
+            <w:rStyle w:val="Hyperlink"/>
+          </w:rPr>
+          <w:t xml:space="preserve"> </w:t>
+        </w:r>
+        <w:r>
+          <w:rPr>
+            <w:rStyle w:val="Hyperlink"/>
+          </w:rPr>
+          <w:t xml:space="preserve">for</w:t>
+        </w:r>
+        <w:r>
+          <w:rPr>
+            <w:rStyle w:val="Hyperlink"/>
+          </w:rPr>
+          <w:t xml:space="preserve"> </w:t>
+        </w:r>
+        <w:r>
+          <w:rPr>
+            <w:rStyle w:val="Hyperlink"/>
+          </w:rPr>
+          <w:t xml:space="preserve">Evaluating Resource Preference</w:t>
+        </w:r>
+      </w:hyperlink>
+      <w:r>
+        <w:t xml:space="preserve">. Ecology 61(1):65–71.</w:t>
+      </w:r>
+    </w:p>
+    <w:bookmarkEnd w:id="83"/>
+    <w:bookmarkStart w:id="84" w:name="ref-McMahon1996"/>
+    <w:p>
+      <w:pPr>
+        <w:pStyle w:val="Bibliography"/>
+      </w:pPr>
+      <w:r>
+        <w:t xml:space="preserve">McMahon, T. E., A. V. Zale, and D. J. Orth. 1996. Aquatic habitat measurements. Pages 83–120 B.</w:t>
+      </w:r>
+      <w:r>
+        <w:t xml:space="preserve">R</w:t>
+      </w:r>
+      <w:r>
+        <w:t xml:space="preserve">.</w:t>
+      </w:r>
+      <w:r>
+        <w:t xml:space="preserve"> </w:t>
+      </w:r>
+      <w:r>
+        <w:t xml:space="preserve">Murphy</w:t>
+      </w:r>
+      <w:r>
+        <w:t xml:space="preserve"> </w:t>
+      </w:r>
+      <w:r>
+        <w:t xml:space="preserve">and</w:t>
+      </w:r>
+      <w:r>
+        <w:t xml:space="preserve"> </w:t>
+      </w:r>
+      <w:r>
+        <w:t xml:space="preserve">D</w:t>
+      </w:r>
+      <w:r>
+        <w:t xml:space="preserve">.</w:t>
+      </w:r>
+      <w:r>
+        <w:t xml:space="preserve">W</w:t>
+      </w:r>
+      <w:r>
+        <w:t xml:space="preserve">.</w:t>
+      </w:r>
+      <w:r>
+        <w:t xml:space="preserve"> </w:t>
+      </w:r>
+      <w:r>
+        <w:t xml:space="preserve">Willis</w:t>
+      </w:r>
+      <w:r>
+        <w:t xml:space="preserve">, editors.</w:t>
+      </w:r>
+      <w:r>
+        <w:t xml:space="preserve"> </w:t>
+      </w:r>
+      <w:r>
+        <w:t xml:space="preserve">Fisheries</w:t>
+      </w:r>
+      <w:r>
+        <w:t xml:space="preserve"> </w:t>
+      </w:r>
+      <w:r>
+        <w:t xml:space="preserve">techniquesSecond.</w:t>
+      </w:r>
+      <w:r>
+        <w:t xml:space="preserve"> </w:t>
+      </w:r>
+      <w:r>
+        <w:t xml:space="preserve">American Fisheries Society</w:t>
       </w:r>
       <w:r>
         <w:t xml:space="preserve">,</w:t>
@@ -2924,49 +3461,143 @@
         <w:t xml:space="preserve"> </w:t>
       </w:r>
       <w:r>
-        <w:t xml:space="preserve">DRAFT</w:t>
+        <w:t xml:space="preserve">Bethesda, Maryland</w:t>
       </w:r>
       <w:r>
         <w:t xml:space="preserve">.</w:t>
       </w:r>
-      <w:r>
-        <w:t xml:space="preserve"> </w:t>
-      </w:r>
-      <w:r>
-        <w:t xml:space="preserve">Biomark, Applied Biological Services</w:t>
+    </w:p>
+    <w:bookmarkEnd w:id="84"/>
+    <w:bookmarkStart w:id="85" w:name="ref-Newcomb2007"/>
+    <w:p>
+      <w:pPr>
+        <w:pStyle w:val="Bibliography"/>
+      </w:pPr>
+      <w:r>
+        <w:t xml:space="preserve">Newcomb, T. J., D. J. Orth, and D. F. Stauffer. 2007. Habitat evaluation. Pages 843–886 C.</w:t>
+      </w:r>
+      <w:r>
+        <w:t xml:space="preserve">S</w:t>
       </w:r>
       <w:r>
         <w:t xml:space="preserve">.</w:t>
       </w:r>
-    </w:p>
-    <w:bookmarkEnd w:id="76"/>
-    <w:bookmarkStart w:id="77" w:name="ref-Cunjak1996"/>
+      <w:r>
+        <w:t xml:space="preserve"> </w:t>
+      </w:r>
+      <w:r>
+        <w:t xml:space="preserve">Guy</w:t>
+      </w:r>
+      <w:r>
+        <w:t xml:space="preserve"> </w:t>
+      </w:r>
+      <w:r>
+        <w:t xml:space="preserve">and</w:t>
+      </w:r>
+      <w:r>
+        <w:t xml:space="preserve"> </w:t>
+      </w:r>
+      <w:r>
+        <w:t xml:space="preserve">M</w:t>
+      </w:r>
+      <w:r>
+        <w:t xml:space="preserve">.</w:t>
+      </w:r>
+      <w:r>
+        <w:t xml:space="preserve">L</w:t>
+      </w:r>
+      <w:r>
+        <w:t xml:space="preserve">.</w:t>
+      </w:r>
+      <w:r>
+        <w:t xml:space="preserve"> </w:t>
+      </w:r>
+      <w:r>
+        <w:t xml:space="preserve">Brown</w:t>
+      </w:r>
+      <w:r>
+        <w:t xml:space="preserve">, editors.</w:t>
+      </w:r>
+      <w:r>
+        <w:t xml:space="preserve"> </w:t>
+      </w:r>
+      <w:r>
+        <w:t xml:space="preserve">Analysis</w:t>
+      </w:r>
+      <w:r>
+        <w:t xml:space="preserve"> </w:t>
+      </w:r>
+      <w:r>
+        <w:t xml:space="preserve">and interpretation of freshwater fisheries data.</w:t>
+      </w:r>
+      <w:r>
+        <w:t xml:space="preserve"> </w:t>
+      </w:r>
+      <w:r>
+        <w:t xml:space="preserve">American Fisheries Society</w:t>
+      </w:r>
+      <w:r>
+        <w:t xml:space="preserve">,</w:t>
+      </w:r>
+      <w:r>
+        <w:t xml:space="preserve"> </w:t>
+      </w:r>
+      <w:r>
+        <w:t xml:space="preserve">Bethesda, Maryland</w:t>
+      </w:r>
+      <w:r>
+        <w:t xml:space="preserve">.</w:t>
+      </w:r>
+    </w:p>
+    <w:bookmarkEnd w:id="85"/>
+    <w:bookmarkStart w:id="86" w:name="ref-Pitlo1989"/>
     <w:p>
       <w:pPr>
         <w:pStyle w:val="Bibliography"/>
       </w:pPr>
       <w:r>
-        <w:t xml:space="preserve">Cunjak, R. A. 1996. Winter habitat of selected stream fishes and potential impacts from land-use activity 53:16.</w:t>
-      </w:r>
-    </w:p>
-    <w:bookmarkEnd w:id="77"/>
-    <w:bookmarkStart w:id="79" w:name="ref-Favrot2018"/>
+        <w:t xml:space="preserve">Pitlo, J., Jr. 1989. Walleye spawning habitat in</w:t>
+      </w:r>
+      <w:r>
+        <w:t xml:space="preserve"> </w:t>
+      </w:r>
+      <w:r>
+        <w:t xml:space="preserve">Pool</w:t>
+      </w:r>
+      <w:r>
+        <w:t xml:space="preserve"> </w:t>
+      </w:r>
+      <w:r>
+        <w:t xml:space="preserve">13 of the</w:t>
+      </w:r>
+      <w:r>
+        <w:t xml:space="preserve"> </w:t>
+      </w:r>
+      <w:r>
+        <w:t xml:space="preserve">Upper Mississippi River</w:t>
+      </w:r>
+      <w:r>
+        <w:t xml:space="preserve">. North American Journal of Fisheries Management 9:303–308.</w:t>
+      </w:r>
+    </w:p>
+    <w:bookmarkEnd w:id="86"/>
+    <w:bookmarkStart w:id="88" w:name="ref-Rosenfeld2003"/>
     <w:p>
       <w:pPr>
         <w:pStyle w:val="Bibliography"/>
       </w:pPr>
       <w:r>
-        <w:t xml:space="preserve">Favrot, S. D., B. C. Jonasson, and J. T. Peterson. 2018.</w:t>
-      </w:r>
-      <w:r>
-        <w:t xml:space="preserve"> </w:t>
-      </w:r>
-      <w:hyperlink r:id="rId78">
-        <w:r>
-          <w:rPr>
-            <w:rStyle w:val="Hyperlink"/>
-          </w:rPr>
-          <w:t xml:space="preserve">Fall and</w:t>
+        <w:t xml:space="preserve">Rosenfeld, J. 2003.</w:t>
+      </w:r>
+      <w:r>
+        <w:t xml:space="preserve"> </w:t>
+      </w:r>
+      <w:hyperlink r:id="rId87">
+        <w:r>
+          <w:rPr>
+            <w:rStyle w:val="Hyperlink"/>
+          </w:rPr>
+          <w:t xml:space="preserve">Assessing the</w:t>
         </w:r>
         <w:r>
           <w:rPr>
@@ -2978,7 +3609,7 @@
           <w:rPr>
             <w:rStyle w:val="Hyperlink"/>
           </w:rPr>
-          <w:t xml:space="preserve">Winter Microhabitat Use</w:t>
+          <w:t xml:space="preserve">Habitat Requirements</w:t>
         </w:r>
         <w:r>
           <w:rPr>
@@ -2990,6 +3621,48 @@
           <w:rPr>
             <w:rStyle w:val="Hyperlink"/>
           </w:rPr>
+          <w:t xml:space="preserve">of</w:t>
+        </w:r>
+        <w:r>
+          <w:rPr>
+            <w:rStyle w:val="Hyperlink"/>
+          </w:rPr>
+          <w:t xml:space="preserve"> </w:t>
+        </w:r>
+        <w:r>
+          <w:rPr>
+            <w:rStyle w:val="Hyperlink"/>
+          </w:rPr>
+          <w:t xml:space="preserve">Stream Fishes</w:t>
+        </w:r>
+        <w:r>
+          <w:rPr>
+            <w:rStyle w:val="Hyperlink"/>
+          </w:rPr>
+          <w:t xml:space="preserve">:</w:t>
+        </w:r>
+        <w:r>
+          <w:rPr>
+            <w:rStyle w:val="Hyperlink"/>
+          </w:rPr>
+          <w:t xml:space="preserve"> </w:t>
+        </w:r>
+        <w:r>
+          <w:rPr>
+            <w:rStyle w:val="Hyperlink"/>
+          </w:rPr>
+          <w:t xml:space="preserve">An Overview</w:t>
+        </w:r>
+        <w:r>
+          <w:rPr>
+            <w:rStyle w:val="Hyperlink"/>
+          </w:rPr>
+          <w:t xml:space="preserve"> </w:t>
+        </w:r>
+        <w:r>
+          <w:rPr>
+            <w:rStyle w:val="Hyperlink"/>
+          </w:rPr>
           <w:t xml:space="preserve">and</w:t>
         </w:r>
         <w:r>
@@ -3002,7 +3675,7 @@
           <w:rPr>
             <w:rStyle w:val="Hyperlink"/>
           </w:rPr>
-          <w:t xml:space="preserve">Suitability</w:t>
+          <w:t xml:space="preserve">Evaluation</w:t>
         </w:r>
         <w:r>
           <w:rPr>
@@ -3014,7 +3687,7 @@
           <w:rPr>
             <w:rStyle w:val="Hyperlink"/>
           </w:rPr>
-          <w:t xml:space="preserve">for</w:t>
+          <w:t xml:space="preserve">of</w:t>
         </w:r>
         <w:r>
           <w:rPr>
@@ -3026,590 +3699,35 @@
           <w:rPr>
             <w:rStyle w:val="Hyperlink"/>
           </w:rPr>
-          <w:t xml:space="preserve">Spring Chinook Salmon Parr</w:t>
-        </w:r>
-        <w:r>
-          <w:rPr>
-            <w:rStyle w:val="Hyperlink"/>
-          </w:rPr>
-          <w:t xml:space="preserve"> </w:t>
-        </w:r>
-        <w:r>
-          <w:rPr>
-            <w:rStyle w:val="Hyperlink"/>
-          </w:rPr>
-          <w:t xml:space="preserve">in a</w:t>
-        </w:r>
-        <w:r>
-          <w:rPr>
-            <w:rStyle w:val="Hyperlink"/>
-          </w:rPr>
-          <w:t xml:space="preserve"> </w:t>
-        </w:r>
-        <w:r>
-          <w:rPr>
-            <w:rStyle w:val="Hyperlink"/>
-          </w:rPr>
-          <w:t xml:space="preserve">U</w:t>
-        </w:r>
-        <w:r>
-          <w:rPr>
-            <w:rStyle w:val="Hyperlink"/>
-          </w:rPr>
-          <w:t xml:space="preserve">.</w:t>
-        </w:r>
-        <w:r>
-          <w:rPr>
-            <w:rStyle w:val="Hyperlink"/>
-          </w:rPr>
-          <w:t xml:space="preserve">S</w:t>
-        </w:r>
-        <w:r>
-          <w:rPr>
-            <w:rStyle w:val="Hyperlink"/>
-          </w:rPr>
-          <w:t xml:space="preserve">.</w:t>
-        </w:r>
-        <w:r>
-          <w:rPr>
-            <w:rStyle w:val="Hyperlink"/>
-          </w:rPr>
-          <w:t xml:space="preserve"> </w:t>
-        </w:r>
-        <w:r>
-          <w:rPr>
-            <w:rStyle w:val="Hyperlink"/>
-          </w:rPr>
-          <w:t xml:space="preserve">Pacific Northwest River</w:t>
+          <w:t xml:space="preserve">Different Approaches</w:t>
         </w:r>
       </w:hyperlink>
       <w:r>
-        <w:t xml:space="preserve">. Transactions of the American Fisheries Society 147(1):151–170.</w:t>
-      </w:r>
-    </w:p>
-    <w:bookmarkEnd w:id="79"/>
-    <w:bookmarkStart w:id="81" w:name="ref-Holleman2022"/>
+        <w:t xml:space="preserve">. Transactions of the American Fisheries Society 132(5):953–968.</w:t>
+      </w:r>
+    </w:p>
+    <w:bookmarkEnd w:id="88"/>
+    <w:bookmarkStart w:id="89" w:name="ref-Stanfield1998"/>
     <w:p>
       <w:pPr>
         <w:pStyle w:val="Bibliography"/>
       </w:pPr>
       <w:r>
-        <w:t xml:space="preserve">Holleman, R. C., E. S. Gross, M. J. Thomas, A. L. Rypel, and N. A. Fangue. 2022.</w:t>
-      </w:r>
-      <w:r>
-        <w:t xml:space="preserve"> </w:t>
-      </w:r>
-      <w:hyperlink r:id="rId80">
-        <w:r>
-          <w:rPr>
-            <w:rStyle w:val="Hyperlink"/>
-          </w:rPr>
-          <w:t xml:space="preserve">Swimming behavior of emigrating</w:t>
-        </w:r>
-        <w:r>
-          <w:rPr>
-            <w:rStyle w:val="Hyperlink"/>
-          </w:rPr>
-          <w:t xml:space="preserve"> </w:t>
-        </w:r>
-        <w:r>
-          <w:rPr>
-            <w:rStyle w:val="Hyperlink"/>
-          </w:rPr>
-          <w:t xml:space="preserve">Chinook Salmon</w:t>
-        </w:r>
-        <w:r>
-          <w:rPr>
-            <w:rStyle w:val="Hyperlink"/>
-          </w:rPr>
-          <w:t xml:space="preserve"> </w:t>
-        </w:r>
-        <w:r>
-          <w:rPr>
-            <w:rStyle w:val="Hyperlink"/>
-          </w:rPr>
-          <w:t xml:space="preserve">smolts</w:t>
-        </w:r>
-      </w:hyperlink>
-      <w:r>
-        <w:t xml:space="preserve">. PLOS ONE 17(3):e0263972.</w:t>
-      </w:r>
-    </w:p>
-    <w:bookmarkEnd w:id="81"/>
-    <w:bookmarkStart w:id="83" w:name="ref-Huusko2007"/>
-    <w:p>
-      <w:pPr>
-        <w:pStyle w:val="Bibliography"/>
-      </w:pPr>
-      <w:r>
-        <w:t xml:space="preserve">Huusko, A., L. Greenberg, M. Stickler, T. Linnansaari, M. Nykänen, T. Vehanen, S. Koljonen, P. Louhi, and K. Alfredsen. 2007.</w:t>
-      </w:r>
-      <w:r>
-        <w:t xml:space="preserve"> </w:t>
-      </w:r>
-      <w:hyperlink r:id="rId82">
-        <w:r>
-          <w:rPr>
-            <w:rStyle w:val="Hyperlink"/>
-          </w:rPr>
-          <w:t xml:space="preserve">Life in the ice lane: The winter ecology of stream salmonids</w:t>
-        </w:r>
-      </w:hyperlink>
-      <w:r>
-        <w:t xml:space="preserve">. River Research and Applications 23(5):469–491.</w:t>
-      </w:r>
-    </w:p>
-    <w:bookmarkEnd w:id="83"/>
-    <w:bookmarkStart w:id="85" w:name="ref-Johnson1980"/>
-    <w:p>
-      <w:pPr>
-        <w:pStyle w:val="Bibliography"/>
-      </w:pPr>
-      <w:r>
-        <w:t xml:space="preserve">Johnson, D. H. 1980.</w:t>
-      </w:r>
-      <w:r>
-        <w:t xml:space="preserve"> </w:t>
-      </w:r>
-      <w:hyperlink r:id="rId84">
-        <w:r>
-          <w:rPr>
-            <w:rStyle w:val="Hyperlink"/>
-          </w:rPr>
-          <w:t xml:space="preserve">The</w:t>
-        </w:r>
-        <w:r>
-          <w:rPr>
-            <w:rStyle w:val="Hyperlink"/>
-          </w:rPr>
-          <w:t xml:space="preserve"> </w:t>
-        </w:r>
-        <w:r>
-          <w:rPr>
-            <w:rStyle w:val="Hyperlink"/>
-          </w:rPr>
-          <w:t xml:space="preserve">Comparison</w:t>
-        </w:r>
-        <w:r>
-          <w:rPr>
-            <w:rStyle w:val="Hyperlink"/>
-          </w:rPr>
-          <w:t xml:space="preserve"> </w:t>
-        </w:r>
-        <w:r>
-          <w:rPr>
-            <w:rStyle w:val="Hyperlink"/>
-          </w:rPr>
-          <w:t xml:space="preserve">of</w:t>
-        </w:r>
-        <w:r>
-          <w:rPr>
-            <w:rStyle w:val="Hyperlink"/>
-          </w:rPr>
-          <w:t xml:space="preserve"> </w:t>
-        </w:r>
-        <w:r>
-          <w:rPr>
-            <w:rStyle w:val="Hyperlink"/>
-          </w:rPr>
-          <w:t xml:space="preserve">Usage</w:t>
-        </w:r>
-        <w:r>
-          <w:rPr>
-            <w:rStyle w:val="Hyperlink"/>
-          </w:rPr>
-          <w:t xml:space="preserve"> </w:t>
-        </w:r>
-        <w:r>
-          <w:rPr>
-            <w:rStyle w:val="Hyperlink"/>
-          </w:rPr>
-          <w:t xml:space="preserve">and</w:t>
-        </w:r>
-        <w:r>
-          <w:rPr>
-            <w:rStyle w:val="Hyperlink"/>
-          </w:rPr>
-          <w:t xml:space="preserve"> </w:t>
-        </w:r>
-        <w:r>
-          <w:rPr>
-            <w:rStyle w:val="Hyperlink"/>
-          </w:rPr>
-          <w:t xml:space="preserve">Availability Measurements</w:t>
-        </w:r>
-        <w:r>
-          <w:rPr>
-            <w:rStyle w:val="Hyperlink"/>
-          </w:rPr>
-          <w:t xml:space="preserve"> </w:t>
-        </w:r>
-        <w:r>
-          <w:rPr>
-            <w:rStyle w:val="Hyperlink"/>
-          </w:rPr>
-          <w:t xml:space="preserve">for</w:t>
-        </w:r>
-        <w:r>
-          <w:rPr>
-            <w:rStyle w:val="Hyperlink"/>
-          </w:rPr>
-          <w:t xml:space="preserve"> </w:t>
-        </w:r>
-        <w:r>
-          <w:rPr>
-            <w:rStyle w:val="Hyperlink"/>
-          </w:rPr>
-          <w:t xml:space="preserve">Evaluating Resource Preference</w:t>
-        </w:r>
-      </w:hyperlink>
-      <w:r>
-        <w:t xml:space="preserve">. Ecology 61(1):65–71.</w:t>
-      </w:r>
-    </w:p>
-    <w:bookmarkEnd w:id="85"/>
-    <w:bookmarkStart w:id="86" w:name="ref-McMahon1996"/>
-    <w:p>
-      <w:pPr>
-        <w:pStyle w:val="Bibliography"/>
-      </w:pPr>
-      <w:r>
-        <w:t xml:space="preserve">McMahon, T. E., A. V. Zale, and D. J. Orth. 1996. Aquatic habitat measurements. Pages 83–120 B.</w:t>
-      </w:r>
-      <w:r>
-        <w:t xml:space="preserve">R</w:t>
-      </w:r>
-      <w:r>
-        <w:t xml:space="preserve">.</w:t>
-      </w:r>
-      <w:r>
-        <w:t xml:space="preserve"> </w:t>
-      </w:r>
-      <w:r>
-        <w:t xml:space="preserve">Murphy</w:t>
-      </w:r>
-      <w:r>
-        <w:t xml:space="preserve"> </w:t>
-      </w:r>
-      <w:r>
-        <w:t xml:space="preserve">and</w:t>
-      </w:r>
-      <w:r>
-        <w:t xml:space="preserve"> </w:t>
-      </w:r>
-      <w:r>
-        <w:t xml:space="preserve">D</w:t>
-      </w:r>
-      <w:r>
-        <w:t xml:space="preserve">.</w:t>
-      </w:r>
-      <w:r>
-        <w:t xml:space="preserve">W</w:t>
-      </w:r>
-      <w:r>
-        <w:t xml:space="preserve">.</w:t>
-      </w:r>
-      <w:r>
-        <w:t xml:space="preserve"> </w:t>
-      </w:r>
-      <w:r>
-        <w:t xml:space="preserve">Willis</w:t>
-      </w:r>
-      <w:r>
-        <w:t xml:space="preserve">, editors.</w:t>
-      </w:r>
-      <w:r>
-        <w:t xml:space="preserve"> </w:t>
-      </w:r>
-      <w:r>
-        <w:t xml:space="preserve">Fisheries</w:t>
-      </w:r>
-      <w:r>
-        <w:t xml:space="preserve"> </w:t>
-      </w:r>
-      <w:r>
-        <w:t xml:space="preserve">techniquesSecond.</w:t>
-      </w:r>
-      <w:r>
-        <w:t xml:space="preserve"> </w:t>
-      </w:r>
-      <w:r>
-        <w:t xml:space="preserve">American Fisheries Society</w:t>
-      </w:r>
-      <w:r>
-        <w:t xml:space="preserve">,</w:t>
-      </w:r>
-      <w:r>
-        <w:t xml:space="preserve"> </w:t>
-      </w:r>
-      <w:r>
-        <w:t xml:space="preserve">Bethesda, Maryland</w:t>
-      </w:r>
-      <w:r>
-        <w:t xml:space="preserve">.</w:t>
-      </w:r>
-    </w:p>
-    <w:bookmarkEnd w:id="86"/>
-    <w:bookmarkStart w:id="87" w:name="ref-Newcomb2007"/>
-    <w:p>
-      <w:pPr>
-        <w:pStyle w:val="Bibliography"/>
-      </w:pPr>
-      <w:r>
-        <w:t xml:space="preserve">Newcomb, T. J., D. J. Orth, and D. F. Stauffer. 2007. Habitat evaluation. Pages 843–886 C.</w:t>
-      </w:r>
-      <w:r>
-        <w:t xml:space="preserve">S</w:t>
-      </w:r>
-      <w:r>
-        <w:t xml:space="preserve">.</w:t>
-      </w:r>
-      <w:r>
-        <w:t xml:space="preserve"> </w:t>
-      </w:r>
-      <w:r>
-        <w:t xml:space="preserve">Guy</w:t>
-      </w:r>
-      <w:r>
-        <w:t xml:space="preserve"> </w:t>
-      </w:r>
-      <w:r>
-        <w:t xml:space="preserve">and</w:t>
-      </w:r>
-      <w:r>
-        <w:t xml:space="preserve"> </w:t>
-      </w:r>
-      <w:r>
-        <w:t xml:space="preserve">M</w:t>
-      </w:r>
-      <w:r>
-        <w:t xml:space="preserve">.</w:t>
-      </w:r>
-      <w:r>
-        <w:t xml:space="preserve">L</w:t>
-      </w:r>
-      <w:r>
-        <w:t xml:space="preserve">.</w:t>
-      </w:r>
-      <w:r>
-        <w:t xml:space="preserve"> </w:t>
-      </w:r>
-      <w:r>
-        <w:t xml:space="preserve">Brown</w:t>
-      </w:r>
-      <w:r>
-        <w:t xml:space="preserve">, editors.</w:t>
-      </w:r>
-      <w:r>
-        <w:t xml:space="preserve"> </w:t>
-      </w:r>
-      <w:r>
-        <w:t xml:space="preserve">Analysis</w:t>
-      </w:r>
-      <w:r>
-        <w:t xml:space="preserve"> </w:t>
-      </w:r>
-      <w:r>
-        <w:t xml:space="preserve">and interpretation of freshwater fisheries data.</w:t>
-      </w:r>
-      <w:r>
-        <w:t xml:space="preserve"> </w:t>
-      </w:r>
-      <w:r>
-        <w:t xml:space="preserve">American Fisheries Society</w:t>
-      </w:r>
-      <w:r>
-        <w:t xml:space="preserve">,</w:t>
-      </w:r>
-      <w:r>
-        <w:t xml:space="preserve"> </w:t>
-      </w:r>
-      <w:r>
-        <w:t xml:space="preserve">Bethesda, Maryland</w:t>
-      </w:r>
-      <w:r>
-        <w:t xml:space="preserve">.</w:t>
-      </w:r>
-    </w:p>
-    <w:bookmarkEnd w:id="87"/>
-    <w:bookmarkStart w:id="88" w:name="ref-Pitlo1989"/>
-    <w:p>
-      <w:pPr>
-        <w:pStyle w:val="Bibliography"/>
-      </w:pPr>
-      <w:r>
-        <w:t xml:space="preserve">Pitlo, J., Jr. 1989. Walleye spawning habitat in</w:t>
-      </w:r>
-      <w:r>
-        <w:t xml:space="preserve"> </w:t>
-      </w:r>
-      <w:r>
-        <w:t xml:space="preserve">Pool</w:t>
-      </w:r>
-      <w:r>
-        <w:t xml:space="preserve"> </w:t>
-      </w:r>
-      <w:r>
-        <w:t xml:space="preserve">13 of the</w:t>
-      </w:r>
-      <w:r>
-        <w:t xml:space="preserve"> </w:t>
-      </w:r>
-      <w:r>
-        <w:t xml:space="preserve">Upper Mississippi River</w:t>
-      </w:r>
-      <w:r>
-        <w:t xml:space="preserve">. North American Journal of Fisheries Management 9:303–308.</w:t>
-      </w:r>
-    </w:p>
-    <w:bookmarkEnd w:id="88"/>
-    <w:bookmarkStart w:id="90" w:name="ref-Rosenfeld2003"/>
-    <w:p>
-      <w:pPr>
-        <w:pStyle w:val="Bibliography"/>
-      </w:pPr>
-      <w:r>
-        <w:t xml:space="preserve">Rosenfeld, J. 2003.</w:t>
-      </w:r>
-      <w:r>
-        <w:t xml:space="preserve"> </w:t>
-      </w:r>
-      <w:hyperlink r:id="rId89">
-        <w:r>
-          <w:rPr>
-            <w:rStyle w:val="Hyperlink"/>
-          </w:rPr>
-          <w:t xml:space="preserve">Assessing the</w:t>
-        </w:r>
-        <w:r>
-          <w:rPr>
-            <w:rStyle w:val="Hyperlink"/>
-          </w:rPr>
-          <w:t xml:space="preserve"> </w:t>
-        </w:r>
-        <w:r>
-          <w:rPr>
-            <w:rStyle w:val="Hyperlink"/>
-          </w:rPr>
-          <w:t xml:space="preserve">Habitat Requirements</w:t>
-        </w:r>
-        <w:r>
-          <w:rPr>
-            <w:rStyle w:val="Hyperlink"/>
-          </w:rPr>
-          <w:t xml:space="preserve"> </w:t>
-        </w:r>
-        <w:r>
-          <w:rPr>
-            <w:rStyle w:val="Hyperlink"/>
-          </w:rPr>
-          <w:t xml:space="preserve">of</w:t>
-        </w:r>
-        <w:r>
-          <w:rPr>
-            <w:rStyle w:val="Hyperlink"/>
-          </w:rPr>
-          <w:t xml:space="preserve"> </w:t>
-        </w:r>
-        <w:r>
-          <w:rPr>
-            <w:rStyle w:val="Hyperlink"/>
-          </w:rPr>
-          <w:t xml:space="preserve">Stream Fishes</w:t>
-        </w:r>
-        <w:r>
-          <w:rPr>
-            <w:rStyle w:val="Hyperlink"/>
-          </w:rPr>
-          <w:t xml:space="preserve">:</w:t>
-        </w:r>
-        <w:r>
-          <w:rPr>
-            <w:rStyle w:val="Hyperlink"/>
-          </w:rPr>
-          <w:t xml:space="preserve"> </w:t>
-        </w:r>
-        <w:r>
-          <w:rPr>
-            <w:rStyle w:val="Hyperlink"/>
-          </w:rPr>
-          <w:t xml:space="preserve">An Overview</w:t>
-        </w:r>
-        <w:r>
-          <w:rPr>
-            <w:rStyle w:val="Hyperlink"/>
-          </w:rPr>
-          <w:t xml:space="preserve"> </w:t>
-        </w:r>
-        <w:r>
-          <w:rPr>
-            <w:rStyle w:val="Hyperlink"/>
-          </w:rPr>
-          <w:t xml:space="preserve">and</w:t>
-        </w:r>
-        <w:r>
-          <w:rPr>
-            <w:rStyle w:val="Hyperlink"/>
-          </w:rPr>
-          <w:t xml:space="preserve"> </w:t>
-        </w:r>
-        <w:r>
-          <w:rPr>
-            <w:rStyle w:val="Hyperlink"/>
-          </w:rPr>
-          <w:t xml:space="preserve">Evaluation</w:t>
-        </w:r>
-        <w:r>
-          <w:rPr>
-            <w:rStyle w:val="Hyperlink"/>
-          </w:rPr>
-          <w:t xml:space="preserve"> </w:t>
-        </w:r>
-        <w:r>
-          <w:rPr>
-            <w:rStyle w:val="Hyperlink"/>
-          </w:rPr>
-          <w:t xml:space="preserve">of</w:t>
-        </w:r>
-        <w:r>
-          <w:rPr>
-            <w:rStyle w:val="Hyperlink"/>
-          </w:rPr>
-          <w:t xml:space="preserve"> </w:t>
-        </w:r>
-        <w:r>
-          <w:rPr>
-            <w:rStyle w:val="Hyperlink"/>
-          </w:rPr>
-          <w:t xml:space="preserve">Different Approaches</w:t>
-        </w:r>
-      </w:hyperlink>
-      <w:r>
-        <w:t xml:space="preserve">. Transactions of the American Fisheries Society 132(5):953–968.</w:t>
-      </w:r>
-    </w:p>
+        <w:t xml:space="preserve">Stanfield, L. W., and M. L. Jones. 1998. A comparison of full-station visual and transect based methods of conducting habitat surveys in support of habitat suitability index models for southern</w:t>
+      </w:r>
+      <w:r>
+        <w:t xml:space="preserve"> </w:t>
+      </w:r>
+      <w:r>
+        <w:t xml:space="preserve">Ontario</w:t>
+      </w:r>
+      <w:r>
+        <w:t xml:space="preserve">. North American Journal of Fisheries Management 18:657–675.</w:t>
+      </w:r>
+    </w:p>
+    <w:bookmarkEnd w:id="89"/>
     <w:bookmarkEnd w:id="90"/>
-    <w:bookmarkStart w:id="91" w:name="ref-Stanfield1998"/>
-    <w:p>
-      <w:pPr>
-        <w:pStyle w:val="Bibliography"/>
-      </w:pPr>
-      <w:r>
-        <w:t xml:space="preserve">Stanfield, L. W., and M. L. Jones. 1998. A comparison of full-station visual and transect based methods of conducting habitat surveys in support of habitat suitability index models for southern</w:t>
-      </w:r>
-      <w:r>
-        <w:t xml:space="preserve"> </w:t>
-      </w:r>
-      <w:r>
-        <w:t xml:space="preserve">Ontario</w:t>
-      </w:r>
-      <w:r>
-        <w:t xml:space="preserve">. North American Journal of Fisheries Management 18:657–675.</w:t>
-      </w:r>
-    </w:p>
     <w:bookmarkEnd w:id="91"/>
-    <w:bookmarkEnd w:id="92"/>
-    <w:bookmarkEnd w:id="93"/>
     <w:sectPr>
       <w:pgSz w:h="15840" w:w="12240"/>
       <w:pgMar w:bottom="1440" w:footer="720" w:gutter="0" w:header="720" w:left="1440" w:right="1440" w:top="1440"/>
@@ -4338,6 +4456,9 @@
     <w:abstractNumId w:val="990"/>
   </w:num>
   <w:num w:numId="1001">
+    <w:abstractNumId w:val="991"/>
+  </w:num>
+  <w:num w:numId="1002">
     <w:abstractNumId w:val="991"/>
   </w:num>
 </w:numbering>

</xml_diff>

<commit_message>
Tulley edits from Kevin's comments
</commit_message>
<xml_diff>
--- a/analysis/markdown/habitat_use_availability.docx
+++ b/analysis/markdown/habitat_use_availability.docx
@@ -218,13 +218,13 @@
         <w:pStyle w:val="Date"/>
       </w:pPr>
       <w:r>
-        <w:t xml:space="preserve">30</w:t>
-      </w:r>
-      <w:r>
-        <w:t xml:space="preserve"> </w:t>
-      </w:r>
-      <w:r>
-        <w:t xml:space="preserve">June,</w:t>
+        <w:t xml:space="preserve">07</w:t>
+      </w:r>
+      <w:r>
+        <w:t xml:space="preserve"> </w:t>
+      </w:r>
+      <w:r>
+        <w:t xml:space="preserve">July,</w:t>
       </w:r>
       <w:r>
         <w:t xml:space="preserve"> </w:t>
@@ -423,7 +423,16 @@
         <w:t xml:space="preserve"> </w:t>
       </w:r>
       <w:r>
-        <w:t xml:space="preserve">spp. Tributary habitat rehabilitation actions are necessary towards stemming population declines. However, habitat use and preference for juvenile salmonids to inform those rehabilitation actions, particularly during winter months, are not well documented.</w:t>
+        <w:t xml:space="preserve">spp. and has shown to reduce salmonid carrying capacity of freshwater ecosystems ##(Beechie et al 2013b)##. Tributary habitat rehabilitation efforts have been employed for decades to stem population declines ##(Bernhardt et al 2005)##. However, habitat use and preference for juvenile salmonids to inform those rehabilitation actions, particularly during winter months, are not well documented</w:t>
+      </w:r>
+      <w:r>
+        <w:t xml:space="preserve"> </w:t>
+      </w:r>
+      <w:r>
+        <w:t xml:space="preserve">(Huusko et al. 2007)</w:t>
+      </w:r>
+      <w:r>
+        <w:t xml:space="preserve">.</w:t>
       </w:r>
     </w:p>
     <w:p>
@@ -476,7 +485,7 @@
         <w:t xml:space="preserve">(Johnson 1980)</w:t>
       </w:r>
       <w:r>
-        <w:t xml:space="preserve">. If habitat use is proportionally equivalent to habitat availability (i.e., no preference), then habitat use is considered random. However, when a fish selects for a specific physical or biological component given equal available habitat, this is considered preferred habitat (e.g., laboratory experiment:</w:t>
+        <w:t xml:space="preserve">. If habitat use is proportionally equivalent to habitat availability (i.e., no preference), then habitat use is considered random. However, when a fish selects for a specific physical or biological component given that multiple habitat types are available, this is considered preferred habitat (e.g., laboratory experiment:</w:t>
       </w:r>
       <w:r>
         <w:t xml:space="preserve"> </w:t>
@@ -524,21 +533,12 @@
         <w:t xml:space="preserve">.</w:t>
       </w:r>
     </w:p>
-    <w:bookmarkStart w:id="23" w:name="objectives"/>
-    <w:p>
-      <w:pPr>
-        <w:pStyle w:val="Heading2"/>
-      </w:pPr>
-      <w:r>
-        <w:t xml:space="preserve">Objectives</w:t>
-      </w:r>
-    </w:p>
-    <w:p>
-      <w:pPr>
-        <w:pStyle w:val="FirstParagraph"/>
-      </w:pPr>
-      <w:r>
-        <w:t xml:space="preserve">The goal of this study was to characterize microhabitat use and preference for juvenile Chinook salmon</w:t>
+    <w:p>
+      <w:pPr>
+        <w:pStyle w:val="BodyText"/>
+      </w:pPr>
+      <w:r>
+        <w:t xml:space="preserve">Lack of winter microhabitat use information applies to the Lemhi River in eastern Idaho where winter rearing has been identified as a limiting factor for Chinook salmon</w:t>
       </w:r>
       <w:r>
         <w:t xml:space="preserve"> </w:t>
@@ -554,7 +554,24 @@
         <w:t xml:space="preserve"> </w:t>
       </w:r>
       <w:r>
-        <w:t xml:space="preserve">in the lower Lemhi River (below its confluence with Hayden Creek) during late fall and winter months. Habitat availability and use data were collected in the lower Lemhi River using methods similar to those described by</w:t>
+        <w:t xml:space="preserve">##(Integrated Rehabilitation Assessment 2020)##. As a result of IRA findings, restoration practitioners are targeting the lower Lemhi River for rehabilitation efforts aimed at improving winter habitat for juvenile salmonids.</w:t>
+      </w:r>
+    </w:p>
+    <w:bookmarkStart w:id="23" w:name="objectives"/>
+    <w:p>
+      <w:pPr>
+        <w:pStyle w:val="Heading2"/>
+      </w:pPr>
+      <w:r>
+        <w:t xml:space="preserve">Objectives</w:t>
+      </w:r>
+    </w:p>
+    <w:p>
+      <w:pPr>
+        <w:pStyle w:val="FirstParagraph"/>
+      </w:pPr>
+      <w:r>
+        <w:t xml:space="preserve">The goal of this study was to characterize microhabitat use and preference for juvenile Chinook salmon in the lower Lemhi River (below its confluence with Hayden Creek) during late fall and winter months. Habitat availability and use data were collected in the lower Lemhi River using methods similar to those described by</w:t>
       </w:r>
       <w:r>
         <w:t xml:space="preserve"> </w:t>
@@ -563,7 +580,7 @@
         <w:t xml:space="preserve">Favrot et al. (2018)</w:t>
       </w:r>
       <w:r>
-        <w:t xml:space="preserve">, previously implemented in Catherine Creek, Oregon. We used similar habitat availability and use data to describe habitat selection and preference of juvenile Chinook salmon overwintering in the lower Lemhi River, which can in turn be used to inform target habitat conditions to be used in habitat restoration planning and designs.</w:t>
+        <w:t xml:space="preserve">, which were previously implemented in Catherine Creek, Oregon. We used similar habitat availability and use data to describe habitat selection and preference of juvenile Chinook salmon overwintering in the lower Lemhi River, which can in turn be used to inform target habitat conditions to be used in habitat restoration planning and designs.</w:t>
       </w:r>
     </w:p>
     <w:p>
@@ -635,7 +652,7 @@
         <w:t xml:space="preserve">(McMahon et al. 1996; Stanfield and Jones 1998)</w:t>
       </w:r>
       <w:r>
-        <w:t xml:space="preserve">. Microhabitat availability data were collected during base-flow conditions in August 2019 and variables measured at each transect point corresponded to microhabitat use variables (described below). Points were placed each 1 m along a linear network of the lower Lemhi River from its confluence with Hayden Creek downstream to its confluence with the Salmon River, resulting in 53,119 points in total. Each point was then categorized as occurring within a low, medium, or high sinuosity reach (calculated at the 500m reach scale) of the lower Lemhi River (Table</w:t>
+        <w:t xml:space="preserve">. Microhabitat availability data were collected during base-flow conditions in August 2019 and variables measured at each transect point corresponded to microhabitat use variables (described below). Points were placed every meter along a linear network of the lower Lemhi River from its confluence with Hayden Creek downstream to its confluence with the Salmon River, resulting in 53,119 points in total. Each point was then categorized as occurring within a low, medium, or high sinuosity reach (calculated at the 500m reach scale) of the lower Lemhi River (Table</w:t>
       </w:r>
       <w:r>
         <w:t xml:space="preserve"> </w:t>
@@ -797,24 +814,15 @@
         <w:t xml:space="preserve">2</w:t>
       </w:r>
       <w:r>
-        <w:t xml:space="preserve">) and transects were placed at a right angle to the flow at each of the sampled points. At each transect, we then started at the wetted width midpoint (</w:t>
-      </w:r>
-      <w:r>
-        <w:rPr>
-          <w:rStyle w:val="VerbatimChar"/>
-        </w:rPr>
-        <w:t xml:space="preserve">xs_point_number = 0</w:t>
-      </w:r>
-      <w:r>
-        <w:t xml:space="preserve">) of the river and sampled every 1m to river right and river left (facing downstream), including the midpoint, to the wetted margin. Points to river right were designated positive (+) and points towards river left were designated negative (-) and habitat availability measurements were taken at each point. Habitat availability measurements described channel unit type, bank condition, dominant substrate, availability of substrate concealment, presence of adjacent side channels, dominant cover type, and distance to cover. In addition, depth and velocity estimates for each point were available from LiDAR-derived 2D numerical models. In total, habitat measurements were collected from 173 transects and 2,012 points, resulting in an average of 11.6 points per transect.</w:t>
-      </w:r>
-    </w:p>
-    <w:p>
-      <w:pPr>
-        <w:pStyle w:val="BodyText"/>
-      </w:pPr>
-      <w:r>
-        <w:t xml:space="preserve">Table 2: The number of points within each sinousity category including the minimum and maximum sinuosity values for reach category.</w:t>
+        <w:t xml:space="preserve">) and transects were placed at a right angle to the flow at each of the sampled points. At each transect, we then started at the wetted width midpoint of the river and sampled every meter to river right and river left (facing downstream), including the midpoint, to the wetted margin. The midpoint was designated as the zero point, points to river right were designated positive (+) and points towards river left were designated negative (-). Habitat availability measurements were taken at each point and described channel unit type, bank condition, dominant substrate, availability of substrate concealment, presence of adjacent side channels, dominant cover type, and distance to cover. In addition, depth and velocity estimates for each point were available from LiDAR-derived 2D numerical models ##(Tonina et al 2020)##. In total, habitat measurements were collected from 173 transects and 2,012 points, resulting in an average of 11.6 points per transect.</w:t>
+      </w:r>
+    </w:p>
+    <w:p>
+      <w:pPr>
+        <w:pStyle w:val="BodyText"/>
+      </w:pPr>
+      <w:r>
+        <w:t xml:space="preserve">Table 2: The number of points within each sinuosity category including the minimum and maximum sinuosity values for reach category.</w:t>
       </w:r>
     </w:p>
     <w:p>
@@ -960,7 +968,7 @@
         <w:pStyle w:val="FirstParagraph"/>
       </w:pPr>
       <w:r>
-        <w:t xml:space="preserve">Microhabitat use data were collected from radio-tagged Chinook salmon presmolts monitored throughout the lower Lemhi River. A total of 279 fish were tagged from October 9 - 31, 2019 at three rotary screw trap (RST) locations in the Lemhi River: upper Lemhi RST (LEMTRP), Hayden Creek RST (HYDTRP), and lower Lemhi RST (LLRTP). Radio-tagged presmolts were then tracked in the lower Lemhi River beginning in November 2019 through March 2020. Advanced Telemetry Systems, Inc.(ATS;</w:t>
+        <w:t xml:space="preserve">Microhabitat use data were collected from radio-tagged Chinook salmon presmolts monitored throughout the lower Lemhi River. A total of 279 fish were tagged from October 9 - 31, 2019 at three rotary screw trap (RST) locations in the Lemhi River: upper Lemhi RST, Hayden Creek RST, and lower Lemhi RST. Radio-tagged presmolts were then tracked in the lower Lemhi River beginning in November 2019 through March 2020. Advanced Telemetry Systems, Inc.(ATS;</w:t>
       </w:r>
       <w:r>
         <w:t xml:space="preserve"> </w:t>
@@ -1007,7 +1015,7 @@
         </m:sSup>
       </m:oMath>
       <w:r>
-        <w:t xml:space="preserve">), attempted to determine whether the tag was in a live fish, and recorded the location using an EOS Arrow 100 GNSS GPS receiver. Habitat use metrics describing channel unit type, bank condition, dominant substrate, availability of substrate concealment, dominant cover type, distance to cover, depth, and mean column velocity were also collected at each tag location for comparison with the habitat availability dataset.</w:t>
+        <w:t xml:space="preserve">), attempted to determine whether the tag was in a live fish, and recorded the location using an EOS Arrow 100 GNSS GPS receiver. The same habitat metrics collected for the habitat availability dataset were also collected at each tag location.</w:t>
       </w:r>
     </w:p>
     <w:p>
@@ -1036,7 +1044,7 @@
         <w:t xml:space="preserve"> </w:t>
       </w:r>
       <w:r>
-        <w:t xml:space="preserve">and professional judgement. This resulted in 74 unique habitat locations utilized by 67 fish.</w:t>
+        <w:t xml:space="preserve">and professional judgement. This resulted in 74 unique habitat locations used by 67 fish.</w:t>
       </w:r>
     </w:p>
     <w:p>
@@ -1109,6 +1117,14 @@
         <w:pStyle w:val="FirstParagraph"/>
       </w:pPr>
       <w:r>
+        <w:t xml:space="preserve">##To determine if the 173 transects sampled for habitat availability were sufficient to capture the overall distribution of habitat metrics throughout the lower Lemhi River, we focused on depth and velocity measurements taken at each transect point. We compared the distributions of those measured values with the distributions of all depth and velocity values available from raster datasets derived from 2D numerical flow models by performing a Kolmogorov–Smirnov test on data from each sinuosity category . If the test is insignificant, this indicates that the data from the transects described the distribution of available habitat well. We were only able to perform this test on depth and velocity because they were the only metrics with data available for the entire section of the lower Lemhi. Our assumption is that if the transect data is sufficient for depth and velocity, it also captures the distributions of the other habitat metrics as well.##</w:t>
+      </w:r>
+    </w:p>
+    <w:p>
+      <w:pPr>
+        <w:pStyle w:val="BodyText"/>
+      </w:pPr>
+      <w:r>
         <w:t xml:space="preserve">Prior to evaluating for habitat selection or preference, we first wanted to assess whether the habitat availability data collected during August 2019 was sufficient to capture the overall distribution of available habitat throughout the lower Lemhi River, or whether addition habitat availability data were needed. A total of 173 transects (cross-sections) were sampled during August 2019 based on a stratified sample where strata were defined by low, medium, and high sinuosity (Tables</w:t>
       </w:r>
       <w:r>
@@ -1453,7 +1469,7 @@
     <w:bookmarkEnd w:id="36"/>
     <w:bookmarkEnd w:id="37"/>
     <w:bookmarkEnd w:id="38"/>
-    <w:bookmarkStart w:id="70" w:name="results"/>
+    <w:bookmarkStart w:id="67" w:name="results"/>
     <w:p>
       <w:pPr>
         <w:pStyle w:val="Heading1"/>
@@ -1553,7 +1569,7 @@
       </w:r>
     </w:p>
     <w:bookmarkEnd w:id="42"/>
-    <w:bookmarkStart w:id="69" w:name="habitat-preference-1"/>
+    <w:bookmarkStart w:id="66" w:name="habitat-preference-1"/>
     <w:p>
       <w:pPr>
         <w:pStyle w:val="Heading2"/>
@@ -1695,7 +1711,7 @@
       </w:r>
     </w:p>
     <w:bookmarkEnd w:id="46"/>
-    <w:bookmarkStart w:id="53" w:name="depth-and-velocity-1"/>
+    <w:bookmarkStart w:id="50" w:name="depth-and-velocity-1"/>
     <w:p>
       <w:pPr>
         <w:pStyle w:val="Heading3"/>
@@ -1774,7 +1790,7 @@
           <wp:inline>
             <wp:extent cx="5504749" cy="3669832"/>
             <wp:effectExtent b="0" l="0" r="0" t="0"/>
-            <wp:docPr descr="Figure 4: Distributions of all available stream depths in the lower Lemhi River derived from a 2D numerical model (available) and depths used by radio-tagged juvenile Chinook salmon during late fall and winter months (use)." title="" id="48" name="Picture"/>
+            <wp:docPr descr="Figure 4: Distributions of all available stream depths (m) and velocities (m/s) in the lower Lemhi River derived from a 2D numerical model (available) and depths (m) and velocities (m/s) used by radio-tagged juvenile Chinook salmon during late fall and winter months (use)." title="" id="48" name="Picture"/>
             <a:graphic>
               <a:graphicData uri="http://schemas.openxmlformats.org/drawingml/2006/picture">
                 <pic:pic>
@@ -1817,15 +1833,15 @@
         <w:pStyle w:val="ImageCaption"/>
       </w:pPr>
       <w:r>
-        <w:t xml:space="preserve">Figure 4: Distributions of all available stream depths in the lower Lemhi River derived from a 2D numerical model (available) and depths used by radio-tagged juvenile Chinook salmon during late fall and winter months (use).</w:t>
-      </w:r>
-    </w:p>
-    <w:p>
-      <w:pPr>
-        <w:pStyle w:val="BodyText"/>
-      </w:pPr>
-      <w:r>
-        <w:t xml:space="preserve">Table 3: Estimated mean depth for available and selected habitat and Welch t-test p-value.</w:t>
+        <w:t xml:space="preserve">Figure 4: Distributions of all available stream depths (m) and velocities (m/s) in the lower Lemhi River derived from a 2D numerical model (available) and depths (m) and velocities (m/s) used by radio-tagged juvenile Chinook salmon during late fall and winter months (use).</w:t>
+      </w:r>
+    </w:p>
+    <w:p>
+      <w:pPr>
+        <w:pStyle w:val="BodyText"/>
+      </w:pPr>
+      <w:r>
+        <w:t xml:space="preserve">Table 3: Estimated mean depth for available and used habitat and Welch t-test p-value.</w:t>
       </w:r>
     </w:p>
     <w:p>
@@ -1841,7 +1857,7 @@
         <w:pStyle w:val="BodyText"/>
       </w:pPr>
       <w:r>
-        <w:t xml:space="preserve">Mean Selected Depth (m)</w:t>
+        <w:t xml:space="preserve">Mean Used Depth (m)</w:t>
       </w:r>
     </w:p>
     <w:p>
@@ -1887,19 +1903,120 @@
         <w:t xml:space="preserve"> </w:t>
       </w:r>
       <w:r>
+        <w:t xml:space="preserve">??</w:t>
+      </w:r>
+      <w:r>
+        <w:t xml:space="preserve">; Table</w:t>
+      </w:r>
+      <w:r>
+        <w:t xml:space="preserve"> </w:t>
+      </w:r>
+      <w:r>
+        <w:t xml:space="preserve">4</w:t>
+      </w:r>
+      <w:r>
+        <w:t xml:space="preserve">), suggesting that presmolts were selecting for slower water habitats during late fall and early winter months.</w:t>
+      </w:r>
+    </w:p>
+    <w:p>
+      <w:pPr>
+        <w:pStyle w:val="BodyText"/>
+      </w:pPr>
+      <w:r>
+        <w:t xml:space="preserve">Table 4: Estimated mean velocity for available and used habitat and Welch t-test p-value.</w:t>
+      </w:r>
+    </w:p>
+    <w:p>
+      <w:pPr>
+        <w:pStyle w:val="BodyText"/>
+      </w:pPr>
+      <w:r>
+        <w:t xml:space="preserve">Mean Available Velocity (m/s)</w:t>
+      </w:r>
+    </w:p>
+    <w:p>
+      <w:pPr>
+        <w:pStyle w:val="BodyText"/>
+      </w:pPr>
+      <w:r>
+        <w:t xml:space="preserve">Mean Used Velocity (m/s)</w:t>
+      </w:r>
+    </w:p>
+    <w:p>
+      <w:pPr>
+        <w:pStyle w:val="BodyText"/>
+      </w:pPr>
+      <w:r>
+        <w:t xml:space="preserve">Welch t-test p-value</w:t>
+      </w:r>
+    </w:p>
+    <w:p>
+      <w:pPr>
+        <w:pStyle w:val="BodyText"/>
+      </w:pPr>
+      <w:r>
+        <w:t xml:space="preserve">0.9995801</w:t>
+      </w:r>
+    </w:p>
+    <w:p>
+      <w:pPr>
+        <w:pStyle w:val="BodyText"/>
+      </w:pPr>
+      <w:r>
+        <w:t xml:space="preserve">0.177766</w:t>
+      </w:r>
+    </w:p>
+    <w:p>
+      <w:pPr>
+        <w:pStyle w:val="BodyText"/>
+      </w:pPr>
+      <w:r>
+        <w:t xml:space="preserve">0</w:t>
+      </w:r>
+    </w:p>
+    <w:bookmarkEnd w:id="50"/>
+    <w:bookmarkStart w:id="57" w:name="channel-unit-type-1"/>
+    <w:p>
+      <w:pPr>
+        <w:pStyle w:val="Heading3"/>
+      </w:pPr>
+      <w:r>
+        <w:t xml:space="preserve">Channel Unit Type</w:t>
+      </w:r>
+    </w:p>
+    <w:p>
+      <w:pPr>
+        <w:pStyle w:val="FirstParagraph"/>
+      </w:pPr>
+      <w:r>
+        <w:t xml:space="preserve">There were significant differences in the distribution of channel unit types used by Chinook salmon presmolts and what was available throughout the lower Lemhi River. We can see that the proportion of slow water habitat (i.e., pools, runs, OCAs) being used in larger percentages than what is available in the lower Lemhi River (Figure</w:t>
+      </w:r>
+      <w:r>
+        <w:t xml:space="preserve"> </w:t>
+      </w:r>
+      <w:r>
         <w:t xml:space="preserve">5</w:t>
       </w:r>
       <w:r>
-        <w:t xml:space="preserve">; Table</w:t>
-      </w:r>
-      <w:r>
-        <w:t xml:space="preserve"> </w:t>
-      </w:r>
-      <w:r>
-        <w:t xml:space="preserve">4</w:t>
-      </w:r>
-      <w:r>
-        <w:t xml:space="preserve">), suggesting that presmolts were selecting for slower water habitats during late fall and early winter months.</w:t>
+        <w:t xml:space="preserve">). This applies to small side channel habitat too. When we use the same comparison in the context of the three sinuosity categories, we see similar results (Table</w:t>
+      </w:r>
+      <w:r>
+        <w:t xml:space="preserve"> </w:t>
+      </w:r>
+      <w:r>
+        <w:t xml:space="preserve">5</w:t>
+      </w:r>
+      <w:r>
+        <w:t xml:space="preserve">). Presmolts appear to use pools and off-channel areas at a higher proportion relative to their availability, and riffles at a lower proportion compared to what is available across all sinuosity categories (Figure</w:t>
+      </w:r>
+      <w:r>
+        <w:t xml:space="preserve"> </w:t>
+      </w:r>
+      <w:r>
+        <w:t xml:space="preserve">6</w:t>
+      </w:r>
+      <w:r>
+        <w:t xml:space="preserve">).</w:t>
       </w:r>
     </w:p>
     <w:p>
@@ -1911,18 +2028,18 @@
           <wp:inline>
             <wp:extent cx="5504749" cy="3669832"/>
             <wp:effectExtent b="0" l="0" r="0" t="0"/>
-            <wp:docPr descr="Figure 5: Distributions of all available stream velocities in the lower Lemhi River derived from a 2D numerical model (available) and velocities used by radio-tagged juvenile Chinook salmon during late fall and winter months (use)." title="" id="51" name="Picture"/>
+            <wp:docPr descr="Figure 5: Proportion of channel unit types available in the lower Lemhi River versus those observed being used by radio-tagged Chinook salmon presmolts." title="" id="52" name="Picture"/>
             <a:graphic>
               <a:graphicData uri="http://schemas.openxmlformats.org/drawingml/2006/picture">
                 <pic:pic>
                   <pic:nvPicPr>
-                    <pic:cNvPr descr="C:/Git/Lemhi_RME/analysis/figures/vel-fig-1.png" id="52" name="Picture"/>
+                    <pic:cNvPr descr="C:/Git/Lemhi_RME/analysis/figures/cu-per-1.png" id="53" name="Picture"/>
                     <pic:cNvPicPr>
                       <a:picLocks noChangeArrowheads="1" noChangeAspect="1"/>
                     </pic:cNvPicPr>
                   </pic:nvPicPr>
                   <pic:blipFill>
-                    <a:blip r:embed="rId50"/>
+                    <a:blip r:embed="rId51"/>
                     <a:stretch>
                       <a:fillRect/>
                     </a:stretch>
@@ -1954,108 +2071,7 @@
         <w:pStyle w:val="ImageCaption"/>
       </w:pPr>
       <w:r>
-        <w:t xml:space="preserve">Figure 5: Distributions of all available stream velocities in the lower Lemhi River derived from a 2D numerical model (available) and velocities used by radio-tagged juvenile Chinook salmon during late fall and winter months (use).</w:t>
-      </w:r>
-    </w:p>
-    <w:p>
-      <w:pPr>
-        <w:pStyle w:val="BodyText"/>
-      </w:pPr>
-      <w:r>
-        <w:t xml:space="preserve">Table 4: Estimated mean velocity for available and selected habitat and Welch t-test p-value.</w:t>
-      </w:r>
-    </w:p>
-    <w:p>
-      <w:pPr>
-        <w:pStyle w:val="BodyText"/>
-      </w:pPr>
-      <w:r>
-        <w:t xml:space="preserve">Mean Available Velocity (m/s)</w:t>
-      </w:r>
-    </w:p>
-    <w:p>
-      <w:pPr>
-        <w:pStyle w:val="BodyText"/>
-      </w:pPr>
-      <w:r>
-        <w:t xml:space="preserve">Mean Selected Velocity (m/s)</w:t>
-      </w:r>
-    </w:p>
-    <w:p>
-      <w:pPr>
-        <w:pStyle w:val="BodyText"/>
-      </w:pPr>
-      <w:r>
-        <w:t xml:space="preserve">Welch t-test p-value</w:t>
-      </w:r>
-    </w:p>
-    <w:p>
-      <w:pPr>
-        <w:pStyle w:val="BodyText"/>
-      </w:pPr>
-      <w:r>
-        <w:t xml:space="preserve">0.9995801</w:t>
-      </w:r>
-    </w:p>
-    <w:p>
-      <w:pPr>
-        <w:pStyle w:val="BodyText"/>
-      </w:pPr>
-      <w:r>
-        <w:t xml:space="preserve">0.177766</w:t>
-      </w:r>
-    </w:p>
-    <w:p>
-      <w:pPr>
-        <w:pStyle w:val="BodyText"/>
-      </w:pPr>
-      <w:r>
-        <w:t xml:space="preserve">0</w:t>
-      </w:r>
-    </w:p>
-    <w:bookmarkEnd w:id="53"/>
-    <w:bookmarkStart w:id="60" w:name="channel-unit-type-1"/>
-    <w:p>
-      <w:pPr>
-        <w:pStyle w:val="Heading3"/>
-      </w:pPr>
-      <w:r>
-        <w:t xml:space="preserve">Channel Unit Type</w:t>
-      </w:r>
-    </w:p>
-    <w:p>
-      <w:pPr>
-        <w:pStyle w:val="FirstParagraph"/>
-      </w:pPr>
-      <w:r>
-        <w:t xml:space="preserve">There were significant differences in the distribution of channel unit types used by Chinook salmon presmolts and what was available throughout the lower Lemhi River. We can see that the proportion of slow water habitat (i.e., pools, runs, OCAs) being used in larger percentages than what is available in the lower Lemhi River (Figure</w:t>
-      </w:r>
-      <w:r>
-        <w:t xml:space="preserve"> </w:t>
-      </w:r>
-      <w:r>
-        <w:t xml:space="preserve">6</w:t>
-      </w:r>
-      <w:r>
-        <w:t xml:space="preserve">). This applies to small side channel habitat too. When we use the same comparison in the context of the three sinuosity categories, we see similar results (Table</w:t>
-      </w:r>
-      <w:r>
-        <w:t xml:space="preserve"> </w:t>
-      </w:r>
-      <w:r>
-        <w:t xml:space="preserve">5</w:t>
-      </w:r>
-      <w:r>
-        <w:t xml:space="preserve">). Presmolts appear to use pools and off-channel areas at a higher proportion relative to their availability, and riffles at a lower proportion compared to what is available across all sinuosity categories (Figure</w:t>
-      </w:r>
-      <w:r>
-        <w:t xml:space="preserve"> </w:t>
-      </w:r>
-      <w:r>
-        <w:t xml:space="preserve">7</w:t>
-      </w:r>
-      <w:r>
-        <w:t xml:space="preserve">).</w:t>
+        <w:t xml:space="preserve">Figure 5: Proportion of channel unit types available in the lower Lemhi River versus those observed being used by radio-tagged Chinook salmon presmolts.</w:t>
       </w:r>
     </w:p>
     <w:p>
@@ -2067,12 +2083,12 @@
           <wp:inline>
             <wp:extent cx="5504749" cy="3669832"/>
             <wp:effectExtent b="0" l="0" r="0" t="0"/>
-            <wp:docPr descr="Figure 6: Proportion of channel unit types available in the lower Lemhi River versus those observed being used by radio-tagged Chinook salmon presmolts." title="" id="55" name="Picture"/>
+            <wp:docPr descr="Figure 6: Proportion of channel unit types available in the entire lower Lemhi compared with percent where fish were using them, faceted by low, medium and high sinuosity classes." title="" id="55" name="Picture"/>
             <a:graphic>
               <a:graphicData uri="http://schemas.openxmlformats.org/drawingml/2006/picture">
                 <pic:pic>
                   <pic:nvPicPr>
-                    <pic:cNvPr descr="C:/Git/Lemhi_RME/analysis/figures/cu-per-1.png" id="56" name="Picture"/>
+                    <pic:cNvPr descr="C:/Git/Lemhi_RME/analysis/figures/cu-fig-1.png" id="56" name="Picture"/>
                     <pic:cNvPicPr>
                       <a:picLocks noChangeArrowheads="1" noChangeAspect="1"/>
                     </pic:cNvPicPr>
@@ -2110,7 +2126,159 @@
         <w:pStyle w:val="ImageCaption"/>
       </w:pPr>
       <w:r>
-        <w:t xml:space="preserve">Figure 6: Proportion of channel unit types available in the lower Lemhi River versus those observed being used by radio-tagged Chinook salmon presmolts.</w:t>
+        <w:t xml:space="preserve">Figure 6: Proportion of channel unit types available in the entire lower Lemhi compared with percent where fish were using them, faceted by low, medium and high sinuosity classes.</w:t>
+      </w:r>
+    </w:p>
+    <w:p>
+      <w:pPr>
+        <w:pStyle w:val="BodyText"/>
+      </w:pPr>
+      <w:r>
+        <w:t xml:space="preserve">Table 5: P-values of multinomial and G-tests for differences in channel unit type proportions between available and selected habitat.</w:t>
+      </w:r>
+    </w:p>
+    <w:p>
+      <w:pPr>
+        <w:pStyle w:val="BodyText"/>
+      </w:pPr>
+      <w:r>
+        <w:t xml:space="preserve">Sinuosity Category</w:t>
+      </w:r>
+    </w:p>
+    <w:p>
+      <w:pPr>
+        <w:pStyle w:val="BodyText"/>
+      </w:pPr>
+      <w:r>
+        <w:t xml:space="preserve">Multinomial p-value</w:t>
+      </w:r>
+    </w:p>
+    <w:p>
+      <w:pPr>
+        <w:pStyle w:val="BodyText"/>
+      </w:pPr>
+      <w:r>
+        <w:t xml:space="preserve">G-test p-value</w:t>
+      </w:r>
+    </w:p>
+    <w:p>
+      <w:pPr>
+        <w:pStyle w:val="BodyText"/>
+      </w:pPr>
+      <w:r>
+        <w:t xml:space="preserve">Low</w:t>
+      </w:r>
+    </w:p>
+    <w:p>
+      <w:pPr>
+        <w:pStyle w:val="BodyText"/>
+      </w:pPr>
+      <w:r>
+        <w:t xml:space="preserve">0.0000</w:t>
+      </w:r>
+    </w:p>
+    <w:p>
+      <w:pPr>
+        <w:pStyle w:val="BodyText"/>
+      </w:pPr>
+      <w:r>
+        <w:t xml:space="preserve">0.0000009</w:t>
+      </w:r>
+    </w:p>
+    <w:p>
+      <w:pPr>
+        <w:pStyle w:val="BodyText"/>
+      </w:pPr>
+      <w:r>
+        <w:t xml:space="preserve">Med</w:t>
+      </w:r>
+    </w:p>
+    <w:p>
+      <w:pPr>
+        <w:pStyle w:val="BodyText"/>
+      </w:pPr>
+      <w:r>
+        <w:t xml:space="preserve">0.0026</w:t>
+      </w:r>
+    </w:p>
+    <w:p>
+      <w:pPr>
+        <w:pStyle w:val="BodyText"/>
+      </w:pPr>
+      <w:r>
+        <w:t xml:space="preserve">0.0060995</w:t>
+      </w:r>
+    </w:p>
+    <w:p>
+      <w:pPr>
+        <w:pStyle w:val="BodyText"/>
+      </w:pPr>
+      <w:r>
+        <w:t xml:space="preserve">High</w:t>
+      </w:r>
+    </w:p>
+    <w:p>
+      <w:pPr>
+        <w:pStyle w:val="BodyText"/>
+      </w:pPr>
+      <w:r>
+        <w:t xml:space="preserve">0.0000</w:t>
+      </w:r>
+    </w:p>
+    <w:p>
+      <w:pPr>
+        <w:pStyle w:val="BodyText"/>
+      </w:pPr>
+      <w:r>
+        <w:t xml:space="preserve">0.0000000</w:t>
+      </w:r>
+    </w:p>
+    <w:bookmarkEnd w:id="57"/>
+    <w:bookmarkStart w:id="61" w:name="concealment-1"/>
+    <w:p>
+      <w:pPr>
+        <w:pStyle w:val="Heading3"/>
+      </w:pPr>
+      <w:r>
+        <w:t xml:space="preserve">Concealment</w:t>
+      </w:r>
+    </w:p>
+    <w:p>
+      <w:pPr>
+        <w:pStyle w:val="FirstParagraph"/>
+      </w:pPr>
+      <w:r>
+        <w:t xml:space="preserve">We observed little difference between the proportion of locations where concealment substrate was available and locations used by Chinook salmon presmolts with concealment habitat, for both the medium and high sinuosity categories (Figure</w:t>
+      </w:r>
+      <w:r>
+        <w:t xml:space="preserve"> </w:t>
+      </w:r>
+      <w:r>
+        <w:t xml:space="preserve">7</w:t>
+      </w:r>
+      <w:r>
+        <w:t xml:space="preserve">). There was a significant difference within the low sinuosity category (Table</w:t>
+      </w:r>
+      <w:r>
+        <w:t xml:space="preserve"> </w:t>
+      </w:r>
+      <w:r>
+        <w:t xml:space="preserve">6</w:t>
+      </w:r>
+      <w:r>
+        <w:t xml:space="preserve">); however; Figure</w:t>
+      </w:r>
+      <w:r>
+        <w:t xml:space="preserve"> </w:t>
+      </w:r>
+      <w:r>
+        <w:t xml:space="preserve">7</w:t>
+      </w:r>
+      <w:r>
+        <w:t xml:space="preserve"> </w:t>
+      </w:r>
+      <w:r>
+        <w:t xml:space="preserve">indicates that in low sinuosity reaches, fish were more likely to select habitat that does not contain substrate concealment, contrary to our suspicions.</w:t>
       </w:r>
     </w:p>
     <w:p>
@@ -2122,18 +2290,18 @@
           <wp:inline>
             <wp:extent cx="5504749" cy="3669832"/>
             <wp:effectExtent b="0" l="0" r="0" t="0"/>
-            <wp:docPr descr="Figure 7: Proportion of channel unit types available in the entire lower Lemhi compared with percent where fish were using them, faceted by low, medium and high sinuosity classes." title="" id="58" name="Picture"/>
+            <wp:docPr descr="Figure 7: Proportion of locations where concealment habitat was available throughout the lower Lemhi River compared with the proportion where fish had selected, faceted by low, medium and high sinuosity classes." title="" id="59" name="Picture"/>
             <a:graphic>
               <a:graphicData uri="http://schemas.openxmlformats.org/drawingml/2006/picture">
                 <pic:pic>
                   <pic:nvPicPr>
-                    <pic:cNvPr descr="C:/Git/Lemhi_RME/analysis/figures/cu-fig-1.png" id="59" name="Picture"/>
+                    <pic:cNvPr descr="C:/Git/Lemhi_RME/analysis/figures/conceal-fig-1.png" id="60" name="Picture"/>
                     <pic:cNvPicPr>
                       <a:picLocks noChangeArrowheads="1" noChangeAspect="1"/>
                     </pic:cNvPicPr>
                   </pic:nvPicPr>
                   <pic:blipFill>
-                    <a:blip r:embed="rId57"/>
+                    <a:blip r:embed="rId58"/>
                     <a:stretch>
                       <a:fillRect/>
                     </a:stretch>
@@ -2165,15 +2333,15 @@
         <w:pStyle w:val="ImageCaption"/>
       </w:pPr>
       <w:r>
-        <w:t xml:space="preserve">Figure 7: Proportion of channel unit types available in the entire lower Lemhi compared with percent where fish were using them, faceted by low, medium and high sinuosity classes.</w:t>
-      </w:r>
-    </w:p>
-    <w:p>
-      <w:pPr>
-        <w:pStyle w:val="BodyText"/>
-      </w:pPr>
-      <w:r>
-        <w:t xml:space="preserve">Table 5: P-values of multinomial and G-tests for differences in channel unit type proportions between available and selected habitat.</w:t>
+        <w:t xml:space="preserve">Figure 7: Proportion of locations where concealment habitat was available throughout the lower Lemhi River compared with the proportion where fish had selected, faceted by low, medium and high sinuosity classes.</w:t>
+      </w:r>
+    </w:p>
+    <w:p>
+      <w:pPr>
+        <w:pStyle w:val="BodyText"/>
+      </w:pPr>
+      <w:r>
+        <w:t xml:space="preserve">Table 6: P-values of G- and Chi-squared tests for differences in availability of concealment between available and selected habitat.</w:t>
       </w:r>
     </w:p>
     <w:p>
@@ -2189,14 +2357,6 @@
         <w:pStyle w:val="BodyText"/>
       </w:pPr>
       <w:r>
-        <w:t xml:space="preserve">Multinomial p-value</w:t>
-      </w:r>
-    </w:p>
-    <w:p>
-      <w:pPr>
-        <w:pStyle w:val="BodyText"/>
-      </w:pPr>
-      <w:r>
         <w:t xml:space="preserve">G-test p-value</w:t>
       </w:r>
     </w:p>
@@ -2205,6 +2365,14 @@
         <w:pStyle w:val="BodyText"/>
       </w:pPr>
       <w:r>
+        <w:t xml:space="preserve">Chi Squared p-value</w:t>
+      </w:r>
+    </w:p>
+    <w:p>
+      <w:pPr>
+        <w:pStyle w:val="BodyText"/>
+      </w:pPr>
+      <w:r>
         <w:t xml:space="preserve">Low</w:t>
       </w:r>
     </w:p>
@@ -2213,15 +2381,15 @@
         <w:pStyle w:val="BodyText"/>
       </w:pPr>
       <w:r>
-        <w:t xml:space="preserve">0.0000</w:t>
-      </w:r>
-    </w:p>
-    <w:p>
-      <w:pPr>
-        <w:pStyle w:val="BodyText"/>
-      </w:pPr>
-      <w:r>
-        <w:t xml:space="preserve">0.0000009</w:t>
+        <w:t xml:space="preserve">0.00610</w:t>
+      </w:r>
+    </w:p>
+    <w:p>
+      <w:pPr>
+        <w:pStyle w:val="BodyText"/>
+      </w:pPr>
+      <w:r>
+        <w:t xml:space="preserve">0.00452</w:t>
       </w:r>
     </w:p>
     <w:p>
@@ -2237,15 +2405,15 @@
         <w:pStyle w:val="BodyText"/>
       </w:pPr>
       <w:r>
-        <w:t xml:space="preserve">0.0026</w:t>
-      </w:r>
-    </w:p>
-    <w:p>
-      <w:pPr>
-        <w:pStyle w:val="BodyText"/>
-      </w:pPr>
-      <w:r>
-        <w:t xml:space="preserve">0.0060995</w:t>
+        <w:t xml:space="preserve">0.93377</w:t>
+      </w:r>
+    </w:p>
+    <w:p>
+      <w:pPr>
+        <w:pStyle w:val="BodyText"/>
+      </w:pPr>
+      <w:r>
+        <w:t xml:space="preserve">0.77483</w:t>
       </w:r>
     </w:p>
     <w:p>
@@ -2261,25 +2429,25 @@
         <w:pStyle w:val="BodyText"/>
       </w:pPr>
       <w:r>
-        <w:t xml:space="preserve">0.0000</w:t>
-      </w:r>
-    </w:p>
-    <w:p>
-      <w:pPr>
-        <w:pStyle w:val="BodyText"/>
-      </w:pPr>
-      <w:r>
-        <w:t xml:space="preserve">0.0000000</w:t>
-      </w:r>
-    </w:p>
-    <w:bookmarkEnd w:id="60"/>
-    <w:bookmarkStart w:id="64" w:name="concealment-1"/>
+        <w:t xml:space="preserve">0.40068</w:t>
+      </w:r>
+    </w:p>
+    <w:p>
+      <w:pPr>
+        <w:pStyle w:val="BodyText"/>
+      </w:pPr>
+      <w:r>
+        <w:t xml:space="preserve">0.23493</w:t>
+      </w:r>
+    </w:p>
+    <w:bookmarkEnd w:id="61"/>
+    <w:bookmarkStart w:id="65" w:name="cover-1"/>
     <w:p>
       <w:pPr>
         <w:pStyle w:val="Heading3"/>
       </w:pPr>
       <w:r>
-        <w:t xml:space="preserve">Concealment</w:t>
+        <w:t xml:space="preserve">Cover</w:t>
       </w:r>
     </w:p>
     <w:p>
@@ -2287,7 +2455,7 @@
         <w:pStyle w:val="FirstParagraph"/>
       </w:pPr>
       <w:r>
-        <w:t xml:space="preserve">We observed little difference between the proportion of locations where concealment substrate was available and locations used by Chinook salmon presmolts with concealment habitat, for both the medium and high sinuosity categories (Figure</w:t>
+        <w:t xml:space="preserve">Chinook salmon presmolts were more likely to select habitat where some form of cover was available (within a 1.5 m radius), compared to what was available, including across all three sinuosity categories (Figure</w:t>
       </w:r>
       <w:r>
         <w:t xml:space="preserve"> </w:t>
@@ -2296,28 +2464,16 @@
         <w:t xml:space="preserve">8</w:t>
       </w:r>
       <w:r>
-        <w:t xml:space="preserve">). There was a significant difference within the low sinuosity category (Table</w:t>
-      </w:r>
-      <w:r>
-        <w:t xml:space="preserve"> </w:t>
-      </w:r>
-      <w:r>
-        <w:t xml:space="preserve">6</w:t>
-      </w:r>
-      <w:r>
-        <w:t xml:space="preserve">); however; Figure</w:t>
-      </w:r>
-      <w:r>
-        <w:t xml:space="preserve"> </w:t>
-      </w:r>
-      <w:r>
-        <w:t xml:space="preserve">8</w:t>
-      </w:r>
-      <w:r>
-        <w:t xml:space="preserve"> </w:t>
-      </w:r>
-      <w:r>
-        <w:t xml:space="preserve">indicates that in low sinuosity reaches, fish were more likely to select habitat that does not contain substrate concealment, contrary to our suspicions.</w:t>
+        <w:t xml:space="preserve">; Table</w:t>
+      </w:r>
+      <w:r>
+        <w:t xml:space="preserve"> </w:t>
+      </w:r>
+      <w:r>
+        <w:t xml:space="preserve">7</w:t>
+      </w:r>
+      <w:r>
+        <w:t xml:space="preserve">).</w:t>
       </w:r>
     </w:p>
     <w:p>
@@ -2329,18 +2485,18 @@
           <wp:inline>
             <wp:extent cx="5504749" cy="3669832"/>
             <wp:effectExtent b="0" l="0" r="0" t="0"/>
-            <wp:docPr descr="Figure 8: Proportion of locations where concealment habitat was available throughout the lower Lemhi River compared with the proportion where fish had selected, faceted by low, medium and high sinuosity classes." title="" id="62" name="Picture"/>
+            <wp:docPr descr="Figure 8: Proportion of transect points where cover was available throughout the entire lower Lemhi River compared to the proportion where fish had selected, faceted by low, medium, and high sinuosity categories." title="" id="63" name="Picture"/>
             <a:graphic>
               <a:graphicData uri="http://schemas.openxmlformats.org/drawingml/2006/picture">
                 <pic:pic>
                   <pic:nvPicPr>
-                    <pic:cNvPr descr="C:/Git/Lemhi_RME/analysis/figures/conceal-fig-1.png" id="63" name="Picture"/>
+                    <pic:cNvPr descr="C:/Git/Lemhi_RME/analysis/figures/cover-fig-1.png" id="64" name="Picture"/>
                     <pic:cNvPicPr>
                       <a:picLocks noChangeArrowheads="1" noChangeAspect="1"/>
                     </pic:cNvPicPr>
                   </pic:nvPicPr>
                   <pic:blipFill>
-                    <a:blip r:embed="rId61"/>
+                    <a:blip r:embed="rId62"/>
                     <a:stretch>
                       <a:fillRect/>
                     </a:stretch>
@@ -2372,15 +2528,15 @@
         <w:pStyle w:val="ImageCaption"/>
       </w:pPr>
       <w:r>
-        <w:t xml:space="preserve">Figure 8: Proportion of locations where concealment habitat was available throughout the lower Lemhi River compared with the proportion where fish had selected, faceted by low, medium and high sinuosity classes.</w:t>
-      </w:r>
-    </w:p>
-    <w:p>
-      <w:pPr>
-        <w:pStyle w:val="BodyText"/>
-      </w:pPr>
-      <w:r>
-        <w:t xml:space="preserve">Table 6: P-values of G- and Chi-squared tests for differences in availability of concealment between available and selected habitat.</w:t>
+        <w:t xml:space="preserve">Figure 8: Proportion of transect points where cover was available throughout the entire lower Lemhi River compared to the proportion where fish had selected, faceted by low, medium, and high sinuosity categories.</w:t>
+      </w:r>
+    </w:p>
+    <w:p>
+      <w:pPr>
+        <w:pStyle w:val="BodyText"/>
+      </w:pPr>
+      <w:r>
+        <w:t xml:space="preserve">Table 7: P-values of G- and Chi-squared tests for differences in availability of cover within 1.5 m radius between available and selected habitat.</w:t>
       </w:r>
     </w:p>
     <w:p>
@@ -2420,15 +2576,15 @@
         <w:pStyle w:val="BodyText"/>
       </w:pPr>
       <w:r>
-        <w:t xml:space="preserve">0.00610</w:t>
-      </w:r>
-    </w:p>
-    <w:p>
-      <w:pPr>
-        <w:pStyle w:val="BodyText"/>
-      </w:pPr>
-      <w:r>
-        <w:t xml:space="preserve">0.00452</w:t>
+        <w:t xml:space="preserve">0.00274</w:t>
+      </w:r>
+    </w:p>
+    <w:p>
+      <w:pPr>
+        <w:pStyle w:val="BodyText"/>
+      </w:pPr>
+      <w:r>
+        <w:t xml:space="preserve">0.00255</w:t>
       </w:r>
     </w:p>
     <w:p>
@@ -2444,15 +2600,15 @@
         <w:pStyle w:val="BodyText"/>
       </w:pPr>
       <w:r>
-        <w:t xml:space="preserve">0.93377</w:t>
-      </w:r>
-    </w:p>
-    <w:p>
-      <w:pPr>
-        <w:pStyle w:val="BodyText"/>
-      </w:pPr>
-      <w:r>
-        <w:t xml:space="preserve">0.77483</w:t>
+        <w:t xml:space="preserve">0.00001</w:t>
+      </w:r>
+    </w:p>
+    <w:p>
+      <w:pPr>
+        <w:pStyle w:val="BodyText"/>
+      </w:pPr>
+      <w:r>
+        <w:t xml:space="preserve">0.00003</w:t>
       </w:r>
     </w:p>
     <w:p>
@@ -2468,25 +2624,27 @@
         <w:pStyle w:val="BodyText"/>
       </w:pPr>
       <w:r>
-        <w:t xml:space="preserve">0.40068</w:t>
-      </w:r>
-    </w:p>
-    <w:p>
-      <w:pPr>
-        <w:pStyle w:val="BodyText"/>
-      </w:pPr>
-      <w:r>
-        <w:t xml:space="preserve">0.23493</w:t>
-      </w:r>
-    </w:p>
-    <w:bookmarkEnd w:id="64"/>
-    <w:bookmarkStart w:id="68" w:name="cover-1"/>
-    <w:p>
-      <w:pPr>
-        <w:pStyle w:val="Heading3"/>
-      </w:pPr>
-      <w:r>
-        <w:t xml:space="preserve">Cover</w:t>
+        <w:t xml:space="preserve">0.00032</w:t>
+      </w:r>
+    </w:p>
+    <w:p>
+      <w:pPr>
+        <w:pStyle w:val="BodyText"/>
+      </w:pPr>
+      <w:r>
+        <w:t xml:space="preserve">0.00027</w:t>
+      </w:r>
+    </w:p>
+    <w:bookmarkEnd w:id="65"/>
+    <w:bookmarkEnd w:id="66"/>
+    <w:bookmarkEnd w:id="67"/>
+    <w:bookmarkStart w:id="69" w:name="discussion"/>
+    <w:p>
+      <w:pPr>
+        <w:pStyle w:val="Heading1"/>
+      </w:pPr>
+      <w:r>
+        <w:t xml:space="preserve">Discussion</w:t>
       </w:r>
     </w:p>
     <w:p>
@@ -2494,338 +2652,141 @@
         <w:pStyle w:val="FirstParagraph"/>
       </w:pPr>
       <w:r>
-        <w:t xml:space="preserve">Chinook salmon presmolts were more likely to select habitat where some form of cover was available (within a 1.5 m radius), compared to what was available, including across all three sinuosity categories (Figure</w:t>
-      </w:r>
-      <w:r>
-        <w:t xml:space="preserve"> </w:t>
-      </w:r>
-      <w:r>
-        <w:t xml:space="preserve">9</w:t>
-      </w:r>
-      <w:r>
-        <w:t xml:space="preserve">; Table</w:t>
+        <w:t xml:space="preserve">In this study, we identified that radio-tagged Chinook salmon presmolts selected for slower stream velocities that were typically available in the lower Lemhi River; and further, selected for slow-water channel unit types, including pools and off-channel areas (Figure</w:t>
+      </w:r>
+      <w:r>
+        <w:t xml:space="preserve"> </w:t>
+      </w:r>
+      <w:r>
+        <w:t xml:space="preserve">5</w:t>
+      </w:r>
+      <w:r>
+        <w:t xml:space="preserve">), at a higher rate than those types were available. Chinook presmolts appeared to similarly select for small side channels (Figure</w:t>
+      </w:r>
+      <w:r>
+        <w:t xml:space="preserve"> </w:t>
+      </w:r>
+      <w:r>
+        <w:t xml:space="preserve">5</w:t>
+      </w:r>
+      <w:r>
+        <w:t xml:space="preserve">). Additionally, we identified that presmolts selected for locations with adjacent cover (of any type), regardless of the reach-scale sinuosity of the river. We did not identify a pattern of selection (or not) for concealment habitat. In the following, we further discuss these results including potential limitation that should be considered during interpretation.</w:t>
+      </w:r>
+    </w:p>
+    <w:p>
+      <w:pPr>
+        <w:pStyle w:val="BodyText"/>
+      </w:pPr>
+      <w:r>
+        <w:t xml:space="preserve">Distribution of stream depths and velocities from the sampled transects and the rasters covering the entirety of the lower Lemhi River were nearly identical within each sinuosity class. This suggested that the sampled transects sufficiently captured the distribution of available habitat, and did not need to be supplemented with additional transects. Certainly, we were interested in habitat metrics beyond depth and velocity, but without somehow simulating the true distributions of those metrics (e.g., substrate class, fish cover, etc.)) it would have been difficult to conduct a worthwhile power analysis to evaluate whether the current dataset was sufficient to capture those distributions. Depth and velocity were used as proxies for other habitat characteristics, because we had model outputs for them across the entire lower Lemhi River, which we treated as the</w:t>
+      </w:r>
+      <w:r>
+        <w:t xml:space="preserve"> </w:t>
+      </w:r>
+      <w:r>
+        <w:t xml:space="preserve">“</w:t>
+      </w:r>
+      <w:r>
+        <w:t xml:space="preserve">truth</w:t>
+      </w:r>
+      <w:r>
+        <w:t xml:space="preserve">”</w:t>
+      </w:r>
+      <w:r>
+        <w:t xml:space="preserve">. We feel that the habitat availability dataset available from line transects in the lower Lemhi River was sufficient to capture the true available habitat.</w:t>
+      </w:r>
+    </w:p>
+    <w:p>
+      <w:pPr>
+        <w:pStyle w:val="BodyText"/>
+      </w:pPr>
+      <w:r>
+        <w:t xml:space="preserve">We hypothesized that Chinook salmon presmolts would select high sinuosity reaches in the lower Lemhi River at a higher rate than they were available; however, this was not the case (Figure</w:t>
+      </w:r>
+      <w:r>
+        <w:t xml:space="preserve"> </w:t>
+      </w:r>
+      <w:r>
+        <w:t xml:space="preserve">3</w:t>
+      </w:r>
+      <w:r>
+        <w:t xml:space="preserve">). There did not appear to be a real pattern in fish use relative to sinuosity categories, as classified. We suspected that</w:t>
+      </w:r>
+      <w:r>
+        <w:t xml:space="preserve"> </w:t>
+      </w:r>
+      <w:r>
+        <w:t xml:space="preserve">“</w:t>
+      </w:r>
+      <w:r>
+        <w:t xml:space="preserve">high</w:t>
+      </w:r>
+      <w:r>
+        <w:t xml:space="preserve">”</w:t>
+      </w:r>
+      <w:r>
+        <w:t xml:space="preserve"> </w:t>
+      </w:r>
+      <w:r>
+        <w:t xml:space="preserve">sinuosity reaches of the lower Lemhi River would be more likely to contain lower velocity habitats and slow-water channel units, which are typically more appealing to presmolts (supported by findings here). But that didn’t necessarily seem to be the case here, as all sinuosity categories appeared to have similar distributions of velocity (Figure</w:t>
+      </w:r>
+      <w:r>
+        <w:t xml:space="preserve"> </w:t>
+      </w:r>
+      <w:r>
+        <w:t xml:space="preserve">2</w:t>
+      </w:r>
+      <w:r>
+        <w:t xml:space="preserve">) despite high sinuosity reaches having higher pool frequency (Figure</w:t>
+      </w:r>
+      <w:r>
+        <w:t xml:space="preserve"> </w:t>
+      </w:r>
+      <w:r>
+        <w:t xml:space="preserve">6</w:t>
+      </w:r>
+      <w:r>
+        <w:t xml:space="preserve">). These findings may suggest that Chinook salmon presmolts are not selecting for habitat at the reach (e.g., 500 m) scale, but rather at a more microhabitat scale.</w:t>
+      </w:r>
+    </w:p>
+    <w:p>
+      <w:pPr>
+        <w:pStyle w:val="BodyText"/>
+      </w:pPr>
+      <w:r>
+        <w:t xml:space="preserve">While our analysis demonstrated a significant difference between mean available depths in the lower Lemhi River and depths used by Chinook salmon presmolts (Table</w:t>
+      </w:r>
+      <w:r>
+        <w:t xml:space="preserve"> </w:t>
+      </w:r>
+      <w:r>
+        <w:t xml:space="preserve">3</w:t>
+      </w:r>
+      <w:r>
+        <w:t xml:space="preserve">), with premolts selecting for shallower depths, we believe this results could at least partially be explained by a sampling bias. For example, stream depths were not collected at some fish use locations because, at the time of sampling, those locations were too deep or swift to safely and accurately measure. Had these omitted data points been included in the used dataset, bias in observed depths may have been reduced (albeit to an unknown degree), and a significant difference may not have been found. Alternatively, some locations where radio tags were detected were considered non-selected habitats based on stream velocities. Any locations with a stream velocity greater than 0.7 m/s were excluded as potential use locations because those velocities exceed sustained swimming capabilities of the average sized Chinook salmon tagged for this study</w:t>
+      </w:r>
+      <w:r>
+        <w:t xml:space="preserve"> </w:t>
+      </w:r>
+      <w:r>
+        <w:t xml:space="preserve">(Holleman et al. 2022)</w:t>
+      </w:r>
+      <w:r>
+        <w:t xml:space="preserve">.</w:t>
+      </w:r>
+    </w:p>
+    <w:p>
+      <w:pPr>
+        <w:pStyle w:val="BodyText"/>
+      </w:pPr>
+      <w:r>
+        <w:t xml:space="preserve">Contrary to our hypothesis, there was more concealment habitat available in the lower Lemhi River than what was being used by presmolts, at least in low sinuosity reaches (Figure</w:t>
       </w:r>
       <w:r>
         <w:t xml:space="preserve"> </w:t>
       </w:r>
       <w:r>
         <w:t xml:space="preserve">7</w:t>
-      </w:r>
-      <w:r>
-        <w:t xml:space="preserve">).</w:t>
-      </w:r>
-    </w:p>
-    <w:p>
-      <w:pPr>
-        <w:pStyle w:val="CaptionedFigure"/>
-      </w:pPr>
-      <w:r>
-        <w:drawing>
-          <wp:inline>
-            <wp:extent cx="5504749" cy="3669832"/>
-            <wp:effectExtent b="0" l="0" r="0" t="0"/>
-            <wp:docPr descr="Figure 9: Proportion of transect points where cover was available throughout the entire lower Lemhi River compared to the proportion where fish had selected, faceted by low, medium, and high sinuosity categories." title="" id="66" name="Picture"/>
-            <a:graphic>
-              <a:graphicData uri="http://schemas.openxmlformats.org/drawingml/2006/picture">
-                <pic:pic>
-                  <pic:nvPicPr>
-                    <pic:cNvPr descr="C:/Git/Lemhi_RME/analysis/figures/cover-fig-1.png" id="67" name="Picture"/>
-                    <pic:cNvPicPr>
-                      <a:picLocks noChangeArrowheads="1" noChangeAspect="1"/>
-                    </pic:cNvPicPr>
-                  </pic:nvPicPr>
-                  <pic:blipFill>
-                    <a:blip r:embed="rId65"/>
-                    <a:stretch>
-                      <a:fillRect/>
-                    </a:stretch>
-                  </pic:blipFill>
-                  <pic:spPr bwMode="auto">
-                    <a:xfrm>
-                      <a:off x="0" y="0"/>
-                      <a:ext cx="5504749" cy="3669832"/>
-                    </a:xfrm>
-                    <a:prstGeom prst="rect">
-                      <a:avLst/>
-                    </a:prstGeom>
-                    <a:noFill/>
-                    <a:ln w="9525">
-                      <a:noFill/>
-                      <a:headEnd/>
-                      <a:tailEnd/>
-                    </a:ln>
-                  </pic:spPr>
-                </pic:pic>
-              </a:graphicData>
-            </a:graphic>
-          </wp:inline>
-        </w:drawing>
-      </w:r>
-    </w:p>
-    <w:p>
-      <w:pPr>
-        <w:pStyle w:val="ImageCaption"/>
-      </w:pPr>
-      <w:r>
-        <w:t xml:space="preserve">Figure 9: Proportion of transect points where cover was available throughout the entire lower Lemhi River compared to the proportion where fish had selected, faceted by low, medium, and high sinuosity categories.</w:t>
-      </w:r>
-    </w:p>
-    <w:p>
-      <w:pPr>
-        <w:pStyle w:val="BodyText"/>
-      </w:pPr>
-      <w:r>
-        <w:t xml:space="preserve">Table 7: P-values of G- and Chi-squared tests for differences in availability of cover within 1.5 m radius between available and selected habitat.</w:t>
-      </w:r>
-    </w:p>
-    <w:p>
-      <w:pPr>
-        <w:pStyle w:val="BodyText"/>
-      </w:pPr>
-      <w:r>
-        <w:t xml:space="preserve">Sinuosity Category</w:t>
-      </w:r>
-    </w:p>
-    <w:p>
-      <w:pPr>
-        <w:pStyle w:val="BodyText"/>
-      </w:pPr>
-      <w:r>
-        <w:t xml:space="preserve">G-test p-value</w:t>
-      </w:r>
-    </w:p>
-    <w:p>
-      <w:pPr>
-        <w:pStyle w:val="BodyText"/>
-      </w:pPr>
-      <w:r>
-        <w:t xml:space="preserve">Chi Squared p-value</w:t>
-      </w:r>
-    </w:p>
-    <w:p>
-      <w:pPr>
-        <w:pStyle w:val="BodyText"/>
-      </w:pPr>
-      <w:r>
-        <w:t xml:space="preserve">Low</w:t>
-      </w:r>
-    </w:p>
-    <w:p>
-      <w:pPr>
-        <w:pStyle w:val="BodyText"/>
-      </w:pPr>
-      <w:r>
-        <w:t xml:space="preserve">0.00274</w:t>
-      </w:r>
-    </w:p>
-    <w:p>
-      <w:pPr>
-        <w:pStyle w:val="BodyText"/>
-      </w:pPr>
-      <w:r>
-        <w:t xml:space="preserve">0.00255</w:t>
-      </w:r>
-    </w:p>
-    <w:p>
-      <w:pPr>
-        <w:pStyle w:val="BodyText"/>
-      </w:pPr>
-      <w:r>
-        <w:t xml:space="preserve">Med</w:t>
-      </w:r>
-    </w:p>
-    <w:p>
-      <w:pPr>
-        <w:pStyle w:val="BodyText"/>
-      </w:pPr>
-      <w:r>
-        <w:t xml:space="preserve">0.00001</w:t>
-      </w:r>
-    </w:p>
-    <w:p>
-      <w:pPr>
-        <w:pStyle w:val="BodyText"/>
-      </w:pPr>
-      <w:r>
-        <w:t xml:space="preserve">0.00003</w:t>
-      </w:r>
-    </w:p>
-    <w:p>
-      <w:pPr>
-        <w:pStyle w:val="BodyText"/>
-      </w:pPr>
-      <w:r>
-        <w:t xml:space="preserve">High</w:t>
-      </w:r>
-    </w:p>
-    <w:p>
-      <w:pPr>
-        <w:pStyle w:val="BodyText"/>
-      </w:pPr>
-      <w:r>
-        <w:t xml:space="preserve">0.00032</w:t>
-      </w:r>
-    </w:p>
-    <w:p>
-      <w:pPr>
-        <w:pStyle w:val="BodyText"/>
-      </w:pPr>
-      <w:r>
-        <w:t xml:space="preserve">0.00027</w:t>
-      </w:r>
-    </w:p>
-    <w:bookmarkEnd w:id="68"/>
-    <w:bookmarkEnd w:id="69"/>
-    <w:bookmarkEnd w:id="70"/>
-    <w:bookmarkStart w:id="72" w:name="discussion"/>
-    <w:p>
-      <w:pPr>
-        <w:pStyle w:val="Heading1"/>
-      </w:pPr>
-      <w:r>
-        <w:t xml:space="preserve">Discussion</w:t>
-      </w:r>
-    </w:p>
-    <w:p>
-      <w:pPr>
-        <w:pStyle w:val="FirstParagraph"/>
-      </w:pPr>
-      <w:r>
-        <w:t xml:space="preserve">In this study, we identified that radio-tagged Chinook salmon presmolts selected for slower stream velocities that were typically available in the lower Lemhi River; and further, selected for slow-water channel unit types, including pools and off-channel areas (Figure</w:t>
-      </w:r>
-      <w:r>
-        <w:t xml:space="preserve"> </w:t>
-      </w:r>
-      <w:r>
-        <w:t xml:space="preserve">6</w:t>
-      </w:r>
-      <w:r>
-        <w:t xml:space="preserve">), at a higher rate than those types were available. Chinook presmolts appeared to similarly select for small side channels (Figure</w:t>
-      </w:r>
-      <w:r>
-        <w:t xml:space="preserve"> </w:t>
-      </w:r>
-      <w:r>
-        <w:t xml:space="preserve">6</w:t>
-      </w:r>
-      <w:r>
-        <w:t xml:space="preserve">). Additionally, we identified that presmolts selected for locations with adjacent cover (of any type), regardless of the reach-scale sinuosity of the river. We did not identify a pattern of selection (or not) for concealment habitat. In the following, we further discuss these results including potential limitation that should be considered during interpretation.</w:t>
-      </w:r>
-    </w:p>
-    <w:p>
-      <w:pPr>
-        <w:pStyle w:val="BodyText"/>
-      </w:pPr>
-      <w:r>
-        <w:t xml:space="preserve">Distribution of stream depths and velocities from the sampled transects and the rasters covering the entirety of the lower Lemhi River were nearly identical within each sinuosity class. This suggested that the sampled transects sufficiently captured the distribution of available habitat, and did not need to be supplemented with additional transects. Certainly, we were interested in habitat metrics beyond depth and velocity, but without somehow simulating the true distributions of those metrics (e.g., substrate class, fish cover, etc.)) it would have been difficult to conduct a worthwhile power analysis to evaluate whether the current dataset was sufficient to capture those distributions. Depth and velocity were used as proxies for other habitat characteristics, because we had model outputs for them across the entire lower Lemhi River, which we treated as the</w:t>
-      </w:r>
-      <w:r>
-        <w:t xml:space="preserve"> </w:t>
-      </w:r>
-      <w:r>
-        <w:t xml:space="preserve">“</w:t>
-      </w:r>
-      <w:r>
-        <w:t xml:space="preserve">truth</w:t>
-      </w:r>
-      <w:r>
-        <w:t xml:space="preserve">”</w:t>
-      </w:r>
-      <w:r>
-        <w:t xml:space="preserve">. We feel that the habitat availability dataset available from line transects in the lower Lemhi River was sufficient to capture the true available habitat.</w:t>
-      </w:r>
-    </w:p>
-    <w:p>
-      <w:pPr>
-        <w:pStyle w:val="BodyText"/>
-      </w:pPr>
-      <w:r>
-        <w:t xml:space="preserve">We hypothesized that Chinook salmon presmolts would select high sinuosity reaches in the lower Lemhi River at a higher rate than they were available; however, this was not the case (Figure</w:t>
-      </w:r>
-      <w:r>
-        <w:t xml:space="preserve"> </w:t>
-      </w:r>
-      <w:r>
-        <w:t xml:space="preserve">3</w:t>
-      </w:r>
-      <w:r>
-        <w:t xml:space="preserve">). There did not appear to be a real pattern in fish use relative to sinuosity categories, as classified. We suspected that</w:t>
-      </w:r>
-      <w:r>
-        <w:t xml:space="preserve"> </w:t>
-      </w:r>
-      <w:r>
-        <w:t xml:space="preserve">“</w:t>
-      </w:r>
-      <w:r>
-        <w:t xml:space="preserve">high</w:t>
-      </w:r>
-      <w:r>
-        <w:t xml:space="preserve">”</w:t>
-      </w:r>
-      <w:r>
-        <w:t xml:space="preserve"> </w:t>
-      </w:r>
-      <w:r>
-        <w:t xml:space="preserve">sinuosity reaches of the lower Lemhi River would be more likely to contain lower velocity habitats and slow-water channel units, which are typically more appealing to presmolts (supported by findings here). But that didn’t necessarily seem to be the case here, as all sinuosity categories appeared to have similar distributions of velocity (Figure</w:t>
-      </w:r>
-      <w:r>
-        <w:t xml:space="preserve"> </w:t>
-      </w:r>
-      <w:r>
-        <w:t xml:space="preserve">2</w:t>
-      </w:r>
-      <w:r>
-        <w:t xml:space="preserve">) despite high sinuosity reaches having higher pool frequency (Figure</w:t>
-      </w:r>
-      <w:r>
-        <w:t xml:space="preserve"> </w:t>
-      </w:r>
-      <w:r>
-        <w:t xml:space="preserve">7</w:t>
-      </w:r>
-      <w:r>
-        <w:t xml:space="preserve">). These findings may suggest that Chinook salmon presmolts are not selecting for habitat at the reach (e.g., 500 m) scale, but rather at a more microhabitat scale.</w:t>
-      </w:r>
-    </w:p>
-    <w:p>
-      <w:pPr>
-        <w:pStyle w:val="BodyText"/>
-      </w:pPr>
-      <w:r>
-        <w:t xml:space="preserve">While our analysis demonstrated a significant difference between mean available depths in the lower Lemhi River and depths used by Chinook salmon presmolts (Table</w:t>
-      </w:r>
-      <w:r>
-        <w:t xml:space="preserve"> </w:t>
-      </w:r>
-      <w:r>
-        <w:t xml:space="preserve">3</w:t>
-      </w:r>
-      <w:r>
-        <w:t xml:space="preserve">), with premolts selecting for shallower depths, we believe this results could at least partially be explained by a sampling bias. For example, stream depths were not collected at some fish use locations because, at the time of sampling, those locations were too deep or swift to safely and accurately measure. Had these omitted data points been included in the used dataset, bias in observed depths may have been reduced (albeit to an unknown degree), and a significant difference may not have been found. Alternatively, some locations where radio tags were detected were considered non-selected habitats based on stream velocities. Any locations with a stream velocity greater than 0.7 m/s were excluded as potential use locations because those velocities exceed sustained swimming capabilities of the average sized Chinook salmon tagged for this study</w:t>
-      </w:r>
-      <w:r>
-        <w:t xml:space="preserve"> </w:t>
-      </w:r>
-      <w:r>
-        <w:t xml:space="preserve">(Holleman et al. 2022)</w:t>
-      </w:r>
-      <w:r>
-        <w:t xml:space="preserve">.</w:t>
-      </w:r>
-    </w:p>
-    <w:p>
-      <w:pPr>
-        <w:pStyle w:val="BodyText"/>
-      </w:pPr>
-      <w:r>
-        <w:t xml:space="preserve">Contrary to our hypothesis, there was more concealment habitat available in the lower Lemhi River than what was being used by presmolts, at least in low sinuosity reaches (Figure</w:t>
-      </w:r>
-      <w:r>
-        <w:t xml:space="preserve"> </w:t>
-      </w:r>
-      <w:r>
-        <w:t xml:space="preserve">8</w:t>
       </w:r>
       <w:r>
         <w:t xml:space="preserve">). This may be partially explained by fish instead seeking and preferring slow velocity habitats, which are generally associated with finer bed material (i.e., gravel, sands, fines) deposition. Chinook salmon presmolts may not be selecting for areas where concealment is absent, but rather it may be that stream velocity is a more important habitat component than substrate concealment. Also, while surveyors did their best to categorize substrate accurately, turbidity in the Lemhi River, especially at higher winter flows, made substrate observations challenging.</w:t>
@@ -2937,7 +2898,7 @@
         <w:t xml:space="preserve">Largely due to environmental conditions, microhabitat use surveys were not always feasible during certain times of the winter or in certain sections of the river. When the river was not navigable by boat due to surface ice, we were forced to conduct surveys by foot which limited access to only those areas where we had landowner permission. Also, river conditions prevented us from collecting all desired metrics (i.e., depth and velocity) at all detected tag locations during certain times.</w:t>
       </w:r>
     </w:p>
-    <w:bookmarkStart w:id="71" w:name="conclusions"/>
+    <w:bookmarkStart w:id="68" w:name="conclusions"/>
     <w:p>
       <w:pPr>
         <w:pStyle w:val="Heading2"/>
@@ -2957,83 +2918,502 @@
         <w:t xml:space="preserve"> </w:t>
       </w:r>
       <w:r>
+        <w:t xml:space="preserve">5</w:t>
+      </w:r>
+      <w:r>
+        <w:t xml:space="preserve">). Presmolts aim to maintain their body condition (weight) through winter months to increase their probability of survival during emigration through the mainstem corridors and to the ocean. Slow velocity areas allow presmolts to preserve energy and weight. Cover both provides opportunity for (helps create) small areas of reduced velocity while also allowing for predator avoidance. The goal for a presmolt is to survive until increasing or higher flows in the spring, as fat as possible, with the aim of maximizing the probability of survival. Through velocity and channel unit type analyses, we demonstrated that Chinook salmon presmolts preferred slower channel unit types (pools and off-channel areas; Figure</w:t>
+      </w:r>
+      <w:r>
+        <w:t xml:space="preserve"> </w:t>
+      </w:r>
+      <w:r>
         <w:t xml:space="preserve">6</w:t>
       </w:r>
       <w:r>
-        <w:t xml:space="preserve">). Presmolts aim to maintain their body condition (weight) through winter months to increase their probability of survival during emigration through the mainstem corridors and to the ocean. Slow velocity areas allow presmolts to preserve energy and weight. Cover both provides opportunity for (helps create) small areas of reduced velocity while also allowing for predator avoidance. The goal for a presmolt is to survive until increasing or higher flows in the spring, as fat as possible, with the aim of maximizing the probability of survival. Through velocity and channel unit type analyses, we demonstrated that Chinook salmon presmolts preferred slower channel unit types (pools and off-channel areas; Figure</w:t>
-      </w:r>
-      <w:r>
-        <w:t xml:space="preserve"> </w:t>
-      </w:r>
-      <w:r>
-        <w:t xml:space="preserve">7</w:t>
-      </w:r>
-      <w:r>
         <w:t xml:space="preserve">), supporting the idea that these fish are seeking refuge from high velocities (i.e., riffles) which could be an important survival and fitness strategy during the winter months when fish are trying to maintain condition factor. We believe that restoration efforts in the lower Lemhi River with the goal of improving overwintering habitat should increase the amount and frequency of slow-water habitats with available cover.</w:t>
       </w:r>
     </w:p>
+    <w:bookmarkEnd w:id="68"/>
+    <w:bookmarkEnd w:id="69"/>
+    <w:bookmarkStart w:id="88" w:name="literature-cited"/>
+    <w:p>
+      <w:pPr>
+        <w:pStyle w:val="Heading1"/>
+      </w:pPr>
+      <w:r>
+        <w:t xml:space="preserve">Literature Cited</w:t>
+      </w:r>
+    </w:p>
+    <w:bookmarkStart w:id="87" w:name="refs"/>
+    <w:bookmarkStart w:id="70" w:name="ref-Bovee1986"/>
+    <w:p>
+      <w:pPr>
+        <w:pStyle w:val="Bibliography"/>
+      </w:pPr>
+      <w:r>
+        <w:t xml:space="preserve">Bovee, K. D. 1986. Development and evaluation of habitat suitability criteria for use in the</w:t>
+      </w:r>
+      <w:r>
+        <w:t xml:space="preserve"> </w:t>
+      </w:r>
+      <w:r>
+        <w:t xml:space="preserve">Instream Flow Incremental Methodolgy</w:t>
+      </w:r>
+      <w:r>
+        <w:t xml:space="preserve">. Pages 235 pp. Instream Flow Paper 21. U.S. Fish Wildl. Serv. Biol. Rep. 86(7).</w:t>
+      </w:r>
+    </w:p>
+    <w:bookmarkEnd w:id="70"/>
+    <w:bookmarkStart w:id="71" w:name="ref-Carmichael2019"/>
+    <w:p>
+      <w:pPr>
+        <w:pStyle w:val="Bibliography"/>
+      </w:pPr>
+      <w:r>
+        <w:t xml:space="preserve">Carmichael, R. A., M. W. Ackerman, K. See, B. Lott, T. Mackay, and C. Beasley. 2019. Drone</w:t>
+      </w:r>
+      <w:r>
+        <w:t xml:space="preserve"> </w:t>
+      </w:r>
+      <w:r>
+        <w:t xml:space="preserve">Assisted Stream Habitat</w:t>
+      </w:r>
+      <w:r>
+        <w:t xml:space="preserve"> </w:t>
+      </w:r>
+      <w:r>
+        <w:t xml:space="preserve">(</w:t>
+      </w:r>
+      <w:r>
+        <w:t xml:space="preserve">DASH</w:t>
+      </w:r>
+      <w:r>
+        <w:t xml:space="preserve">)</w:t>
+      </w:r>
+      <w:r>
+        <w:t xml:space="preserve"> </w:t>
+      </w:r>
+      <w:r>
+        <w:t xml:space="preserve">Protocol</w:t>
+      </w:r>
+      <w:r>
+        <w:t xml:space="preserve">,</w:t>
+      </w:r>
+      <w:r>
+        <w:t xml:space="preserve"> </w:t>
+      </w:r>
+      <w:r>
+        <w:t xml:space="preserve">DRAFT</w:t>
+      </w:r>
+      <w:r>
+        <w:t xml:space="preserve">.</w:t>
+      </w:r>
+      <w:r>
+        <w:t xml:space="preserve"> </w:t>
+      </w:r>
+      <w:r>
+        <w:t xml:space="preserve">Biomark, Applied Biological Services</w:t>
+      </w:r>
+      <w:r>
+        <w:t xml:space="preserve">.</w:t>
+      </w:r>
+    </w:p>
     <w:bookmarkEnd w:id="71"/>
+    <w:bookmarkStart w:id="72" w:name="ref-Cunjak1996"/>
+    <w:p>
+      <w:pPr>
+        <w:pStyle w:val="Bibliography"/>
+      </w:pPr>
+      <w:r>
+        <w:t xml:space="preserve">Cunjak, R. A. 1996. Winter habitat of selected stream fishes and potential impacts from land-use activity 53:16.</w:t>
+      </w:r>
+    </w:p>
     <w:bookmarkEnd w:id="72"/>
-    <w:bookmarkStart w:id="91" w:name="literature-cited"/>
-    <w:p>
-      <w:pPr>
-        <w:pStyle w:val="Heading1"/>
-      </w:pPr>
-      <w:r>
-        <w:t xml:space="preserve">Literature Cited</w:t>
-      </w:r>
-    </w:p>
-    <w:bookmarkStart w:id="90" w:name="refs"/>
-    <w:bookmarkStart w:id="73" w:name="ref-Bovee1986"/>
+    <w:bookmarkStart w:id="74" w:name="ref-Favrot2018"/>
     <w:p>
       <w:pPr>
         <w:pStyle w:val="Bibliography"/>
       </w:pPr>
       <w:r>
-        <w:t xml:space="preserve">Bovee, K. D. 1986. Development and evaluation of habitat suitability criteria for use in the</w:t>
-      </w:r>
-      <w:r>
-        <w:t xml:space="preserve"> </w:t>
-      </w:r>
-      <w:r>
-        <w:t xml:space="preserve">Instream Flow Incremental Methodolgy</w:t>
-      </w:r>
-      <w:r>
-        <w:t xml:space="preserve">. Pages 235 pp. Instream Flow Paper 21. U.S. Fish Wildl. Serv. Biol. Rep. 86(7).</w:t>
-      </w:r>
-    </w:p>
-    <w:bookmarkEnd w:id="73"/>
-    <w:bookmarkStart w:id="74" w:name="ref-Carmichael2019"/>
+        <w:t xml:space="preserve">Favrot, S. D., B. C. Jonasson, and J. T. Peterson. 2018.</w:t>
+      </w:r>
+      <w:r>
+        <w:t xml:space="preserve"> </w:t>
+      </w:r>
+      <w:hyperlink r:id="rId73">
+        <w:r>
+          <w:rPr>
+            <w:rStyle w:val="Hyperlink"/>
+          </w:rPr>
+          <w:t xml:space="preserve">Fall and</w:t>
+        </w:r>
+        <w:r>
+          <w:rPr>
+            <w:rStyle w:val="Hyperlink"/>
+          </w:rPr>
+          <w:t xml:space="preserve"> </w:t>
+        </w:r>
+        <w:r>
+          <w:rPr>
+            <w:rStyle w:val="Hyperlink"/>
+          </w:rPr>
+          <w:t xml:space="preserve">Winter Microhabitat Use</w:t>
+        </w:r>
+        <w:r>
+          <w:rPr>
+            <w:rStyle w:val="Hyperlink"/>
+          </w:rPr>
+          <w:t xml:space="preserve"> </w:t>
+        </w:r>
+        <w:r>
+          <w:rPr>
+            <w:rStyle w:val="Hyperlink"/>
+          </w:rPr>
+          <w:t xml:space="preserve">and</w:t>
+        </w:r>
+        <w:r>
+          <w:rPr>
+            <w:rStyle w:val="Hyperlink"/>
+          </w:rPr>
+          <w:t xml:space="preserve"> </w:t>
+        </w:r>
+        <w:r>
+          <w:rPr>
+            <w:rStyle w:val="Hyperlink"/>
+          </w:rPr>
+          <w:t xml:space="preserve">Suitability</w:t>
+        </w:r>
+        <w:r>
+          <w:rPr>
+            <w:rStyle w:val="Hyperlink"/>
+          </w:rPr>
+          <w:t xml:space="preserve"> </w:t>
+        </w:r>
+        <w:r>
+          <w:rPr>
+            <w:rStyle w:val="Hyperlink"/>
+          </w:rPr>
+          <w:t xml:space="preserve">for</w:t>
+        </w:r>
+        <w:r>
+          <w:rPr>
+            <w:rStyle w:val="Hyperlink"/>
+          </w:rPr>
+          <w:t xml:space="preserve"> </w:t>
+        </w:r>
+        <w:r>
+          <w:rPr>
+            <w:rStyle w:val="Hyperlink"/>
+          </w:rPr>
+          <w:t xml:space="preserve">Spring Chinook Salmon Parr</w:t>
+        </w:r>
+        <w:r>
+          <w:rPr>
+            <w:rStyle w:val="Hyperlink"/>
+          </w:rPr>
+          <w:t xml:space="preserve"> </w:t>
+        </w:r>
+        <w:r>
+          <w:rPr>
+            <w:rStyle w:val="Hyperlink"/>
+          </w:rPr>
+          <w:t xml:space="preserve">in a</w:t>
+        </w:r>
+        <w:r>
+          <w:rPr>
+            <w:rStyle w:val="Hyperlink"/>
+          </w:rPr>
+          <w:t xml:space="preserve"> </w:t>
+        </w:r>
+        <w:r>
+          <w:rPr>
+            <w:rStyle w:val="Hyperlink"/>
+          </w:rPr>
+          <w:t xml:space="preserve">U</w:t>
+        </w:r>
+        <w:r>
+          <w:rPr>
+            <w:rStyle w:val="Hyperlink"/>
+          </w:rPr>
+          <w:t xml:space="preserve">.</w:t>
+        </w:r>
+        <w:r>
+          <w:rPr>
+            <w:rStyle w:val="Hyperlink"/>
+          </w:rPr>
+          <w:t xml:space="preserve">S</w:t>
+        </w:r>
+        <w:r>
+          <w:rPr>
+            <w:rStyle w:val="Hyperlink"/>
+          </w:rPr>
+          <w:t xml:space="preserve">.</w:t>
+        </w:r>
+        <w:r>
+          <w:rPr>
+            <w:rStyle w:val="Hyperlink"/>
+          </w:rPr>
+          <w:t xml:space="preserve"> </w:t>
+        </w:r>
+        <w:r>
+          <w:rPr>
+            <w:rStyle w:val="Hyperlink"/>
+          </w:rPr>
+          <w:t xml:space="preserve">Pacific Northwest River</w:t>
+        </w:r>
+      </w:hyperlink>
+      <w:r>
+        <w:t xml:space="preserve">. Transactions of the American Fisheries Society 147(1):151–170.</w:t>
+      </w:r>
+    </w:p>
+    <w:bookmarkEnd w:id="74"/>
+    <w:bookmarkStart w:id="76" w:name="ref-Holleman2022"/>
     <w:p>
       <w:pPr>
         <w:pStyle w:val="Bibliography"/>
       </w:pPr>
       <w:r>
-        <w:t xml:space="preserve">Carmichael, R. A., M. W. Ackerman, K. See, B. Lott, T. Mackay, and C. Beasley. 2019. Drone</w:t>
-      </w:r>
-      <w:r>
-        <w:t xml:space="preserve"> </w:t>
-      </w:r>
-      <w:r>
-        <w:t xml:space="preserve">Assisted Stream Habitat</w:t>
-      </w:r>
-      <w:r>
-        <w:t xml:space="preserve"> </w:t>
-      </w:r>
-      <w:r>
-        <w:t xml:space="preserve">(</w:t>
-      </w:r>
-      <w:r>
-        <w:t xml:space="preserve">DASH</w:t>
-      </w:r>
-      <w:r>
-        <w:t xml:space="preserve">)</w:t>
-      </w:r>
-      <w:r>
-        <w:t xml:space="preserve"> </w:t>
-      </w:r>
-      <w:r>
-        <w:t xml:space="preserve">Protocol</w:t>
+        <w:t xml:space="preserve">Holleman, R. C., E. S. Gross, M. J. Thomas, A. L. Rypel, and N. A. Fangue. 2022.</w:t>
+      </w:r>
+      <w:r>
+        <w:t xml:space="preserve"> </w:t>
+      </w:r>
+      <w:hyperlink r:id="rId75">
+        <w:r>
+          <w:rPr>
+            <w:rStyle w:val="Hyperlink"/>
+          </w:rPr>
+          <w:t xml:space="preserve">Swimming behavior of emigrating</w:t>
+        </w:r>
+        <w:r>
+          <w:rPr>
+            <w:rStyle w:val="Hyperlink"/>
+          </w:rPr>
+          <w:t xml:space="preserve"> </w:t>
+        </w:r>
+        <w:r>
+          <w:rPr>
+            <w:rStyle w:val="Hyperlink"/>
+          </w:rPr>
+          <w:t xml:space="preserve">Chinook Salmon</w:t>
+        </w:r>
+        <w:r>
+          <w:rPr>
+            <w:rStyle w:val="Hyperlink"/>
+          </w:rPr>
+          <w:t xml:space="preserve"> </w:t>
+        </w:r>
+        <w:r>
+          <w:rPr>
+            <w:rStyle w:val="Hyperlink"/>
+          </w:rPr>
+          <w:t xml:space="preserve">smolts</w:t>
+        </w:r>
+      </w:hyperlink>
+      <w:r>
+        <w:t xml:space="preserve">. PLOS ONE 17(3):e0263972.</w:t>
+      </w:r>
+    </w:p>
+    <w:bookmarkEnd w:id="76"/>
+    <w:bookmarkStart w:id="78" w:name="ref-Huusko2007"/>
+    <w:p>
+      <w:pPr>
+        <w:pStyle w:val="Bibliography"/>
+      </w:pPr>
+      <w:r>
+        <w:t xml:space="preserve">Huusko, A., L. Greenberg, M. Stickler, T. Linnansaari, M. Nykänen, T. Vehanen, S. Koljonen, P. Louhi, and K. Alfredsen. 2007.</w:t>
+      </w:r>
+      <w:r>
+        <w:t xml:space="preserve"> </w:t>
+      </w:r>
+      <w:hyperlink r:id="rId77">
+        <w:r>
+          <w:rPr>
+            <w:rStyle w:val="Hyperlink"/>
+          </w:rPr>
+          <w:t xml:space="preserve">Life in the ice lane: The winter ecology of stream salmonids</w:t>
+        </w:r>
+      </w:hyperlink>
+      <w:r>
+        <w:t xml:space="preserve">. River Research and Applications 23(5):469–491.</w:t>
+      </w:r>
+    </w:p>
+    <w:bookmarkEnd w:id="78"/>
+    <w:bookmarkStart w:id="80" w:name="ref-Johnson1980"/>
+    <w:p>
+      <w:pPr>
+        <w:pStyle w:val="Bibliography"/>
+      </w:pPr>
+      <w:r>
+        <w:t xml:space="preserve">Johnson, D. H. 1980.</w:t>
+      </w:r>
+      <w:r>
+        <w:t xml:space="preserve"> </w:t>
+      </w:r>
+      <w:hyperlink r:id="rId79">
+        <w:r>
+          <w:rPr>
+            <w:rStyle w:val="Hyperlink"/>
+          </w:rPr>
+          <w:t xml:space="preserve">The</w:t>
+        </w:r>
+        <w:r>
+          <w:rPr>
+            <w:rStyle w:val="Hyperlink"/>
+          </w:rPr>
+          <w:t xml:space="preserve"> </w:t>
+        </w:r>
+        <w:r>
+          <w:rPr>
+            <w:rStyle w:val="Hyperlink"/>
+          </w:rPr>
+          <w:t xml:space="preserve">Comparison</w:t>
+        </w:r>
+        <w:r>
+          <w:rPr>
+            <w:rStyle w:val="Hyperlink"/>
+          </w:rPr>
+          <w:t xml:space="preserve"> </w:t>
+        </w:r>
+        <w:r>
+          <w:rPr>
+            <w:rStyle w:val="Hyperlink"/>
+          </w:rPr>
+          <w:t xml:space="preserve">of</w:t>
+        </w:r>
+        <w:r>
+          <w:rPr>
+            <w:rStyle w:val="Hyperlink"/>
+          </w:rPr>
+          <w:t xml:space="preserve"> </w:t>
+        </w:r>
+        <w:r>
+          <w:rPr>
+            <w:rStyle w:val="Hyperlink"/>
+          </w:rPr>
+          <w:t xml:space="preserve">Usage</w:t>
+        </w:r>
+        <w:r>
+          <w:rPr>
+            <w:rStyle w:val="Hyperlink"/>
+          </w:rPr>
+          <w:t xml:space="preserve"> </w:t>
+        </w:r>
+        <w:r>
+          <w:rPr>
+            <w:rStyle w:val="Hyperlink"/>
+          </w:rPr>
+          <w:t xml:space="preserve">and</w:t>
+        </w:r>
+        <w:r>
+          <w:rPr>
+            <w:rStyle w:val="Hyperlink"/>
+          </w:rPr>
+          <w:t xml:space="preserve"> </w:t>
+        </w:r>
+        <w:r>
+          <w:rPr>
+            <w:rStyle w:val="Hyperlink"/>
+          </w:rPr>
+          <w:t xml:space="preserve">Availability Measurements</w:t>
+        </w:r>
+        <w:r>
+          <w:rPr>
+            <w:rStyle w:val="Hyperlink"/>
+          </w:rPr>
+          <w:t xml:space="preserve"> </w:t>
+        </w:r>
+        <w:r>
+          <w:rPr>
+            <w:rStyle w:val="Hyperlink"/>
+          </w:rPr>
+          <w:t xml:space="preserve">for</w:t>
+        </w:r>
+        <w:r>
+          <w:rPr>
+            <w:rStyle w:val="Hyperlink"/>
+          </w:rPr>
+          <w:t xml:space="preserve"> </w:t>
+        </w:r>
+        <w:r>
+          <w:rPr>
+            <w:rStyle w:val="Hyperlink"/>
+          </w:rPr>
+          <w:t xml:space="preserve">Evaluating Resource Preference</w:t>
+        </w:r>
+      </w:hyperlink>
+      <w:r>
+        <w:t xml:space="preserve">. Ecology 61(1):65–71.</w:t>
+      </w:r>
+    </w:p>
+    <w:bookmarkEnd w:id="80"/>
+    <w:bookmarkStart w:id="81" w:name="ref-McMahon1996"/>
+    <w:p>
+      <w:pPr>
+        <w:pStyle w:val="Bibliography"/>
+      </w:pPr>
+      <w:r>
+        <w:t xml:space="preserve">McMahon, T. E., A. V. Zale, and D. J. Orth. 1996. Aquatic habitat measurements. Pages 83–120 B.</w:t>
+      </w:r>
+      <w:r>
+        <w:t xml:space="preserve">R</w:t>
+      </w:r>
+      <w:r>
+        <w:t xml:space="preserve">.</w:t>
+      </w:r>
+      <w:r>
+        <w:t xml:space="preserve"> </w:t>
+      </w:r>
+      <w:r>
+        <w:t xml:space="preserve">Murphy</w:t>
+      </w:r>
+      <w:r>
+        <w:t xml:space="preserve"> </w:t>
+      </w:r>
+      <w:r>
+        <w:t xml:space="preserve">and</w:t>
+      </w:r>
+      <w:r>
+        <w:t xml:space="preserve"> </w:t>
+      </w:r>
+      <w:r>
+        <w:t xml:space="preserve">D</w:t>
+      </w:r>
+      <w:r>
+        <w:t xml:space="preserve">.</w:t>
+      </w:r>
+      <w:r>
+        <w:t xml:space="preserve">W</w:t>
+      </w:r>
+      <w:r>
+        <w:t xml:space="preserve">.</w:t>
+      </w:r>
+      <w:r>
+        <w:t xml:space="preserve"> </w:t>
+      </w:r>
+      <w:r>
+        <w:t xml:space="preserve">Willis</w:t>
+      </w:r>
+      <w:r>
+        <w:t xml:space="preserve">, editors.</w:t>
+      </w:r>
+      <w:r>
+        <w:t xml:space="preserve"> </w:t>
+      </w:r>
+      <w:r>
+        <w:t xml:space="preserve">Fisheries</w:t>
+      </w:r>
+      <w:r>
+        <w:t xml:space="preserve"> </w:t>
+      </w:r>
+      <w:r>
+        <w:t xml:space="preserve">techniquesSecond.</w:t>
+      </w:r>
+      <w:r>
+        <w:t xml:space="preserve"> </w:t>
+      </w:r>
+      <w:r>
+        <w:t xml:space="preserve">American Fisheries Society</w:t>
       </w:r>
       <w:r>
         <w:t xml:space="preserve">,</w:t>
@@ -3042,49 +3422,143 @@
         <w:t xml:space="preserve"> </w:t>
       </w:r>
       <w:r>
-        <w:t xml:space="preserve">DRAFT</w:t>
+        <w:t xml:space="preserve">Bethesda, Maryland</w:t>
       </w:r>
       <w:r>
         <w:t xml:space="preserve">.</w:t>
       </w:r>
-      <w:r>
-        <w:t xml:space="preserve"> </w:t>
-      </w:r>
-      <w:r>
-        <w:t xml:space="preserve">Biomark, Applied Biological Services</w:t>
+    </w:p>
+    <w:bookmarkEnd w:id="81"/>
+    <w:bookmarkStart w:id="82" w:name="ref-Newcomb2007"/>
+    <w:p>
+      <w:pPr>
+        <w:pStyle w:val="Bibliography"/>
+      </w:pPr>
+      <w:r>
+        <w:t xml:space="preserve">Newcomb, T. J., D. J. Orth, and D. F. Stauffer. 2007. Habitat evaluation. Pages 843–886 C.</w:t>
+      </w:r>
+      <w:r>
+        <w:t xml:space="preserve">S</w:t>
       </w:r>
       <w:r>
         <w:t xml:space="preserve">.</w:t>
       </w:r>
-    </w:p>
-    <w:bookmarkEnd w:id="74"/>
-    <w:bookmarkStart w:id="75" w:name="ref-Cunjak1996"/>
+      <w:r>
+        <w:t xml:space="preserve"> </w:t>
+      </w:r>
+      <w:r>
+        <w:t xml:space="preserve">Guy</w:t>
+      </w:r>
+      <w:r>
+        <w:t xml:space="preserve"> </w:t>
+      </w:r>
+      <w:r>
+        <w:t xml:space="preserve">and</w:t>
+      </w:r>
+      <w:r>
+        <w:t xml:space="preserve"> </w:t>
+      </w:r>
+      <w:r>
+        <w:t xml:space="preserve">M</w:t>
+      </w:r>
+      <w:r>
+        <w:t xml:space="preserve">.</w:t>
+      </w:r>
+      <w:r>
+        <w:t xml:space="preserve">L</w:t>
+      </w:r>
+      <w:r>
+        <w:t xml:space="preserve">.</w:t>
+      </w:r>
+      <w:r>
+        <w:t xml:space="preserve"> </w:t>
+      </w:r>
+      <w:r>
+        <w:t xml:space="preserve">Brown</w:t>
+      </w:r>
+      <w:r>
+        <w:t xml:space="preserve">, editors.</w:t>
+      </w:r>
+      <w:r>
+        <w:t xml:space="preserve"> </w:t>
+      </w:r>
+      <w:r>
+        <w:t xml:space="preserve">Analysis</w:t>
+      </w:r>
+      <w:r>
+        <w:t xml:space="preserve"> </w:t>
+      </w:r>
+      <w:r>
+        <w:t xml:space="preserve">and interpretation of freshwater fisheries data.</w:t>
+      </w:r>
+      <w:r>
+        <w:t xml:space="preserve"> </w:t>
+      </w:r>
+      <w:r>
+        <w:t xml:space="preserve">American Fisheries Society</w:t>
+      </w:r>
+      <w:r>
+        <w:t xml:space="preserve">,</w:t>
+      </w:r>
+      <w:r>
+        <w:t xml:space="preserve"> </w:t>
+      </w:r>
+      <w:r>
+        <w:t xml:space="preserve">Bethesda, Maryland</w:t>
+      </w:r>
+      <w:r>
+        <w:t xml:space="preserve">.</w:t>
+      </w:r>
+    </w:p>
+    <w:bookmarkEnd w:id="82"/>
+    <w:bookmarkStart w:id="83" w:name="ref-Pitlo1989"/>
     <w:p>
       <w:pPr>
         <w:pStyle w:val="Bibliography"/>
       </w:pPr>
       <w:r>
-        <w:t xml:space="preserve">Cunjak, R. A. 1996. Winter habitat of selected stream fishes and potential impacts from land-use activity 53:16.</w:t>
-      </w:r>
-    </w:p>
-    <w:bookmarkEnd w:id="75"/>
-    <w:bookmarkStart w:id="77" w:name="ref-Favrot2018"/>
+        <w:t xml:space="preserve">Pitlo, J., Jr. 1989. Walleye spawning habitat in</w:t>
+      </w:r>
+      <w:r>
+        <w:t xml:space="preserve"> </w:t>
+      </w:r>
+      <w:r>
+        <w:t xml:space="preserve">Pool</w:t>
+      </w:r>
+      <w:r>
+        <w:t xml:space="preserve"> </w:t>
+      </w:r>
+      <w:r>
+        <w:t xml:space="preserve">13 of the</w:t>
+      </w:r>
+      <w:r>
+        <w:t xml:space="preserve"> </w:t>
+      </w:r>
+      <w:r>
+        <w:t xml:space="preserve">Upper Mississippi River</w:t>
+      </w:r>
+      <w:r>
+        <w:t xml:space="preserve">. North American Journal of Fisheries Management 9:303–308.</w:t>
+      </w:r>
+    </w:p>
+    <w:bookmarkEnd w:id="83"/>
+    <w:bookmarkStart w:id="85" w:name="ref-Rosenfeld2003"/>
     <w:p>
       <w:pPr>
         <w:pStyle w:val="Bibliography"/>
       </w:pPr>
       <w:r>
-        <w:t xml:space="preserve">Favrot, S. D., B. C. Jonasson, and J. T. Peterson. 2018.</w:t>
-      </w:r>
-      <w:r>
-        <w:t xml:space="preserve"> </w:t>
-      </w:r>
-      <w:hyperlink r:id="rId76">
-        <w:r>
-          <w:rPr>
-            <w:rStyle w:val="Hyperlink"/>
-          </w:rPr>
-          <w:t xml:space="preserve">Fall and</w:t>
+        <w:t xml:space="preserve">Rosenfeld, J. 2003.</w:t>
+      </w:r>
+      <w:r>
+        <w:t xml:space="preserve"> </w:t>
+      </w:r>
+      <w:hyperlink r:id="rId84">
+        <w:r>
+          <w:rPr>
+            <w:rStyle w:val="Hyperlink"/>
+          </w:rPr>
+          <w:t xml:space="preserve">Assessing the</w:t>
         </w:r>
         <w:r>
           <w:rPr>
@@ -3096,7 +3570,7 @@
           <w:rPr>
             <w:rStyle w:val="Hyperlink"/>
           </w:rPr>
-          <w:t xml:space="preserve">Winter Microhabitat Use</w:t>
+          <w:t xml:space="preserve">Habitat Requirements</w:t>
         </w:r>
         <w:r>
           <w:rPr>
@@ -3108,6 +3582,48 @@
           <w:rPr>
             <w:rStyle w:val="Hyperlink"/>
           </w:rPr>
+          <w:t xml:space="preserve">of</w:t>
+        </w:r>
+        <w:r>
+          <w:rPr>
+            <w:rStyle w:val="Hyperlink"/>
+          </w:rPr>
+          <w:t xml:space="preserve"> </w:t>
+        </w:r>
+        <w:r>
+          <w:rPr>
+            <w:rStyle w:val="Hyperlink"/>
+          </w:rPr>
+          <w:t xml:space="preserve">Stream Fishes</w:t>
+        </w:r>
+        <w:r>
+          <w:rPr>
+            <w:rStyle w:val="Hyperlink"/>
+          </w:rPr>
+          <w:t xml:space="preserve">:</w:t>
+        </w:r>
+        <w:r>
+          <w:rPr>
+            <w:rStyle w:val="Hyperlink"/>
+          </w:rPr>
+          <w:t xml:space="preserve"> </w:t>
+        </w:r>
+        <w:r>
+          <w:rPr>
+            <w:rStyle w:val="Hyperlink"/>
+          </w:rPr>
+          <w:t xml:space="preserve">An Overview</w:t>
+        </w:r>
+        <w:r>
+          <w:rPr>
+            <w:rStyle w:val="Hyperlink"/>
+          </w:rPr>
+          <w:t xml:space="preserve"> </w:t>
+        </w:r>
+        <w:r>
+          <w:rPr>
+            <w:rStyle w:val="Hyperlink"/>
+          </w:rPr>
           <w:t xml:space="preserve">and</w:t>
         </w:r>
         <w:r>
@@ -3120,7 +3636,7 @@
           <w:rPr>
             <w:rStyle w:val="Hyperlink"/>
           </w:rPr>
-          <w:t xml:space="preserve">Suitability</w:t>
+          <w:t xml:space="preserve">Evaluation</w:t>
         </w:r>
         <w:r>
           <w:rPr>
@@ -3132,7 +3648,7 @@
           <w:rPr>
             <w:rStyle w:val="Hyperlink"/>
           </w:rPr>
-          <w:t xml:space="preserve">for</w:t>
+          <w:t xml:space="preserve">of</w:t>
         </w:r>
         <w:r>
           <w:rPr>
@@ -3144,590 +3660,35 @@
           <w:rPr>
             <w:rStyle w:val="Hyperlink"/>
           </w:rPr>
-          <w:t xml:space="preserve">Spring Chinook Salmon Parr</w:t>
-        </w:r>
-        <w:r>
-          <w:rPr>
-            <w:rStyle w:val="Hyperlink"/>
-          </w:rPr>
-          <w:t xml:space="preserve"> </w:t>
-        </w:r>
-        <w:r>
-          <w:rPr>
-            <w:rStyle w:val="Hyperlink"/>
-          </w:rPr>
-          <w:t xml:space="preserve">in a</w:t>
-        </w:r>
-        <w:r>
-          <w:rPr>
-            <w:rStyle w:val="Hyperlink"/>
-          </w:rPr>
-          <w:t xml:space="preserve"> </w:t>
-        </w:r>
-        <w:r>
-          <w:rPr>
-            <w:rStyle w:val="Hyperlink"/>
-          </w:rPr>
-          <w:t xml:space="preserve">U</w:t>
-        </w:r>
-        <w:r>
-          <w:rPr>
-            <w:rStyle w:val="Hyperlink"/>
-          </w:rPr>
-          <w:t xml:space="preserve">.</w:t>
-        </w:r>
-        <w:r>
-          <w:rPr>
-            <w:rStyle w:val="Hyperlink"/>
-          </w:rPr>
-          <w:t xml:space="preserve">S</w:t>
-        </w:r>
-        <w:r>
-          <w:rPr>
-            <w:rStyle w:val="Hyperlink"/>
-          </w:rPr>
-          <w:t xml:space="preserve">.</w:t>
-        </w:r>
-        <w:r>
-          <w:rPr>
-            <w:rStyle w:val="Hyperlink"/>
-          </w:rPr>
-          <w:t xml:space="preserve"> </w:t>
-        </w:r>
-        <w:r>
-          <w:rPr>
-            <w:rStyle w:val="Hyperlink"/>
-          </w:rPr>
-          <w:t xml:space="preserve">Pacific Northwest River</w:t>
+          <w:t xml:space="preserve">Different Approaches</w:t>
         </w:r>
       </w:hyperlink>
       <w:r>
-        <w:t xml:space="preserve">. Transactions of the American Fisheries Society 147(1):151–170.</w:t>
-      </w:r>
-    </w:p>
-    <w:bookmarkEnd w:id="77"/>
-    <w:bookmarkStart w:id="79" w:name="ref-Holleman2022"/>
+        <w:t xml:space="preserve">. Transactions of the American Fisheries Society 132(5):953–968.</w:t>
+      </w:r>
+    </w:p>
+    <w:bookmarkEnd w:id="85"/>
+    <w:bookmarkStart w:id="86" w:name="ref-Stanfield1998"/>
     <w:p>
       <w:pPr>
         <w:pStyle w:val="Bibliography"/>
       </w:pPr>
       <w:r>
-        <w:t xml:space="preserve">Holleman, R. C., E. S. Gross, M. J. Thomas, A. L. Rypel, and N. A. Fangue. 2022.</w:t>
-      </w:r>
-      <w:r>
-        <w:t xml:space="preserve"> </w:t>
-      </w:r>
-      <w:hyperlink r:id="rId78">
-        <w:r>
-          <w:rPr>
-            <w:rStyle w:val="Hyperlink"/>
-          </w:rPr>
-          <w:t xml:space="preserve">Swimming behavior of emigrating</w:t>
-        </w:r>
-        <w:r>
-          <w:rPr>
-            <w:rStyle w:val="Hyperlink"/>
-          </w:rPr>
-          <w:t xml:space="preserve"> </w:t>
-        </w:r>
-        <w:r>
-          <w:rPr>
-            <w:rStyle w:val="Hyperlink"/>
-          </w:rPr>
-          <w:t xml:space="preserve">Chinook Salmon</w:t>
-        </w:r>
-        <w:r>
-          <w:rPr>
-            <w:rStyle w:val="Hyperlink"/>
-          </w:rPr>
-          <w:t xml:space="preserve"> </w:t>
-        </w:r>
-        <w:r>
-          <w:rPr>
-            <w:rStyle w:val="Hyperlink"/>
-          </w:rPr>
-          <w:t xml:space="preserve">smolts</w:t>
-        </w:r>
-      </w:hyperlink>
-      <w:r>
-        <w:t xml:space="preserve">. PLOS ONE 17(3):e0263972.</w:t>
-      </w:r>
-    </w:p>
-    <w:bookmarkEnd w:id="79"/>
-    <w:bookmarkStart w:id="81" w:name="ref-Huusko2007"/>
-    <w:p>
-      <w:pPr>
-        <w:pStyle w:val="Bibliography"/>
-      </w:pPr>
-      <w:r>
-        <w:t xml:space="preserve">Huusko, A., L. Greenberg, M. Stickler, T. Linnansaari, M. Nykänen, T. Vehanen, S. Koljonen, P. Louhi, and K. Alfredsen. 2007.</w:t>
-      </w:r>
-      <w:r>
-        <w:t xml:space="preserve"> </w:t>
-      </w:r>
-      <w:hyperlink r:id="rId80">
-        <w:r>
-          <w:rPr>
-            <w:rStyle w:val="Hyperlink"/>
-          </w:rPr>
-          <w:t xml:space="preserve">Life in the ice lane: The winter ecology of stream salmonids</w:t>
-        </w:r>
-      </w:hyperlink>
-      <w:r>
-        <w:t xml:space="preserve">. River Research and Applications 23(5):469–491.</w:t>
-      </w:r>
-    </w:p>
-    <w:bookmarkEnd w:id="81"/>
-    <w:bookmarkStart w:id="83" w:name="ref-Johnson1980"/>
-    <w:p>
-      <w:pPr>
-        <w:pStyle w:val="Bibliography"/>
-      </w:pPr>
-      <w:r>
-        <w:t xml:space="preserve">Johnson, D. H. 1980.</w:t>
-      </w:r>
-      <w:r>
-        <w:t xml:space="preserve"> </w:t>
-      </w:r>
-      <w:hyperlink r:id="rId82">
-        <w:r>
-          <w:rPr>
-            <w:rStyle w:val="Hyperlink"/>
-          </w:rPr>
-          <w:t xml:space="preserve">The</w:t>
-        </w:r>
-        <w:r>
-          <w:rPr>
-            <w:rStyle w:val="Hyperlink"/>
-          </w:rPr>
-          <w:t xml:space="preserve"> </w:t>
-        </w:r>
-        <w:r>
-          <w:rPr>
-            <w:rStyle w:val="Hyperlink"/>
-          </w:rPr>
-          <w:t xml:space="preserve">Comparison</w:t>
-        </w:r>
-        <w:r>
-          <w:rPr>
-            <w:rStyle w:val="Hyperlink"/>
-          </w:rPr>
-          <w:t xml:space="preserve"> </w:t>
-        </w:r>
-        <w:r>
-          <w:rPr>
-            <w:rStyle w:val="Hyperlink"/>
-          </w:rPr>
-          <w:t xml:space="preserve">of</w:t>
-        </w:r>
-        <w:r>
-          <w:rPr>
-            <w:rStyle w:val="Hyperlink"/>
-          </w:rPr>
-          <w:t xml:space="preserve"> </w:t>
-        </w:r>
-        <w:r>
-          <w:rPr>
-            <w:rStyle w:val="Hyperlink"/>
-          </w:rPr>
-          <w:t xml:space="preserve">Usage</w:t>
-        </w:r>
-        <w:r>
-          <w:rPr>
-            <w:rStyle w:val="Hyperlink"/>
-          </w:rPr>
-          <w:t xml:space="preserve"> </w:t>
-        </w:r>
-        <w:r>
-          <w:rPr>
-            <w:rStyle w:val="Hyperlink"/>
-          </w:rPr>
-          <w:t xml:space="preserve">and</w:t>
-        </w:r>
-        <w:r>
-          <w:rPr>
-            <w:rStyle w:val="Hyperlink"/>
-          </w:rPr>
-          <w:t xml:space="preserve"> </w:t>
-        </w:r>
-        <w:r>
-          <w:rPr>
-            <w:rStyle w:val="Hyperlink"/>
-          </w:rPr>
-          <w:t xml:space="preserve">Availability Measurements</w:t>
-        </w:r>
-        <w:r>
-          <w:rPr>
-            <w:rStyle w:val="Hyperlink"/>
-          </w:rPr>
-          <w:t xml:space="preserve"> </w:t>
-        </w:r>
-        <w:r>
-          <w:rPr>
-            <w:rStyle w:val="Hyperlink"/>
-          </w:rPr>
-          <w:t xml:space="preserve">for</w:t>
-        </w:r>
-        <w:r>
-          <w:rPr>
-            <w:rStyle w:val="Hyperlink"/>
-          </w:rPr>
-          <w:t xml:space="preserve"> </w:t>
-        </w:r>
-        <w:r>
-          <w:rPr>
-            <w:rStyle w:val="Hyperlink"/>
-          </w:rPr>
-          <w:t xml:space="preserve">Evaluating Resource Preference</w:t>
-        </w:r>
-      </w:hyperlink>
-      <w:r>
-        <w:t xml:space="preserve">. Ecology 61(1):65–71.</w:t>
-      </w:r>
-    </w:p>
-    <w:bookmarkEnd w:id="83"/>
-    <w:bookmarkStart w:id="84" w:name="ref-McMahon1996"/>
-    <w:p>
-      <w:pPr>
-        <w:pStyle w:val="Bibliography"/>
-      </w:pPr>
-      <w:r>
-        <w:t xml:space="preserve">McMahon, T. E., A. V. Zale, and D. J. Orth. 1996. Aquatic habitat measurements. Pages 83–120 B.</w:t>
-      </w:r>
-      <w:r>
-        <w:t xml:space="preserve">R</w:t>
-      </w:r>
-      <w:r>
-        <w:t xml:space="preserve">.</w:t>
-      </w:r>
-      <w:r>
-        <w:t xml:space="preserve"> </w:t>
-      </w:r>
-      <w:r>
-        <w:t xml:space="preserve">Murphy</w:t>
-      </w:r>
-      <w:r>
-        <w:t xml:space="preserve"> </w:t>
-      </w:r>
-      <w:r>
-        <w:t xml:space="preserve">and</w:t>
-      </w:r>
-      <w:r>
-        <w:t xml:space="preserve"> </w:t>
-      </w:r>
-      <w:r>
-        <w:t xml:space="preserve">D</w:t>
-      </w:r>
-      <w:r>
-        <w:t xml:space="preserve">.</w:t>
-      </w:r>
-      <w:r>
-        <w:t xml:space="preserve">W</w:t>
-      </w:r>
-      <w:r>
-        <w:t xml:space="preserve">.</w:t>
-      </w:r>
-      <w:r>
-        <w:t xml:space="preserve"> </w:t>
-      </w:r>
-      <w:r>
-        <w:t xml:space="preserve">Willis</w:t>
-      </w:r>
-      <w:r>
-        <w:t xml:space="preserve">, editors.</w:t>
-      </w:r>
-      <w:r>
-        <w:t xml:space="preserve"> </w:t>
-      </w:r>
-      <w:r>
-        <w:t xml:space="preserve">Fisheries</w:t>
-      </w:r>
-      <w:r>
-        <w:t xml:space="preserve"> </w:t>
-      </w:r>
-      <w:r>
-        <w:t xml:space="preserve">techniquesSecond.</w:t>
-      </w:r>
-      <w:r>
-        <w:t xml:space="preserve"> </w:t>
-      </w:r>
-      <w:r>
-        <w:t xml:space="preserve">American Fisheries Society</w:t>
-      </w:r>
-      <w:r>
-        <w:t xml:space="preserve">,</w:t>
-      </w:r>
-      <w:r>
-        <w:t xml:space="preserve"> </w:t>
-      </w:r>
-      <w:r>
-        <w:t xml:space="preserve">Bethesda, Maryland</w:t>
-      </w:r>
-      <w:r>
-        <w:t xml:space="preserve">.</w:t>
-      </w:r>
-    </w:p>
-    <w:bookmarkEnd w:id="84"/>
-    <w:bookmarkStart w:id="85" w:name="ref-Newcomb2007"/>
-    <w:p>
-      <w:pPr>
-        <w:pStyle w:val="Bibliography"/>
-      </w:pPr>
-      <w:r>
-        <w:t xml:space="preserve">Newcomb, T. J., D. J. Orth, and D. F. Stauffer. 2007. Habitat evaluation. Pages 843–886 C.</w:t>
-      </w:r>
-      <w:r>
-        <w:t xml:space="preserve">S</w:t>
-      </w:r>
-      <w:r>
-        <w:t xml:space="preserve">.</w:t>
-      </w:r>
-      <w:r>
-        <w:t xml:space="preserve"> </w:t>
-      </w:r>
-      <w:r>
-        <w:t xml:space="preserve">Guy</w:t>
-      </w:r>
-      <w:r>
-        <w:t xml:space="preserve"> </w:t>
-      </w:r>
-      <w:r>
-        <w:t xml:space="preserve">and</w:t>
-      </w:r>
-      <w:r>
-        <w:t xml:space="preserve"> </w:t>
-      </w:r>
-      <w:r>
-        <w:t xml:space="preserve">M</w:t>
-      </w:r>
-      <w:r>
-        <w:t xml:space="preserve">.</w:t>
-      </w:r>
-      <w:r>
-        <w:t xml:space="preserve">L</w:t>
-      </w:r>
-      <w:r>
-        <w:t xml:space="preserve">.</w:t>
-      </w:r>
-      <w:r>
-        <w:t xml:space="preserve"> </w:t>
-      </w:r>
-      <w:r>
-        <w:t xml:space="preserve">Brown</w:t>
-      </w:r>
-      <w:r>
-        <w:t xml:space="preserve">, editors.</w:t>
-      </w:r>
-      <w:r>
-        <w:t xml:space="preserve"> </w:t>
-      </w:r>
-      <w:r>
-        <w:t xml:space="preserve">Analysis</w:t>
-      </w:r>
-      <w:r>
-        <w:t xml:space="preserve"> </w:t>
-      </w:r>
-      <w:r>
-        <w:t xml:space="preserve">and interpretation of freshwater fisheries data.</w:t>
-      </w:r>
-      <w:r>
-        <w:t xml:space="preserve"> </w:t>
-      </w:r>
-      <w:r>
-        <w:t xml:space="preserve">American Fisheries Society</w:t>
-      </w:r>
-      <w:r>
-        <w:t xml:space="preserve">,</w:t>
-      </w:r>
-      <w:r>
-        <w:t xml:space="preserve"> </w:t>
-      </w:r>
-      <w:r>
-        <w:t xml:space="preserve">Bethesda, Maryland</w:t>
-      </w:r>
-      <w:r>
-        <w:t xml:space="preserve">.</w:t>
-      </w:r>
-    </w:p>
-    <w:bookmarkEnd w:id="85"/>
-    <w:bookmarkStart w:id="86" w:name="ref-Pitlo1989"/>
-    <w:p>
-      <w:pPr>
-        <w:pStyle w:val="Bibliography"/>
-      </w:pPr>
-      <w:r>
-        <w:t xml:space="preserve">Pitlo, J., Jr. 1989. Walleye spawning habitat in</w:t>
-      </w:r>
-      <w:r>
-        <w:t xml:space="preserve"> </w:t>
-      </w:r>
-      <w:r>
-        <w:t xml:space="preserve">Pool</w:t>
-      </w:r>
-      <w:r>
-        <w:t xml:space="preserve"> </w:t>
-      </w:r>
-      <w:r>
-        <w:t xml:space="preserve">13 of the</w:t>
-      </w:r>
-      <w:r>
-        <w:t xml:space="preserve"> </w:t>
-      </w:r>
-      <w:r>
-        <w:t xml:space="preserve">Upper Mississippi River</w:t>
-      </w:r>
-      <w:r>
-        <w:t xml:space="preserve">. North American Journal of Fisheries Management 9:303–308.</w:t>
+        <w:t xml:space="preserve">Stanfield, L. W., and M. L. Jones. 1998. A comparison of full-station visual and transect based methods of conducting habitat surveys in support of habitat suitability index models for southern</w:t>
+      </w:r>
+      <w:r>
+        <w:t xml:space="preserve"> </w:t>
+      </w:r>
+      <w:r>
+        <w:t xml:space="preserve">Ontario</w:t>
+      </w:r>
+      <w:r>
+        <w:t xml:space="preserve">. North American Journal of Fisheries Management 18:657–675.</w:t>
       </w:r>
     </w:p>
     <w:bookmarkEnd w:id="86"/>
-    <w:bookmarkStart w:id="88" w:name="ref-Rosenfeld2003"/>
-    <w:p>
-      <w:pPr>
-        <w:pStyle w:val="Bibliography"/>
-      </w:pPr>
-      <w:r>
-        <w:t xml:space="preserve">Rosenfeld, J. 2003.</w:t>
-      </w:r>
-      <w:r>
-        <w:t xml:space="preserve"> </w:t>
-      </w:r>
-      <w:hyperlink r:id="rId87">
-        <w:r>
-          <w:rPr>
-            <w:rStyle w:val="Hyperlink"/>
-          </w:rPr>
-          <w:t xml:space="preserve">Assessing the</w:t>
-        </w:r>
-        <w:r>
-          <w:rPr>
-            <w:rStyle w:val="Hyperlink"/>
-          </w:rPr>
-          <w:t xml:space="preserve"> </w:t>
-        </w:r>
-        <w:r>
-          <w:rPr>
-            <w:rStyle w:val="Hyperlink"/>
-          </w:rPr>
-          <w:t xml:space="preserve">Habitat Requirements</w:t>
-        </w:r>
-        <w:r>
-          <w:rPr>
-            <w:rStyle w:val="Hyperlink"/>
-          </w:rPr>
-          <w:t xml:space="preserve"> </w:t>
-        </w:r>
-        <w:r>
-          <w:rPr>
-            <w:rStyle w:val="Hyperlink"/>
-          </w:rPr>
-          <w:t xml:space="preserve">of</w:t>
-        </w:r>
-        <w:r>
-          <w:rPr>
-            <w:rStyle w:val="Hyperlink"/>
-          </w:rPr>
-          <w:t xml:space="preserve"> </w:t>
-        </w:r>
-        <w:r>
-          <w:rPr>
-            <w:rStyle w:val="Hyperlink"/>
-          </w:rPr>
-          <w:t xml:space="preserve">Stream Fishes</w:t>
-        </w:r>
-        <w:r>
-          <w:rPr>
-            <w:rStyle w:val="Hyperlink"/>
-          </w:rPr>
-          <w:t xml:space="preserve">:</w:t>
-        </w:r>
-        <w:r>
-          <w:rPr>
-            <w:rStyle w:val="Hyperlink"/>
-          </w:rPr>
-          <w:t xml:space="preserve"> </w:t>
-        </w:r>
-        <w:r>
-          <w:rPr>
-            <w:rStyle w:val="Hyperlink"/>
-          </w:rPr>
-          <w:t xml:space="preserve">An Overview</w:t>
-        </w:r>
-        <w:r>
-          <w:rPr>
-            <w:rStyle w:val="Hyperlink"/>
-          </w:rPr>
-          <w:t xml:space="preserve"> </w:t>
-        </w:r>
-        <w:r>
-          <w:rPr>
-            <w:rStyle w:val="Hyperlink"/>
-          </w:rPr>
-          <w:t xml:space="preserve">and</w:t>
-        </w:r>
-        <w:r>
-          <w:rPr>
-            <w:rStyle w:val="Hyperlink"/>
-          </w:rPr>
-          <w:t xml:space="preserve"> </w:t>
-        </w:r>
-        <w:r>
-          <w:rPr>
-            <w:rStyle w:val="Hyperlink"/>
-          </w:rPr>
-          <w:t xml:space="preserve">Evaluation</w:t>
-        </w:r>
-        <w:r>
-          <w:rPr>
-            <w:rStyle w:val="Hyperlink"/>
-          </w:rPr>
-          <w:t xml:space="preserve"> </w:t>
-        </w:r>
-        <w:r>
-          <w:rPr>
-            <w:rStyle w:val="Hyperlink"/>
-          </w:rPr>
-          <w:t xml:space="preserve">of</w:t>
-        </w:r>
-        <w:r>
-          <w:rPr>
-            <w:rStyle w:val="Hyperlink"/>
-          </w:rPr>
-          <w:t xml:space="preserve"> </w:t>
-        </w:r>
-        <w:r>
-          <w:rPr>
-            <w:rStyle w:val="Hyperlink"/>
-          </w:rPr>
-          <w:t xml:space="preserve">Different Approaches</w:t>
-        </w:r>
-      </w:hyperlink>
-      <w:r>
-        <w:t xml:space="preserve">. Transactions of the American Fisheries Society 132(5):953–968.</w:t>
-      </w:r>
-    </w:p>
+    <w:bookmarkEnd w:id="87"/>
     <w:bookmarkEnd w:id="88"/>
-    <w:bookmarkStart w:id="89" w:name="ref-Stanfield1998"/>
-    <w:p>
-      <w:pPr>
-        <w:pStyle w:val="Bibliography"/>
-      </w:pPr>
-      <w:r>
-        <w:t xml:space="preserve">Stanfield, L. W., and M. L. Jones. 1998. A comparison of full-station visual and transect based methods of conducting habitat surveys in support of habitat suitability index models for southern</w:t>
-      </w:r>
-      <w:r>
-        <w:t xml:space="preserve"> </w:t>
-      </w:r>
-      <w:r>
-        <w:t xml:space="preserve">Ontario</w:t>
-      </w:r>
-      <w:r>
-        <w:t xml:space="preserve">. North American Journal of Fisheries Management 18:657–675.</w:t>
-      </w:r>
-    </w:p>
-    <w:bookmarkEnd w:id="89"/>
-    <w:bookmarkEnd w:id="90"/>
-    <w:bookmarkEnd w:id="91"/>
     <w:sectPr>
       <w:pgSz w:h="15840" w:w="12240"/>
       <w:pgMar w:bottom="1440" w:footer="720" w:gutter="0" w:header="720" w:left="1440" w:right="1440" w:top="1440"/>

</xml_diff>

<commit_message>
updated .bib, re-knit .html and .docx
</commit_message>
<xml_diff>
--- a/analysis/markdown/habitat_use_availability.docx
+++ b/analysis/markdown/habitat_use_availability.docx
@@ -218,13 +218,13 @@
         <w:pStyle w:val="Date"/>
       </w:pPr>
       <w:r>
-        <w:t xml:space="preserve">07</w:t>
-      </w:r>
-      <w:r>
-        <w:t xml:space="preserve"> </w:t>
-      </w:r>
-      <w:r>
-        <w:t xml:space="preserve">July,</w:t>
+        <w:t xml:space="preserve">01</w:t>
+      </w:r>
+      <w:r>
+        <w:t xml:space="preserve"> </w:t>
+      </w:r>
+      <w:r>
+        <w:t xml:space="preserve">August,</w:t>
       </w:r>
       <w:r>
         <w:t xml:space="preserve"> </w:t>
@@ -423,7 +423,25 @@
         <w:t xml:space="preserve"> </w:t>
       </w:r>
       <w:r>
-        <w:t xml:space="preserve">spp. and has shown to reduce salmonid carrying capacity of freshwater ecosystems ##(Beechie et al 2013b)##. Tributary habitat rehabilitation efforts have been employed for decades to stem population declines ##(Bernhardt et al 2005)##. However, habitat use and preference for juvenile salmonids to inform those rehabilitation actions, particularly during winter months, are not well documented</w:t>
+        <w:t xml:space="preserve">spp. and has shown to reduce salmonid carrying capacity of freshwater ecosystems</w:t>
+      </w:r>
+      <w:r>
+        <w:t xml:space="preserve"> </w:t>
+      </w:r>
+      <w:r>
+        <w:t xml:space="preserve">(Beechie et al. 2013)</w:t>
+      </w:r>
+      <w:r>
+        <w:t xml:space="preserve">. Tributary habitat rehabilitation efforts have been employed for decades to stem population declines</w:t>
+      </w:r>
+      <w:r>
+        <w:t xml:space="preserve"> </w:t>
+      </w:r>
+      <w:r>
+        <w:t xml:space="preserve">(Bernhardt et al. 2005)</w:t>
+      </w:r>
+      <w:r>
+        <w:t xml:space="preserve">. However, habitat use and preference for juvenile salmonids to inform those rehabilitation actions, particularly during winter months, are not well documented</w:t>
       </w:r>
       <w:r>
         <w:t xml:space="preserve"> </w:t>
@@ -533,12 +551,21 @@
         <w:t xml:space="preserve">.</w:t>
       </w:r>
     </w:p>
-    <w:p>
-      <w:pPr>
-        <w:pStyle w:val="BodyText"/>
-      </w:pPr>
-      <w:r>
-        <w:t xml:space="preserve">Lack of winter microhabitat use information applies to the Lemhi River in eastern Idaho where winter rearing has been identified as a limiting factor for Chinook salmon</w:t>
+    <w:bookmarkStart w:id="23" w:name="objectives"/>
+    <w:p>
+      <w:pPr>
+        <w:pStyle w:val="Heading2"/>
+      </w:pPr>
+      <w:r>
+        <w:t xml:space="preserve">Objectives</w:t>
+      </w:r>
+    </w:p>
+    <w:p>
+      <w:pPr>
+        <w:pStyle w:val="FirstParagraph"/>
+      </w:pPr>
+      <w:r>
+        <w:t xml:space="preserve">Quality winter rearing habitat has been identified as a limiting factor for Chinook salmon</w:t>
       </w:r>
       <w:r>
         <w:t xml:space="preserve"> </w:t>
@@ -554,24 +581,16 @@
         <w:t xml:space="preserve"> </w:t>
       </w:r>
       <w:r>
-        <w:t xml:space="preserve">##(Integrated Rehabilitation Assessment 2020)##. As a result of IRA findings, restoration practitioners are targeting the lower Lemhi River for rehabilitation efforts aimed at improving winter habitat for juvenile salmonids.</w:t>
-      </w:r>
-    </w:p>
-    <w:bookmarkStart w:id="23" w:name="objectives"/>
-    <w:p>
-      <w:pPr>
-        <w:pStyle w:val="Heading2"/>
-      </w:pPr>
-      <w:r>
-        <w:t xml:space="preserve">Objectives</w:t>
-      </w:r>
-    </w:p>
-    <w:p>
-      <w:pPr>
-        <w:pStyle w:val="FirstParagraph"/>
-      </w:pPr>
-      <w:r>
-        <w:t xml:space="preserve">The goal of this study was to characterize microhabitat use and preference for juvenile Chinook salmon in the lower Lemhi River (below its confluence with Hayden Creek) during late fall and winter months. Habitat availability and use data were collected in the lower Lemhi River using methods similar to those described by</w:t>
+        <w:t xml:space="preserve">in the Lemhi River in eastern Idaho</w:t>
+      </w:r>
+      <w:r>
+        <w:t xml:space="preserve"> </w:t>
+      </w:r>
+      <w:r>
+        <w:t xml:space="preserve">(Idaho OSC Team 2019)</w:t>
+      </w:r>
+      <w:r>
+        <w:t xml:space="preserve">. Restoration practitioners have prioritized the lower Lemhi River for rehabilitation efforts aimed at improving habitat for juvenile salmonids. To help identify target habitat conditions and guide restoration efforts, the goal of this study was to characterize microhabitat use and preference for juvenile Chinook salmon in the lower Lemhi River (below its confluence with Hayden Creek) during late fall and winter months. Habitat availability and use data were collected in the lower Lemhi River using methods similar to those described by</w:t>
       </w:r>
       <w:r>
         <w:t xml:space="preserve"> </w:t>
@@ -580,7 +599,7 @@
         <w:t xml:space="preserve">Favrot et al. (2018)</w:t>
       </w:r>
       <w:r>
-        <w:t xml:space="preserve">, which were previously implemented in Catherine Creek, Oregon. We used similar habitat availability and use data to describe habitat selection and preference of juvenile Chinook salmon overwintering in the lower Lemhi River, which can in turn be used to inform target habitat conditions to be used in habitat restoration planning and designs.</w:t>
+        <w:t xml:space="preserve">, which were previously implemented in Catherine Creek, Oregon. Habitat availability and use data were then analyzed to describe habitat selection and preference of juvenile Chinook salmon overwintering in the lower Lemhi River.</w:t>
       </w:r>
     </w:p>
     <w:p>
@@ -669,7 +688,7 @@
         <w:pStyle w:val="BodyText"/>
       </w:pPr>
       <w:r>
-        <w:t xml:space="preserve">Table 1: The number of points within each sinousity category including the minimum and maximum sinuosity values for reach category.</w:t>
+        <w:t xml:space="preserve">Table 1: The number of points within each sinuosity category including the minimum and maximum sinuosity values for reach category.</w:t>
       </w:r>
     </w:p>
     <w:p>
@@ -814,7 +833,16 @@
         <w:t xml:space="preserve">2</w:t>
       </w:r>
       <w:r>
-        <w:t xml:space="preserve">) and transects were placed at a right angle to the flow at each of the sampled points. At each transect, we then started at the wetted width midpoint of the river and sampled every meter to river right and river left (facing downstream), including the midpoint, to the wetted margin. The midpoint was designated as the zero point, points to river right were designated positive (+) and points towards river left were designated negative (-). Habitat availability measurements were taken at each point and described channel unit type, bank condition, dominant substrate, availability of substrate concealment, presence of adjacent side channels, dominant cover type, and distance to cover. In addition, depth and velocity estimates for each point were available from LiDAR-derived 2D numerical models ##(Tonina et al 2020)##. In total, habitat measurements were collected from 173 transects and 2,012 points, resulting in an average of 11.6 points per transect.</w:t>
+        <w:t xml:space="preserve">) and transects were placed at a right angle to the flow at each of the sampled points. At each transect, we then started at the wetted width midpoint of the river and sampled every meter to river right and river left (facing downstream), including the midpoint, to the wetted margin. The midpoint was designated as the zero point, points to river right were designated positive (+) and points towards river left were designated negative (-). Habitat availability measurements were taken at each point and described channel unit type, bank condition, dominant substrate, availability of substrate concealment, presence of adjacent side channels, dominant cover type, and distance to cover. In addition, depth and velocity estimates for each point were available from LiDAR-derived 2D numerical models</w:t>
+      </w:r>
+      <w:r>
+        <w:t xml:space="preserve"> </w:t>
+      </w:r>
+      <w:r>
+        <w:t xml:space="preserve">(Tonina et al. 2020)</w:t>
+      </w:r>
+      <w:r>
+        <w:t xml:space="preserve">. In total, habitat measurements were collected from 173 transects and 2,012 points, resulting in an average of 11.6 points per transect.</w:t>
       </w:r>
     </w:p>
     <w:p>
@@ -990,7 +1018,7 @@
         <w:pStyle w:val="BodyText"/>
       </w:pPr>
       <w:r>
-        <w:t xml:space="preserve">Because of limited battery life, radio tags were programmed to operate in three batches to cover the entire winter season. Batch 1 transmitters (181 fish) were programmed to operate continuously upon activation, batch 2 transmitters (47 fish) operated for an hour upon activation then shutdown to reactivate at day 50, and batch 3 transmitters (51 fish) operated for an hour upon activation then shutdown to reactivate at day 100. Multiple batches were used to ensure that Chinook salmon presmolts could be monitored throughout the winter months.</w:t>
+        <w:t xml:space="preserve">Because of limited battery life, radio tags were programmed to operate in three batches to cover the entire winter season. Batch 1 transmitters (181 fish) were programmed to operate continuously upon activation, batch 2 transmitters (47 fish) operated for an hour upon activation then shutdown to reactivate at day 50, and batch 3 transmitters (51 fish) operated for an hour upon activation then shutdown to reactivate at day 100. Multiple batches were used to ensure that Chinook salmon presmolts could be monitored throughout the entire winter season.</w:t>
       </w:r>
     </w:p>
     <w:p>
@@ -1023,7 +1051,7 @@
         <w:pStyle w:val="BodyText"/>
       </w:pPr>
       <w:r>
-        <w:t xml:space="preserve">Mobile tracking surveys resulted in 213 observations of 99 radio tagged Chinook. Of those 99 tags, 22 were physically recovered from the river (one confirmed mortality). To further refine our analysis to include only those locations we deemed utilized by fish, we used a decision tree (Figure</w:t>
+        <w:t xml:space="preserve">Mobile tracking surveys resulted in 213 detections of 99 unique radio tags. Of those 99 tags, 22 were physically recovered from the river (one confirmed mortality). Confirmation of tag detections as live fish proved very difficult. So, to further refine our analysis to include only those locations we deemed utilized by fish, we used a decision tree (Figure</w:t>
       </w:r>
       <w:r>
         <w:t xml:space="preserve"> </w:t>
@@ -1117,7 +1145,7 @@
         <w:pStyle w:val="FirstParagraph"/>
       </w:pPr>
       <w:r>
-        <w:t xml:space="preserve">##To determine if the 173 transects sampled for habitat availability were sufficient to capture the overall distribution of habitat metrics throughout the lower Lemhi River, we focused on depth and velocity measurements taken at each transect point. We compared the distributions of those measured values with the distributions of all depth and velocity values available from raster datasets derived from 2D numerical flow models by performing a Kolmogorov–Smirnov test on data from each sinuosity category . If the test is insignificant, this indicates that the data from the transects described the distribution of available habitat well. We were only able to perform this test on depth and velocity because they were the only metrics with data available for the entire section of the lower Lemhi. Our assumption is that if the transect data is sufficient for depth and velocity, it also captures the distributions of the other habitat metrics as well.##</w:t>
+        <w:t xml:space="preserve">To determine if the 173 transects sampled for habitat availability were sufficient to capture the overall distribution of habitat metrics throughout the lower Lemhi River, we focused on depth and velocity measurements taken at each transect point. We compared the distributions of those measured values with the distributions of all depth and velocity values available from raster datasets derived from 2D numerical flow models by performing a Kolmogorov–Smirnov test and a Mann-Whitney U test on data from each sinuosity category . If the test is insignificant, this indicates that the data from the transects described the distribution of available habitat well. However, these tests are known to pick out statistically significant differences with large enough sample sizes when in fact there are not practically significant differences. Therefore, graphically comparing the distributions is also useful. We were only able to perform this test on depth and velocity because they were the only metrics with data available for the entire section of the lower Lemhi. Our assumption is that if the transect data is sufficient for depth and velocity, it also captures the distributions of the other habitat metrics as well.</w:t>
       </w:r>
     </w:p>
     <w:p>
@@ -1250,7 +1278,7 @@
         <w:t xml:space="preserve">1</w:t>
       </w:r>
       <w:r>
-        <w:t xml:space="preserve">), which was compared to the proportion of each category that Chinook salmon presmolts used.</w:t>
+        <w:t xml:space="preserve">), which was compared to the proportion of each category that Chinook salmon presmolts used. We used an exact multinomial test as well as a likelihood ratio, or G, test to compare the proportions of sinuosity classes available to those where fish were observed using them.</w:t>
       </w:r>
     </w:p>
     <w:bookmarkEnd w:id="32"/>
@@ -1478,7 +1506,7 @@
         <w:t xml:space="preserve">Results</w:t>
       </w:r>
     </w:p>
-    <w:bookmarkStart w:id="42" w:name="habitat-availability-power-analysis-1"/>
+    <w:bookmarkStart w:id="45" w:name="habitat-availability-power-analysis-1"/>
     <w:p>
       <w:pPr>
         <w:pStyle w:val="Heading2"/>
@@ -1501,7 +1529,19 @@
         <w:t xml:space="preserve">2</w:t>
       </w:r>
       <w:r>
-        <w:t xml:space="preserve">). Distributions of depths and velocities were similar among all sinuosity categories (Figure</w:t>
+        <w:t xml:space="preserve"> </w:t>
+      </w:r>
+      <w:r>
+        <w:t xml:space="preserve">and Figure</w:t>
+      </w:r>
+      <w:r>
+        <w:t xml:space="preserve"> </w:t>
+      </w:r>
+      <w:r>
+        <w:t xml:space="preserve">3</w:t>
+      </w:r>
+      <w:r>
+        <w:t xml:space="preserve">). Although the KS test and Mann-Whitney U test were sometimes statistically significant, the distributions and empirical cumulative distribution functions of depths and velocities were very similar among all sinuosity categories (Figure</w:t>
       </w:r>
       <w:r>
         <w:t xml:space="preserve"> </w:t>
@@ -1510,7 +1550,251 @@
         <w:t xml:space="preserve">2</w:t>
       </w:r>
       <w:r>
+        <w:t xml:space="preserve"> </w:t>
+      </w:r>
+      <w:r>
+        <w:t xml:space="preserve">and Figure</w:t>
+      </w:r>
+      <w:r>
+        <w:t xml:space="preserve"> </w:t>
+      </w:r>
+      <w:r>
+        <w:t xml:space="preserve">3</w:t>
+      </w:r>
+      <w:r>
         <w:t xml:space="preserve">). These findings suggest that the habitat availability data collected during August 2019 were sufficient to capture the available habitat throughout the lower Lemhi River.</w:t>
+      </w:r>
+    </w:p>
+    <w:p>
+      <w:pPr>
+        <w:pStyle w:val="BodyText"/>
+      </w:pPr>
+      <w:r>
+        <w:t xml:space="preserve">Table 3: P-values for the Kolmogorov–Smirnov and Mann-Whitney U tests, comparing all values of depth or velocity within a sinuosity class with the values at sampled transects.</w:t>
+      </w:r>
+    </w:p>
+    <w:p>
+      <w:pPr>
+        <w:pStyle w:val="BodyText"/>
+      </w:pPr>
+      <w:r>
+        <w:t xml:space="preserve">Metric</w:t>
+      </w:r>
+    </w:p>
+    <w:p>
+      <w:pPr>
+        <w:pStyle w:val="BodyText"/>
+      </w:pPr>
+      <w:r>
+        <w:t xml:space="preserve">Sinuosity Class</w:t>
+      </w:r>
+    </w:p>
+    <w:p>
+      <w:pPr>
+        <w:pStyle w:val="BodyText"/>
+      </w:pPr>
+      <w:r>
+        <w:t xml:space="preserve">KS p-value</w:t>
+      </w:r>
+    </w:p>
+    <w:p>
+      <w:pPr>
+        <w:pStyle w:val="BodyText"/>
+      </w:pPr>
+      <w:r>
+        <w:t xml:space="preserve">MWU p-value</w:t>
+      </w:r>
+    </w:p>
+    <w:p>
+      <w:pPr>
+        <w:pStyle w:val="BodyText"/>
+      </w:pPr>
+      <w:r>
+        <w:t xml:space="preserve">Depth</w:t>
+      </w:r>
+    </w:p>
+    <w:p>
+      <w:pPr>
+        <w:pStyle w:val="BodyText"/>
+      </w:pPr>
+      <w:r>
+        <w:t xml:space="preserve">Low</w:t>
+      </w:r>
+    </w:p>
+    <w:p>
+      <w:pPr>
+        <w:pStyle w:val="BodyText"/>
+      </w:pPr>
+      <w:r>
+        <w:t xml:space="preserve">0.1416</w:t>
+      </w:r>
+    </w:p>
+    <w:p>
+      <w:pPr>
+        <w:pStyle w:val="BodyText"/>
+      </w:pPr>
+      <w:r>
+        <w:t xml:space="preserve">0.4319</w:t>
+      </w:r>
+    </w:p>
+    <w:p>
+      <w:pPr>
+        <w:pStyle w:val="BodyText"/>
+      </w:pPr>
+      <w:r>
+        <w:t xml:space="preserve">Depth</w:t>
+      </w:r>
+    </w:p>
+    <w:p>
+      <w:pPr>
+        <w:pStyle w:val="BodyText"/>
+      </w:pPr>
+      <w:r>
+        <w:t xml:space="preserve">Med</w:t>
+      </w:r>
+    </w:p>
+    <w:p>
+      <w:pPr>
+        <w:pStyle w:val="BodyText"/>
+      </w:pPr>
+      <w:r>
+        <w:t xml:space="preserve">0.1295</w:t>
+      </w:r>
+    </w:p>
+    <w:p>
+      <w:pPr>
+        <w:pStyle w:val="BodyText"/>
+      </w:pPr>
+      <w:r>
+        <w:t xml:space="preserve">0.7148</w:t>
+      </w:r>
+    </w:p>
+    <w:p>
+      <w:pPr>
+        <w:pStyle w:val="BodyText"/>
+      </w:pPr>
+      <w:r>
+        <w:t xml:space="preserve">Depth</w:t>
+      </w:r>
+    </w:p>
+    <w:p>
+      <w:pPr>
+        <w:pStyle w:val="BodyText"/>
+      </w:pPr>
+      <w:r>
+        <w:t xml:space="preserve">High</w:t>
+      </w:r>
+    </w:p>
+    <w:p>
+      <w:pPr>
+        <w:pStyle w:val="BodyText"/>
+      </w:pPr>
+      <w:r>
+        <w:t xml:space="preserve">0.0271</w:t>
+      </w:r>
+    </w:p>
+    <w:p>
+      <w:pPr>
+        <w:pStyle w:val="BodyText"/>
+      </w:pPr>
+      <w:r>
+        <w:t xml:space="preserve">0.6425</w:t>
+      </w:r>
+    </w:p>
+    <w:p>
+      <w:pPr>
+        <w:pStyle w:val="BodyText"/>
+      </w:pPr>
+      <w:r>
+        <w:t xml:space="preserve">Velocity</w:t>
+      </w:r>
+    </w:p>
+    <w:p>
+      <w:pPr>
+        <w:pStyle w:val="BodyText"/>
+      </w:pPr>
+      <w:r>
+        <w:t xml:space="preserve">Low</w:t>
+      </w:r>
+    </w:p>
+    <w:p>
+      <w:pPr>
+        <w:pStyle w:val="BodyText"/>
+      </w:pPr>
+      <w:r>
+        <w:t xml:space="preserve">0.0036</w:t>
+      </w:r>
+    </w:p>
+    <w:p>
+      <w:pPr>
+        <w:pStyle w:val="BodyText"/>
+      </w:pPr>
+      <w:r>
+        <w:t xml:space="preserve">0.0248</w:t>
+      </w:r>
+    </w:p>
+    <w:p>
+      <w:pPr>
+        <w:pStyle w:val="BodyText"/>
+      </w:pPr>
+      <w:r>
+        <w:t xml:space="preserve">Velocity</w:t>
+      </w:r>
+    </w:p>
+    <w:p>
+      <w:pPr>
+        <w:pStyle w:val="BodyText"/>
+      </w:pPr>
+      <w:r>
+        <w:t xml:space="preserve">Med</w:t>
+      </w:r>
+    </w:p>
+    <w:p>
+      <w:pPr>
+        <w:pStyle w:val="BodyText"/>
+      </w:pPr>
+      <w:r>
+        <w:t xml:space="preserve">0.0050</w:t>
+      </w:r>
+    </w:p>
+    <w:p>
+      <w:pPr>
+        <w:pStyle w:val="BodyText"/>
+      </w:pPr>
+      <w:r>
+        <w:t xml:space="preserve">0.0004</w:t>
+      </w:r>
+    </w:p>
+    <w:p>
+      <w:pPr>
+        <w:pStyle w:val="BodyText"/>
+      </w:pPr>
+      <w:r>
+        <w:t xml:space="preserve">Velocity</w:t>
+      </w:r>
+    </w:p>
+    <w:p>
+      <w:pPr>
+        <w:pStyle w:val="BodyText"/>
+      </w:pPr>
+      <w:r>
+        <w:t xml:space="preserve">High</w:t>
+      </w:r>
+    </w:p>
+    <w:p>
+      <w:pPr>
+        <w:pStyle w:val="BodyText"/>
+      </w:pPr>
+      <w:r>
+        <w:t xml:space="preserve">0.3383</w:t>
+      </w:r>
+    </w:p>
+    <w:p>
+      <w:pPr>
+        <w:pStyle w:val="BodyText"/>
+      </w:pPr>
+      <w:r>
+        <w:t xml:space="preserve">0.6186</w:t>
       </w:r>
     </w:p>
     <w:p>
@@ -1568,93 +1852,6 @@
         <w:t xml:space="preserve">Figure 2: Density plots of depth and velocity, colored by whether taken from the entire raster (all) or the sampled transects (sampled), and faceted by sinuosity category.</w:t>
       </w:r>
     </w:p>
-    <w:bookmarkEnd w:id="42"/>
-    <w:bookmarkStart w:id="66" w:name="habitat-preference-1"/>
-    <w:p>
-      <w:pPr>
-        <w:pStyle w:val="Heading2"/>
-      </w:pPr>
-      <w:r>
-        <w:t xml:space="preserve">Habitat Preference</w:t>
-      </w:r>
-    </w:p>
-    <w:bookmarkStart w:id="46" w:name="sinuosity-1"/>
-    <w:p>
-      <w:pPr>
-        <w:pStyle w:val="Heading3"/>
-      </w:pPr>
-      <w:r>
-        <w:t xml:space="preserve">Sinuosity</w:t>
-      </w:r>
-    </w:p>
-    <w:p>
-      <w:pPr>
-        <w:pStyle w:val="FirstParagraph"/>
-      </w:pPr>
-      <w:r>
-        <w:t xml:space="preserve">Sinuosity categories selected by radio-tagged Chinook salmon presmolts were similar to the proportions of available habitat (Figure</w:t>
-      </w:r>
-      <w:r>
-        <w:t xml:space="preserve"> </w:t>
-      </w:r>
-      <w:r>
-        <w:t xml:space="preserve">3</w:t>
-      </w:r>
-      <w:r>
-        <w:t xml:space="preserve">), suggesting habitat use by sinuosity category was random. In other words, presmolts were</w:t>
-      </w:r>
-      <w:r>
-        <w:t xml:space="preserve"> </w:t>
-      </w:r>
-      <w:r>
-        <w:rPr>
-          <w:iCs/>
-          <w:i/>
-        </w:rPr>
-        <w:t xml:space="preserve">not</w:t>
-      </w:r>
-      <w:r>
-        <w:t xml:space="preserve"> </w:t>
-      </w:r>
-      <w:r>
-        <w:t xml:space="preserve">observed using</w:t>
-      </w:r>
-      <w:r>
-        <w:t xml:space="preserve"> </w:t>
-      </w:r>
-      <w:r>
-        <w:t xml:space="preserve">“</w:t>
-      </w:r>
-      <w:r>
-        <w:t xml:space="preserve">high</w:t>
-      </w:r>
-      <w:r>
-        <w:t xml:space="preserve">”</w:t>
-      </w:r>
-      <w:r>
-        <w:t xml:space="preserve"> </w:t>
-      </w:r>
-      <w:r>
-        <w:t xml:space="preserve">sinuosity reaches of the lower Lemhi River at a higher rate than was available, as we might expect. This result is further considered below in the</w:t>
-      </w:r>
-      <w:r>
-        <w:t xml:space="preserve"> </w:t>
-      </w:r>
-      <w:hyperlink w:anchor="discussion">
-        <w:r>
-          <w:rPr>
-            <w:rStyle w:val="Hyperlink"/>
-          </w:rPr>
-          <w:t xml:space="preserve">Discussion</w:t>
-        </w:r>
-      </w:hyperlink>
-      <w:r>
-        <w:t xml:space="preserve"> </w:t>
-      </w:r>
-      <w:r>
-        <w:t xml:space="preserve">section.</w:t>
-      </w:r>
-    </w:p>
     <w:p>
       <w:pPr>
         <w:pStyle w:val="CaptionedFigure"/>
@@ -1664,18 +1861,18 @@
           <wp:inline>
             <wp:extent cx="5504749" cy="3669832"/>
             <wp:effectExtent b="0" l="0" r="0" t="0"/>
-            <wp:docPr descr="Figure 3: Proportion of available and selected habitat by sinuosity category in the lower Lemhi." title="" id="44" name="Picture"/>
+            <wp:docPr descr="Figure 3: Empirical cumulative distribution plots of depth and velocity, colored by whether taken from the entire raster (all) or the sampled transects (sampled), and faceted by sinuosity category." title="" id="43" name="Picture"/>
             <a:graphic>
               <a:graphicData uri="http://schemas.openxmlformats.org/drawingml/2006/picture">
                 <pic:pic>
                   <pic:nvPicPr>
-                    <pic:cNvPr descr="C:/Git/Lemhi_RME/analysis/figures/sin-use-1.png" id="45" name="Picture"/>
+                    <pic:cNvPr descr="C:/Git/Lemhi_RME/analysis/figures/dist-cdf-fig-1.png" id="44" name="Picture"/>
                     <pic:cNvPicPr>
                       <a:picLocks noChangeArrowheads="1" noChangeAspect="1"/>
                     </pic:cNvPicPr>
                   </pic:nvPicPr>
                   <pic:blipFill>
-                    <a:blip r:embed="rId43"/>
+                    <a:blip r:embed="rId42"/>
                     <a:stretch>
                       <a:fillRect/>
                     </a:stretch>
@@ -1707,17 +1904,26 @@
         <w:pStyle w:val="ImageCaption"/>
       </w:pPr>
       <w:r>
-        <w:t xml:space="preserve">Figure 3: Proportion of available and selected habitat by sinuosity category in the lower Lemhi.</w:t>
-      </w:r>
-    </w:p>
-    <w:bookmarkEnd w:id="46"/>
-    <w:bookmarkStart w:id="50" w:name="depth-and-velocity-1"/>
+        <w:t xml:space="preserve">Figure 3: Empirical cumulative distribution plots of depth and velocity, colored by whether taken from the entire raster (all) or the sampled transects (sampled), and faceted by sinuosity category.</w:t>
+      </w:r>
+    </w:p>
+    <w:bookmarkEnd w:id="45"/>
+    <w:bookmarkStart w:id="66" w:name="habitat-preference-1"/>
+    <w:p>
+      <w:pPr>
+        <w:pStyle w:val="Heading2"/>
+      </w:pPr>
+      <w:r>
+        <w:t xml:space="preserve">Habitat Preference</w:t>
+      </w:r>
+    </w:p>
+    <w:bookmarkStart w:id="49" w:name="sinuosity-1"/>
     <w:p>
       <w:pPr>
         <w:pStyle w:val="Heading3"/>
       </w:pPr>
       <w:r>
-        <w:t xml:space="preserve">Depth and Velocity</w:t>
+        <w:t xml:space="preserve">Sinuosity</w:t>
       </w:r>
     </w:p>
     <w:p>
@@ -1725,7 +1931,7 @@
         <w:pStyle w:val="FirstParagraph"/>
       </w:pPr>
       <w:r>
-        <w:t xml:space="preserve">Distributions between available stream depths and depths used by Chinook salmon presmolts were similar (Figure</w:t>
+        <w:t xml:space="preserve">Sinuosity categories selected by radio-tagged Chinook salmon presmolts were similar to the proportions of available habitat (Figure</w:t>
       </w:r>
       <w:r>
         <w:t xml:space="preserve"> </w:t>
@@ -1734,7 +1940,23 @@
         <w:t xml:space="preserve">4</w:t>
       </w:r>
       <w:r>
-        <w:t xml:space="preserve">); despite the</w:t>
+        <w:t xml:space="preserve">), suggesting habitat use by sinuosity category was random. The multinomial and G goodness of fit tests returned non-significant p-values (0.356 and 0.373). In other words, presmolts were</w:t>
+      </w:r>
+      <w:r>
+        <w:t xml:space="preserve"> </w:t>
+      </w:r>
+      <w:r>
+        <w:rPr>
+          <w:iCs/>
+          <w:i/>
+        </w:rPr>
+        <w:t xml:space="preserve">not</w:t>
+      </w:r>
+      <w:r>
+        <w:t xml:space="preserve"> </w:t>
+      </w:r>
+      <w:r>
+        <w:t xml:space="preserve">observed using</w:t>
       </w:r>
       <w:r>
         <w:t xml:space="preserve"> </w:t>
@@ -1743,7 +1965,7 @@
         <w:t xml:space="preserve">“</w:t>
       </w:r>
       <w:r>
-        <w:t xml:space="preserve">used</w:t>
+        <w:t xml:space="preserve">high</w:t>
       </w:r>
       <w:r>
         <w:t xml:space="preserve">”</w:t>
@@ -1752,16 +1974,7 @@
         <w:t xml:space="preserve"> </w:t>
       </w:r>
       <w:r>
-        <w:t xml:space="preserve">mean depth being significantly lower than the available mean (p &lt; 0.05; Table</w:t>
-      </w:r>
-      <w:r>
-        <w:t xml:space="preserve"> </w:t>
-      </w:r>
-      <w:r>
-        <w:t xml:space="preserve">3</w:t>
-      </w:r>
-      <w:r>
-        <w:t xml:space="preserve">). However, this significance could (at least partially) be explained by a potential sampling bias considered in the</w:t>
+        <w:t xml:space="preserve">sinuosity reaches of the lower Lemhi River at a higher rate than was available, as we might expect. This result is further considered below in the</w:t>
       </w:r>
       <w:r>
         <w:t xml:space="preserve"> </w:t>
@@ -1790,18 +2003,18 @@
           <wp:inline>
             <wp:extent cx="5504749" cy="3669832"/>
             <wp:effectExtent b="0" l="0" r="0" t="0"/>
-            <wp:docPr descr="Figure 4: Distributions of all available stream depths (m) and velocities (m/s) in the lower Lemhi River derived from a 2D numerical model (available) and depths (m) and velocities (m/s) used by radio-tagged juvenile Chinook salmon during late fall and winter months (use)." title="" id="48" name="Picture"/>
+            <wp:docPr descr="Figure 4: Proportion of available and selected habitat by sinuosity category in the lower Lemhi." title="" id="47" name="Picture"/>
             <a:graphic>
               <a:graphicData uri="http://schemas.openxmlformats.org/drawingml/2006/picture">
                 <pic:pic>
                   <pic:nvPicPr>
-                    <pic:cNvPr descr="C:/Git/Lemhi_RME/analysis/figures/depth-fig-1.png" id="49" name="Picture"/>
+                    <pic:cNvPr descr="C:/Git/Lemhi_RME/analysis/figures/sin-use-1.png" id="48" name="Picture"/>
                     <pic:cNvPicPr>
                       <a:picLocks noChangeArrowheads="1" noChangeAspect="1"/>
                     </pic:cNvPicPr>
                   </pic:nvPicPr>
                   <pic:blipFill>
-                    <a:blip r:embed="rId47"/>
+                    <a:blip r:embed="rId46"/>
                     <a:stretch>
                       <a:fillRect/>
                     </a:stretch>
@@ -1833,80 +2046,52 @@
         <w:pStyle w:val="ImageCaption"/>
       </w:pPr>
       <w:r>
-        <w:t xml:space="preserve">Figure 4: Distributions of all available stream depths (m) and velocities (m/s) in the lower Lemhi River derived from a 2D numerical model (available) and depths (m) and velocities (m/s) used by radio-tagged juvenile Chinook salmon during late fall and winter months (use).</w:t>
-      </w:r>
-    </w:p>
-    <w:p>
-      <w:pPr>
-        <w:pStyle w:val="BodyText"/>
-      </w:pPr>
-      <w:r>
-        <w:t xml:space="preserve">Table 3: Estimated mean depth for available and used habitat and Welch t-test p-value.</w:t>
-      </w:r>
-    </w:p>
-    <w:p>
-      <w:pPr>
-        <w:pStyle w:val="BodyText"/>
-      </w:pPr>
-      <w:r>
-        <w:t xml:space="preserve">Mean Available Depth (m)</w:t>
-      </w:r>
-    </w:p>
-    <w:p>
-      <w:pPr>
-        <w:pStyle w:val="BodyText"/>
-      </w:pPr>
-      <w:r>
-        <w:t xml:space="preserve">Mean Used Depth (m)</w:t>
-      </w:r>
-    </w:p>
-    <w:p>
-      <w:pPr>
-        <w:pStyle w:val="BodyText"/>
-      </w:pPr>
-      <w:r>
-        <w:t xml:space="preserve">Welch t-test p-value</w:t>
-      </w:r>
-    </w:p>
-    <w:p>
-      <w:pPr>
-        <w:pStyle w:val="BodyText"/>
-      </w:pPr>
-      <w:r>
-        <w:t xml:space="preserve">0.533235</w:t>
-      </w:r>
-    </w:p>
-    <w:p>
-      <w:pPr>
-        <w:pStyle w:val="BodyText"/>
-      </w:pPr>
-      <w:r>
-        <w:t xml:space="preserve">0.437551</w:t>
-      </w:r>
-    </w:p>
-    <w:p>
-      <w:pPr>
-        <w:pStyle w:val="BodyText"/>
-      </w:pPr>
-      <w:r>
-        <w:t xml:space="preserve">0.0158433</w:t>
-      </w:r>
-    </w:p>
-    <w:p>
-      <w:pPr>
-        <w:pStyle w:val="BodyText"/>
-      </w:pPr>
-      <w:r>
-        <w:t xml:space="preserve">Mean stream velocities used by Chinook salmon presmolts were significantly lower than those available throughout the lower Lemhi River (Figure</w:t>
-      </w:r>
-      <w:r>
-        <w:t xml:space="preserve"> </w:t>
-      </w:r>
-      <w:r>
-        <w:t xml:space="preserve">??</w:t>
-      </w:r>
-      <w:r>
-        <w:t xml:space="preserve">; Table</w:t>
+        <w:t xml:space="preserve">Figure 4: Proportion of available and selected habitat by sinuosity category in the lower Lemhi.</w:t>
+      </w:r>
+    </w:p>
+    <w:bookmarkEnd w:id="49"/>
+    <w:bookmarkStart w:id="53" w:name="depth-and-velocity-1"/>
+    <w:p>
+      <w:pPr>
+        <w:pStyle w:val="Heading3"/>
+      </w:pPr>
+      <w:r>
+        <w:t xml:space="preserve">Depth and Velocity</w:t>
+      </w:r>
+    </w:p>
+    <w:p>
+      <w:pPr>
+        <w:pStyle w:val="FirstParagraph"/>
+      </w:pPr>
+      <w:r>
+        <w:t xml:space="preserve">Distributions between available stream depths and depths used by Chinook salmon presmolts were similar (Figure</w:t>
+      </w:r>
+      <w:r>
+        <w:t xml:space="preserve"> </w:t>
+      </w:r>
+      <w:r>
+        <w:t xml:space="preserve">5</w:t>
+      </w:r>
+      <w:r>
+        <w:t xml:space="preserve">). Although the</w:t>
+      </w:r>
+      <w:r>
+        <w:t xml:space="preserve"> </w:t>
+      </w:r>
+      <w:r>
+        <w:t xml:space="preserve">“</w:t>
+      </w:r>
+      <w:r>
+        <w:t xml:space="preserve">used</w:t>
+      </w:r>
+      <w:r>
+        <w:t xml:space="preserve">”</w:t>
+      </w:r>
+      <w:r>
+        <w:t xml:space="preserve"> </w:t>
+      </w:r>
+      <w:r>
+        <w:t xml:space="preserve">mean depth overall was significantly lower than the available mean (p = 0.016; Table</w:t>
       </w:r>
       <w:r>
         <w:t xml:space="preserve"> </w:t>
@@ -1915,81 +2100,7 @@
         <w:t xml:space="preserve">4</w:t>
       </w:r>
       <w:r>
-        <w:t xml:space="preserve">), suggesting that presmolts were selecting for slower water habitats during late fall and early winter months.</w:t>
-      </w:r>
-    </w:p>
-    <w:p>
-      <w:pPr>
-        <w:pStyle w:val="BodyText"/>
-      </w:pPr>
-      <w:r>
-        <w:t xml:space="preserve">Table 4: Estimated mean velocity for available and used habitat and Welch t-test p-value.</w:t>
-      </w:r>
-    </w:p>
-    <w:p>
-      <w:pPr>
-        <w:pStyle w:val="BodyText"/>
-      </w:pPr>
-      <w:r>
-        <w:t xml:space="preserve">Mean Available Velocity (m/s)</w:t>
-      </w:r>
-    </w:p>
-    <w:p>
-      <w:pPr>
-        <w:pStyle w:val="BodyText"/>
-      </w:pPr>
-      <w:r>
-        <w:t xml:space="preserve">Mean Used Velocity (m/s)</w:t>
-      </w:r>
-    </w:p>
-    <w:p>
-      <w:pPr>
-        <w:pStyle w:val="BodyText"/>
-      </w:pPr>
-      <w:r>
-        <w:t xml:space="preserve">Welch t-test p-value</w:t>
-      </w:r>
-    </w:p>
-    <w:p>
-      <w:pPr>
-        <w:pStyle w:val="BodyText"/>
-      </w:pPr>
-      <w:r>
-        <w:t xml:space="preserve">0.9995801</w:t>
-      </w:r>
-    </w:p>
-    <w:p>
-      <w:pPr>
-        <w:pStyle w:val="BodyText"/>
-      </w:pPr>
-      <w:r>
-        <w:t xml:space="preserve">0.177766</w:t>
-      </w:r>
-    </w:p>
-    <w:p>
-      <w:pPr>
-        <w:pStyle w:val="BodyText"/>
-      </w:pPr>
-      <w:r>
-        <w:t xml:space="preserve">0</w:t>
-      </w:r>
-    </w:p>
-    <w:bookmarkEnd w:id="50"/>
-    <w:bookmarkStart w:id="57" w:name="channel-unit-type-1"/>
-    <w:p>
-      <w:pPr>
-        <w:pStyle w:val="Heading3"/>
-      </w:pPr>
-      <w:r>
-        <w:t xml:space="preserve">Channel Unit Type</w:t>
-      </w:r>
-    </w:p>
-    <w:p>
-      <w:pPr>
-        <w:pStyle w:val="FirstParagraph"/>
-      </w:pPr>
-      <w:r>
-        <w:t xml:space="preserve">There were significant differences in the distribution of channel unit types used by Chinook salmon presmolts and what was available throughout the lower Lemhi River. We can see that the proportion of slow water habitat (i.e., pools, runs, OCAs) being used in larger percentages than what is available in the lower Lemhi River (Figure</w:t>
+        <w:t xml:space="preserve">), when broken out by sinuosity class there was not a significant difference (Table</w:t>
       </w:r>
       <w:r>
         <w:t xml:space="preserve"> </w:t>
@@ -1998,25 +2109,24 @@
         <w:t xml:space="preserve">5</w:t>
       </w:r>
       <w:r>
-        <w:t xml:space="preserve">). This applies to small side channel habitat too. When we use the same comparison in the context of the three sinuosity categories, we see similar results (Table</w:t>
-      </w:r>
-      <w:r>
-        <w:t xml:space="preserve"> </w:t>
-      </w:r>
-      <w:r>
-        <w:t xml:space="preserve">5</w:t>
-      </w:r>
-      <w:r>
-        <w:t xml:space="preserve">). Presmolts appear to use pools and off-channel areas at a higher proportion relative to their availability, and riffles at a lower proportion compared to what is available across all sinuosity categories (Figure</w:t>
-      </w:r>
-      <w:r>
-        <w:t xml:space="preserve"> </w:t>
-      </w:r>
-      <w:r>
-        <w:t xml:space="preserve">6</w:t>
-      </w:r>
-      <w:r>
-        <w:t xml:space="preserve">).</w:t>
+        <w:t xml:space="preserve">. The former significance could (at least partially) be explained by a potential sampling bias considered in the</w:t>
+      </w:r>
+      <w:r>
+        <w:t xml:space="preserve"> </w:t>
+      </w:r>
+      <w:hyperlink w:anchor="discussion">
+        <w:r>
+          <w:rPr>
+            <w:rStyle w:val="Hyperlink"/>
+          </w:rPr>
+          <w:t xml:space="preserve">Discussion</w:t>
+        </w:r>
+      </w:hyperlink>
+      <w:r>
+        <w:t xml:space="preserve"> </w:t>
+      </w:r>
+      <w:r>
+        <w:t xml:space="preserve">section.</w:t>
       </w:r>
     </w:p>
     <w:p>
@@ -2028,18 +2138,18 @@
           <wp:inline>
             <wp:extent cx="5504749" cy="3669832"/>
             <wp:effectExtent b="0" l="0" r="0" t="0"/>
-            <wp:docPr descr="Figure 5: Proportion of channel unit types available in the lower Lemhi River versus those observed being used by radio-tagged Chinook salmon presmolts." title="" id="52" name="Picture"/>
+            <wp:docPr descr="Figure 5: Distributions of all available stream depths (m) and velocities (m/s) in the lower Lemhi River derived from a 2D numerical model (available) and depths (m) and velocities (m/s) used by radio-tagged juvenile Chinook salmon during late fall and winter months (use)." title="" id="51" name="Picture"/>
             <a:graphic>
               <a:graphicData uri="http://schemas.openxmlformats.org/drawingml/2006/picture">
                 <pic:pic>
                   <pic:nvPicPr>
-                    <pic:cNvPr descr="C:/Git/Lemhi_RME/analysis/figures/cu-per-1.png" id="53" name="Picture"/>
+                    <pic:cNvPr descr="C:/Git/Lemhi_RME/analysis/figures/depth-fig-1.png" id="52" name="Picture"/>
                     <pic:cNvPicPr>
                       <a:picLocks noChangeArrowheads="1" noChangeAspect="1"/>
                     </pic:cNvPicPr>
                   </pic:nvPicPr>
                   <pic:blipFill>
-                    <a:blip r:embed="rId51"/>
+                    <a:blip r:embed="rId50"/>
                     <a:stretch>
                       <a:fillRect/>
                     </a:stretch>
@@ -2071,7 +2181,462 @@
         <w:pStyle w:val="ImageCaption"/>
       </w:pPr>
       <w:r>
-        <w:t xml:space="preserve">Figure 5: Proportion of channel unit types available in the lower Lemhi River versus those observed being used by radio-tagged Chinook salmon presmolts.</w:t>
+        <w:t xml:space="preserve">Figure 5: Distributions of all available stream depths (m) and velocities (m/s) in the lower Lemhi River derived from a 2D numerical model (available) and depths (m) and velocities (m/s) used by radio-tagged juvenile Chinook salmon during late fall and winter months (use).</w:t>
+      </w:r>
+    </w:p>
+    <w:p>
+      <w:pPr>
+        <w:pStyle w:val="BodyText"/>
+      </w:pPr>
+      <w:r>
+        <w:t xml:space="preserve">Table 4: Estimated mean depth for available and used habitat and Welch t-test p-value.</w:t>
+      </w:r>
+    </w:p>
+    <w:p>
+      <w:pPr>
+        <w:pStyle w:val="BodyText"/>
+      </w:pPr>
+      <w:r>
+        <w:t xml:space="preserve">Mean Available Depth (m)</w:t>
+      </w:r>
+    </w:p>
+    <w:p>
+      <w:pPr>
+        <w:pStyle w:val="BodyText"/>
+      </w:pPr>
+      <w:r>
+        <w:t xml:space="preserve">Mean Used Depth (m)</w:t>
+      </w:r>
+    </w:p>
+    <w:p>
+      <w:pPr>
+        <w:pStyle w:val="BodyText"/>
+      </w:pPr>
+      <w:r>
+        <w:t xml:space="preserve">Welch t-test p-value</w:t>
+      </w:r>
+    </w:p>
+    <w:p>
+      <w:pPr>
+        <w:pStyle w:val="BodyText"/>
+      </w:pPr>
+      <w:r>
+        <w:t xml:space="preserve">0.533</w:t>
+      </w:r>
+    </w:p>
+    <w:p>
+      <w:pPr>
+        <w:pStyle w:val="BodyText"/>
+      </w:pPr>
+      <w:r>
+        <w:t xml:space="preserve">0.438</w:t>
+      </w:r>
+    </w:p>
+    <w:p>
+      <w:pPr>
+        <w:pStyle w:val="BodyText"/>
+      </w:pPr>
+      <w:r>
+        <w:t xml:space="preserve">0.016</w:t>
+      </w:r>
+    </w:p>
+    <w:p>
+      <w:pPr>
+        <w:pStyle w:val="BodyText"/>
+      </w:pPr>
+      <w:r>
+        <w:t xml:space="preserve">Table 5: Estimated mean depth for available and used habitat and Welch t-test p-value, by sinuosity category.</w:t>
+      </w:r>
+    </w:p>
+    <w:p>
+      <w:pPr>
+        <w:pStyle w:val="BodyText"/>
+      </w:pPr>
+      <w:r>
+        <w:t xml:space="preserve">Sinuosity Class</w:t>
+      </w:r>
+    </w:p>
+    <w:p>
+      <w:pPr>
+        <w:pStyle w:val="BodyText"/>
+      </w:pPr>
+      <w:r>
+        <w:t xml:space="preserve">Mean Available Depth (m)</w:t>
+      </w:r>
+    </w:p>
+    <w:p>
+      <w:pPr>
+        <w:pStyle w:val="BodyText"/>
+      </w:pPr>
+      <w:r>
+        <w:t xml:space="preserve">Mean Used Depth (m)</w:t>
+      </w:r>
+    </w:p>
+    <w:p>
+      <w:pPr>
+        <w:pStyle w:val="BodyText"/>
+      </w:pPr>
+      <w:r>
+        <w:t xml:space="preserve">Welch t-test p-value</w:t>
+      </w:r>
+    </w:p>
+    <w:p>
+      <w:pPr>
+        <w:pStyle w:val="BodyText"/>
+      </w:pPr>
+      <w:r>
+        <w:t xml:space="preserve">Low</w:t>
+      </w:r>
+    </w:p>
+    <w:p>
+      <w:pPr>
+        <w:pStyle w:val="BodyText"/>
+      </w:pPr>
+      <w:r>
+        <w:t xml:space="preserve">0.511</w:t>
+      </w:r>
+    </w:p>
+    <w:p>
+      <w:pPr>
+        <w:pStyle w:val="BodyText"/>
+      </w:pPr>
+      <w:r>
+        <w:t xml:space="preserve">0.389</w:t>
+      </w:r>
+    </w:p>
+    <w:p>
+      <w:pPr>
+        <w:pStyle w:val="BodyText"/>
+      </w:pPr>
+      <w:r>
+        <w:t xml:space="preserve">0.093</w:t>
+      </w:r>
+    </w:p>
+    <w:p>
+      <w:pPr>
+        <w:pStyle w:val="BodyText"/>
+      </w:pPr>
+      <w:r>
+        <w:t xml:space="preserve">Med</w:t>
+      </w:r>
+    </w:p>
+    <w:p>
+      <w:pPr>
+        <w:pStyle w:val="BodyText"/>
+      </w:pPr>
+      <w:r>
+        <w:t xml:space="preserve">0.521</w:t>
+      </w:r>
+    </w:p>
+    <w:p>
+      <w:pPr>
+        <w:pStyle w:val="BodyText"/>
+      </w:pPr>
+      <w:r>
+        <w:t xml:space="preserve">0.466</w:t>
+      </w:r>
+    </w:p>
+    <w:p>
+      <w:pPr>
+        <w:pStyle w:val="BodyText"/>
+      </w:pPr>
+      <w:r>
+        <w:t xml:space="preserve">0.303</w:t>
+      </w:r>
+    </w:p>
+    <w:p>
+      <w:pPr>
+        <w:pStyle w:val="BodyText"/>
+      </w:pPr>
+      <w:r>
+        <w:t xml:space="preserve">High</w:t>
+      </w:r>
+    </w:p>
+    <w:p>
+      <w:pPr>
+        <w:pStyle w:val="BodyText"/>
+      </w:pPr>
+      <w:r>
+        <w:t xml:space="preserve">0.557</w:t>
+      </w:r>
+    </w:p>
+    <w:p>
+      <w:pPr>
+        <w:pStyle w:val="BodyText"/>
+      </w:pPr>
+      <w:r>
+        <w:t xml:space="preserve">0.443</w:t>
+      </w:r>
+    </w:p>
+    <w:p>
+      <w:pPr>
+        <w:pStyle w:val="BodyText"/>
+      </w:pPr>
+      <w:r>
+        <w:t xml:space="preserve">0.320</w:t>
+      </w:r>
+    </w:p>
+    <w:p>
+      <w:pPr>
+        <w:pStyle w:val="BodyText"/>
+      </w:pPr>
+      <w:r>
+        <w:t xml:space="preserve">Mean stream velocities used by Chinook salmon presmolts were significantly lower (p = 0) than those available both throughout the lower Lemhi River and by sinuousity class (Figure</w:t>
+      </w:r>
+      <w:r>
+        <w:t xml:space="preserve"> </w:t>
+      </w:r>
+      <w:r>
+        <w:t xml:space="preserve">5</w:t>
+      </w:r>
+      <w:r>
+        <w:t xml:space="preserve">; Table</w:t>
+      </w:r>
+      <w:r>
+        <w:t xml:space="preserve"> </w:t>
+      </w:r>
+      <w:r>
+        <w:t xml:space="preserve">6</w:t>
+      </w:r>
+      <w:r>
+        <w:t xml:space="preserve">; Table</w:t>
+      </w:r>
+      <w:r>
+        <w:t xml:space="preserve"> </w:t>
+      </w:r>
+      <w:r>
+        <w:t xml:space="preserve">7</w:t>
+      </w:r>
+      <w:r>
+        <w:t xml:space="preserve">), suggesting that presmolts were selecting for slower water habitats during late fall and early winter months.</w:t>
+      </w:r>
+    </w:p>
+    <w:p>
+      <w:pPr>
+        <w:pStyle w:val="BodyText"/>
+      </w:pPr>
+      <w:r>
+        <w:t xml:space="preserve">Table 6: Estimated mean velocity for available and used habitat and Welch t-test p-value.</w:t>
+      </w:r>
+    </w:p>
+    <w:p>
+      <w:pPr>
+        <w:pStyle w:val="BodyText"/>
+      </w:pPr>
+      <w:r>
+        <w:t xml:space="preserve">Mean Available Velocity (m/s)</w:t>
+      </w:r>
+    </w:p>
+    <w:p>
+      <w:pPr>
+        <w:pStyle w:val="BodyText"/>
+      </w:pPr>
+      <w:r>
+        <w:t xml:space="preserve">Mean Used Velocity (m/s)</w:t>
+      </w:r>
+    </w:p>
+    <w:p>
+      <w:pPr>
+        <w:pStyle w:val="BodyText"/>
+      </w:pPr>
+      <w:r>
+        <w:t xml:space="preserve">Welch t-test p-value</w:t>
+      </w:r>
+    </w:p>
+    <w:p>
+      <w:pPr>
+        <w:pStyle w:val="BodyText"/>
+      </w:pPr>
+      <w:r>
+        <w:t xml:space="preserve">1</w:t>
+      </w:r>
+    </w:p>
+    <w:p>
+      <w:pPr>
+        <w:pStyle w:val="BodyText"/>
+      </w:pPr>
+      <w:r>
+        <w:t xml:space="preserve">0.178</w:t>
+      </w:r>
+    </w:p>
+    <w:p>
+      <w:pPr>
+        <w:pStyle w:val="BodyText"/>
+      </w:pPr>
+      <w:r>
+        <w:t xml:space="preserve">0</w:t>
+      </w:r>
+    </w:p>
+    <w:p>
+      <w:pPr>
+        <w:pStyle w:val="BodyText"/>
+      </w:pPr>
+      <w:r>
+        <w:t xml:space="preserve">Table 7: Estimated mean velocity for available and used habitat and Welch t-test p-value, by sinuosity category.</w:t>
+      </w:r>
+    </w:p>
+    <w:p>
+      <w:pPr>
+        <w:pStyle w:val="BodyText"/>
+      </w:pPr>
+      <w:r>
+        <w:t xml:space="preserve">Sinuosity Class</w:t>
+      </w:r>
+    </w:p>
+    <w:p>
+      <w:pPr>
+        <w:pStyle w:val="BodyText"/>
+      </w:pPr>
+      <w:r>
+        <w:t xml:space="preserve">Mean Available Velocity (m/s)</w:t>
+      </w:r>
+    </w:p>
+    <w:p>
+      <w:pPr>
+        <w:pStyle w:val="BodyText"/>
+      </w:pPr>
+      <w:r>
+        <w:t xml:space="preserve">Mean Used Velocity (m/s)</w:t>
+      </w:r>
+    </w:p>
+    <w:p>
+      <w:pPr>
+        <w:pStyle w:val="BodyText"/>
+      </w:pPr>
+      <w:r>
+        <w:t xml:space="preserve">Welch t-test p-value</w:t>
+      </w:r>
+    </w:p>
+    <w:p>
+      <w:pPr>
+        <w:pStyle w:val="BodyText"/>
+      </w:pPr>
+      <w:r>
+        <w:t xml:space="preserve">Low</w:t>
+      </w:r>
+    </w:p>
+    <w:p>
+      <w:pPr>
+        <w:pStyle w:val="BodyText"/>
+      </w:pPr>
+      <w:r>
+        <w:t xml:space="preserve">1.064</w:t>
+      </w:r>
+    </w:p>
+    <w:p>
+      <w:pPr>
+        <w:pStyle w:val="BodyText"/>
+      </w:pPr>
+      <w:r>
+        <w:t xml:space="preserve">0.175</w:t>
+      </w:r>
+    </w:p>
+    <w:p>
+      <w:pPr>
+        <w:pStyle w:val="BodyText"/>
+      </w:pPr>
+      <w:r>
+        <w:t xml:space="preserve">0</w:t>
+      </w:r>
+    </w:p>
+    <w:p>
+      <w:pPr>
+        <w:pStyle w:val="BodyText"/>
+      </w:pPr>
+      <w:r>
+        <w:t xml:space="preserve">Med</w:t>
+      </w:r>
+    </w:p>
+    <w:p>
+      <w:pPr>
+        <w:pStyle w:val="BodyText"/>
+      </w:pPr>
+      <w:r>
+        <w:t xml:space="preserve">0.988</w:t>
+      </w:r>
+    </w:p>
+    <w:p>
+      <w:pPr>
+        <w:pStyle w:val="BodyText"/>
+      </w:pPr>
+      <w:r>
+        <w:t xml:space="preserve">0.171</w:t>
+      </w:r>
+    </w:p>
+    <w:p>
+      <w:pPr>
+        <w:pStyle w:val="BodyText"/>
+      </w:pPr>
+      <w:r>
+        <w:t xml:space="preserve">0</w:t>
+      </w:r>
+    </w:p>
+    <w:p>
+      <w:pPr>
+        <w:pStyle w:val="BodyText"/>
+      </w:pPr>
+      <w:r>
+        <w:t xml:space="preserve">High</w:t>
+      </w:r>
+    </w:p>
+    <w:p>
+      <w:pPr>
+        <w:pStyle w:val="BodyText"/>
+      </w:pPr>
+      <w:r>
+        <w:t xml:space="preserve">0.949</w:t>
+      </w:r>
+    </w:p>
+    <w:p>
+      <w:pPr>
+        <w:pStyle w:val="BodyText"/>
+      </w:pPr>
+      <w:r>
+        <w:t xml:space="preserve">0.207</w:t>
+      </w:r>
+    </w:p>
+    <w:p>
+      <w:pPr>
+        <w:pStyle w:val="BodyText"/>
+      </w:pPr>
+      <w:r>
+        <w:t xml:space="preserve">0</w:t>
+      </w:r>
+    </w:p>
+    <w:bookmarkEnd w:id="53"/>
+    <w:bookmarkStart w:id="57" w:name="channel-unit-type-1"/>
+    <w:p>
+      <w:pPr>
+        <w:pStyle w:val="Heading3"/>
+      </w:pPr>
+      <w:r>
+        <w:t xml:space="preserve">Channel Unit Type</w:t>
+      </w:r>
+    </w:p>
+    <w:p>
+      <w:pPr>
+        <w:pStyle w:val="FirstParagraph"/>
+      </w:pPr>
+      <w:r>
+        <w:t xml:space="preserve">There were significant differences (p = 0, 0.003, and 0, for low, medium and high sinuosity, respectively) in the distribution of channel unit types used by Chinook salmon presmolts and what was available throughout the lower Lemhi River across all three sinuosity classes (Table</w:t>
+      </w:r>
+      <w:r>
+        <w:t xml:space="preserve"> </w:t>
+      </w:r>
+      <w:r>
+        <w:t xml:space="preserve">8</w:t>
+      </w:r>
+      <w:r>
+        <w:t xml:space="preserve">). Presmolts appear to use pools and off-channel areas at a higher proportion relative to their availability, and riffles at a lower proportion compared to what is available across all sinuosity categories (Figure</w:t>
+      </w:r>
+      <w:r>
+        <w:t xml:space="preserve"> </w:t>
+      </w:r>
+      <w:r>
+        <w:t xml:space="preserve">6</w:t>
+      </w:r>
+      <w:r>
+        <w:t xml:space="preserve">).</w:t>
       </w:r>
     </w:p>
     <w:p>
@@ -2134,7 +2699,7 @@
         <w:pStyle w:val="BodyText"/>
       </w:pPr>
       <w:r>
-        <w:t xml:space="preserve">Table 5: P-values of multinomial and G-tests for differences in channel unit type proportions between available and selected habitat.</w:t>
+        <w:t xml:space="preserve">Table 8: P-values of multinomial and G-tests for differences in channel unit type proportions between available and selected habitat.</w:t>
       </w:r>
     </w:p>
     <w:p>
@@ -2174,15 +2739,15 @@
         <w:pStyle w:val="BodyText"/>
       </w:pPr>
       <w:r>
-        <w:t xml:space="preserve">0.0000</w:t>
-      </w:r>
-    </w:p>
-    <w:p>
-      <w:pPr>
-        <w:pStyle w:val="BodyText"/>
-      </w:pPr>
-      <w:r>
-        <w:t xml:space="preserve">0.0000009</w:t>
+        <w:t xml:space="preserve">0.000</w:t>
+      </w:r>
+    </w:p>
+    <w:p>
+      <w:pPr>
+        <w:pStyle w:val="BodyText"/>
+      </w:pPr>
+      <w:r>
+        <w:t xml:space="preserve">0.000</w:t>
       </w:r>
     </w:p>
     <w:p>
@@ -2198,15 +2763,15 @@
         <w:pStyle w:val="BodyText"/>
       </w:pPr>
       <w:r>
-        <w:t xml:space="preserve">0.0026</w:t>
-      </w:r>
-    </w:p>
-    <w:p>
-      <w:pPr>
-        <w:pStyle w:val="BodyText"/>
-      </w:pPr>
-      <w:r>
-        <w:t xml:space="preserve">0.0060995</w:t>
+        <w:t xml:space="preserve">0.003</w:t>
+      </w:r>
+    </w:p>
+    <w:p>
+      <w:pPr>
+        <w:pStyle w:val="BodyText"/>
+      </w:pPr>
+      <w:r>
+        <w:t xml:space="preserve">0.006</w:t>
       </w:r>
     </w:p>
     <w:p>
@@ -2222,15 +2787,15 @@
         <w:pStyle w:val="BodyText"/>
       </w:pPr>
       <w:r>
-        <w:t xml:space="preserve">0.0000</w:t>
-      </w:r>
-    </w:p>
-    <w:p>
-      <w:pPr>
-        <w:pStyle w:val="BodyText"/>
-      </w:pPr>
-      <w:r>
-        <w:t xml:space="preserve">0.0000000</w:t>
+        <w:t xml:space="preserve">0.000</w:t>
+      </w:r>
+    </w:p>
+    <w:p>
+      <w:pPr>
+        <w:pStyle w:val="BodyText"/>
+      </w:pPr>
+      <w:r>
+        <w:t xml:space="preserve">0.000</w:t>
       </w:r>
     </w:p>
     <w:bookmarkEnd w:id="57"/>
@@ -2257,13 +2822,22 @@
         <w:t xml:space="preserve">7</w:t>
       </w:r>
       <w:r>
-        <w:t xml:space="preserve">). There was a significant difference within the low sinuosity category (Table</w:t>
-      </w:r>
-      <w:r>
-        <w:t xml:space="preserve"> </w:t>
-      </w:r>
-      <w:r>
-        <w:t xml:space="preserve">6</w:t>
+        <w:t xml:space="preserve">). While it appears differently (due to sample size), we found no significant difference in concealment for high sinuosity (Table</w:t>
+      </w:r>
+      <w:r>
+        <w:t xml:space="preserve"> </w:t>
+      </w:r>
+      <w:r>
+        <w:t xml:space="preserve">9</w:t>
+      </w:r>
+      <w:r>
+        <w:t xml:space="preserve">). There was a significant difference (p = 0.0061) within the low sinuosity category (Table</w:t>
+      </w:r>
+      <w:r>
+        <w:t xml:space="preserve"> </w:t>
+      </w:r>
+      <w:r>
+        <w:t xml:space="preserve">9</w:t>
       </w:r>
       <w:r>
         <w:t xml:space="preserve">); however; Figure</w:t>
@@ -2341,7 +2915,7 @@
         <w:pStyle w:val="BodyText"/>
       </w:pPr>
       <w:r>
-        <w:t xml:space="preserve">Table 6: P-values of G- and Chi-squared tests for differences in availability of concealment between available and selected habitat.</w:t>
+        <w:t xml:space="preserve">Table 9: P-values of G- and Chi-squared tests for differences in availability of concealment between available and selected habitat.</w:t>
       </w:r>
     </w:p>
     <w:p>
@@ -2470,7 +3044,7 @@
         <w:t xml:space="preserve"> </w:t>
       </w:r>
       <w:r>
-        <w:t xml:space="preserve">7</w:t>
+        <w:t xml:space="preserve">10</w:t>
       </w:r>
       <w:r>
         <w:t xml:space="preserve">).</w:t>
@@ -2536,7 +3110,7 @@
         <w:pStyle w:val="BodyText"/>
       </w:pPr>
       <w:r>
-        <w:t xml:space="preserve">Table 7: P-values of G- and Chi-squared tests for differences in availability of cover within 1.5 m radius between available and selected habitat.</w:t>
+        <w:t xml:space="preserve">Table 10: P-values of G- and Chi-squared tests for differences in availability of cover within 1.5 m radius between available and selected habitat.</w:t>
       </w:r>
     </w:p>
     <w:p>
@@ -2658,7 +3232,7 @@
         <w:t xml:space="preserve"> </w:t>
       </w:r>
       <w:r>
-        <w:t xml:space="preserve">5</w:t>
+        <w:t xml:space="preserve">6</w:t>
       </w:r>
       <w:r>
         <w:t xml:space="preserve">), at a higher rate than those types were available. Chinook presmolts appeared to similarly select for small side channels (Figure</w:t>
@@ -2667,18 +3241,18 @@
         <w:t xml:space="preserve"> </w:t>
       </w:r>
       <w:r>
-        <w:t xml:space="preserve">5</w:t>
-      </w:r>
-      <w:r>
-        <w:t xml:space="preserve">). Additionally, we identified that presmolts selected for locations with adjacent cover (of any type), regardless of the reach-scale sinuosity of the river. We did not identify a pattern of selection (or not) for concealment habitat. In the following, we further discuss these results including potential limitation that should be considered during interpretation.</w:t>
-      </w:r>
-    </w:p>
-    <w:p>
-      <w:pPr>
-        <w:pStyle w:val="BodyText"/>
-      </w:pPr>
-      <w:r>
-        <w:t xml:space="preserve">Distribution of stream depths and velocities from the sampled transects and the rasters covering the entirety of the lower Lemhi River were nearly identical within each sinuosity class. This suggested that the sampled transects sufficiently captured the distribution of available habitat, and did not need to be supplemented with additional transects. Certainly, we were interested in habitat metrics beyond depth and velocity, but without somehow simulating the true distributions of those metrics (e.g., substrate class, fish cover, etc.)) it would have been difficult to conduct a worthwhile power analysis to evaluate whether the current dataset was sufficient to capture those distributions. Depth and velocity were used as proxies for other habitat characteristics, because we had model outputs for them across the entire lower Lemhi River, which we treated as the</w:t>
+        <w:t xml:space="preserve">6</w:t>
+      </w:r>
+      <w:r>
+        <w:t xml:space="preserve">). Additionally, we identified that presmolts selected for locations with adjacent cover (of any type), regardless of the reach-scale sinuosity of the river. We did not identify a pattern of selection (or not) for concealment habitat. In the following, we further discuss these results including potential limitations that should be considered during interpretation.</w:t>
+      </w:r>
+    </w:p>
+    <w:p>
+      <w:pPr>
+        <w:pStyle w:val="BodyText"/>
+      </w:pPr>
+      <w:r>
+        <w:t xml:space="preserve">Distribution of stream depths and velocities from the sampled transects and the rasters covering the entirety of the lower Lemhi River were nearly identical within each sinuosity class. This suggested that the sampled transects sufficiently captured the distribution of available habitat, and did not need to be supplemented with additional transects. Certainly, we were interested in habitat metrics beyond depth and velocity, but without somehow simulating the true distributions of those metrics (e.g., substrate class, fish cover, etc.) it would have been difficult to conduct a worthwhile power analysis to evaluate whether the current dataset was sufficient to capture those distributions. Depth and velocity were used as proxies for other habitat characteristics, because we had model outputs for them across the entire lower Lemhi River, which we treated as the</w:t>
       </w:r>
       <w:r>
         <w:t xml:space="preserve"> </w:t>
@@ -2707,7 +3281,7 @@
         <w:t xml:space="preserve"> </w:t>
       </w:r>
       <w:r>
-        <w:t xml:space="preserve">3</w:t>
+        <w:t xml:space="preserve">4</w:t>
       </w:r>
       <w:r>
         <w:t xml:space="preserve">). There did not appear to be a real pattern in fish use relative to sinuosity categories, as classified. We suspected that</w:t>
@@ -2728,7 +3302,16 @@
         <w:t xml:space="preserve"> </w:t>
       </w:r>
       <w:r>
-        <w:t xml:space="preserve">sinuosity reaches of the lower Lemhi River would be more likely to contain lower velocity habitats and slow-water channel units, which are typically more appealing to presmolts (supported by findings here). But that didn’t necessarily seem to be the case here, as all sinuosity categories appeared to have similar distributions of velocity (Figure</w:t>
+        <w:t xml:space="preserve">sinuosity reaches of the lower Lemhi River would be more likely to contain lower velocity habitats and slow-water channel units, which are typically more appealing to presmolts</w:t>
+      </w:r>
+      <w:r>
+        <w:t xml:space="preserve"> </w:t>
+      </w:r>
+      <w:r>
+        <w:t xml:space="preserve">Favrot et al. (2018)</w:t>
+      </w:r>
+      <w:r>
+        <w:t xml:space="preserve">. But that didn’t necessarily seem to be the case here, as all sinuosity categories appeared to have similar distributions of velocity (Figure</w:t>
       </w:r>
       <w:r>
         <w:t xml:space="preserve"> </w:t>
@@ -2746,7 +3329,16 @@
         <w:t xml:space="preserve">6</w:t>
       </w:r>
       <w:r>
-        <w:t xml:space="preserve">). These findings may suggest that Chinook salmon presmolts are not selecting for habitat at the reach (e.g., 500 m) scale, but rather at a more microhabitat scale.</w:t>
+        <w:t xml:space="preserve">). These findings may suggest that Chinook salmon presmolts are not selecting for habitat at the reach (e.g., 500 m) scale, but rather at a more microhabitat scale. Additionally, these results may be impacted by the limitations of the 2-D LiDAR surface and resulting depth and velocity outputs utilized for the availability estimations. The propagation of elevation uncertainty in the LiDAR surface and the spatial resolution of the resulting numerical model outputs (1 m x 1 m) likely resulted in a smoothing effect across complex habitat often associated with higher sinuosity reaches. Further, error propagation was found to be most extreme in areas of high complexity and large amounts of cover, with steep banks and inflections</w:t>
+      </w:r>
+      <w:r>
+        <w:t xml:space="preserve"> </w:t>
+      </w:r>
+      <w:r>
+        <w:t xml:space="preserve">(Tonina et al. 2020)</w:t>
+      </w:r>
+      <w:r>
+        <w:t xml:space="preserve">.</w:t>
       </w:r>
     </w:p>
     <w:p>
@@ -2760,7 +3352,7 @@
         <w:t xml:space="preserve"> </w:t>
       </w:r>
       <w:r>
-        <w:t xml:space="preserve">3</w:t>
+        <w:t xml:space="preserve">4</w:t>
       </w:r>
       <w:r>
         <w:t xml:space="preserve">), with premolts selecting for shallower depths, we believe this results could at least partially be explained by a sampling bias. For example, stream depths were not collected at some fish use locations because, at the time of sampling, those locations were too deep or swift to safely and accurately measure. Had these omitted data points been included in the used dataset, bias in observed depths may have been reduced (albeit to an unknown degree), and a significant difference may not have been found. Alternatively, some locations where radio tags were detected were considered non-selected habitats based on stream velocities. Any locations with a stream velocity greater than 0.7 m/s were excluded as potential use locations because those velocities exceed sustained swimming capabilities of the average sized Chinook salmon tagged for this study</w:t>
@@ -2780,7 +3372,16 @@
         <w:pStyle w:val="BodyText"/>
       </w:pPr>
       <w:r>
-        <w:t xml:space="preserve">Contrary to our hypothesis, there was more concealment habitat available in the lower Lemhi River than what was being used by presmolts, at least in low sinuosity reaches (Figure</w:t>
+        <w:t xml:space="preserve">Contrary to our hypothesis and published literature</w:t>
+      </w:r>
+      <w:r>
+        <w:t xml:space="preserve"> </w:t>
+      </w:r>
+      <w:r>
+        <w:t xml:space="preserve">(see Huusko et al. 2007)</w:t>
+      </w:r>
+      <w:r>
+        <w:t xml:space="preserve">, there was more concealment habitat available in the lower Lemhi River than what was being used by presmolts, at least in low sinuosity reaches (Figure</w:t>
       </w:r>
       <w:r>
         <w:t xml:space="preserve"> </w:t>
@@ -2797,15 +3398,15 @@
         <w:pStyle w:val="BodyText"/>
       </w:pPr>
       <w:r>
-        <w:t xml:space="preserve">We showed that presmolts selected for microhabitats with cover (within a 1.5 m radius) in greater proportions than was available throughout the lower Lemhi River. Although we did not compare availability and use of dominant cover type (large and small wood, terrestrial and aquatic vegetation, boulder, and undercut bank), we don’t believe the type of cover to be overly important, rather that some type of cover is readily available.</w:t>
-      </w:r>
-    </w:p>
-    <w:p>
-      <w:pPr>
-        <w:pStyle w:val="BodyText"/>
-      </w:pPr>
-      <w:r>
-        <w:t xml:space="preserve">We belive findings from this study should prove useful for ongoing restoration efforts in the Lemhi River. However, there were some potential limitations that should be considered, which include:</w:t>
+        <w:t xml:space="preserve">We found that presmolts selected for microhabitats with cover (within a 1.5 m radius) in greater proportions than was available throughout the lower Lemhi River. Although we did not compare availability and use of dominant cover type (large and small wood, terrestrial and aquatic vegetation, boulder, and undercut bank), we don’t believe the type of cover to be overly important, rather that some type of cover is readily available.</w:t>
+      </w:r>
+    </w:p>
+    <w:p>
+      <w:pPr>
+        <w:pStyle w:val="BodyText"/>
+      </w:pPr>
+      <w:r>
+        <w:t xml:space="preserve">We believe findings from this study should prove useful for ongoing restoration efforts in the Lemhi River. However, there were some potential limitations that should be considered, which include:</w:t>
       </w:r>
     </w:p>
     <w:p>
@@ -2869,7 +3470,7 @@
         <w:pStyle w:val="BodyText"/>
       </w:pPr>
       <w:r>
-        <w:t xml:space="preserve">Ideally, our habitat use observations would have included a larger sample size and preferably included multiple years. However, due to concerns about tag burdens and presmolts becoming entangled with physical habitat features because of the external radio antenna, radio tagging activities were ceased after the 2019/2020 winter field season. Additional use observations would have allowed for a more robust assessment and better representation of the population as a whole; however, the</w:t>
+        <w:t xml:space="preserve">Ideally, our habitat use observations would have spanned multiple winter seasons. However, due to concerns about tag burdens and presmolts becoming entangled with physical habitat features because of the external radio antenna, radio tagging activities were ceased after the 2019/2020 winter field season. Additional use observations would have allowed for a more robust assessment and better representation of the population as a whole; however, the</w:t>
       </w:r>
       <w:r>
         <w:t xml:space="preserve"> </w:t>
@@ -2912,16 +3513,34 @@
         <w:pStyle w:val="FirstParagraph"/>
       </w:pPr>
       <w:r>
-        <w:t xml:space="preserve">We identified that Chinook salmon presmolts selected for slower velocity microhabitats and channel unit types, and preferred locations with cover. More specifically, slow water channel units (pool, run, and off-channel areas) accounted for 70.3% of the habitats used by presmolts whereas only 36.4% of available habitat consisted of slow water channel units (Figure</w:t>
-      </w:r>
-      <w:r>
-        <w:t xml:space="preserve"> </w:t>
-      </w:r>
-      <w:r>
-        <w:t xml:space="preserve">5</w:t>
-      </w:r>
-      <w:r>
-        <w:t xml:space="preserve">). Presmolts aim to maintain their body condition (weight) through winter months to increase their probability of survival during emigration through the mainstem corridors and to the ocean. Slow velocity areas allow presmolts to preserve energy and weight. Cover both provides opportunity for (helps create) small areas of reduced velocity while also allowing for predator avoidance. The goal for a presmolt is to survive until increasing or higher flows in the spring, as fat as possible, with the aim of maximizing the probability of survival. Through velocity and channel unit type analyses, we demonstrated that Chinook salmon presmolts preferred slower channel unit types (pools and off-channel areas; Figure</w:t>
+        <w:t xml:space="preserve">We identified that Chinook salmon presmolts selected for slower velocity microhabitats and channel unit types, and preferred locations with cover. More specifically, slow water channel units (pool, run, and off-channel areas) accounted for 70.3% of the habitats used by presmolts whereas only 36.4% of available habitat consisted of slow water channel units. Presmolts aim to maintain their body condition (weight) through winter months to increase their probability of survival</w:t>
+      </w:r>
+      <w:r>
+        <w:t xml:space="preserve"> </w:t>
+      </w:r>
+      <w:r>
+        <w:t xml:space="preserve">Favrot et al. (2018)</w:t>
+      </w:r>
+      <w:r>
+        <w:t xml:space="preserve">. Slow velocity areas allow presmolts to preserve energy and weight</w:t>
+      </w:r>
+      <w:r>
+        <w:t xml:space="preserve"> </w:t>
+      </w:r>
+      <w:r>
+        <w:t xml:space="preserve">(Carmichael et al. 2020)</w:t>
+      </w:r>
+      <w:r>
+        <w:t xml:space="preserve">. Cover both provides opportunity for (helps create) small areas of reduced velocity while also allowing for predator avoidance</w:t>
+      </w:r>
+      <w:r>
+        <w:t xml:space="preserve"> </w:t>
+      </w:r>
+      <w:r>
+        <w:t xml:space="preserve">(Cunjak 1996)</w:t>
+      </w:r>
+      <w:r>
+        <w:t xml:space="preserve">. Our research of overwintering Chinook presmolts in the lower Lemhi River supports these findings. Through velocity and channel unit type analyses, we demonstrated that Chinook salmon presmolts preferred slower channel unit types (pools and off-channel areas; Figure</w:t>
       </w:r>
       <w:r>
         <w:t xml:space="preserve"> </w:t>
@@ -2935,7 +3554,7 @@
     </w:p>
     <w:bookmarkEnd w:id="68"/>
     <w:bookmarkEnd w:id="69"/>
-    <w:bookmarkStart w:id="88" w:name="literature-cited"/>
+    <w:bookmarkStart w:id="96" w:name="literature-cited"/>
     <w:p>
       <w:pPr>
         <w:pStyle w:val="Heading1"/>
@@ -2944,13 +3563,139 @@
         <w:t xml:space="preserve">Literature Cited</w:t>
       </w:r>
     </w:p>
-    <w:bookmarkStart w:id="87" w:name="refs"/>
-    <w:bookmarkStart w:id="70" w:name="ref-Bovee1986"/>
+    <w:bookmarkStart w:id="95" w:name="refs"/>
+    <w:bookmarkStart w:id="71" w:name="ref-Beechie2013"/>
     <w:p>
       <w:pPr>
         <w:pStyle w:val="Bibliography"/>
       </w:pPr>
       <w:r>
+        <w:t xml:space="preserve">Beechie, T., H. Imaki, J. Greene, A. Wade, H. Wu, G. Pess, P. Roni, J. Kimball, J. Stanford, P. Kiffney, and N. Mantua. 2013.</w:t>
+      </w:r>
+      <w:r>
+        <w:t xml:space="preserve"> </w:t>
+      </w:r>
+      <w:hyperlink r:id="rId70">
+        <w:r>
+          <w:rPr>
+            <w:rStyle w:val="Hyperlink"/>
+          </w:rPr>
+          <w:t xml:space="preserve">Restoring</w:t>
+        </w:r>
+        <w:r>
+          <w:rPr>
+            <w:rStyle w:val="Hyperlink"/>
+          </w:rPr>
+          <w:t xml:space="preserve"> </w:t>
+        </w:r>
+        <w:r>
+          <w:rPr>
+            <w:rStyle w:val="Hyperlink"/>
+          </w:rPr>
+          <w:t xml:space="preserve">Salmon Habitat</w:t>
+        </w:r>
+        <w:r>
+          <w:rPr>
+            <w:rStyle w:val="Hyperlink"/>
+          </w:rPr>
+          <w:t xml:space="preserve"> </w:t>
+        </w:r>
+        <w:r>
+          <w:rPr>
+            <w:rStyle w:val="Hyperlink"/>
+          </w:rPr>
+          <w:t xml:space="preserve">for a</w:t>
+        </w:r>
+        <w:r>
+          <w:rPr>
+            <w:rStyle w:val="Hyperlink"/>
+          </w:rPr>
+          <w:t xml:space="preserve"> </w:t>
+        </w:r>
+        <w:r>
+          <w:rPr>
+            <w:rStyle w:val="Hyperlink"/>
+          </w:rPr>
+          <w:t xml:space="preserve">Changing Climate</w:t>
+        </w:r>
+      </w:hyperlink>
+      <w:r>
+        <w:t xml:space="preserve">. River Research and Applications 29(8):939–960.</w:t>
+      </w:r>
+    </w:p>
+    <w:bookmarkEnd w:id="71"/>
+    <w:bookmarkStart w:id="73" w:name="ref-Bernhardt2005"/>
+    <w:p>
+      <w:pPr>
+        <w:pStyle w:val="Bibliography"/>
+      </w:pPr>
+      <w:r>
+        <w:t xml:space="preserve">Bernhardt, E. S., M. A. Palmer, J. D. Allan, G. Alexander, K. Barnas, S. Brooks, J. Carr, S. Clayton, C. Dahm, J. Follstad-Shah, D. Galat, S. Gloss, P. Goodwin, D. Hart, B. Hassett, R. Jenkinson, S. Katz, G. M. Kondolf, P. S. Lake, R. Lave, J. L. Meyer, T. K. O’Donnell, L. Pagano, B. Powell, and E. Sudduth. 2005.</w:t>
+      </w:r>
+      <w:r>
+        <w:t xml:space="preserve"> </w:t>
+      </w:r>
+      <w:hyperlink r:id="rId72">
+        <w:r>
+          <w:rPr>
+            <w:rStyle w:val="Hyperlink"/>
+          </w:rPr>
+          <w:t xml:space="preserve">Synthesizing</w:t>
+        </w:r>
+        <w:r>
+          <w:rPr>
+            <w:rStyle w:val="Hyperlink"/>
+          </w:rPr>
+          <w:t xml:space="preserve"> </w:t>
+        </w:r>
+        <w:r>
+          <w:rPr>
+            <w:rStyle w:val="Hyperlink"/>
+          </w:rPr>
+          <w:t xml:space="preserve">U</w:t>
+        </w:r>
+        <w:r>
+          <w:rPr>
+            <w:rStyle w:val="Hyperlink"/>
+          </w:rPr>
+          <w:t xml:space="preserve">.</w:t>
+        </w:r>
+        <w:r>
+          <w:rPr>
+            <w:rStyle w:val="Hyperlink"/>
+          </w:rPr>
+          <w:t xml:space="preserve">S</w:t>
+        </w:r>
+        <w:r>
+          <w:rPr>
+            <w:rStyle w:val="Hyperlink"/>
+          </w:rPr>
+          <w:t xml:space="preserve">.</w:t>
+        </w:r>
+        <w:r>
+          <w:rPr>
+            <w:rStyle w:val="Hyperlink"/>
+          </w:rPr>
+          <w:t xml:space="preserve"> </w:t>
+        </w:r>
+        <w:r>
+          <w:rPr>
+            <w:rStyle w:val="Hyperlink"/>
+          </w:rPr>
+          <w:t xml:space="preserve">River Restoration Efforts</w:t>
+        </w:r>
+      </w:hyperlink>
+      <w:r>
+        <w:t xml:space="preserve">. Science 308(5722):636–637.</w:t>
+      </w:r>
+    </w:p>
+    <w:bookmarkEnd w:id="73"/>
+    <w:bookmarkStart w:id="74" w:name="ref-Bovee1986"/>
+    <w:p>
+      <w:pPr>
+        <w:pStyle w:val="Bibliography"/>
+      </w:pPr>
+      <w:r>
         <w:t xml:space="preserve">Bovee, K. D. 1986. Development and evaluation of habitat suitability criteria for use in the</w:t>
       </w:r>
       <w:r>
@@ -2963,8 +3708,8 @@
         <w:t xml:space="preserve">. Pages 235 pp. Instream Flow Paper 21. U.S. Fish Wildl. Serv. Biol. Rep. 86(7).</w:t>
       </w:r>
     </w:p>
-    <w:bookmarkEnd w:id="70"/>
-    <w:bookmarkStart w:id="71" w:name="ref-Carmichael2019"/>
+    <w:bookmarkEnd w:id="74"/>
+    <w:bookmarkStart w:id="75" w:name="ref-Carmichael2019"/>
     <w:p>
       <w:pPr>
         <w:pStyle w:val="Bibliography"/>
@@ -3018,18 +3763,96 @@
         <w:t xml:space="preserve">.</w:t>
       </w:r>
     </w:p>
-    <w:bookmarkEnd w:id="71"/>
-    <w:bookmarkStart w:id="72" w:name="ref-Cunjak1996"/>
+    <w:bookmarkEnd w:id="75"/>
+    <w:bookmarkStart w:id="77" w:name="ref-Carmichael2020"/>
     <w:p>
       <w:pPr>
         <w:pStyle w:val="Bibliography"/>
       </w:pPr>
       <w:r>
+        <w:t xml:space="preserve">Carmichael, R. A., D. Tonina, E. R. Keeley, R. M. Benjankar, and K. E. See. 2020.</w:t>
+      </w:r>
+      <w:r>
+        <w:t xml:space="preserve"> </w:t>
+      </w:r>
+      <w:hyperlink r:id="rId76">
+        <w:r>
+          <w:rPr>
+            <w:rStyle w:val="Hyperlink"/>
+          </w:rPr>
+          <w:t xml:space="preserve">Some like it slow: A bioenergetic evaluation of habitat quality for juvenile</w:t>
+        </w:r>
+        <w:r>
+          <w:rPr>
+            <w:rStyle w:val="Hyperlink"/>
+          </w:rPr>
+          <w:t xml:space="preserve"> </w:t>
+        </w:r>
+        <w:r>
+          <w:rPr>
+            <w:rStyle w:val="Hyperlink"/>
+          </w:rPr>
+          <w:t xml:space="preserve">Chinook</w:t>
+        </w:r>
+        <w:r>
+          <w:rPr>
+            <w:rStyle w:val="Hyperlink"/>
+          </w:rPr>
+          <w:t xml:space="preserve"> </w:t>
+        </w:r>
+        <w:r>
+          <w:rPr>
+            <w:rStyle w:val="Hyperlink"/>
+          </w:rPr>
+          <w:t xml:space="preserve">salmon in the</w:t>
+        </w:r>
+        <w:r>
+          <w:rPr>
+            <w:rStyle w:val="Hyperlink"/>
+          </w:rPr>
+          <w:t xml:space="preserve"> </w:t>
+        </w:r>
+        <w:r>
+          <w:rPr>
+            <w:rStyle w:val="Hyperlink"/>
+          </w:rPr>
+          <w:t xml:space="preserve">Lemhi River</w:t>
+        </w:r>
+        <w:r>
+          <w:rPr>
+            <w:rStyle w:val="Hyperlink"/>
+          </w:rPr>
+          <w:t xml:space="preserve">,</w:t>
+        </w:r>
+        <w:r>
+          <w:rPr>
+            <w:rStyle w:val="Hyperlink"/>
+          </w:rPr>
+          <w:t xml:space="preserve"> </w:t>
+        </w:r>
+        <w:r>
+          <w:rPr>
+            <w:rStyle w:val="Hyperlink"/>
+          </w:rPr>
+          <w:t xml:space="preserve">Idaho</w:t>
+        </w:r>
+      </w:hyperlink>
+      <w:r>
+        <w:t xml:space="preserve">. Canadian Journal of Fisheries and Aquatic Sciences 77(7):1221–1232.</w:t>
+      </w:r>
+    </w:p>
+    <w:bookmarkEnd w:id="77"/>
+    <w:bookmarkStart w:id="78" w:name="ref-Cunjak1996"/>
+    <w:p>
+      <w:pPr>
+        <w:pStyle w:val="Bibliography"/>
+      </w:pPr>
+      <w:r>
         <w:t xml:space="preserve">Cunjak, R. A. 1996. Winter habitat of selected stream fishes and potential impacts from land-use activity 53:16.</w:t>
       </w:r>
     </w:p>
-    <w:bookmarkEnd w:id="72"/>
-    <w:bookmarkStart w:id="74" w:name="ref-Favrot2018"/>
+    <w:bookmarkEnd w:id="78"/>
+    <w:bookmarkStart w:id="80" w:name="ref-Favrot2018"/>
     <w:p>
       <w:pPr>
         <w:pStyle w:val="Bibliography"/>
@@ -3040,7 +3863,7 @@
       <w:r>
         <w:t xml:space="preserve"> </w:t>
       </w:r>
-      <w:hyperlink r:id="rId73">
+      <w:hyperlink r:id="rId79">
         <w:r>
           <w:rPr>
             <w:rStyle w:val="Hyperlink"/>
@@ -3166,8 +3989,8 @@
         <w:t xml:space="preserve">. Transactions of the American Fisheries Society 147(1):151–170.</w:t>
       </w:r>
     </w:p>
-    <w:bookmarkEnd w:id="74"/>
-    <w:bookmarkStart w:id="76" w:name="ref-Holleman2022"/>
+    <w:bookmarkEnd w:id="80"/>
+    <w:bookmarkStart w:id="82" w:name="ref-Holleman2022"/>
     <w:p>
       <w:pPr>
         <w:pStyle w:val="Bibliography"/>
@@ -3178,7 +4001,7 @@
       <w:r>
         <w:t xml:space="preserve"> </w:t>
       </w:r>
-      <w:hyperlink r:id="rId75">
+      <w:hyperlink r:id="rId81">
         <w:r>
           <w:rPr>
             <w:rStyle w:val="Hyperlink"/>
@@ -3214,8 +4037,8 @@
         <w:t xml:space="preserve">. PLOS ONE 17(3):e0263972.</w:t>
       </w:r>
     </w:p>
-    <w:bookmarkEnd w:id="76"/>
-    <w:bookmarkStart w:id="78" w:name="ref-Huusko2007"/>
+    <w:bookmarkEnd w:id="82"/>
+    <w:bookmarkStart w:id="84" w:name="ref-Huusko2007"/>
     <w:p>
       <w:pPr>
         <w:pStyle w:val="Bibliography"/>
@@ -3226,7 +4049,7 @@
       <w:r>
         <w:t xml:space="preserve"> </w:t>
       </w:r>
-      <w:hyperlink r:id="rId77">
+      <w:hyperlink r:id="rId83">
         <w:r>
           <w:rPr>
             <w:rStyle w:val="Hyperlink"/>
@@ -3238,19 +4061,110 @@
         <w:t xml:space="preserve">. River Research and Applications 23(5):469–491.</w:t>
       </w:r>
     </w:p>
-    <w:bookmarkEnd w:id="78"/>
-    <w:bookmarkStart w:id="80" w:name="ref-Johnson1980"/>
+    <w:bookmarkEnd w:id="84"/>
+    <w:bookmarkStart w:id="85" w:name="ref-IdahoOSCTeam2019"/>
     <w:p>
       <w:pPr>
         <w:pStyle w:val="Bibliography"/>
       </w:pPr>
       <w:r>
+        <w:t xml:space="preserve">Idaho OSC Team. 2019. Upper</w:t>
+      </w:r>
+      <w:r>
+        <w:t xml:space="preserve"> </w:t>
+      </w:r>
+      <w:r>
+        <w:t xml:space="preserve">Salmon</w:t>
+      </w:r>
+      <w:r>
+        <w:t xml:space="preserve"> </w:t>
+      </w:r>
+      <w:r>
+        <w:t xml:space="preserve">subbasin habitat integrated rehabilitation assessment.</w:t>
+      </w:r>
+      <w:r>
+        <w:t xml:space="preserve"> </w:t>
+      </w:r>
+      <w:r>
+        <w:t xml:space="preserve">Assessment</w:t>
+      </w:r>
+      <w:r>
+        <w:t xml:space="preserve"> </w:t>
+      </w:r>
+      <w:r>
+        <w:t xml:space="preserve">prepared for and with the</w:t>
+      </w:r>
+      <w:r>
+        <w:t xml:space="preserve"> </w:t>
+      </w:r>
+      <w:r>
+        <w:t xml:space="preserve">U</w:t>
+      </w:r>
+      <w:r>
+        <w:t xml:space="preserve">.</w:t>
+      </w:r>
+      <w:r>
+        <w:t xml:space="preserve">S</w:t>
+      </w:r>
+      <w:r>
+        <w:t xml:space="preserve">.</w:t>
+      </w:r>
+      <w:r>
+        <w:t xml:space="preserve"> </w:t>
+      </w:r>
+      <w:r>
+        <w:t xml:space="preserve">Department</w:t>
+      </w:r>
+      <w:r>
+        <w:t xml:space="preserve"> </w:t>
+      </w:r>
+      <w:r>
+        <w:t xml:space="preserve">of the</w:t>
+      </w:r>
+      <w:r>
+        <w:t xml:space="preserve"> </w:t>
+      </w:r>
+      <w:r>
+        <w:t xml:space="preserve">Interior</w:t>
+      </w:r>
+      <w:r>
+        <w:t xml:space="preserve">,</w:t>
+      </w:r>
+      <w:r>
+        <w:t xml:space="preserve"> </w:t>
+      </w:r>
+      <w:r>
+        <w:t xml:space="preserve">Bureau</w:t>
+      </w:r>
+      <w:r>
+        <w:t xml:space="preserve"> </w:t>
+      </w:r>
+      <w:r>
+        <w:t xml:space="preserve">of</w:t>
+      </w:r>
+      <w:r>
+        <w:t xml:space="preserve"> </w:t>
+      </w:r>
+      <w:r>
+        <w:t xml:space="preserve">Reclamation</w:t>
+      </w:r>
+      <w:r>
+        <w:t xml:space="preserve">. 625 pp.</w:t>
+      </w:r>
+    </w:p>
+    <w:bookmarkEnd w:id="85"/>
+    <w:bookmarkStart w:id="87" w:name="ref-Johnson1980"/>
+    <w:p>
+      <w:pPr>
+        <w:pStyle w:val="Bibliography"/>
+      </w:pPr>
+      <w:r>
         <w:t xml:space="preserve">Johnson, D. H. 1980.</w:t>
       </w:r>
       <w:r>
         <w:t xml:space="preserve"> </w:t>
       </w:r>
-      <w:hyperlink r:id="rId79">
+      <w:hyperlink r:id="rId86">
         <w:r>
           <w:rPr>
             <w:rStyle w:val="Hyperlink"/>
@@ -3346,8 +4260,8 @@
         <w:t xml:space="preserve">. Ecology 61(1):65–71.</w:t>
       </w:r>
     </w:p>
-    <w:bookmarkEnd w:id="80"/>
-    <w:bookmarkStart w:id="81" w:name="ref-McMahon1996"/>
+    <w:bookmarkEnd w:id="87"/>
+    <w:bookmarkStart w:id="88" w:name="ref-McMahon1996"/>
     <w:p>
       <w:pPr>
         <w:pStyle w:val="Bibliography"/>
@@ -3428,8 +4342,8 @@
         <w:t xml:space="preserve">.</w:t>
       </w:r>
     </w:p>
-    <w:bookmarkEnd w:id="81"/>
-    <w:bookmarkStart w:id="82" w:name="ref-Newcomb2007"/>
+    <w:bookmarkEnd w:id="88"/>
+    <w:bookmarkStart w:id="89" w:name="ref-Newcomb2007"/>
     <w:p>
       <w:pPr>
         <w:pStyle w:val="Bibliography"/>
@@ -3510,8 +4424,8 @@
         <w:t xml:space="preserve">.</w:t>
       </w:r>
     </w:p>
-    <w:bookmarkEnd w:id="82"/>
-    <w:bookmarkStart w:id="83" w:name="ref-Pitlo1989"/>
+    <w:bookmarkEnd w:id="89"/>
+    <w:bookmarkStart w:id="90" w:name="ref-Pitlo1989"/>
     <w:p>
       <w:pPr>
         <w:pStyle w:val="Bibliography"/>
@@ -3541,8 +4455,8 @@
         <w:t xml:space="preserve">. North American Journal of Fisheries Management 9:303–308.</w:t>
       </w:r>
     </w:p>
-    <w:bookmarkEnd w:id="83"/>
-    <w:bookmarkStart w:id="85" w:name="ref-Rosenfeld2003"/>
+    <w:bookmarkEnd w:id="90"/>
+    <w:bookmarkStart w:id="92" w:name="ref-Rosenfeld2003"/>
     <w:p>
       <w:pPr>
         <w:pStyle w:val="Bibliography"/>
@@ -3553,7 +4467,7 @@
       <w:r>
         <w:t xml:space="preserve"> </w:t>
       </w:r>
-      <w:hyperlink r:id="rId84">
+      <w:hyperlink r:id="rId91">
         <w:r>
           <w:rPr>
             <w:rStyle w:val="Hyperlink"/>
@@ -3667,8 +4581,8 @@
         <w:t xml:space="preserve">. Transactions of the American Fisheries Society 132(5):953–968.</w:t>
       </w:r>
     </w:p>
-    <w:bookmarkEnd w:id="85"/>
-    <w:bookmarkStart w:id="86" w:name="ref-Stanfield1998"/>
+    <w:bookmarkEnd w:id="92"/>
+    <w:bookmarkStart w:id="93" w:name="ref-Stanfield1998"/>
     <w:p>
       <w:pPr>
         <w:pStyle w:val="Bibliography"/>
@@ -3686,9 +4600,31 @@
         <w:t xml:space="preserve">. North American Journal of Fisheries Management 18:657–675.</w:t>
       </w:r>
     </w:p>
-    <w:bookmarkEnd w:id="86"/>
-    <w:bookmarkEnd w:id="87"/>
-    <w:bookmarkEnd w:id="88"/>
+    <w:bookmarkEnd w:id="93"/>
+    <w:bookmarkStart w:id="94" w:name="ref-Tonina2020"/>
+    <w:p>
+      <w:pPr>
+        <w:pStyle w:val="Bibliography"/>
+      </w:pPr>
+      <w:r>
+        <w:t xml:space="preserve">Tonina, D., J. A. McKean, R. M. Benjankar, E. Yager, R. A. Carmichael, Q. Chen, A. Carpenter, L. G. Kelsey, and M. R. Edmondson. 2020. Evaluating the performance of topobathymetric</w:t>
+      </w:r>
+      <w:r>
+        <w:t xml:space="preserve"> </w:t>
+      </w:r>
+      <w:r>
+        <w:t xml:space="preserve">LiDAR</w:t>
+      </w:r>
+      <w:r>
+        <w:t xml:space="preserve"> </w:t>
+      </w:r>
+      <w:r>
+        <w:t xml:space="preserve">to support multi-dimensional flow modelling in a gravel-bed mountain stream 45:19.</w:t>
+      </w:r>
+    </w:p>
+    <w:bookmarkEnd w:id="94"/>
+    <w:bookmarkEnd w:id="95"/>
+    <w:bookmarkEnd w:id="96"/>
     <w:sectPr>
       <w:pgSz w:h="15840" w:w="12240"/>
       <w:pgMar w:bottom="1440" w:footer="720" w:gutter="0" w:header="720" w:left="1440" w:right="1440" w:top="1440"/>

</xml_diff>